<commit_message>
Add key obervations of latency dynamic behaviour
</commit_message>
<xml_diff>
--- a/Latency Analysis/Problem Statement.docx
+++ b/Latency Analysis/Problem Statement.docx
@@ -458,6 +458,167 @@
         </w:rPr>
         <w:t>This confirms that resource reduction effects are not additive - they interact in complex ways, especially under concurrent load and runtime overheads.</w:t>
       </w:r>
+    </w:p>
+    <w:p>
+      <w:pPr>
+        <w:spacing w:before="240" w:after="240"/>
+        <w:rPr>
+          <w:lang w:val="en-US"/>
+        </w:rPr>
+      </w:pPr>
+    </w:p>
+    <w:p>
+      <w:pPr>
+        <w:pStyle w:val="ListParagraph"/>
+        <w:numPr>
+          <w:ilvl w:val="0"/>
+          <w:numId w:val="3"/>
+        </w:numPr>
+        <w:spacing w:before="240" w:after="240"/>
+        <w:rPr>
+          <w:b/>
+          <w:bCs/>
+          <w:lang w:val="en-US"/>
+        </w:rPr>
+      </w:pPr>
+      <w:r>
+        <w:rPr>
+          <w:b/>
+          <w:bCs/>
+          <w:lang w:val="en-US"/>
+        </w:rPr>
+        <w:t>Latency Behavior Dynamics</w:t>
+      </w:r>
+    </w:p>
+    <w:p>
+      <w:pPr>
+        <w:spacing w:before="240" w:after="240"/>
+        <w:ind w:firstLine="142"/>
+        <w:rPr>
+          <w:lang w:val="en-US"/>
+        </w:rPr>
+      </w:pPr>
+      <w:r>
+        <w:rPr>
+          <w:u w:val="single"/>
+          <w:lang w:val="en-US"/>
+        </w:rPr>
+        <w:t>Cliff-Edge Phenomenon</w:t>
+      </w:r>
+    </w:p>
+    <w:p>
+      <w:pPr>
+        <w:numPr>
+          <w:ilvl w:val="0"/>
+          <w:numId w:val="8"/>
+        </w:numPr>
+        <w:spacing w:before="240" w:after="240"/>
+        <w:rPr>
+          <w:lang w:val="en-US"/>
+        </w:rPr>
+      </w:pPr>
+      <w:r>
+        <w:rPr>
+          <w:lang w:val="en-US"/>
+        </w:rPr>
+        <w:t>A consistent observation across all services was the emergence of latency cliffs - a phenomenon where latency remains stable through gradual reductions but suddenly increases drastically when passing a Critical Reduction Point (CRP).</w:t>
+      </w:r>
+    </w:p>
+    <w:p>
+      <w:pPr>
+        <w:numPr>
+          <w:ilvl w:val="0"/>
+          <w:numId w:val="8"/>
+        </w:numPr>
+        <w:spacing w:before="240" w:after="240"/>
+        <w:rPr>
+          <w:lang w:val="en-US"/>
+        </w:rPr>
+      </w:pPr>
+      <w:r>
+        <w:rPr>
+          <w:lang w:val="en-US"/>
+        </w:rPr>
+        <w:t>This behavior is akin to a nonlinear tipping point, often hidden in CPU scheduling, garbage collection frequency, or cache eviction behaviors.</w:t>
+      </w:r>
+    </w:p>
+    <w:p>
+      <w:pPr>
+        <w:numPr>
+          <w:ilvl w:val="0"/>
+          <w:numId w:val="8"/>
+        </w:numPr>
+        <w:spacing w:before="240" w:after="240"/>
+        <w:rPr>
+          <w:lang w:val="en-US"/>
+        </w:rPr>
+      </w:pPr>
+      <w:r>
+        <w:rPr>
+          <w:lang w:val="en-US"/>
+        </w:rPr>
+        <w:t>The cliff indicates a fragile zone where performance collapses with even a small further reduction. These zones vary per service and must be empirically discovered.</w:t>
+      </w:r>
+    </w:p>
+    <w:p>
+      <w:pPr>
+        <w:spacing w:before="240" w:after="240"/>
+        <w:ind w:firstLine="360"/>
+        <w:rPr>
+          <w:lang w:val="en-US"/>
+        </w:rPr>
+      </w:pPr>
+      <w:r>
+        <w:rPr>
+          <w:u w:val="single"/>
+          <w:lang w:val="en-US"/>
+        </w:rPr>
+        <w:t>Latency-Resilient Curve</w:t>
+      </w:r>
+    </w:p>
+    <w:p>
+      <w:pPr>
+        <w:numPr>
+          <w:ilvl w:val="0"/>
+          <w:numId w:val="9"/>
+        </w:numPr>
+        <w:spacing w:before="240" w:after="240"/>
+        <w:rPr>
+          <w:lang w:val="en-US"/>
+        </w:rPr>
+      </w:pPr>
+      <w:r>
+        <w:rPr>
+          <w:lang w:val="en-US"/>
+        </w:rPr>
+        <w:t>When plotting latency against resource limits, services like Echo exhibited a flat latency-resilience curve, indicating strong tolerance to resource reduction. These services operate well below bottleneck thresholds, possibly due to I/O-bound workloads or stateless design.</w:t>
+      </w:r>
+    </w:p>
+    <w:p>
+      <w:pPr>
+        <w:numPr>
+          <w:ilvl w:val="0"/>
+          <w:numId w:val="9"/>
+        </w:numPr>
+        <w:spacing w:before="240" w:after="240"/>
+        <w:rPr>
+          <w:lang w:val="en-US"/>
+        </w:rPr>
+      </w:pPr>
+      <w:r>
+        <w:rPr>
+          <w:lang w:val="en-US"/>
+        </w:rPr>
+        <w:t>Conversely, Hash Generator showed a steep curve with an early inflection point - an indicator that its workload is highly sensitive to resource throttling, likely due to algorithmic and JVM-specific behavior (e.g., memory allocation rate, GC intervals).</w:t>
+      </w:r>
+    </w:p>
+    <w:p>
+      <w:pPr>
+        <w:spacing w:before="240" w:after="240"/>
+        <w:rPr>
+          <w:lang w:val="en-US"/>
+        </w:rPr>
+      </w:pPr>
     </w:p>
     <w:p>
       <w:pPr>
@@ -740,6 +901,155 @@
     </w:lvl>
   </w:abstractNum>
   <w:abstractNum w:abstractNumId="2" w15:restartNumberingAfterBreak="0">
+    <w:nsid w:val="1CD97049"/>
+    <w:multiLevelType w:val="multilevel"/>
+    <w:tmpl w:val="059A5CD8"/>
+    <w:lvl w:ilvl="0">
+      <w:start w:val="1"/>
+      <w:numFmt w:val="bullet"/>
+      <w:lvlText w:val=""/>
+      <w:lvlJc w:val="left"/>
+      <w:pPr>
+        <w:tabs>
+          <w:tab w:val="num" w:pos="720"/>
+        </w:tabs>
+        <w:ind w:left="720" w:hanging="360"/>
+      </w:pPr>
+      <w:rPr>
+        <w:rFonts w:ascii="Symbol" w:hAnsi="Symbol" w:hint="default"/>
+        <w:sz w:val="20"/>
+      </w:rPr>
+    </w:lvl>
+    <w:lvl w:ilvl="1" w:tentative="1">
+      <w:start w:val="1"/>
+      <w:numFmt w:val="bullet"/>
+      <w:lvlText w:val="o"/>
+      <w:lvlJc w:val="left"/>
+      <w:pPr>
+        <w:tabs>
+          <w:tab w:val="num" w:pos="1440"/>
+        </w:tabs>
+        <w:ind w:left="1440" w:hanging="360"/>
+      </w:pPr>
+      <w:rPr>
+        <w:rFonts w:ascii="Courier New" w:hAnsi="Courier New" w:hint="default"/>
+        <w:sz w:val="20"/>
+      </w:rPr>
+    </w:lvl>
+    <w:lvl w:ilvl="2" w:tentative="1">
+      <w:start w:val="1"/>
+      <w:numFmt w:val="bullet"/>
+      <w:lvlText w:val=""/>
+      <w:lvlJc w:val="left"/>
+      <w:pPr>
+        <w:tabs>
+          <w:tab w:val="num" w:pos="2160"/>
+        </w:tabs>
+        <w:ind w:left="2160" w:hanging="360"/>
+      </w:pPr>
+      <w:rPr>
+        <w:rFonts w:ascii="Wingdings" w:hAnsi="Wingdings" w:hint="default"/>
+        <w:sz w:val="20"/>
+      </w:rPr>
+    </w:lvl>
+    <w:lvl w:ilvl="3" w:tentative="1">
+      <w:start w:val="1"/>
+      <w:numFmt w:val="bullet"/>
+      <w:lvlText w:val=""/>
+      <w:lvlJc w:val="left"/>
+      <w:pPr>
+        <w:tabs>
+          <w:tab w:val="num" w:pos="2880"/>
+        </w:tabs>
+        <w:ind w:left="2880" w:hanging="360"/>
+      </w:pPr>
+      <w:rPr>
+        <w:rFonts w:ascii="Wingdings" w:hAnsi="Wingdings" w:hint="default"/>
+        <w:sz w:val="20"/>
+      </w:rPr>
+    </w:lvl>
+    <w:lvl w:ilvl="4" w:tentative="1">
+      <w:start w:val="1"/>
+      <w:numFmt w:val="bullet"/>
+      <w:lvlText w:val=""/>
+      <w:lvlJc w:val="left"/>
+      <w:pPr>
+        <w:tabs>
+          <w:tab w:val="num" w:pos="3600"/>
+        </w:tabs>
+        <w:ind w:left="3600" w:hanging="360"/>
+      </w:pPr>
+      <w:rPr>
+        <w:rFonts w:ascii="Wingdings" w:hAnsi="Wingdings" w:hint="default"/>
+        <w:sz w:val="20"/>
+      </w:rPr>
+    </w:lvl>
+    <w:lvl w:ilvl="5" w:tentative="1">
+      <w:start w:val="1"/>
+      <w:numFmt w:val="bullet"/>
+      <w:lvlText w:val=""/>
+      <w:lvlJc w:val="left"/>
+      <w:pPr>
+        <w:tabs>
+          <w:tab w:val="num" w:pos="4320"/>
+        </w:tabs>
+        <w:ind w:left="4320" w:hanging="360"/>
+      </w:pPr>
+      <w:rPr>
+        <w:rFonts w:ascii="Wingdings" w:hAnsi="Wingdings" w:hint="default"/>
+        <w:sz w:val="20"/>
+      </w:rPr>
+    </w:lvl>
+    <w:lvl w:ilvl="6" w:tentative="1">
+      <w:start w:val="1"/>
+      <w:numFmt w:val="bullet"/>
+      <w:lvlText w:val=""/>
+      <w:lvlJc w:val="left"/>
+      <w:pPr>
+        <w:tabs>
+          <w:tab w:val="num" w:pos="5040"/>
+        </w:tabs>
+        <w:ind w:left="5040" w:hanging="360"/>
+      </w:pPr>
+      <w:rPr>
+        <w:rFonts w:ascii="Wingdings" w:hAnsi="Wingdings" w:hint="default"/>
+        <w:sz w:val="20"/>
+      </w:rPr>
+    </w:lvl>
+    <w:lvl w:ilvl="7" w:tentative="1">
+      <w:start w:val="1"/>
+      <w:numFmt w:val="bullet"/>
+      <w:lvlText w:val=""/>
+      <w:lvlJc w:val="left"/>
+      <w:pPr>
+        <w:tabs>
+          <w:tab w:val="num" w:pos="5760"/>
+        </w:tabs>
+        <w:ind w:left="5760" w:hanging="360"/>
+      </w:pPr>
+      <w:rPr>
+        <w:rFonts w:ascii="Wingdings" w:hAnsi="Wingdings" w:hint="default"/>
+        <w:sz w:val="20"/>
+      </w:rPr>
+    </w:lvl>
+    <w:lvl w:ilvl="8" w:tentative="1">
+      <w:start w:val="1"/>
+      <w:numFmt w:val="bullet"/>
+      <w:lvlText w:val=""/>
+      <w:lvlJc w:val="left"/>
+      <w:pPr>
+        <w:tabs>
+          <w:tab w:val="num" w:pos="6480"/>
+        </w:tabs>
+        <w:ind w:left="6480" w:hanging="360"/>
+      </w:pPr>
+      <w:rPr>
+        <w:rFonts w:ascii="Wingdings" w:hAnsi="Wingdings" w:hint="default"/>
+        <w:sz w:val="20"/>
+      </w:rPr>
+    </w:lvl>
+  </w:abstractNum>
+  <w:abstractNum w:abstractNumId="3" w15:restartNumberingAfterBreak="0">
     <w:nsid w:val="2D2B0DA3"/>
     <w:multiLevelType w:val="multilevel"/>
     <w:tmpl w:val="CD62B69C"/>
@@ -888,7 +1198,7 @@
       </w:rPr>
     </w:lvl>
   </w:abstractNum>
-  <w:abstractNum w:abstractNumId="3" w15:restartNumberingAfterBreak="0">
+  <w:abstractNum w:abstractNumId="4" w15:restartNumberingAfterBreak="0">
     <w:nsid w:val="2EA417FF"/>
     <w:multiLevelType w:val="multilevel"/>
     <w:tmpl w:val="851E42A2"/>
@@ -1001,7 +1311,7 @@
       </w:rPr>
     </w:lvl>
   </w:abstractNum>
-  <w:abstractNum w:abstractNumId="4" w15:restartNumberingAfterBreak="0">
+  <w:abstractNum w:abstractNumId="5" w15:restartNumberingAfterBreak="0">
     <w:nsid w:val="301E2596"/>
     <w:multiLevelType w:val="multilevel"/>
     <w:tmpl w:val="334EB72C"/>
@@ -1150,7 +1460,269 @@
       </w:rPr>
     </w:lvl>
   </w:abstractNum>
-  <w:abstractNum w:abstractNumId="5" w15:restartNumberingAfterBreak="0">
+  <w:abstractNum w:abstractNumId="6" w15:restartNumberingAfterBreak="0">
+    <w:nsid w:val="53012222"/>
+    <w:multiLevelType w:val="multilevel"/>
+    <w:tmpl w:val="397A4F80"/>
+    <w:lvl w:ilvl="0">
+      <w:start w:val="1"/>
+      <w:numFmt w:val="bullet"/>
+      <w:lvlText w:val=""/>
+      <w:lvlJc w:val="left"/>
+      <w:pPr>
+        <w:tabs>
+          <w:tab w:val="num" w:pos="720"/>
+        </w:tabs>
+        <w:ind w:left="720" w:hanging="360"/>
+      </w:pPr>
+      <w:rPr>
+        <w:rFonts w:ascii="Symbol" w:hAnsi="Symbol" w:hint="default"/>
+        <w:sz w:val="20"/>
+      </w:rPr>
+    </w:lvl>
+    <w:lvl w:ilvl="1" w:tentative="1">
+      <w:start w:val="1"/>
+      <w:numFmt w:val="bullet"/>
+      <w:lvlText w:val="o"/>
+      <w:lvlJc w:val="left"/>
+      <w:pPr>
+        <w:tabs>
+          <w:tab w:val="num" w:pos="1440"/>
+        </w:tabs>
+        <w:ind w:left="1440" w:hanging="360"/>
+      </w:pPr>
+      <w:rPr>
+        <w:rFonts w:ascii="Courier New" w:hAnsi="Courier New" w:hint="default"/>
+        <w:sz w:val="20"/>
+      </w:rPr>
+    </w:lvl>
+    <w:lvl w:ilvl="2" w:tentative="1">
+      <w:start w:val="1"/>
+      <w:numFmt w:val="bullet"/>
+      <w:lvlText w:val=""/>
+      <w:lvlJc w:val="left"/>
+      <w:pPr>
+        <w:tabs>
+          <w:tab w:val="num" w:pos="2160"/>
+        </w:tabs>
+        <w:ind w:left="2160" w:hanging="360"/>
+      </w:pPr>
+      <w:rPr>
+        <w:rFonts w:ascii="Wingdings" w:hAnsi="Wingdings" w:hint="default"/>
+        <w:sz w:val="20"/>
+      </w:rPr>
+    </w:lvl>
+    <w:lvl w:ilvl="3" w:tentative="1">
+      <w:start w:val="1"/>
+      <w:numFmt w:val="bullet"/>
+      <w:lvlText w:val=""/>
+      <w:lvlJc w:val="left"/>
+      <w:pPr>
+        <w:tabs>
+          <w:tab w:val="num" w:pos="2880"/>
+        </w:tabs>
+        <w:ind w:left="2880" w:hanging="360"/>
+      </w:pPr>
+      <w:rPr>
+        <w:rFonts w:ascii="Wingdings" w:hAnsi="Wingdings" w:hint="default"/>
+        <w:sz w:val="20"/>
+      </w:rPr>
+    </w:lvl>
+    <w:lvl w:ilvl="4" w:tentative="1">
+      <w:start w:val="1"/>
+      <w:numFmt w:val="bullet"/>
+      <w:lvlText w:val=""/>
+      <w:lvlJc w:val="left"/>
+      <w:pPr>
+        <w:tabs>
+          <w:tab w:val="num" w:pos="3600"/>
+        </w:tabs>
+        <w:ind w:left="3600" w:hanging="360"/>
+      </w:pPr>
+      <w:rPr>
+        <w:rFonts w:ascii="Wingdings" w:hAnsi="Wingdings" w:hint="default"/>
+        <w:sz w:val="20"/>
+      </w:rPr>
+    </w:lvl>
+    <w:lvl w:ilvl="5" w:tentative="1">
+      <w:start w:val="1"/>
+      <w:numFmt w:val="bullet"/>
+      <w:lvlText w:val=""/>
+      <w:lvlJc w:val="left"/>
+      <w:pPr>
+        <w:tabs>
+          <w:tab w:val="num" w:pos="4320"/>
+        </w:tabs>
+        <w:ind w:left="4320" w:hanging="360"/>
+      </w:pPr>
+      <w:rPr>
+        <w:rFonts w:ascii="Wingdings" w:hAnsi="Wingdings" w:hint="default"/>
+        <w:sz w:val="20"/>
+      </w:rPr>
+    </w:lvl>
+    <w:lvl w:ilvl="6" w:tentative="1">
+      <w:start w:val="1"/>
+      <w:numFmt w:val="bullet"/>
+      <w:lvlText w:val=""/>
+      <w:lvlJc w:val="left"/>
+      <w:pPr>
+        <w:tabs>
+          <w:tab w:val="num" w:pos="5040"/>
+        </w:tabs>
+        <w:ind w:left="5040" w:hanging="360"/>
+      </w:pPr>
+      <w:rPr>
+        <w:rFonts w:ascii="Wingdings" w:hAnsi="Wingdings" w:hint="default"/>
+        <w:sz w:val="20"/>
+      </w:rPr>
+    </w:lvl>
+    <w:lvl w:ilvl="7" w:tentative="1">
+      <w:start w:val="1"/>
+      <w:numFmt w:val="bullet"/>
+      <w:lvlText w:val=""/>
+      <w:lvlJc w:val="left"/>
+      <w:pPr>
+        <w:tabs>
+          <w:tab w:val="num" w:pos="5760"/>
+        </w:tabs>
+        <w:ind w:left="5760" w:hanging="360"/>
+      </w:pPr>
+      <w:rPr>
+        <w:rFonts w:ascii="Wingdings" w:hAnsi="Wingdings" w:hint="default"/>
+        <w:sz w:val="20"/>
+      </w:rPr>
+    </w:lvl>
+    <w:lvl w:ilvl="8" w:tentative="1">
+      <w:start w:val="1"/>
+      <w:numFmt w:val="bullet"/>
+      <w:lvlText w:val=""/>
+      <w:lvlJc w:val="left"/>
+      <w:pPr>
+        <w:tabs>
+          <w:tab w:val="num" w:pos="6480"/>
+        </w:tabs>
+        <w:ind w:left="6480" w:hanging="360"/>
+      </w:pPr>
+      <w:rPr>
+        <w:rFonts w:ascii="Wingdings" w:hAnsi="Wingdings" w:hint="default"/>
+        <w:sz w:val="20"/>
+      </w:rPr>
+    </w:lvl>
+  </w:abstractNum>
+  <w:abstractNum w:abstractNumId="7" w15:restartNumberingAfterBreak="0">
+    <w:nsid w:val="65CA3AFE"/>
+    <w:multiLevelType w:val="multilevel"/>
+    <w:tmpl w:val="C06CA624"/>
+    <w:lvl w:ilvl="0">
+      <w:start w:val="1"/>
+      <w:numFmt w:val="decimal"/>
+      <w:lvlText w:val="%1."/>
+      <w:lvlJc w:val="left"/>
+      <w:pPr>
+        <w:tabs>
+          <w:tab w:val="num" w:pos="720"/>
+        </w:tabs>
+        <w:ind w:left="720" w:hanging="360"/>
+      </w:pPr>
+    </w:lvl>
+    <w:lvl w:ilvl="1" w:tentative="1">
+      <w:start w:val="1"/>
+      <w:numFmt w:val="decimal"/>
+      <w:lvlText w:val="%2."/>
+      <w:lvlJc w:val="left"/>
+      <w:pPr>
+        <w:tabs>
+          <w:tab w:val="num" w:pos="1440"/>
+        </w:tabs>
+        <w:ind w:left="1440" w:hanging="360"/>
+      </w:pPr>
+    </w:lvl>
+    <w:lvl w:ilvl="2" w:tentative="1">
+      <w:start w:val="1"/>
+      <w:numFmt w:val="decimal"/>
+      <w:lvlText w:val="%3."/>
+      <w:lvlJc w:val="left"/>
+      <w:pPr>
+        <w:tabs>
+          <w:tab w:val="num" w:pos="2160"/>
+        </w:tabs>
+        <w:ind w:left="2160" w:hanging="360"/>
+      </w:pPr>
+    </w:lvl>
+    <w:lvl w:ilvl="3" w:tentative="1">
+      <w:start w:val="1"/>
+      <w:numFmt w:val="decimal"/>
+      <w:lvlText w:val="%4."/>
+      <w:lvlJc w:val="left"/>
+      <w:pPr>
+        <w:tabs>
+          <w:tab w:val="num" w:pos="2880"/>
+        </w:tabs>
+        <w:ind w:left="2880" w:hanging="360"/>
+      </w:pPr>
+    </w:lvl>
+    <w:lvl w:ilvl="4" w:tentative="1">
+      <w:start w:val="1"/>
+      <w:numFmt w:val="decimal"/>
+      <w:lvlText w:val="%5."/>
+      <w:lvlJc w:val="left"/>
+      <w:pPr>
+        <w:tabs>
+          <w:tab w:val="num" w:pos="3600"/>
+        </w:tabs>
+        <w:ind w:left="3600" w:hanging="360"/>
+      </w:pPr>
+    </w:lvl>
+    <w:lvl w:ilvl="5" w:tentative="1">
+      <w:start w:val="1"/>
+      <w:numFmt w:val="decimal"/>
+      <w:lvlText w:val="%6."/>
+      <w:lvlJc w:val="left"/>
+      <w:pPr>
+        <w:tabs>
+          <w:tab w:val="num" w:pos="4320"/>
+        </w:tabs>
+        <w:ind w:left="4320" w:hanging="360"/>
+      </w:pPr>
+    </w:lvl>
+    <w:lvl w:ilvl="6" w:tentative="1">
+      <w:start w:val="1"/>
+      <w:numFmt w:val="decimal"/>
+      <w:lvlText w:val="%7."/>
+      <w:lvlJc w:val="left"/>
+      <w:pPr>
+        <w:tabs>
+          <w:tab w:val="num" w:pos="5040"/>
+        </w:tabs>
+        <w:ind w:left="5040" w:hanging="360"/>
+      </w:pPr>
+    </w:lvl>
+    <w:lvl w:ilvl="7" w:tentative="1">
+      <w:start w:val="1"/>
+      <w:numFmt w:val="decimal"/>
+      <w:lvlText w:val="%8."/>
+      <w:lvlJc w:val="left"/>
+      <w:pPr>
+        <w:tabs>
+          <w:tab w:val="num" w:pos="5760"/>
+        </w:tabs>
+        <w:ind w:left="5760" w:hanging="360"/>
+      </w:pPr>
+    </w:lvl>
+    <w:lvl w:ilvl="8" w:tentative="1">
+      <w:start w:val="1"/>
+      <w:numFmt w:val="decimal"/>
+      <w:lvlText w:val="%9."/>
+      <w:lvlJc w:val="left"/>
+      <w:pPr>
+        <w:tabs>
+          <w:tab w:val="num" w:pos="6480"/>
+        </w:tabs>
+        <w:ind w:left="6480" w:hanging="360"/>
+      </w:pPr>
+    </w:lvl>
+  </w:abstractNum>
+  <w:abstractNum w:abstractNumId="8" w15:restartNumberingAfterBreak="0">
     <w:nsid w:val="79DF3285"/>
     <w:multiLevelType w:val="multilevel"/>
     <w:tmpl w:val="C942674A"/>
@@ -1264,21 +1836,30 @@
     </w:lvl>
   </w:abstractNum>
   <w:num w:numId="1" w16cid:durableId="1584072423">
-    <w:abstractNumId w:val="3"/>
+    <w:abstractNumId w:val="4"/>
   </w:num>
   <w:num w:numId="2" w16cid:durableId="1360812919">
     <w:abstractNumId w:val="0"/>
   </w:num>
   <w:num w:numId="3" w16cid:durableId="1840341829">
-    <w:abstractNumId w:val="5"/>
+    <w:abstractNumId w:val="8"/>
   </w:num>
   <w:num w:numId="4" w16cid:durableId="1828782994">
     <w:abstractNumId w:val="1"/>
   </w:num>
   <w:num w:numId="5" w16cid:durableId="1343509490">
-    <w:abstractNumId w:val="4"/>
+    <w:abstractNumId w:val="5"/>
   </w:num>
   <w:num w:numId="6" w16cid:durableId="2078941505">
+    <w:abstractNumId w:val="3"/>
+  </w:num>
+  <w:num w:numId="7" w16cid:durableId="436755086">
+    <w:abstractNumId w:val="7"/>
+  </w:num>
+  <w:num w:numId="8" w16cid:durableId="904952116">
+    <w:abstractNumId w:val="6"/>
+  </w:num>
+  <w:num w:numId="9" w16cid:durableId="798687575">
     <w:abstractNumId w:val="2"/>
   </w:num>
 </w:numbering>

</xml_diff>

<commit_message>
add key observations of resource usage patterns
</commit_message>
<xml_diff>
--- a/Latency Analysis/Problem Statement.docx
+++ b/Latency Analysis/Problem Statement.docx
@@ -611,6 +611,216 @@
         </w:rPr>
         <w:t>Conversely, Hash Generator showed a steep curve with an early inflection point - an indicator that its workload is highly sensitive to resource throttling, likely due to algorithmic and JVM-specific behavior (e.g., memory allocation rate, GC intervals).</w:t>
       </w:r>
+    </w:p>
+    <w:p>
+      <w:pPr>
+        <w:spacing w:before="240" w:after="240"/>
+        <w:rPr>
+          <w:lang w:val="en-US"/>
+        </w:rPr>
+      </w:pPr>
+    </w:p>
+    <w:p>
+      <w:pPr>
+        <w:spacing w:before="240" w:after="240"/>
+        <w:rPr>
+          <w:lang w:val="en-US"/>
+        </w:rPr>
+      </w:pPr>
+      <w:r>
+        <w:rPr>
+          <w:lang w:val="en-US"/>
+        </w:rPr>
+        <w:br/>
+      </w:r>
+    </w:p>
+    <w:p>
+      <w:pPr>
+        <w:pStyle w:val="ListParagraph"/>
+        <w:numPr>
+          <w:ilvl w:val="0"/>
+          <w:numId w:val="3"/>
+        </w:numPr>
+        <w:spacing w:before="240" w:after="240"/>
+        <w:rPr>
+          <w:b/>
+          <w:bCs/>
+          <w:lang w:val="en-US"/>
+        </w:rPr>
+      </w:pPr>
+      <w:r>
+        <w:rPr>
+          <w:b/>
+          <w:bCs/>
+          <w:lang w:val="en-US"/>
+        </w:rPr>
+        <w:t>Resource Usage Patterns</w:t>
+      </w:r>
+    </w:p>
+    <w:p>
+      <w:pPr>
+        <w:spacing w:before="240" w:after="240"/>
+        <w:ind w:firstLine="142"/>
+        <w:rPr>
+          <w:lang w:val="en-US"/>
+        </w:rPr>
+      </w:pPr>
+      <w:r>
+        <w:rPr>
+          <w:u w:val="single"/>
+          <w:lang w:val="en-US"/>
+        </w:rPr>
+        <w:t>Underutilized Baselines</w:t>
+      </w:r>
+    </w:p>
+    <w:p>
+      <w:pPr>
+        <w:numPr>
+          <w:ilvl w:val="0"/>
+          <w:numId w:val="11"/>
+        </w:numPr>
+        <w:spacing w:before="240" w:after="240"/>
+        <w:rPr>
+          <w:lang w:val="en-US"/>
+        </w:rPr>
+      </w:pPr>
+      <w:r>
+        <w:rPr>
+          <w:lang w:val="en-US"/>
+        </w:rPr>
+        <w:t>Initially, all services were deployed with generous CPU and memory requests/limits, far exceeding actual usage under steady-state load.</w:t>
+      </w:r>
+    </w:p>
+    <w:p>
+      <w:pPr>
+        <w:numPr>
+          <w:ilvl w:val="0"/>
+          <w:numId w:val="11"/>
+        </w:numPr>
+        <w:spacing w:before="240" w:after="240"/>
+        <w:rPr>
+          <w:lang w:val="en-US"/>
+        </w:rPr>
+      </w:pPr>
+      <w:r>
+        <w:rPr>
+          <w:lang w:val="en-US"/>
+        </w:rPr>
+        <w:t>This led to resource waste, as most services maintained low utilization ratios (40–60% CPU, &lt;50% memory).</w:t>
+      </w:r>
+    </w:p>
+    <w:p>
+      <w:pPr>
+        <w:numPr>
+          <w:ilvl w:val="0"/>
+          <w:numId w:val="11"/>
+        </w:numPr>
+        <w:spacing w:before="240" w:after="240"/>
+        <w:rPr>
+          <w:lang w:val="en-US"/>
+        </w:rPr>
+      </w:pPr>
+      <w:r>
+        <w:rPr>
+          <w:lang w:val="en-US"/>
+        </w:rPr>
+        <w:t>These baselines serve as the reference points for controlled resource reduction experiments and reveal the potential for aggressive optimization.</w:t>
+      </w:r>
+    </w:p>
+    <w:p>
+      <w:pPr>
+        <w:spacing w:before="240" w:after="240"/>
+        <w:rPr>
+          <w:lang w:val="en-US"/>
+        </w:rPr>
+      </w:pPr>
+      <w:r>
+        <w:rPr>
+          <w:u w:val="single"/>
+          <w:lang w:val="en-US"/>
+        </w:rPr>
+        <w:t>Buffered Memory Usage</w:t>
+      </w:r>
+    </w:p>
+    <w:p>
+      <w:pPr>
+        <w:numPr>
+          <w:ilvl w:val="0"/>
+          <w:numId w:val="12"/>
+        </w:numPr>
+        <w:spacing w:before="240" w:after="240"/>
+        <w:rPr>
+          <w:lang w:val="en-US"/>
+        </w:rPr>
+      </w:pPr>
+      <w:r>
+        <w:rPr>
+          <w:lang w:val="en-US"/>
+        </w:rPr>
+        <w:t>Especially in Go-based services (e.g., Echo), memory usage was observed to be remarkably flat even as limits were reduced.</w:t>
+      </w:r>
+    </w:p>
+    <w:p>
+      <w:pPr>
+        <w:numPr>
+          <w:ilvl w:val="0"/>
+          <w:numId w:val="12"/>
+        </w:numPr>
+        <w:spacing w:before="240" w:after="240"/>
+        <w:rPr>
+          <w:lang w:val="en-US"/>
+        </w:rPr>
+      </w:pPr>
+      <w:r>
+        <w:rPr>
+          <w:lang w:val="en-US"/>
+        </w:rPr>
+        <w:t>This is attributed to the Go runtime's adaptive memory allocator and incremental garbage collection, which maintain low residency despite reductions.</w:t>
+      </w:r>
+    </w:p>
+    <w:p>
+      <w:pPr>
+        <w:numPr>
+          <w:ilvl w:val="0"/>
+          <w:numId w:val="12"/>
+        </w:numPr>
+        <w:spacing w:before="240" w:after="240"/>
+        <w:rPr>
+          <w:lang w:val="en-US"/>
+        </w:rPr>
+      </w:pPr>
+      <w:r>
+        <w:rPr>
+          <w:lang w:val="en-US"/>
+        </w:rPr>
+        <w:t>However, once memory limits approached actual usage (~95%), even minor drops led to latency spikes or runtime warnings, indicating internal GC stress or heap resizing delays.</w:t>
+      </w:r>
+    </w:p>
+    <w:p>
+      <w:pPr>
+        <w:numPr>
+          <w:ilvl w:val="0"/>
+          <w:numId w:val="12"/>
+        </w:numPr>
+        <w:spacing w:before="240" w:after="240"/>
+        <w:rPr>
+          <w:lang w:val="en-US"/>
+        </w:rPr>
+      </w:pPr>
+      <w:r>
+        <w:rPr>
+          <w:lang w:val="en-US"/>
+        </w:rPr>
+        <w:t>Java services, in contrast, showed more volatility due to GC-induced memory churn as the heap shrinks under constrained environments.</w:t>
+      </w:r>
+    </w:p>
+    <w:p>
+      <w:pPr>
+        <w:spacing w:before="240" w:after="240"/>
+        <w:rPr>
+          <w:lang w:val="en-US"/>
+        </w:rPr>
+      </w:pPr>
     </w:p>
     <w:p>
       <w:pPr>
@@ -639,6 +849,155 @@
 <file path=word/numbering.xml><?xml version="1.0" encoding="utf-8"?>
 <w:numbering xmlns:wpc="http://schemas.microsoft.com/office/word/2010/wordprocessingCanvas" xmlns:cx="http://schemas.microsoft.com/office/drawing/2014/chartex" xmlns:cx1="http://schemas.microsoft.com/office/drawing/2015/9/8/chartex" xmlns:cx2="http://schemas.microsoft.com/office/drawing/2015/10/21/chartex" xmlns:cx3="http://schemas.microsoft.com/office/drawing/2016/5/9/chartex" xmlns:cx4="http://schemas.microsoft.com/office/drawing/2016/5/10/chartex" xmlns:cx5="http://schemas.microsoft.com/office/drawing/2016/5/11/chartex" xmlns:cx6="http://schemas.microsoft.com/office/drawing/2016/5/12/chartex" xmlns:cx7="http://schemas.microsoft.com/office/drawing/2016/5/13/chartex" xmlns:cx8="http://schemas.microsoft.com/office/drawing/2016/5/14/chartex" xmlns:mc="http://schemas.openxmlformats.org/markup-compatibility/2006" xmlns:aink="http://schemas.microsoft.com/office/drawing/2016/ink" xmlns:am3d="http://schemas.microsoft.com/office/drawing/2017/model3d" xmlns:o="urn:schemas-microsoft-com:office:office" xmlns:oel="http://schemas.microsoft.com/office/2019/extlst" xmlns:r="http://schemas.openxmlformats.org/officeDocument/2006/relationships" xmlns:m="http://schemas.openxmlformats.org/officeDocument/2006/math" xmlns:v="urn:schemas-microsoft-com:vml" xmlns:wp14="http://schemas.microsoft.com/office/word/2010/wordprocessingDrawing" xmlns:wp="http://schemas.openxmlformats.org/drawingml/2006/wordprocessingDrawing" xmlns:w10="urn:schemas-microsoft-com:office:word" xmlns:w="http://schemas.openxmlformats.org/wordprocessingml/2006/main" xmlns:w14="http://schemas.microsoft.com/office/word/2010/wordml" xmlns:w15="http://schemas.microsoft.com/office/word/2012/wordml" xmlns:w16cex="http://schemas.microsoft.com/office/word/2018/wordml/cex" xmlns:w16cid="http://schemas.microsoft.com/office/word/2016/wordml/cid" xmlns:w16="http://schemas.microsoft.com/office/word/2018/wordml" xmlns:w16du="http://schemas.microsoft.com/office/word/2023/wordml/word16du" xmlns:w16sdtdh="http://schemas.microsoft.com/office/word/2020/wordml/sdtdatahash" xmlns:w16sdtfl="http://schemas.microsoft.com/office/word/2024/wordml/sdtformatlock" xmlns:w16se="http://schemas.microsoft.com/office/word/2015/wordml/symex" xmlns:wpg="http://schemas.microsoft.com/office/word/2010/wordprocessingGroup" xmlns:wpi="http://schemas.microsoft.com/office/word/2010/wordprocessingInk" xmlns:wne="http://schemas.microsoft.com/office/word/2006/wordml" xmlns:wps="http://schemas.microsoft.com/office/word/2010/wordprocessingShape" mc:Ignorable="w14 w15 w16se w16cid w16 w16cex w16sdtdh w16sdtfl w16du wp14">
   <w:abstractNum w:abstractNumId="0" w15:restartNumberingAfterBreak="0">
+    <w:nsid w:val="022A23D6"/>
+    <w:multiLevelType w:val="multilevel"/>
+    <w:tmpl w:val="EBA80D22"/>
+    <w:lvl w:ilvl="0">
+      <w:start w:val="1"/>
+      <w:numFmt w:val="bullet"/>
+      <w:lvlText w:val=""/>
+      <w:lvlJc w:val="left"/>
+      <w:pPr>
+        <w:tabs>
+          <w:tab w:val="num" w:pos="720"/>
+        </w:tabs>
+        <w:ind w:left="720" w:hanging="360"/>
+      </w:pPr>
+      <w:rPr>
+        <w:rFonts w:ascii="Symbol" w:hAnsi="Symbol" w:hint="default"/>
+        <w:sz w:val="20"/>
+      </w:rPr>
+    </w:lvl>
+    <w:lvl w:ilvl="1" w:tentative="1">
+      <w:start w:val="1"/>
+      <w:numFmt w:val="bullet"/>
+      <w:lvlText w:val="o"/>
+      <w:lvlJc w:val="left"/>
+      <w:pPr>
+        <w:tabs>
+          <w:tab w:val="num" w:pos="1440"/>
+        </w:tabs>
+        <w:ind w:left="1440" w:hanging="360"/>
+      </w:pPr>
+      <w:rPr>
+        <w:rFonts w:ascii="Courier New" w:hAnsi="Courier New" w:hint="default"/>
+        <w:sz w:val="20"/>
+      </w:rPr>
+    </w:lvl>
+    <w:lvl w:ilvl="2" w:tentative="1">
+      <w:start w:val="1"/>
+      <w:numFmt w:val="bullet"/>
+      <w:lvlText w:val=""/>
+      <w:lvlJc w:val="left"/>
+      <w:pPr>
+        <w:tabs>
+          <w:tab w:val="num" w:pos="2160"/>
+        </w:tabs>
+        <w:ind w:left="2160" w:hanging="360"/>
+      </w:pPr>
+      <w:rPr>
+        <w:rFonts w:ascii="Wingdings" w:hAnsi="Wingdings" w:hint="default"/>
+        <w:sz w:val="20"/>
+      </w:rPr>
+    </w:lvl>
+    <w:lvl w:ilvl="3" w:tentative="1">
+      <w:start w:val="1"/>
+      <w:numFmt w:val="bullet"/>
+      <w:lvlText w:val=""/>
+      <w:lvlJc w:val="left"/>
+      <w:pPr>
+        <w:tabs>
+          <w:tab w:val="num" w:pos="2880"/>
+        </w:tabs>
+        <w:ind w:left="2880" w:hanging="360"/>
+      </w:pPr>
+      <w:rPr>
+        <w:rFonts w:ascii="Wingdings" w:hAnsi="Wingdings" w:hint="default"/>
+        <w:sz w:val="20"/>
+      </w:rPr>
+    </w:lvl>
+    <w:lvl w:ilvl="4" w:tentative="1">
+      <w:start w:val="1"/>
+      <w:numFmt w:val="bullet"/>
+      <w:lvlText w:val=""/>
+      <w:lvlJc w:val="left"/>
+      <w:pPr>
+        <w:tabs>
+          <w:tab w:val="num" w:pos="3600"/>
+        </w:tabs>
+        <w:ind w:left="3600" w:hanging="360"/>
+      </w:pPr>
+      <w:rPr>
+        <w:rFonts w:ascii="Wingdings" w:hAnsi="Wingdings" w:hint="default"/>
+        <w:sz w:val="20"/>
+      </w:rPr>
+    </w:lvl>
+    <w:lvl w:ilvl="5" w:tentative="1">
+      <w:start w:val="1"/>
+      <w:numFmt w:val="bullet"/>
+      <w:lvlText w:val=""/>
+      <w:lvlJc w:val="left"/>
+      <w:pPr>
+        <w:tabs>
+          <w:tab w:val="num" w:pos="4320"/>
+        </w:tabs>
+        <w:ind w:left="4320" w:hanging="360"/>
+      </w:pPr>
+      <w:rPr>
+        <w:rFonts w:ascii="Wingdings" w:hAnsi="Wingdings" w:hint="default"/>
+        <w:sz w:val="20"/>
+      </w:rPr>
+    </w:lvl>
+    <w:lvl w:ilvl="6" w:tentative="1">
+      <w:start w:val="1"/>
+      <w:numFmt w:val="bullet"/>
+      <w:lvlText w:val=""/>
+      <w:lvlJc w:val="left"/>
+      <w:pPr>
+        <w:tabs>
+          <w:tab w:val="num" w:pos="5040"/>
+        </w:tabs>
+        <w:ind w:left="5040" w:hanging="360"/>
+      </w:pPr>
+      <w:rPr>
+        <w:rFonts w:ascii="Wingdings" w:hAnsi="Wingdings" w:hint="default"/>
+        <w:sz w:val="20"/>
+      </w:rPr>
+    </w:lvl>
+    <w:lvl w:ilvl="7" w:tentative="1">
+      <w:start w:val="1"/>
+      <w:numFmt w:val="bullet"/>
+      <w:lvlText w:val=""/>
+      <w:lvlJc w:val="left"/>
+      <w:pPr>
+        <w:tabs>
+          <w:tab w:val="num" w:pos="5760"/>
+        </w:tabs>
+        <w:ind w:left="5760" w:hanging="360"/>
+      </w:pPr>
+      <w:rPr>
+        <w:rFonts w:ascii="Wingdings" w:hAnsi="Wingdings" w:hint="default"/>
+        <w:sz w:val="20"/>
+      </w:rPr>
+    </w:lvl>
+    <w:lvl w:ilvl="8" w:tentative="1">
+      <w:start w:val="1"/>
+      <w:numFmt w:val="bullet"/>
+      <w:lvlText w:val=""/>
+      <w:lvlJc w:val="left"/>
+      <w:pPr>
+        <w:tabs>
+          <w:tab w:val="num" w:pos="6480"/>
+        </w:tabs>
+        <w:ind w:left="6480" w:hanging="360"/>
+      </w:pPr>
+      <w:rPr>
+        <w:rFonts w:ascii="Wingdings" w:hAnsi="Wingdings" w:hint="default"/>
+        <w:sz w:val="20"/>
+      </w:rPr>
+    </w:lvl>
+  </w:abstractNum>
+  <w:abstractNum w:abstractNumId="1" w15:restartNumberingAfterBreak="0">
     <w:nsid w:val="0C31532E"/>
     <w:multiLevelType w:val="multilevel"/>
     <w:tmpl w:val="90849728"/>
@@ -751,7 +1110,7 @@
       </w:rPr>
     </w:lvl>
   </w:abstractNum>
-  <w:abstractNum w:abstractNumId="1" w15:restartNumberingAfterBreak="0">
+  <w:abstractNum w:abstractNumId="2" w15:restartNumberingAfterBreak="0">
     <w:nsid w:val="10E671D6"/>
     <w:multiLevelType w:val="multilevel"/>
     <w:tmpl w:val="B7F4B832"/>
@@ -900,7 +1259,7 @@
       </w:rPr>
     </w:lvl>
   </w:abstractNum>
-  <w:abstractNum w:abstractNumId="2" w15:restartNumberingAfterBreak="0">
+  <w:abstractNum w:abstractNumId="3" w15:restartNumberingAfterBreak="0">
     <w:nsid w:val="1CD97049"/>
     <w:multiLevelType w:val="multilevel"/>
     <w:tmpl w:val="059A5CD8"/>
@@ -1049,7 +1408,7 @@
       </w:rPr>
     </w:lvl>
   </w:abstractNum>
-  <w:abstractNum w:abstractNumId="3" w15:restartNumberingAfterBreak="0">
+  <w:abstractNum w:abstractNumId="4" w15:restartNumberingAfterBreak="0">
     <w:nsid w:val="2D2B0DA3"/>
     <w:multiLevelType w:val="multilevel"/>
     <w:tmpl w:val="CD62B69C"/>
@@ -1198,7 +1557,7 @@
       </w:rPr>
     </w:lvl>
   </w:abstractNum>
-  <w:abstractNum w:abstractNumId="4" w15:restartNumberingAfterBreak="0">
+  <w:abstractNum w:abstractNumId="5" w15:restartNumberingAfterBreak="0">
     <w:nsid w:val="2EA417FF"/>
     <w:multiLevelType w:val="multilevel"/>
     <w:tmpl w:val="851E42A2"/>
@@ -1311,7 +1670,7 @@
       </w:rPr>
     </w:lvl>
   </w:abstractNum>
-  <w:abstractNum w:abstractNumId="5" w15:restartNumberingAfterBreak="0">
+  <w:abstractNum w:abstractNumId="6" w15:restartNumberingAfterBreak="0">
     <w:nsid w:val="301E2596"/>
     <w:multiLevelType w:val="multilevel"/>
     <w:tmpl w:val="334EB72C"/>
@@ -1460,7 +1819,7 @@
       </w:rPr>
     </w:lvl>
   </w:abstractNum>
-  <w:abstractNum w:abstractNumId="6" w15:restartNumberingAfterBreak="0">
+  <w:abstractNum w:abstractNumId="7" w15:restartNumberingAfterBreak="0">
     <w:nsid w:val="53012222"/>
     <w:multiLevelType w:val="multilevel"/>
     <w:tmpl w:val="397A4F80"/>
@@ -1609,7 +1968,269 @@
       </w:rPr>
     </w:lvl>
   </w:abstractNum>
-  <w:abstractNum w:abstractNumId="7" w15:restartNumberingAfterBreak="0">
+  <w:abstractNum w:abstractNumId="8" w15:restartNumberingAfterBreak="0">
+    <w:nsid w:val="58E17498"/>
+    <w:multiLevelType w:val="multilevel"/>
+    <w:tmpl w:val="6206E0B0"/>
+    <w:lvl w:ilvl="0">
+      <w:start w:val="1"/>
+      <w:numFmt w:val="bullet"/>
+      <w:lvlText w:val=""/>
+      <w:lvlJc w:val="left"/>
+      <w:pPr>
+        <w:tabs>
+          <w:tab w:val="num" w:pos="720"/>
+        </w:tabs>
+        <w:ind w:left="720" w:hanging="360"/>
+      </w:pPr>
+      <w:rPr>
+        <w:rFonts w:ascii="Symbol" w:hAnsi="Symbol" w:hint="default"/>
+        <w:sz w:val="20"/>
+      </w:rPr>
+    </w:lvl>
+    <w:lvl w:ilvl="1" w:tentative="1">
+      <w:start w:val="1"/>
+      <w:numFmt w:val="bullet"/>
+      <w:lvlText w:val="o"/>
+      <w:lvlJc w:val="left"/>
+      <w:pPr>
+        <w:tabs>
+          <w:tab w:val="num" w:pos="1440"/>
+        </w:tabs>
+        <w:ind w:left="1440" w:hanging="360"/>
+      </w:pPr>
+      <w:rPr>
+        <w:rFonts w:ascii="Courier New" w:hAnsi="Courier New" w:hint="default"/>
+        <w:sz w:val="20"/>
+      </w:rPr>
+    </w:lvl>
+    <w:lvl w:ilvl="2" w:tentative="1">
+      <w:start w:val="1"/>
+      <w:numFmt w:val="bullet"/>
+      <w:lvlText w:val=""/>
+      <w:lvlJc w:val="left"/>
+      <w:pPr>
+        <w:tabs>
+          <w:tab w:val="num" w:pos="2160"/>
+        </w:tabs>
+        <w:ind w:left="2160" w:hanging="360"/>
+      </w:pPr>
+      <w:rPr>
+        <w:rFonts w:ascii="Wingdings" w:hAnsi="Wingdings" w:hint="default"/>
+        <w:sz w:val="20"/>
+      </w:rPr>
+    </w:lvl>
+    <w:lvl w:ilvl="3" w:tentative="1">
+      <w:start w:val="1"/>
+      <w:numFmt w:val="bullet"/>
+      <w:lvlText w:val=""/>
+      <w:lvlJc w:val="left"/>
+      <w:pPr>
+        <w:tabs>
+          <w:tab w:val="num" w:pos="2880"/>
+        </w:tabs>
+        <w:ind w:left="2880" w:hanging="360"/>
+      </w:pPr>
+      <w:rPr>
+        <w:rFonts w:ascii="Wingdings" w:hAnsi="Wingdings" w:hint="default"/>
+        <w:sz w:val="20"/>
+      </w:rPr>
+    </w:lvl>
+    <w:lvl w:ilvl="4" w:tentative="1">
+      <w:start w:val="1"/>
+      <w:numFmt w:val="bullet"/>
+      <w:lvlText w:val=""/>
+      <w:lvlJc w:val="left"/>
+      <w:pPr>
+        <w:tabs>
+          <w:tab w:val="num" w:pos="3600"/>
+        </w:tabs>
+        <w:ind w:left="3600" w:hanging="360"/>
+      </w:pPr>
+      <w:rPr>
+        <w:rFonts w:ascii="Wingdings" w:hAnsi="Wingdings" w:hint="default"/>
+        <w:sz w:val="20"/>
+      </w:rPr>
+    </w:lvl>
+    <w:lvl w:ilvl="5" w:tentative="1">
+      <w:start w:val="1"/>
+      <w:numFmt w:val="bullet"/>
+      <w:lvlText w:val=""/>
+      <w:lvlJc w:val="left"/>
+      <w:pPr>
+        <w:tabs>
+          <w:tab w:val="num" w:pos="4320"/>
+        </w:tabs>
+        <w:ind w:left="4320" w:hanging="360"/>
+      </w:pPr>
+      <w:rPr>
+        <w:rFonts w:ascii="Wingdings" w:hAnsi="Wingdings" w:hint="default"/>
+        <w:sz w:val="20"/>
+      </w:rPr>
+    </w:lvl>
+    <w:lvl w:ilvl="6" w:tentative="1">
+      <w:start w:val="1"/>
+      <w:numFmt w:val="bullet"/>
+      <w:lvlText w:val=""/>
+      <w:lvlJc w:val="left"/>
+      <w:pPr>
+        <w:tabs>
+          <w:tab w:val="num" w:pos="5040"/>
+        </w:tabs>
+        <w:ind w:left="5040" w:hanging="360"/>
+      </w:pPr>
+      <w:rPr>
+        <w:rFonts w:ascii="Wingdings" w:hAnsi="Wingdings" w:hint="default"/>
+        <w:sz w:val="20"/>
+      </w:rPr>
+    </w:lvl>
+    <w:lvl w:ilvl="7" w:tentative="1">
+      <w:start w:val="1"/>
+      <w:numFmt w:val="bullet"/>
+      <w:lvlText w:val=""/>
+      <w:lvlJc w:val="left"/>
+      <w:pPr>
+        <w:tabs>
+          <w:tab w:val="num" w:pos="5760"/>
+        </w:tabs>
+        <w:ind w:left="5760" w:hanging="360"/>
+      </w:pPr>
+      <w:rPr>
+        <w:rFonts w:ascii="Wingdings" w:hAnsi="Wingdings" w:hint="default"/>
+        <w:sz w:val="20"/>
+      </w:rPr>
+    </w:lvl>
+    <w:lvl w:ilvl="8" w:tentative="1">
+      <w:start w:val="1"/>
+      <w:numFmt w:val="bullet"/>
+      <w:lvlText w:val=""/>
+      <w:lvlJc w:val="left"/>
+      <w:pPr>
+        <w:tabs>
+          <w:tab w:val="num" w:pos="6480"/>
+        </w:tabs>
+        <w:ind w:left="6480" w:hanging="360"/>
+      </w:pPr>
+      <w:rPr>
+        <w:rFonts w:ascii="Wingdings" w:hAnsi="Wingdings" w:hint="default"/>
+        <w:sz w:val="20"/>
+      </w:rPr>
+    </w:lvl>
+  </w:abstractNum>
+  <w:abstractNum w:abstractNumId="9" w15:restartNumberingAfterBreak="0">
+    <w:nsid w:val="634E7724"/>
+    <w:multiLevelType w:val="multilevel"/>
+    <w:tmpl w:val="D208FE4E"/>
+    <w:lvl w:ilvl="0">
+      <w:start w:val="1"/>
+      <w:numFmt w:val="decimal"/>
+      <w:lvlText w:val="%1."/>
+      <w:lvlJc w:val="left"/>
+      <w:pPr>
+        <w:tabs>
+          <w:tab w:val="num" w:pos="1069"/>
+        </w:tabs>
+        <w:ind w:left="1069" w:hanging="360"/>
+      </w:pPr>
+    </w:lvl>
+    <w:lvl w:ilvl="1" w:tentative="1">
+      <w:start w:val="1"/>
+      <w:numFmt w:val="decimal"/>
+      <w:lvlText w:val="%2."/>
+      <w:lvlJc w:val="left"/>
+      <w:pPr>
+        <w:tabs>
+          <w:tab w:val="num" w:pos="1789"/>
+        </w:tabs>
+        <w:ind w:left="1789" w:hanging="360"/>
+      </w:pPr>
+    </w:lvl>
+    <w:lvl w:ilvl="2" w:tentative="1">
+      <w:start w:val="1"/>
+      <w:numFmt w:val="decimal"/>
+      <w:lvlText w:val="%3."/>
+      <w:lvlJc w:val="left"/>
+      <w:pPr>
+        <w:tabs>
+          <w:tab w:val="num" w:pos="2509"/>
+        </w:tabs>
+        <w:ind w:left="2509" w:hanging="360"/>
+      </w:pPr>
+    </w:lvl>
+    <w:lvl w:ilvl="3" w:tentative="1">
+      <w:start w:val="1"/>
+      <w:numFmt w:val="decimal"/>
+      <w:lvlText w:val="%4."/>
+      <w:lvlJc w:val="left"/>
+      <w:pPr>
+        <w:tabs>
+          <w:tab w:val="num" w:pos="3229"/>
+        </w:tabs>
+        <w:ind w:left="3229" w:hanging="360"/>
+      </w:pPr>
+    </w:lvl>
+    <w:lvl w:ilvl="4" w:tentative="1">
+      <w:start w:val="1"/>
+      <w:numFmt w:val="decimal"/>
+      <w:lvlText w:val="%5."/>
+      <w:lvlJc w:val="left"/>
+      <w:pPr>
+        <w:tabs>
+          <w:tab w:val="num" w:pos="3949"/>
+        </w:tabs>
+        <w:ind w:left="3949" w:hanging="360"/>
+      </w:pPr>
+    </w:lvl>
+    <w:lvl w:ilvl="5" w:tentative="1">
+      <w:start w:val="1"/>
+      <w:numFmt w:val="decimal"/>
+      <w:lvlText w:val="%6."/>
+      <w:lvlJc w:val="left"/>
+      <w:pPr>
+        <w:tabs>
+          <w:tab w:val="num" w:pos="4669"/>
+        </w:tabs>
+        <w:ind w:left="4669" w:hanging="360"/>
+      </w:pPr>
+    </w:lvl>
+    <w:lvl w:ilvl="6" w:tentative="1">
+      <w:start w:val="1"/>
+      <w:numFmt w:val="decimal"/>
+      <w:lvlText w:val="%7."/>
+      <w:lvlJc w:val="left"/>
+      <w:pPr>
+        <w:tabs>
+          <w:tab w:val="num" w:pos="5389"/>
+        </w:tabs>
+        <w:ind w:left="5389" w:hanging="360"/>
+      </w:pPr>
+    </w:lvl>
+    <w:lvl w:ilvl="7" w:tentative="1">
+      <w:start w:val="1"/>
+      <w:numFmt w:val="decimal"/>
+      <w:lvlText w:val="%8."/>
+      <w:lvlJc w:val="left"/>
+      <w:pPr>
+        <w:tabs>
+          <w:tab w:val="num" w:pos="6109"/>
+        </w:tabs>
+        <w:ind w:left="6109" w:hanging="360"/>
+      </w:pPr>
+    </w:lvl>
+    <w:lvl w:ilvl="8" w:tentative="1">
+      <w:start w:val="1"/>
+      <w:numFmt w:val="decimal"/>
+      <w:lvlText w:val="%9."/>
+      <w:lvlJc w:val="left"/>
+      <w:pPr>
+        <w:tabs>
+          <w:tab w:val="num" w:pos="6829"/>
+        </w:tabs>
+        <w:ind w:left="6829" w:hanging="360"/>
+      </w:pPr>
+    </w:lvl>
+  </w:abstractNum>
+  <w:abstractNum w:abstractNumId="10" w15:restartNumberingAfterBreak="0">
     <w:nsid w:val="65CA3AFE"/>
     <w:multiLevelType w:val="multilevel"/>
     <w:tmpl w:val="C06CA624"/>
@@ -1722,7 +2343,7 @@
       </w:pPr>
     </w:lvl>
   </w:abstractNum>
-  <w:abstractNum w:abstractNumId="8" w15:restartNumberingAfterBreak="0">
+  <w:abstractNum w:abstractNumId="11" w15:restartNumberingAfterBreak="0">
     <w:nsid w:val="79DF3285"/>
     <w:multiLevelType w:val="multilevel"/>
     <w:tmpl w:val="C942674A"/>
@@ -1836,31 +2457,40 @@
     </w:lvl>
   </w:abstractNum>
   <w:num w:numId="1" w16cid:durableId="1584072423">
+    <w:abstractNumId w:val="5"/>
+  </w:num>
+  <w:num w:numId="2" w16cid:durableId="1360812919">
+    <w:abstractNumId w:val="1"/>
+  </w:num>
+  <w:num w:numId="3" w16cid:durableId="1840341829">
+    <w:abstractNumId w:val="11"/>
+  </w:num>
+  <w:num w:numId="4" w16cid:durableId="1828782994">
+    <w:abstractNumId w:val="2"/>
+  </w:num>
+  <w:num w:numId="5" w16cid:durableId="1343509490">
+    <w:abstractNumId w:val="6"/>
+  </w:num>
+  <w:num w:numId="6" w16cid:durableId="2078941505">
     <w:abstractNumId w:val="4"/>
   </w:num>
-  <w:num w:numId="2" w16cid:durableId="1360812919">
+  <w:num w:numId="7" w16cid:durableId="436755086">
+    <w:abstractNumId w:val="10"/>
+  </w:num>
+  <w:num w:numId="8" w16cid:durableId="904952116">
+    <w:abstractNumId w:val="7"/>
+  </w:num>
+  <w:num w:numId="9" w16cid:durableId="798687575">
+    <w:abstractNumId w:val="3"/>
+  </w:num>
+  <w:num w:numId="10" w16cid:durableId="1194921500">
+    <w:abstractNumId w:val="9"/>
+  </w:num>
+  <w:num w:numId="11" w16cid:durableId="365101865">
     <w:abstractNumId w:val="0"/>
   </w:num>
-  <w:num w:numId="3" w16cid:durableId="1840341829">
+  <w:num w:numId="12" w16cid:durableId="523783474">
     <w:abstractNumId w:val="8"/>
-  </w:num>
-  <w:num w:numId="4" w16cid:durableId="1828782994">
-    <w:abstractNumId w:val="1"/>
-  </w:num>
-  <w:num w:numId="5" w16cid:durableId="1343509490">
-    <w:abstractNumId w:val="5"/>
-  </w:num>
-  <w:num w:numId="6" w16cid:durableId="2078941505">
-    <w:abstractNumId w:val="3"/>
-  </w:num>
-  <w:num w:numId="7" w16cid:durableId="436755086">
-    <w:abstractNumId w:val="7"/>
-  </w:num>
-  <w:num w:numId="8" w16cid:durableId="904952116">
-    <w:abstractNumId w:val="6"/>
-  </w:num>
-  <w:num w:numId="9" w16cid:durableId="798687575">
-    <w:abstractNumId w:val="2"/>
   </w:num>
 </w:numbering>
 </file>

</xml_diff>

<commit_message>
Add crp as a research challenge
</commit_message>
<xml_diff>
--- a/Latency Analysis/Problem Statement.docx
+++ b/Latency Analysis/Problem Statement.docx
@@ -813,6 +813,192 @@
         </w:rPr>
         <w:t>Java services, in contrast, showed more volatility due to GC-induced memory churn as the heap shrinks under constrained environments.</w:t>
       </w:r>
+    </w:p>
+    <w:p>
+      <w:pPr>
+        <w:pStyle w:val="Heading2"/>
+        <w:rPr>
+          <w:b/>
+          <w:bCs/>
+          <w:lang w:val="en-US"/>
+        </w:rPr>
+      </w:pPr>
+      <w:r>
+        <w:rPr>
+          <w:lang w:val="en-US"/>
+        </w:rPr>
+        <w:t>Research Challenges</w:t>
+      </w:r>
+    </w:p>
+    <w:p>
+      <w:pPr>
+        <w:numPr>
+          <w:ilvl w:val="0"/>
+          <w:numId w:val="13"/>
+        </w:numPr>
+        <w:spacing w:before="240" w:after="240"/>
+        <w:rPr>
+          <w:lang w:val="en-US"/>
+        </w:rPr>
+      </w:pPr>
+      <w:r>
+        <w:rPr>
+          <w:lang w:val="en-US"/>
+        </w:rPr>
+        <w:t>Dynamic Profiling of Critical Reduction Points (CRPs)</w:t>
+      </w:r>
+    </w:p>
+    <w:p>
+      <w:pPr>
+        <w:numPr>
+          <w:ilvl w:val="0"/>
+          <w:numId w:val="14"/>
+        </w:numPr>
+        <w:spacing w:before="240" w:after="240"/>
+        <w:rPr>
+          <w:lang w:val="en-US"/>
+        </w:rPr>
+      </w:pPr>
+      <w:r>
+        <w:rPr>
+          <w:lang w:val="en-US"/>
+        </w:rPr>
+        <w:t>One of the core difficulties in resource optimization under latency constraints is the need to accurately identify the Critical Reduction Point (CRP) - the threshold at which further reduction in CPU or memory resources causes a nonlinear degradation in service latency or reliability.</w:t>
+      </w:r>
+    </w:p>
+    <w:p>
+      <w:pPr>
+        <w:numPr>
+          <w:ilvl w:val="0"/>
+          <w:numId w:val="14"/>
+        </w:numPr>
+        <w:spacing w:before="240" w:after="240"/>
+        <w:rPr>
+          <w:lang w:val="en-US"/>
+        </w:rPr>
+      </w:pPr>
+      <w:r>
+        <w:rPr>
+          <w:lang w:val="en-US"/>
+        </w:rPr>
+        <w:t>Why it’s challenging:</w:t>
+      </w:r>
+    </w:p>
+    <w:p>
+      <w:pPr>
+        <w:numPr>
+          <w:ilvl w:val="1"/>
+          <w:numId w:val="14"/>
+        </w:numPr>
+        <w:spacing w:before="240" w:after="240"/>
+        <w:rPr>
+          <w:lang w:val="en-US"/>
+        </w:rPr>
+      </w:pPr>
+      <w:r>
+        <w:rPr>
+          <w:lang w:val="en-US"/>
+        </w:rPr>
+        <w:t>Nonlinearity and Variability: The location of the CRP is not fixed and may vary across deployments, workloads, time-of-day patterns, and runtime states (e.g., warmed-up vs cold JVM).</w:t>
+      </w:r>
+    </w:p>
+    <w:p>
+      <w:pPr>
+        <w:numPr>
+          <w:ilvl w:val="1"/>
+          <w:numId w:val="14"/>
+        </w:numPr>
+        <w:spacing w:before="240" w:after="240"/>
+        <w:rPr>
+          <w:lang w:val="en-US"/>
+        </w:rPr>
+      </w:pPr>
+      <w:r>
+        <w:rPr>
+          <w:lang w:val="en-US"/>
+        </w:rPr>
+        <w:t>Service-Specific Behavior: Each service - depending on its language runtime (Java, Go), concurrency model, and workload (CPU-bound, memory-bound, I/O-bound) - has unique CRP characteristics.</w:t>
+      </w:r>
+    </w:p>
+    <w:p>
+      <w:pPr>
+        <w:numPr>
+          <w:ilvl w:val="1"/>
+          <w:numId w:val="14"/>
+        </w:numPr>
+        <w:spacing w:before="240" w:after="240"/>
+        <w:rPr>
+          <w:lang w:val="en-US"/>
+        </w:rPr>
+      </w:pPr>
+      <w:r>
+        <w:rPr>
+          <w:lang w:val="en-US"/>
+        </w:rPr>
+        <w:t>Noise and Volatility: Identifying a CRP often requires observing trends amid transient fluctuations in latency, which can be noisy due to background GC, load bursts, or OS scheduling quirks.</w:t>
+      </w:r>
+    </w:p>
+    <w:p>
+      <w:pPr>
+        <w:numPr>
+          <w:ilvl w:val="1"/>
+          <w:numId w:val="14"/>
+        </w:numPr>
+        <w:spacing w:before="240" w:after="240"/>
+        <w:rPr>
+          <w:lang w:val="en-US"/>
+        </w:rPr>
+      </w:pPr>
+      <w:r>
+        <w:rPr>
+          <w:lang w:val="en-US"/>
+        </w:rPr>
+        <w:t>Minimizing Disruption: Profiling must be done dynamically and in-place - we must extract sensitivity information without restarting or heavily disrupting production services.</w:t>
+      </w:r>
+    </w:p>
+    <w:p>
+      <w:pPr>
+        <w:numPr>
+          <w:ilvl w:val="0"/>
+          <w:numId w:val="14"/>
+        </w:numPr>
+        <w:spacing w:before="240" w:after="240"/>
+        <w:rPr>
+          <w:lang w:val="en-US"/>
+        </w:rPr>
+      </w:pPr>
+      <w:r>
+        <w:rPr>
+          <w:lang w:val="en-US"/>
+        </w:rPr>
+        <w:t>Effective CRP detection demands online, fine-grained telemetry combined with adaptive probing algorithms that reduce limits incrementally while continually checking SLA compliance.</w:t>
+      </w:r>
+    </w:p>
+    <w:p>
+      <w:pPr>
+        <w:numPr>
+          <w:ilvl w:val="0"/>
+          <w:numId w:val="14"/>
+        </w:numPr>
+        <w:spacing w:before="240" w:after="240"/>
+        <w:rPr>
+          <w:lang w:val="en-US"/>
+        </w:rPr>
+      </w:pPr>
+      <w:r>
+        <w:rPr>
+          <w:lang w:val="en-US"/>
+        </w:rPr>
+        <w:t>Purely static heuristics or offline benchmarks are insufficient.</w:t>
+      </w:r>
+    </w:p>
+    <w:p>
+      <w:pPr>
+        <w:spacing w:before="240" w:after="240"/>
+        <w:rPr>
+          <w:lang w:val="en-US"/>
+        </w:rPr>
+      </w:pPr>
     </w:p>
     <w:p>
       <w:pPr>
@@ -1260,6 +1446,155 @@
     </w:lvl>
   </w:abstractNum>
   <w:abstractNum w:abstractNumId="3" w15:restartNumberingAfterBreak="0">
+    <w:nsid w:val="13845694"/>
+    <w:multiLevelType w:val="multilevel"/>
+    <w:tmpl w:val="76D2B41A"/>
+    <w:lvl w:ilvl="0">
+      <w:start w:val="1"/>
+      <w:numFmt w:val="bullet"/>
+      <w:lvlText w:val=""/>
+      <w:lvlJc w:val="left"/>
+      <w:pPr>
+        <w:tabs>
+          <w:tab w:val="num" w:pos="720"/>
+        </w:tabs>
+        <w:ind w:left="720" w:hanging="360"/>
+      </w:pPr>
+      <w:rPr>
+        <w:rFonts w:ascii="Symbol" w:hAnsi="Symbol" w:hint="default"/>
+        <w:sz w:val="20"/>
+      </w:rPr>
+    </w:lvl>
+    <w:lvl w:ilvl="1">
+      <w:start w:val="1"/>
+      <w:numFmt w:val="bullet"/>
+      <w:lvlText w:val="o"/>
+      <w:lvlJc w:val="left"/>
+      <w:pPr>
+        <w:tabs>
+          <w:tab w:val="num" w:pos="1440"/>
+        </w:tabs>
+        <w:ind w:left="1440" w:hanging="360"/>
+      </w:pPr>
+      <w:rPr>
+        <w:rFonts w:ascii="Courier New" w:hAnsi="Courier New" w:hint="default"/>
+        <w:sz w:val="20"/>
+      </w:rPr>
+    </w:lvl>
+    <w:lvl w:ilvl="2" w:tentative="1">
+      <w:start w:val="1"/>
+      <w:numFmt w:val="bullet"/>
+      <w:lvlText w:val=""/>
+      <w:lvlJc w:val="left"/>
+      <w:pPr>
+        <w:tabs>
+          <w:tab w:val="num" w:pos="2160"/>
+        </w:tabs>
+        <w:ind w:left="2160" w:hanging="360"/>
+      </w:pPr>
+      <w:rPr>
+        <w:rFonts w:ascii="Wingdings" w:hAnsi="Wingdings" w:hint="default"/>
+        <w:sz w:val="20"/>
+      </w:rPr>
+    </w:lvl>
+    <w:lvl w:ilvl="3" w:tentative="1">
+      <w:start w:val="1"/>
+      <w:numFmt w:val="bullet"/>
+      <w:lvlText w:val=""/>
+      <w:lvlJc w:val="left"/>
+      <w:pPr>
+        <w:tabs>
+          <w:tab w:val="num" w:pos="2880"/>
+        </w:tabs>
+        <w:ind w:left="2880" w:hanging="360"/>
+      </w:pPr>
+      <w:rPr>
+        <w:rFonts w:ascii="Wingdings" w:hAnsi="Wingdings" w:hint="default"/>
+        <w:sz w:val="20"/>
+      </w:rPr>
+    </w:lvl>
+    <w:lvl w:ilvl="4" w:tentative="1">
+      <w:start w:val="1"/>
+      <w:numFmt w:val="bullet"/>
+      <w:lvlText w:val=""/>
+      <w:lvlJc w:val="left"/>
+      <w:pPr>
+        <w:tabs>
+          <w:tab w:val="num" w:pos="3600"/>
+        </w:tabs>
+        <w:ind w:left="3600" w:hanging="360"/>
+      </w:pPr>
+      <w:rPr>
+        <w:rFonts w:ascii="Wingdings" w:hAnsi="Wingdings" w:hint="default"/>
+        <w:sz w:val="20"/>
+      </w:rPr>
+    </w:lvl>
+    <w:lvl w:ilvl="5" w:tentative="1">
+      <w:start w:val="1"/>
+      <w:numFmt w:val="bullet"/>
+      <w:lvlText w:val=""/>
+      <w:lvlJc w:val="left"/>
+      <w:pPr>
+        <w:tabs>
+          <w:tab w:val="num" w:pos="4320"/>
+        </w:tabs>
+        <w:ind w:left="4320" w:hanging="360"/>
+      </w:pPr>
+      <w:rPr>
+        <w:rFonts w:ascii="Wingdings" w:hAnsi="Wingdings" w:hint="default"/>
+        <w:sz w:val="20"/>
+      </w:rPr>
+    </w:lvl>
+    <w:lvl w:ilvl="6" w:tentative="1">
+      <w:start w:val="1"/>
+      <w:numFmt w:val="bullet"/>
+      <w:lvlText w:val=""/>
+      <w:lvlJc w:val="left"/>
+      <w:pPr>
+        <w:tabs>
+          <w:tab w:val="num" w:pos="5040"/>
+        </w:tabs>
+        <w:ind w:left="5040" w:hanging="360"/>
+      </w:pPr>
+      <w:rPr>
+        <w:rFonts w:ascii="Wingdings" w:hAnsi="Wingdings" w:hint="default"/>
+        <w:sz w:val="20"/>
+      </w:rPr>
+    </w:lvl>
+    <w:lvl w:ilvl="7" w:tentative="1">
+      <w:start w:val="1"/>
+      <w:numFmt w:val="bullet"/>
+      <w:lvlText w:val=""/>
+      <w:lvlJc w:val="left"/>
+      <w:pPr>
+        <w:tabs>
+          <w:tab w:val="num" w:pos="5760"/>
+        </w:tabs>
+        <w:ind w:left="5760" w:hanging="360"/>
+      </w:pPr>
+      <w:rPr>
+        <w:rFonts w:ascii="Wingdings" w:hAnsi="Wingdings" w:hint="default"/>
+        <w:sz w:val="20"/>
+      </w:rPr>
+    </w:lvl>
+    <w:lvl w:ilvl="8" w:tentative="1">
+      <w:start w:val="1"/>
+      <w:numFmt w:val="bullet"/>
+      <w:lvlText w:val=""/>
+      <w:lvlJc w:val="left"/>
+      <w:pPr>
+        <w:tabs>
+          <w:tab w:val="num" w:pos="6480"/>
+        </w:tabs>
+        <w:ind w:left="6480" w:hanging="360"/>
+      </w:pPr>
+      <w:rPr>
+        <w:rFonts w:ascii="Wingdings" w:hAnsi="Wingdings" w:hint="default"/>
+        <w:sz w:val="20"/>
+      </w:rPr>
+    </w:lvl>
+  </w:abstractNum>
+  <w:abstractNum w:abstractNumId="4" w15:restartNumberingAfterBreak="0">
     <w:nsid w:val="1CD97049"/>
     <w:multiLevelType w:val="multilevel"/>
     <w:tmpl w:val="059A5CD8"/>
@@ -1408,7 +1743,7 @@
       </w:rPr>
     </w:lvl>
   </w:abstractNum>
-  <w:abstractNum w:abstractNumId="4" w15:restartNumberingAfterBreak="0">
+  <w:abstractNum w:abstractNumId="5" w15:restartNumberingAfterBreak="0">
     <w:nsid w:val="2D2B0DA3"/>
     <w:multiLevelType w:val="multilevel"/>
     <w:tmpl w:val="CD62B69C"/>
@@ -1557,7 +1892,7 @@
       </w:rPr>
     </w:lvl>
   </w:abstractNum>
-  <w:abstractNum w:abstractNumId="5" w15:restartNumberingAfterBreak="0">
+  <w:abstractNum w:abstractNumId="6" w15:restartNumberingAfterBreak="0">
     <w:nsid w:val="2EA417FF"/>
     <w:multiLevelType w:val="multilevel"/>
     <w:tmpl w:val="851E42A2"/>
@@ -1670,7 +2005,7 @@
       </w:rPr>
     </w:lvl>
   </w:abstractNum>
-  <w:abstractNum w:abstractNumId="6" w15:restartNumberingAfterBreak="0">
+  <w:abstractNum w:abstractNumId="7" w15:restartNumberingAfterBreak="0">
     <w:nsid w:val="301E2596"/>
     <w:multiLevelType w:val="multilevel"/>
     <w:tmpl w:val="334EB72C"/>
@@ -1819,7 +2154,7 @@
       </w:rPr>
     </w:lvl>
   </w:abstractNum>
-  <w:abstractNum w:abstractNumId="7" w15:restartNumberingAfterBreak="0">
+  <w:abstractNum w:abstractNumId="8" w15:restartNumberingAfterBreak="0">
     <w:nsid w:val="53012222"/>
     <w:multiLevelType w:val="multilevel"/>
     <w:tmpl w:val="397A4F80"/>
@@ -1968,7 +2303,7 @@
       </w:rPr>
     </w:lvl>
   </w:abstractNum>
-  <w:abstractNum w:abstractNumId="8" w15:restartNumberingAfterBreak="0">
+  <w:abstractNum w:abstractNumId="9" w15:restartNumberingAfterBreak="0">
     <w:nsid w:val="58E17498"/>
     <w:multiLevelType w:val="multilevel"/>
     <w:tmpl w:val="6206E0B0"/>
@@ -2117,7 +2452,7 @@
       </w:rPr>
     </w:lvl>
   </w:abstractNum>
-  <w:abstractNum w:abstractNumId="9" w15:restartNumberingAfterBreak="0">
+  <w:abstractNum w:abstractNumId="10" w15:restartNumberingAfterBreak="0">
     <w:nsid w:val="634E7724"/>
     <w:multiLevelType w:val="multilevel"/>
     <w:tmpl w:val="D208FE4E"/>
@@ -2230,7 +2565,7 @@
       </w:pPr>
     </w:lvl>
   </w:abstractNum>
-  <w:abstractNum w:abstractNumId="10" w15:restartNumberingAfterBreak="0">
+  <w:abstractNum w:abstractNumId="11" w15:restartNumberingAfterBreak="0">
     <w:nsid w:val="65CA3AFE"/>
     <w:multiLevelType w:val="multilevel"/>
     <w:tmpl w:val="C06CA624"/>
@@ -2343,7 +2678,7 @@
       </w:pPr>
     </w:lvl>
   </w:abstractNum>
-  <w:abstractNum w:abstractNumId="11" w15:restartNumberingAfterBreak="0">
+  <w:abstractNum w:abstractNumId="12" w15:restartNumberingAfterBreak="0">
     <w:nsid w:val="79DF3285"/>
     <w:multiLevelType w:val="multilevel"/>
     <w:tmpl w:val="C942674A"/>
@@ -2456,41 +2791,160 @@
       </w:pPr>
     </w:lvl>
   </w:abstractNum>
+  <w:abstractNum w:abstractNumId="13" w15:restartNumberingAfterBreak="0">
+    <w:nsid w:val="7E0B3830"/>
+    <w:multiLevelType w:val="multilevel"/>
+    <w:tmpl w:val="91260590"/>
+    <w:lvl w:ilvl="0">
+      <w:start w:val="1"/>
+      <w:numFmt w:val="decimal"/>
+      <w:lvlText w:val="%1."/>
+      <w:lvlJc w:val="left"/>
+      <w:pPr>
+        <w:tabs>
+          <w:tab w:val="num" w:pos="720"/>
+        </w:tabs>
+        <w:ind w:left="720" w:hanging="360"/>
+      </w:pPr>
+    </w:lvl>
+    <w:lvl w:ilvl="1" w:tentative="1">
+      <w:start w:val="1"/>
+      <w:numFmt w:val="decimal"/>
+      <w:lvlText w:val="%2."/>
+      <w:lvlJc w:val="left"/>
+      <w:pPr>
+        <w:tabs>
+          <w:tab w:val="num" w:pos="1440"/>
+        </w:tabs>
+        <w:ind w:left="1440" w:hanging="360"/>
+      </w:pPr>
+    </w:lvl>
+    <w:lvl w:ilvl="2" w:tentative="1">
+      <w:start w:val="1"/>
+      <w:numFmt w:val="decimal"/>
+      <w:lvlText w:val="%3."/>
+      <w:lvlJc w:val="left"/>
+      <w:pPr>
+        <w:tabs>
+          <w:tab w:val="num" w:pos="2160"/>
+        </w:tabs>
+        <w:ind w:left="2160" w:hanging="360"/>
+      </w:pPr>
+    </w:lvl>
+    <w:lvl w:ilvl="3" w:tentative="1">
+      <w:start w:val="1"/>
+      <w:numFmt w:val="decimal"/>
+      <w:lvlText w:val="%4."/>
+      <w:lvlJc w:val="left"/>
+      <w:pPr>
+        <w:tabs>
+          <w:tab w:val="num" w:pos="2880"/>
+        </w:tabs>
+        <w:ind w:left="2880" w:hanging="360"/>
+      </w:pPr>
+    </w:lvl>
+    <w:lvl w:ilvl="4" w:tentative="1">
+      <w:start w:val="1"/>
+      <w:numFmt w:val="decimal"/>
+      <w:lvlText w:val="%5."/>
+      <w:lvlJc w:val="left"/>
+      <w:pPr>
+        <w:tabs>
+          <w:tab w:val="num" w:pos="3600"/>
+        </w:tabs>
+        <w:ind w:left="3600" w:hanging="360"/>
+      </w:pPr>
+    </w:lvl>
+    <w:lvl w:ilvl="5" w:tentative="1">
+      <w:start w:val="1"/>
+      <w:numFmt w:val="decimal"/>
+      <w:lvlText w:val="%6."/>
+      <w:lvlJc w:val="left"/>
+      <w:pPr>
+        <w:tabs>
+          <w:tab w:val="num" w:pos="4320"/>
+        </w:tabs>
+        <w:ind w:left="4320" w:hanging="360"/>
+      </w:pPr>
+    </w:lvl>
+    <w:lvl w:ilvl="6" w:tentative="1">
+      <w:start w:val="1"/>
+      <w:numFmt w:val="decimal"/>
+      <w:lvlText w:val="%7."/>
+      <w:lvlJc w:val="left"/>
+      <w:pPr>
+        <w:tabs>
+          <w:tab w:val="num" w:pos="5040"/>
+        </w:tabs>
+        <w:ind w:left="5040" w:hanging="360"/>
+      </w:pPr>
+    </w:lvl>
+    <w:lvl w:ilvl="7" w:tentative="1">
+      <w:start w:val="1"/>
+      <w:numFmt w:val="decimal"/>
+      <w:lvlText w:val="%8."/>
+      <w:lvlJc w:val="left"/>
+      <w:pPr>
+        <w:tabs>
+          <w:tab w:val="num" w:pos="5760"/>
+        </w:tabs>
+        <w:ind w:left="5760" w:hanging="360"/>
+      </w:pPr>
+    </w:lvl>
+    <w:lvl w:ilvl="8" w:tentative="1">
+      <w:start w:val="1"/>
+      <w:numFmt w:val="decimal"/>
+      <w:lvlText w:val="%9."/>
+      <w:lvlJc w:val="left"/>
+      <w:pPr>
+        <w:tabs>
+          <w:tab w:val="num" w:pos="6480"/>
+        </w:tabs>
+        <w:ind w:left="6480" w:hanging="360"/>
+      </w:pPr>
+    </w:lvl>
+  </w:abstractNum>
   <w:num w:numId="1" w16cid:durableId="1584072423">
-    <w:abstractNumId w:val="5"/>
+    <w:abstractNumId w:val="6"/>
   </w:num>
   <w:num w:numId="2" w16cid:durableId="1360812919">
     <w:abstractNumId w:val="1"/>
   </w:num>
   <w:num w:numId="3" w16cid:durableId="1840341829">
-    <w:abstractNumId w:val="11"/>
+    <w:abstractNumId w:val="12"/>
   </w:num>
   <w:num w:numId="4" w16cid:durableId="1828782994">
     <w:abstractNumId w:val="2"/>
   </w:num>
   <w:num w:numId="5" w16cid:durableId="1343509490">
-    <w:abstractNumId w:val="6"/>
+    <w:abstractNumId w:val="7"/>
   </w:num>
   <w:num w:numId="6" w16cid:durableId="2078941505">
+    <w:abstractNumId w:val="5"/>
+  </w:num>
+  <w:num w:numId="7" w16cid:durableId="436755086">
+    <w:abstractNumId w:val="11"/>
+  </w:num>
+  <w:num w:numId="8" w16cid:durableId="904952116">
+    <w:abstractNumId w:val="8"/>
+  </w:num>
+  <w:num w:numId="9" w16cid:durableId="798687575">
     <w:abstractNumId w:val="4"/>
   </w:num>
-  <w:num w:numId="7" w16cid:durableId="436755086">
+  <w:num w:numId="10" w16cid:durableId="1194921500">
     <w:abstractNumId w:val="10"/>
-  </w:num>
-  <w:num w:numId="8" w16cid:durableId="904952116">
-    <w:abstractNumId w:val="7"/>
-  </w:num>
-  <w:num w:numId="9" w16cid:durableId="798687575">
-    <w:abstractNumId w:val="3"/>
-  </w:num>
-  <w:num w:numId="10" w16cid:durableId="1194921500">
-    <w:abstractNumId w:val="9"/>
   </w:num>
   <w:num w:numId="11" w16cid:durableId="365101865">
     <w:abstractNumId w:val="0"/>
   </w:num>
   <w:num w:numId="12" w16cid:durableId="523783474">
-    <w:abstractNumId w:val="8"/>
+    <w:abstractNumId w:val="9"/>
+  </w:num>
+  <w:num w:numId="13" w16cid:durableId="1518538159">
+    <w:abstractNumId w:val="13"/>
+  </w:num>
+  <w:num w:numId="14" w16cid:durableId="1580629856">
+    <w:abstractNumId w:val="3"/>
   </w:num>
 </w:numbering>
 </file>

</xml_diff>

<commit_message>
Add latency first optimization as a challenge
</commit_message>
<xml_diff>
--- a/Latency Analysis/Problem Statement.docx
+++ b/Latency Analysis/Problem Statement.docx
@@ -991,6 +991,163 @@
         </w:rPr>
         <w:t>Purely static heuristics or offline benchmarks are insufficient.</w:t>
       </w:r>
+    </w:p>
+    <w:p>
+      <w:pPr>
+        <w:pStyle w:val="ListParagraph"/>
+        <w:numPr>
+          <w:ilvl w:val="0"/>
+          <w:numId w:val="13"/>
+        </w:numPr>
+        <w:spacing w:before="240" w:after="240"/>
+        <w:rPr>
+          <w:b/>
+          <w:bCs/>
+          <w:lang w:val="en-US"/>
+        </w:rPr>
+      </w:pPr>
+      <w:r>
+        <w:rPr>
+          <w:b/>
+          <w:bCs/>
+          <w:lang w:val="en-US"/>
+        </w:rPr>
+        <w:t>Latency-First Resource Optimization under Constraints</w:t>
+      </w:r>
+    </w:p>
+    <w:p>
+      <w:pPr>
+        <w:numPr>
+          <w:ilvl w:val="0"/>
+          <w:numId w:val="16"/>
+        </w:numPr>
+        <w:spacing w:before="240" w:after="240"/>
+        <w:rPr>
+          <w:lang w:val="en-US"/>
+        </w:rPr>
+      </w:pPr>
+      <w:r>
+        <w:rPr>
+          <w:lang w:val="en-US"/>
+        </w:rPr>
+        <w:t>The objective to minimize CPU and memory usage while ensuring latency stays within a certain percentage of the original baseline is essentially a constrained multi-objective optimization problem.</w:t>
+      </w:r>
+    </w:p>
+    <w:p>
+      <w:pPr>
+        <w:numPr>
+          <w:ilvl w:val="0"/>
+          <w:numId w:val="16"/>
+        </w:numPr>
+        <w:spacing w:before="240" w:after="240"/>
+        <w:rPr>
+          <w:lang w:val="en-US"/>
+        </w:rPr>
+      </w:pPr>
+      <w:r>
+        <w:rPr>
+          <w:lang w:val="en-US"/>
+        </w:rPr>
+        <w:t>Why it’s challenging:</w:t>
+      </w:r>
+    </w:p>
+    <w:p>
+      <w:pPr>
+        <w:numPr>
+          <w:ilvl w:val="1"/>
+          <w:numId w:val="16"/>
+        </w:numPr>
+        <w:spacing w:before="240" w:after="240"/>
+        <w:rPr>
+          <w:lang w:val="en-US"/>
+        </w:rPr>
+      </w:pPr>
+      <w:r>
+        <w:rPr>
+          <w:lang w:val="en-US"/>
+        </w:rPr>
+        <w:t>Tight SLA Coupling: Latency behaves as a hard constraint, not a soft objective. Any solution that violates the certain threshold is unacceptable - this removes flexibility in trade-offs.</w:t>
+      </w:r>
+    </w:p>
+    <w:p>
+      <w:pPr>
+        <w:numPr>
+          <w:ilvl w:val="1"/>
+          <w:numId w:val="16"/>
+        </w:numPr>
+        <w:spacing w:before="240" w:after="240"/>
+        <w:rPr>
+          <w:lang w:val="en-US"/>
+        </w:rPr>
+      </w:pPr>
+      <w:r>
+        <w:rPr>
+          <w:lang w:val="en-US"/>
+        </w:rPr>
+        <w:t>Non-Convex Search Space: The relationship between resources and latency is non-monotonic and non-convex. Latency can remain stable for several reduction steps and then abruptly spike (the “cliff effect”).</w:t>
+      </w:r>
+    </w:p>
+    <w:p>
+      <w:pPr>
+        <w:numPr>
+          <w:ilvl w:val="1"/>
+          <w:numId w:val="16"/>
+        </w:numPr>
+        <w:spacing w:before="240" w:after="240"/>
+        <w:rPr>
+          <w:lang w:val="en-US"/>
+        </w:rPr>
+      </w:pPr>
+      <w:r>
+        <w:rPr>
+          <w:lang w:val="en-US"/>
+        </w:rPr>
+        <w:t>No Global Optimum: The optimization landscape is service-specific and time-varying. What works for one microservice at noon may fail for another at midnight under different traffic and runtime GC state.</w:t>
+      </w:r>
+    </w:p>
+    <w:p>
+      <w:pPr>
+        <w:numPr>
+          <w:ilvl w:val="1"/>
+          <w:numId w:val="16"/>
+        </w:numPr>
+        <w:spacing w:before="240" w:after="240"/>
+        <w:rPr>
+          <w:lang w:val="en-US"/>
+        </w:rPr>
+      </w:pPr>
+      <w:r>
+        <w:rPr>
+          <w:lang w:val="en-US"/>
+        </w:rPr>
+        <w:t>Exploration vs Exploitation Trade-Off: There’s an exploration cost in probing the limit of resource reduction - go too fast, and you crash latency; go too slow, and optimization takes too long.</w:t>
+      </w:r>
+    </w:p>
+    <w:p>
+      <w:pPr>
+        <w:numPr>
+          <w:ilvl w:val="0"/>
+          <w:numId w:val="16"/>
+        </w:numPr>
+        <w:spacing w:before="240" w:after="240"/>
+        <w:rPr>
+          <w:lang w:val="en-US"/>
+        </w:rPr>
+      </w:pPr>
+      <w:r>
+        <w:rPr>
+          <w:lang w:val="en-US"/>
+        </w:rPr>
+        <w:t>This challenge calls for advanced resource tuning strategies such as Bayesian Optimization, Reinforcement Learning, or multi-armed bandits, which can operate online, under uncertainty, and with a strict SLA constraint.</w:t>
+      </w:r>
+    </w:p>
+    <w:p>
+      <w:pPr>
+        <w:spacing w:before="240" w:after="240"/>
+        <w:rPr>
+          <w:lang w:val="en-US"/>
+        </w:rPr>
+      </w:pPr>
     </w:p>
     <w:p>
       <w:pPr>
@@ -2006,6 +2163,155 @@
     </w:lvl>
   </w:abstractNum>
   <w:abstractNum w:abstractNumId="7" w15:restartNumberingAfterBreak="0">
+    <w:nsid w:val="2F3A75B5"/>
+    <w:multiLevelType w:val="multilevel"/>
+    <w:tmpl w:val="C55CCCA8"/>
+    <w:lvl w:ilvl="0">
+      <w:start w:val="1"/>
+      <w:numFmt w:val="bullet"/>
+      <w:lvlText w:val=""/>
+      <w:lvlJc w:val="left"/>
+      <w:pPr>
+        <w:tabs>
+          <w:tab w:val="num" w:pos="720"/>
+        </w:tabs>
+        <w:ind w:left="720" w:hanging="360"/>
+      </w:pPr>
+      <w:rPr>
+        <w:rFonts w:ascii="Symbol" w:hAnsi="Symbol" w:hint="default"/>
+        <w:sz w:val="20"/>
+      </w:rPr>
+    </w:lvl>
+    <w:lvl w:ilvl="1">
+      <w:start w:val="1"/>
+      <w:numFmt w:val="bullet"/>
+      <w:lvlText w:val="o"/>
+      <w:lvlJc w:val="left"/>
+      <w:pPr>
+        <w:tabs>
+          <w:tab w:val="num" w:pos="1440"/>
+        </w:tabs>
+        <w:ind w:left="1440" w:hanging="360"/>
+      </w:pPr>
+      <w:rPr>
+        <w:rFonts w:ascii="Courier New" w:hAnsi="Courier New" w:hint="default"/>
+        <w:sz w:val="20"/>
+      </w:rPr>
+    </w:lvl>
+    <w:lvl w:ilvl="2" w:tentative="1">
+      <w:start w:val="1"/>
+      <w:numFmt w:val="bullet"/>
+      <w:lvlText w:val=""/>
+      <w:lvlJc w:val="left"/>
+      <w:pPr>
+        <w:tabs>
+          <w:tab w:val="num" w:pos="2160"/>
+        </w:tabs>
+        <w:ind w:left="2160" w:hanging="360"/>
+      </w:pPr>
+      <w:rPr>
+        <w:rFonts w:ascii="Wingdings" w:hAnsi="Wingdings" w:hint="default"/>
+        <w:sz w:val="20"/>
+      </w:rPr>
+    </w:lvl>
+    <w:lvl w:ilvl="3" w:tentative="1">
+      <w:start w:val="1"/>
+      <w:numFmt w:val="bullet"/>
+      <w:lvlText w:val=""/>
+      <w:lvlJc w:val="left"/>
+      <w:pPr>
+        <w:tabs>
+          <w:tab w:val="num" w:pos="2880"/>
+        </w:tabs>
+        <w:ind w:left="2880" w:hanging="360"/>
+      </w:pPr>
+      <w:rPr>
+        <w:rFonts w:ascii="Wingdings" w:hAnsi="Wingdings" w:hint="default"/>
+        <w:sz w:val="20"/>
+      </w:rPr>
+    </w:lvl>
+    <w:lvl w:ilvl="4" w:tentative="1">
+      <w:start w:val="1"/>
+      <w:numFmt w:val="bullet"/>
+      <w:lvlText w:val=""/>
+      <w:lvlJc w:val="left"/>
+      <w:pPr>
+        <w:tabs>
+          <w:tab w:val="num" w:pos="3600"/>
+        </w:tabs>
+        <w:ind w:left="3600" w:hanging="360"/>
+      </w:pPr>
+      <w:rPr>
+        <w:rFonts w:ascii="Wingdings" w:hAnsi="Wingdings" w:hint="default"/>
+        <w:sz w:val="20"/>
+      </w:rPr>
+    </w:lvl>
+    <w:lvl w:ilvl="5" w:tentative="1">
+      <w:start w:val="1"/>
+      <w:numFmt w:val="bullet"/>
+      <w:lvlText w:val=""/>
+      <w:lvlJc w:val="left"/>
+      <w:pPr>
+        <w:tabs>
+          <w:tab w:val="num" w:pos="4320"/>
+        </w:tabs>
+        <w:ind w:left="4320" w:hanging="360"/>
+      </w:pPr>
+      <w:rPr>
+        <w:rFonts w:ascii="Wingdings" w:hAnsi="Wingdings" w:hint="default"/>
+        <w:sz w:val="20"/>
+      </w:rPr>
+    </w:lvl>
+    <w:lvl w:ilvl="6" w:tentative="1">
+      <w:start w:val="1"/>
+      <w:numFmt w:val="bullet"/>
+      <w:lvlText w:val=""/>
+      <w:lvlJc w:val="left"/>
+      <w:pPr>
+        <w:tabs>
+          <w:tab w:val="num" w:pos="5040"/>
+        </w:tabs>
+        <w:ind w:left="5040" w:hanging="360"/>
+      </w:pPr>
+      <w:rPr>
+        <w:rFonts w:ascii="Wingdings" w:hAnsi="Wingdings" w:hint="default"/>
+        <w:sz w:val="20"/>
+      </w:rPr>
+    </w:lvl>
+    <w:lvl w:ilvl="7" w:tentative="1">
+      <w:start w:val="1"/>
+      <w:numFmt w:val="bullet"/>
+      <w:lvlText w:val=""/>
+      <w:lvlJc w:val="left"/>
+      <w:pPr>
+        <w:tabs>
+          <w:tab w:val="num" w:pos="5760"/>
+        </w:tabs>
+        <w:ind w:left="5760" w:hanging="360"/>
+      </w:pPr>
+      <w:rPr>
+        <w:rFonts w:ascii="Wingdings" w:hAnsi="Wingdings" w:hint="default"/>
+        <w:sz w:val="20"/>
+      </w:rPr>
+    </w:lvl>
+    <w:lvl w:ilvl="8" w:tentative="1">
+      <w:start w:val="1"/>
+      <w:numFmt w:val="bullet"/>
+      <w:lvlText w:val=""/>
+      <w:lvlJc w:val="left"/>
+      <w:pPr>
+        <w:tabs>
+          <w:tab w:val="num" w:pos="6480"/>
+        </w:tabs>
+        <w:ind w:left="6480" w:hanging="360"/>
+      </w:pPr>
+      <w:rPr>
+        <w:rFonts w:ascii="Wingdings" w:hAnsi="Wingdings" w:hint="default"/>
+        <w:sz w:val="20"/>
+      </w:rPr>
+    </w:lvl>
+  </w:abstractNum>
+  <w:abstractNum w:abstractNumId="8" w15:restartNumberingAfterBreak="0">
     <w:nsid w:val="301E2596"/>
     <w:multiLevelType w:val="multilevel"/>
     <w:tmpl w:val="334EB72C"/>
@@ -2154,7 +2460,120 @@
       </w:rPr>
     </w:lvl>
   </w:abstractNum>
-  <w:abstractNum w:abstractNumId="8" w15:restartNumberingAfterBreak="0">
+  <w:abstractNum w:abstractNumId="9" w15:restartNumberingAfterBreak="0">
+    <w:nsid w:val="3EAE4D15"/>
+    <w:multiLevelType w:val="multilevel"/>
+    <w:tmpl w:val="ED1046BC"/>
+    <w:lvl w:ilvl="0">
+      <w:start w:val="1"/>
+      <w:numFmt w:val="decimal"/>
+      <w:lvlText w:val="%1."/>
+      <w:lvlJc w:val="left"/>
+      <w:pPr>
+        <w:tabs>
+          <w:tab w:val="num" w:pos="720"/>
+        </w:tabs>
+        <w:ind w:left="720" w:hanging="360"/>
+      </w:pPr>
+    </w:lvl>
+    <w:lvl w:ilvl="1" w:tentative="1">
+      <w:start w:val="1"/>
+      <w:numFmt w:val="decimal"/>
+      <w:lvlText w:val="%2."/>
+      <w:lvlJc w:val="left"/>
+      <w:pPr>
+        <w:tabs>
+          <w:tab w:val="num" w:pos="1440"/>
+        </w:tabs>
+        <w:ind w:left="1440" w:hanging="360"/>
+      </w:pPr>
+    </w:lvl>
+    <w:lvl w:ilvl="2" w:tentative="1">
+      <w:start w:val="1"/>
+      <w:numFmt w:val="decimal"/>
+      <w:lvlText w:val="%3."/>
+      <w:lvlJc w:val="left"/>
+      <w:pPr>
+        <w:tabs>
+          <w:tab w:val="num" w:pos="2160"/>
+        </w:tabs>
+        <w:ind w:left="2160" w:hanging="360"/>
+      </w:pPr>
+    </w:lvl>
+    <w:lvl w:ilvl="3" w:tentative="1">
+      <w:start w:val="1"/>
+      <w:numFmt w:val="decimal"/>
+      <w:lvlText w:val="%4."/>
+      <w:lvlJc w:val="left"/>
+      <w:pPr>
+        <w:tabs>
+          <w:tab w:val="num" w:pos="2880"/>
+        </w:tabs>
+        <w:ind w:left="2880" w:hanging="360"/>
+      </w:pPr>
+    </w:lvl>
+    <w:lvl w:ilvl="4" w:tentative="1">
+      <w:start w:val="1"/>
+      <w:numFmt w:val="decimal"/>
+      <w:lvlText w:val="%5."/>
+      <w:lvlJc w:val="left"/>
+      <w:pPr>
+        <w:tabs>
+          <w:tab w:val="num" w:pos="3600"/>
+        </w:tabs>
+        <w:ind w:left="3600" w:hanging="360"/>
+      </w:pPr>
+    </w:lvl>
+    <w:lvl w:ilvl="5" w:tentative="1">
+      <w:start w:val="1"/>
+      <w:numFmt w:val="decimal"/>
+      <w:lvlText w:val="%6."/>
+      <w:lvlJc w:val="left"/>
+      <w:pPr>
+        <w:tabs>
+          <w:tab w:val="num" w:pos="4320"/>
+        </w:tabs>
+        <w:ind w:left="4320" w:hanging="360"/>
+      </w:pPr>
+    </w:lvl>
+    <w:lvl w:ilvl="6" w:tentative="1">
+      <w:start w:val="1"/>
+      <w:numFmt w:val="decimal"/>
+      <w:lvlText w:val="%7."/>
+      <w:lvlJc w:val="left"/>
+      <w:pPr>
+        <w:tabs>
+          <w:tab w:val="num" w:pos="5040"/>
+        </w:tabs>
+        <w:ind w:left="5040" w:hanging="360"/>
+      </w:pPr>
+    </w:lvl>
+    <w:lvl w:ilvl="7" w:tentative="1">
+      <w:start w:val="1"/>
+      <w:numFmt w:val="decimal"/>
+      <w:lvlText w:val="%8."/>
+      <w:lvlJc w:val="left"/>
+      <w:pPr>
+        <w:tabs>
+          <w:tab w:val="num" w:pos="5760"/>
+        </w:tabs>
+        <w:ind w:left="5760" w:hanging="360"/>
+      </w:pPr>
+    </w:lvl>
+    <w:lvl w:ilvl="8" w:tentative="1">
+      <w:start w:val="1"/>
+      <w:numFmt w:val="decimal"/>
+      <w:lvlText w:val="%9."/>
+      <w:lvlJc w:val="left"/>
+      <w:pPr>
+        <w:tabs>
+          <w:tab w:val="num" w:pos="6480"/>
+        </w:tabs>
+        <w:ind w:left="6480" w:hanging="360"/>
+      </w:pPr>
+    </w:lvl>
+  </w:abstractNum>
+  <w:abstractNum w:abstractNumId="10" w15:restartNumberingAfterBreak="0">
     <w:nsid w:val="53012222"/>
     <w:multiLevelType w:val="multilevel"/>
     <w:tmpl w:val="397A4F80"/>
@@ -2303,7 +2722,7 @@
       </w:rPr>
     </w:lvl>
   </w:abstractNum>
-  <w:abstractNum w:abstractNumId="9" w15:restartNumberingAfterBreak="0">
+  <w:abstractNum w:abstractNumId="11" w15:restartNumberingAfterBreak="0">
     <w:nsid w:val="58E17498"/>
     <w:multiLevelType w:val="multilevel"/>
     <w:tmpl w:val="6206E0B0"/>
@@ -2452,7 +2871,7 @@
       </w:rPr>
     </w:lvl>
   </w:abstractNum>
-  <w:abstractNum w:abstractNumId="10" w15:restartNumberingAfterBreak="0">
+  <w:abstractNum w:abstractNumId="12" w15:restartNumberingAfterBreak="0">
     <w:nsid w:val="634E7724"/>
     <w:multiLevelType w:val="multilevel"/>
     <w:tmpl w:val="D208FE4E"/>
@@ -2565,7 +2984,7 @@
       </w:pPr>
     </w:lvl>
   </w:abstractNum>
-  <w:abstractNum w:abstractNumId="11" w15:restartNumberingAfterBreak="0">
+  <w:abstractNum w:abstractNumId="13" w15:restartNumberingAfterBreak="0">
     <w:nsid w:val="65CA3AFE"/>
     <w:multiLevelType w:val="multilevel"/>
     <w:tmpl w:val="C06CA624"/>
@@ -2678,7 +3097,7 @@
       </w:pPr>
     </w:lvl>
   </w:abstractNum>
-  <w:abstractNum w:abstractNumId="12" w15:restartNumberingAfterBreak="0">
+  <w:abstractNum w:abstractNumId="14" w15:restartNumberingAfterBreak="0">
     <w:nsid w:val="79DF3285"/>
     <w:multiLevelType w:val="multilevel"/>
     <w:tmpl w:val="C942674A"/>
@@ -2791,7 +3210,7 @@
       </w:pPr>
     </w:lvl>
   </w:abstractNum>
-  <w:abstractNum w:abstractNumId="13" w15:restartNumberingAfterBreak="0">
+  <w:abstractNum w:abstractNumId="15" w15:restartNumberingAfterBreak="0">
     <w:nsid w:val="7E0B3830"/>
     <w:multiLevelType w:val="multilevel"/>
     <w:tmpl w:val="91260590"/>
@@ -2911,40 +3330,46 @@
     <w:abstractNumId w:val="1"/>
   </w:num>
   <w:num w:numId="3" w16cid:durableId="1840341829">
-    <w:abstractNumId w:val="12"/>
+    <w:abstractNumId w:val="14"/>
   </w:num>
   <w:num w:numId="4" w16cid:durableId="1828782994">
     <w:abstractNumId w:val="2"/>
   </w:num>
   <w:num w:numId="5" w16cid:durableId="1343509490">
-    <w:abstractNumId w:val="7"/>
+    <w:abstractNumId w:val="8"/>
   </w:num>
   <w:num w:numId="6" w16cid:durableId="2078941505">
     <w:abstractNumId w:val="5"/>
   </w:num>
   <w:num w:numId="7" w16cid:durableId="436755086">
-    <w:abstractNumId w:val="11"/>
+    <w:abstractNumId w:val="13"/>
   </w:num>
   <w:num w:numId="8" w16cid:durableId="904952116">
-    <w:abstractNumId w:val="8"/>
+    <w:abstractNumId w:val="10"/>
   </w:num>
   <w:num w:numId="9" w16cid:durableId="798687575">
     <w:abstractNumId w:val="4"/>
   </w:num>
   <w:num w:numId="10" w16cid:durableId="1194921500">
-    <w:abstractNumId w:val="10"/>
+    <w:abstractNumId w:val="12"/>
   </w:num>
   <w:num w:numId="11" w16cid:durableId="365101865">
     <w:abstractNumId w:val="0"/>
   </w:num>
   <w:num w:numId="12" w16cid:durableId="523783474">
-    <w:abstractNumId w:val="9"/>
+    <w:abstractNumId w:val="11"/>
   </w:num>
   <w:num w:numId="13" w16cid:durableId="1518538159">
-    <w:abstractNumId w:val="13"/>
+    <w:abstractNumId w:val="15"/>
   </w:num>
   <w:num w:numId="14" w16cid:durableId="1580629856">
     <w:abstractNumId w:val="3"/>
+  </w:num>
+  <w:num w:numId="15" w16cid:durableId="2007197777">
+    <w:abstractNumId w:val="9"/>
+  </w:num>
+  <w:num w:numId="16" w16cid:durableId="1648823114">
+    <w:abstractNumId w:val="7"/>
   </w:num>
 </w:numbering>
 </file>

</xml_diff>

<commit_message>
Add mem centric runtime as a challenge
</commit_message>
<xml_diff>
--- a/Latency Analysis/Problem Statement.docx
+++ b/Latency Analysis/Problem Statement.docx
@@ -1140,6 +1140,189 @@
         </w:rPr>
         <w:t>This challenge calls for advanced resource tuning strategies such as Bayesian Optimization, Reinforcement Learning, or multi-armed bandits, which can operate online, under uncertainty, and with a strict SLA constraint.</w:t>
       </w:r>
+    </w:p>
+    <w:p>
+      <w:pPr>
+        <w:spacing w:before="240" w:after="240"/>
+        <w:rPr>
+          <w:lang w:val="en-US"/>
+        </w:rPr>
+      </w:pPr>
+    </w:p>
+    <w:p>
+      <w:pPr>
+        <w:pStyle w:val="ListParagraph"/>
+        <w:numPr>
+          <w:ilvl w:val="0"/>
+          <w:numId w:val="13"/>
+        </w:numPr>
+        <w:spacing w:before="240" w:after="240"/>
+        <w:rPr>
+          <w:b/>
+          <w:bCs/>
+          <w:lang w:val="en-US"/>
+        </w:rPr>
+      </w:pPr>
+      <w:r>
+        <w:rPr>
+          <w:b/>
+          <w:bCs/>
+          <w:lang w:val="en-US"/>
+        </w:rPr>
+        <w:t>Complexity of Memory-Centric Runtime Behaviors</w:t>
+      </w:r>
+    </w:p>
+    <w:p>
+      <w:pPr>
+        <w:numPr>
+          <w:ilvl w:val="0"/>
+          <w:numId w:val="18"/>
+        </w:numPr>
+        <w:spacing w:before="240" w:after="240"/>
+        <w:rPr>
+          <w:lang w:val="en-US"/>
+        </w:rPr>
+      </w:pPr>
+      <w:r>
+        <w:rPr>
+          <w:lang w:val="en-US"/>
+        </w:rPr>
+        <w:t>Memory-related behavior is notoriously hard to model and predict due to the runtime internals of modern programming environments. </w:t>
+      </w:r>
+    </w:p>
+    <w:p>
+      <w:pPr>
+        <w:numPr>
+          <w:ilvl w:val="0"/>
+          <w:numId w:val="18"/>
+        </w:numPr>
+        <w:spacing w:before="240" w:after="240"/>
+        <w:rPr>
+          <w:lang w:val="en-US"/>
+        </w:rPr>
+      </w:pPr>
+      <w:r>
+        <w:rPr>
+          <w:lang w:val="en-US"/>
+        </w:rPr>
+        <w:t>This is especially true in garbage-collected languages like Java and Go.</w:t>
+      </w:r>
+    </w:p>
+    <w:p>
+      <w:pPr>
+        <w:numPr>
+          <w:ilvl w:val="0"/>
+          <w:numId w:val="18"/>
+        </w:numPr>
+        <w:spacing w:before="240" w:after="240"/>
+        <w:rPr>
+          <w:lang w:val="en-US"/>
+        </w:rPr>
+      </w:pPr>
+      <w:r>
+        <w:rPr>
+          <w:lang w:val="en-US"/>
+        </w:rPr>
+        <w:t>Why it’s challenging:</w:t>
+      </w:r>
+    </w:p>
+    <w:p>
+      <w:pPr>
+        <w:numPr>
+          <w:ilvl w:val="1"/>
+          <w:numId w:val="18"/>
+        </w:numPr>
+        <w:spacing w:before="240" w:after="240"/>
+        <w:rPr>
+          <w:lang w:val="en-US"/>
+        </w:rPr>
+      </w:pPr>
+      <w:r>
+        <w:rPr>
+          <w:lang w:val="en-US"/>
+        </w:rPr>
+        <w:t>Garbage Collection (GC) Dynamics: GC latency is not linearly tied to memory allocation or usage. JVM GCs (e.g., G1, ZGC) and Go’s concurrent GC respond differently to memory pressure, and their pause times can vary based on heap fragmentation, object age, and live set size.</w:t>
+      </w:r>
+    </w:p>
+    <w:p>
+      <w:pPr>
+        <w:numPr>
+          <w:ilvl w:val="1"/>
+          <w:numId w:val="18"/>
+        </w:numPr>
+        <w:spacing w:before="240" w:after="240"/>
+        <w:rPr>
+          <w:lang w:val="en-US"/>
+        </w:rPr>
+      </w:pPr>
+      <w:r>
+        <w:rPr>
+          <w:lang w:val="en-US"/>
+        </w:rPr>
+        <w:t>Hidden Buffers and Caches: Applications often use internal caching layers (e.g., Guava, Caffeine) and thread-local buffers, which don't always reflect in container-level memory metrics until eviction or flush.</w:t>
+      </w:r>
+    </w:p>
+    <w:p>
+      <w:pPr>
+        <w:numPr>
+          <w:ilvl w:val="1"/>
+          <w:numId w:val="18"/>
+        </w:numPr>
+        <w:spacing w:before="240" w:after="240"/>
+        <w:rPr>
+          <w:lang w:val="en-US"/>
+        </w:rPr>
+      </w:pPr>
+      <w:r>
+        <w:rPr>
+          <w:lang w:val="en-US"/>
+        </w:rPr>
+        <w:t>Memory Overhead of Other Limits: Reducing CPU may indirectly affect memory behavior - e.g., slower CPU causes longer GC cycles, which may delay object reclamation and inflate memory pressure.</w:t>
+      </w:r>
+    </w:p>
+    <w:p>
+      <w:pPr>
+        <w:numPr>
+          <w:ilvl w:val="1"/>
+          <w:numId w:val="18"/>
+        </w:numPr>
+        <w:spacing w:before="240" w:after="240"/>
+        <w:rPr>
+          <w:lang w:val="en-US"/>
+        </w:rPr>
+      </w:pPr>
+      <w:r>
+        <w:rPr>
+          <w:lang w:val="en-US"/>
+        </w:rPr>
+        <w:t>Out-of-Memory (OOM) Thresholds Are Soft: Services may not crash immediately when they exceed memory; they may instead exhibit degraded performance, longer GC, or even silent corruption or drops.</w:t>
+      </w:r>
+    </w:p>
+    <w:p>
+      <w:pPr>
+        <w:numPr>
+          <w:ilvl w:val="0"/>
+          <w:numId w:val="18"/>
+        </w:numPr>
+        <w:spacing w:before="240" w:after="240"/>
+        <w:rPr>
+          <w:lang w:val="en-US"/>
+        </w:rPr>
+      </w:pPr>
+      <w:r>
+        <w:rPr>
+          <w:lang w:val="en-US"/>
+        </w:rPr>
+        <w:t>A successful memory-aware tuning system must incorporate runtime-aware telemetry, possibly through language-level agents (JMX for Java, pprof for Go), and learn the interplay between GC behavior, object churn, and memory pressure over time.</w:t>
+      </w:r>
+    </w:p>
+    <w:p>
+      <w:pPr>
+        <w:spacing w:before="240" w:after="240"/>
+        <w:rPr>
+          <w:lang w:val="en-US"/>
+        </w:rPr>
+      </w:pPr>
     </w:p>
     <w:p>
       <w:pPr>
@@ -2312,6 +2495,155 @@
     </w:lvl>
   </w:abstractNum>
   <w:abstractNum w:abstractNumId="8" w15:restartNumberingAfterBreak="0">
+    <w:nsid w:val="2FBB594B"/>
+    <w:multiLevelType w:val="multilevel"/>
+    <w:tmpl w:val="9F0C3F90"/>
+    <w:lvl w:ilvl="0">
+      <w:start w:val="1"/>
+      <w:numFmt w:val="bullet"/>
+      <w:lvlText w:val=""/>
+      <w:lvlJc w:val="left"/>
+      <w:pPr>
+        <w:tabs>
+          <w:tab w:val="num" w:pos="720"/>
+        </w:tabs>
+        <w:ind w:left="720" w:hanging="360"/>
+      </w:pPr>
+      <w:rPr>
+        <w:rFonts w:ascii="Symbol" w:hAnsi="Symbol" w:hint="default"/>
+        <w:sz w:val="20"/>
+      </w:rPr>
+    </w:lvl>
+    <w:lvl w:ilvl="1">
+      <w:start w:val="1"/>
+      <w:numFmt w:val="bullet"/>
+      <w:lvlText w:val="o"/>
+      <w:lvlJc w:val="left"/>
+      <w:pPr>
+        <w:tabs>
+          <w:tab w:val="num" w:pos="1440"/>
+        </w:tabs>
+        <w:ind w:left="1440" w:hanging="360"/>
+      </w:pPr>
+      <w:rPr>
+        <w:rFonts w:ascii="Courier New" w:hAnsi="Courier New" w:hint="default"/>
+        <w:sz w:val="20"/>
+      </w:rPr>
+    </w:lvl>
+    <w:lvl w:ilvl="2" w:tentative="1">
+      <w:start w:val="1"/>
+      <w:numFmt w:val="bullet"/>
+      <w:lvlText w:val=""/>
+      <w:lvlJc w:val="left"/>
+      <w:pPr>
+        <w:tabs>
+          <w:tab w:val="num" w:pos="2160"/>
+        </w:tabs>
+        <w:ind w:left="2160" w:hanging="360"/>
+      </w:pPr>
+      <w:rPr>
+        <w:rFonts w:ascii="Wingdings" w:hAnsi="Wingdings" w:hint="default"/>
+        <w:sz w:val="20"/>
+      </w:rPr>
+    </w:lvl>
+    <w:lvl w:ilvl="3" w:tentative="1">
+      <w:start w:val="1"/>
+      <w:numFmt w:val="bullet"/>
+      <w:lvlText w:val=""/>
+      <w:lvlJc w:val="left"/>
+      <w:pPr>
+        <w:tabs>
+          <w:tab w:val="num" w:pos="2880"/>
+        </w:tabs>
+        <w:ind w:left="2880" w:hanging="360"/>
+      </w:pPr>
+      <w:rPr>
+        <w:rFonts w:ascii="Wingdings" w:hAnsi="Wingdings" w:hint="default"/>
+        <w:sz w:val="20"/>
+      </w:rPr>
+    </w:lvl>
+    <w:lvl w:ilvl="4" w:tentative="1">
+      <w:start w:val="1"/>
+      <w:numFmt w:val="bullet"/>
+      <w:lvlText w:val=""/>
+      <w:lvlJc w:val="left"/>
+      <w:pPr>
+        <w:tabs>
+          <w:tab w:val="num" w:pos="3600"/>
+        </w:tabs>
+        <w:ind w:left="3600" w:hanging="360"/>
+      </w:pPr>
+      <w:rPr>
+        <w:rFonts w:ascii="Wingdings" w:hAnsi="Wingdings" w:hint="default"/>
+        <w:sz w:val="20"/>
+      </w:rPr>
+    </w:lvl>
+    <w:lvl w:ilvl="5" w:tentative="1">
+      <w:start w:val="1"/>
+      <w:numFmt w:val="bullet"/>
+      <w:lvlText w:val=""/>
+      <w:lvlJc w:val="left"/>
+      <w:pPr>
+        <w:tabs>
+          <w:tab w:val="num" w:pos="4320"/>
+        </w:tabs>
+        <w:ind w:left="4320" w:hanging="360"/>
+      </w:pPr>
+      <w:rPr>
+        <w:rFonts w:ascii="Wingdings" w:hAnsi="Wingdings" w:hint="default"/>
+        <w:sz w:val="20"/>
+      </w:rPr>
+    </w:lvl>
+    <w:lvl w:ilvl="6" w:tentative="1">
+      <w:start w:val="1"/>
+      <w:numFmt w:val="bullet"/>
+      <w:lvlText w:val=""/>
+      <w:lvlJc w:val="left"/>
+      <w:pPr>
+        <w:tabs>
+          <w:tab w:val="num" w:pos="5040"/>
+        </w:tabs>
+        <w:ind w:left="5040" w:hanging="360"/>
+      </w:pPr>
+      <w:rPr>
+        <w:rFonts w:ascii="Wingdings" w:hAnsi="Wingdings" w:hint="default"/>
+        <w:sz w:val="20"/>
+      </w:rPr>
+    </w:lvl>
+    <w:lvl w:ilvl="7" w:tentative="1">
+      <w:start w:val="1"/>
+      <w:numFmt w:val="bullet"/>
+      <w:lvlText w:val=""/>
+      <w:lvlJc w:val="left"/>
+      <w:pPr>
+        <w:tabs>
+          <w:tab w:val="num" w:pos="5760"/>
+        </w:tabs>
+        <w:ind w:left="5760" w:hanging="360"/>
+      </w:pPr>
+      <w:rPr>
+        <w:rFonts w:ascii="Wingdings" w:hAnsi="Wingdings" w:hint="default"/>
+        <w:sz w:val="20"/>
+      </w:rPr>
+    </w:lvl>
+    <w:lvl w:ilvl="8" w:tentative="1">
+      <w:start w:val="1"/>
+      <w:numFmt w:val="bullet"/>
+      <w:lvlText w:val=""/>
+      <w:lvlJc w:val="left"/>
+      <w:pPr>
+        <w:tabs>
+          <w:tab w:val="num" w:pos="6480"/>
+        </w:tabs>
+        <w:ind w:left="6480" w:hanging="360"/>
+      </w:pPr>
+      <w:rPr>
+        <w:rFonts w:ascii="Wingdings" w:hAnsi="Wingdings" w:hint="default"/>
+        <w:sz w:val="20"/>
+      </w:rPr>
+    </w:lvl>
+  </w:abstractNum>
+  <w:abstractNum w:abstractNumId="9" w15:restartNumberingAfterBreak="0">
     <w:nsid w:val="301E2596"/>
     <w:multiLevelType w:val="multilevel"/>
     <w:tmpl w:val="334EB72C"/>
@@ -2460,7 +2792,7 @@
       </w:rPr>
     </w:lvl>
   </w:abstractNum>
-  <w:abstractNum w:abstractNumId="9" w15:restartNumberingAfterBreak="0">
+  <w:abstractNum w:abstractNumId="10" w15:restartNumberingAfterBreak="0">
     <w:nsid w:val="3EAE4D15"/>
     <w:multiLevelType w:val="multilevel"/>
     <w:tmpl w:val="ED1046BC"/>
@@ -2573,7 +2905,7 @@
       </w:pPr>
     </w:lvl>
   </w:abstractNum>
-  <w:abstractNum w:abstractNumId="10" w15:restartNumberingAfterBreak="0">
+  <w:abstractNum w:abstractNumId="11" w15:restartNumberingAfterBreak="0">
     <w:nsid w:val="53012222"/>
     <w:multiLevelType w:val="multilevel"/>
     <w:tmpl w:val="397A4F80"/>
@@ -2722,7 +3054,7 @@
       </w:rPr>
     </w:lvl>
   </w:abstractNum>
-  <w:abstractNum w:abstractNumId="11" w15:restartNumberingAfterBreak="0">
+  <w:abstractNum w:abstractNumId="12" w15:restartNumberingAfterBreak="0">
     <w:nsid w:val="58E17498"/>
     <w:multiLevelType w:val="multilevel"/>
     <w:tmpl w:val="6206E0B0"/>
@@ -2871,7 +3203,7 @@
       </w:rPr>
     </w:lvl>
   </w:abstractNum>
-  <w:abstractNum w:abstractNumId="12" w15:restartNumberingAfterBreak="0">
+  <w:abstractNum w:abstractNumId="13" w15:restartNumberingAfterBreak="0">
     <w:nsid w:val="634E7724"/>
     <w:multiLevelType w:val="multilevel"/>
     <w:tmpl w:val="D208FE4E"/>
@@ -2984,7 +3316,120 @@
       </w:pPr>
     </w:lvl>
   </w:abstractNum>
-  <w:abstractNum w:abstractNumId="13" w15:restartNumberingAfterBreak="0">
+  <w:abstractNum w:abstractNumId="14" w15:restartNumberingAfterBreak="0">
+    <w:nsid w:val="64956CBE"/>
+    <w:multiLevelType w:val="multilevel"/>
+    <w:tmpl w:val="EB64F774"/>
+    <w:lvl w:ilvl="0">
+      <w:start w:val="1"/>
+      <w:numFmt w:val="decimal"/>
+      <w:lvlText w:val="%1."/>
+      <w:lvlJc w:val="left"/>
+      <w:pPr>
+        <w:tabs>
+          <w:tab w:val="num" w:pos="720"/>
+        </w:tabs>
+        <w:ind w:left="720" w:hanging="360"/>
+      </w:pPr>
+    </w:lvl>
+    <w:lvl w:ilvl="1" w:tentative="1">
+      <w:start w:val="1"/>
+      <w:numFmt w:val="decimal"/>
+      <w:lvlText w:val="%2."/>
+      <w:lvlJc w:val="left"/>
+      <w:pPr>
+        <w:tabs>
+          <w:tab w:val="num" w:pos="1440"/>
+        </w:tabs>
+        <w:ind w:left="1440" w:hanging="360"/>
+      </w:pPr>
+    </w:lvl>
+    <w:lvl w:ilvl="2" w:tentative="1">
+      <w:start w:val="1"/>
+      <w:numFmt w:val="decimal"/>
+      <w:lvlText w:val="%3."/>
+      <w:lvlJc w:val="left"/>
+      <w:pPr>
+        <w:tabs>
+          <w:tab w:val="num" w:pos="2160"/>
+        </w:tabs>
+        <w:ind w:left="2160" w:hanging="360"/>
+      </w:pPr>
+    </w:lvl>
+    <w:lvl w:ilvl="3" w:tentative="1">
+      <w:start w:val="1"/>
+      <w:numFmt w:val="decimal"/>
+      <w:lvlText w:val="%4."/>
+      <w:lvlJc w:val="left"/>
+      <w:pPr>
+        <w:tabs>
+          <w:tab w:val="num" w:pos="2880"/>
+        </w:tabs>
+        <w:ind w:left="2880" w:hanging="360"/>
+      </w:pPr>
+    </w:lvl>
+    <w:lvl w:ilvl="4" w:tentative="1">
+      <w:start w:val="1"/>
+      <w:numFmt w:val="decimal"/>
+      <w:lvlText w:val="%5."/>
+      <w:lvlJc w:val="left"/>
+      <w:pPr>
+        <w:tabs>
+          <w:tab w:val="num" w:pos="3600"/>
+        </w:tabs>
+        <w:ind w:left="3600" w:hanging="360"/>
+      </w:pPr>
+    </w:lvl>
+    <w:lvl w:ilvl="5" w:tentative="1">
+      <w:start w:val="1"/>
+      <w:numFmt w:val="decimal"/>
+      <w:lvlText w:val="%6."/>
+      <w:lvlJc w:val="left"/>
+      <w:pPr>
+        <w:tabs>
+          <w:tab w:val="num" w:pos="4320"/>
+        </w:tabs>
+        <w:ind w:left="4320" w:hanging="360"/>
+      </w:pPr>
+    </w:lvl>
+    <w:lvl w:ilvl="6" w:tentative="1">
+      <w:start w:val="1"/>
+      <w:numFmt w:val="decimal"/>
+      <w:lvlText w:val="%7."/>
+      <w:lvlJc w:val="left"/>
+      <w:pPr>
+        <w:tabs>
+          <w:tab w:val="num" w:pos="5040"/>
+        </w:tabs>
+        <w:ind w:left="5040" w:hanging="360"/>
+      </w:pPr>
+    </w:lvl>
+    <w:lvl w:ilvl="7" w:tentative="1">
+      <w:start w:val="1"/>
+      <w:numFmt w:val="decimal"/>
+      <w:lvlText w:val="%8."/>
+      <w:lvlJc w:val="left"/>
+      <w:pPr>
+        <w:tabs>
+          <w:tab w:val="num" w:pos="5760"/>
+        </w:tabs>
+        <w:ind w:left="5760" w:hanging="360"/>
+      </w:pPr>
+    </w:lvl>
+    <w:lvl w:ilvl="8" w:tentative="1">
+      <w:start w:val="1"/>
+      <w:numFmt w:val="decimal"/>
+      <w:lvlText w:val="%9."/>
+      <w:lvlJc w:val="left"/>
+      <w:pPr>
+        <w:tabs>
+          <w:tab w:val="num" w:pos="6480"/>
+        </w:tabs>
+        <w:ind w:left="6480" w:hanging="360"/>
+      </w:pPr>
+    </w:lvl>
+  </w:abstractNum>
+  <w:abstractNum w:abstractNumId="15" w15:restartNumberingAfterBreak="0">
     <w:nsid w:val="65CA3AFE"/>
     <w:multiLevelType w:val="multilevel"/>
     <w:tmpl w:val="C06CA624"/>
@@ -3097,7 +3542,7 @@
       </w:pPr>
     </w:lvl>
   </w:abstractNum>
-  <w:abstractNum w:abstractNumId="14" w15:restartNumberingAfterBreak="0">
+  <w:abstractNum w:abstractNumId="16" w15:restartNumberingAfterBreak="0">
     <w:nsid w:val="79DF3285"/>
     <w:multiLevelType w:val="multilevel"/>
     <w:tmpl w:val="C942674A"/>
@@ -3210,7 +3655,7 @@
       </w:pPr>
     </w:lvl>
   </w:abstractNum>
-  <w:abstractNum w:abstractNumId="15" w15:restartNumberingAfterBreak="0">
+  <w:abstractNum w:abstractNumId="17" w15:restartNumberingAfterBreak="0">
     <w:nsid w:val="7E0B3830"/>
     <w:multiLevelType w:val="multilevel"/>
     <w:tmpl w:val="91260590"/>
@@ -3330,46 +3775,52 @@
     <w:abstractNumId w:val="1"/>
   </w:num>
   <w:num w:numId="3" w16cid:durableId="1840341829">
-    <w:abstractNumId w:val="14"/>
+    <w:abstractNumId w:val="16"/>
   </w:num>
   <w:num w:numId="4" w16cid:durableId="1828782994">
     <w:abstractNumId w:val="2"/>
   </w:num>
   <w:num w:numId="5" w16cid:durableId="1343509490">
-    <w:abstractNumId w:val="8"/>
+    <w:abstractNumId w:val="9"/>
   </w:num>
   <w:num w:numId="6" w16cid:durableId="2078941505">
     <w:abstractNumId w:val="5"/>
   </w:num>
   <w:num w:numId="7" w16cid:durableId="436755086">
-    <w:abstractNumId w:val="13"/>
+    <w:abstractNumId w:val="15"/>
   </w:num>
   <w:num w:numId="8" w16cid:durableId="904952116">
-    <w:abstractNumId w:val="10"/>
+    <w:abstractNumId w:val="11"/>
   </w:num>
   <w:num w:numId="9" w16cid:durableId="798687575">
     <w:abstractNumId w:val="4"/>
   </w:num>
   <w:num w:numId="10" w16cid:durableId="1194921500">
-    <w:abstractNumId w:val="12"/>
+    <w:abstractNumId w:val="13"/>
   </w:num>
   <w:num w:numId="11" w16cid:durableId="365101865">
     <w:abstractNumId w:val="0"/>
   </w:num>
   <w:num w:numId="12" w16cid:durableId="523783474">
-    <w:abstractNumId w:val="11"/>
+    <w:abstractNumId w:val="12"/>
   </w:num>
   <w:num w:numId="13" w16cid:durableId="1518538159">
-    <w:abstractNumId w:val="15"/>
+    <w:abstractNumId w:val="17"/>
   </w:num>
   <w:num w:numId="14" w16cid:durableId="1580629856">
     <w:abstractNumId w:val="3"/>
   </w:num>
   <w:num w:numId="15" w16cid:durableId="2007197777">
-    <w:abstractNumId w:val="9"/>
+    <w:abstractNumId w:val="10"/>
   </w:num>
   <w:num w:numId="16" w16cid:durableId="1648823114">
     <w:abstractNumId w:val="7"/>
+  </w:num>
+  <w:num w:numId="17" w16cid:durableId="1909682324">
+    <w:abstractNumId w:val="14"/>
+  </w:num>
+  <w:num w:numId="18" w16cid:durableId="1982424461">
+    <w:abstractNumId w:val="8"/>
   </w:num>
 </w:numbering>
 </file>

</xml_diff>

<commit_message>
Add 2 fundamental reasons for latency increment
</commit_message>
<xml_diff>
--- a/Latency Analysis/Problem Statement.docx
+++ b/Latency Analysis/Problem Statement.docx
@@ -838,11 +838,15 @@
         </w:numPr>
         <w:spacing w:before="240" w:after="240"/>
         <w:rPr>
-          <w:lang w:val="en-US"/>
-        </w:rPr>
-      </w:pPr>
-      <w:r>
-        <w:rPr>
+          <w:b/>
+          <w:bCs/>
+          <w:lang w:val="en-US"/>
+        </w:rPr>
+      </w:pPr>
+      <w:r>
+        <w:rPr>
+          <w:b/>
+          <w:bCs/>
           <w:lang w:val="en-US"/>
         </w:rPr>
         <w:t>Dynamic Profiling of Critical Reduction Points (CRPs)</w:t>
@@ -1313,7 +1317,243 @@
         <w:rPr>
           <w:lang w:val="en-US"/>
         </w:rPr>
-        <w:t>A successful memory-aware tuning system must incorporate runtime-aware telemetry, possibly through language-level agents (JMX for Java, pprof for Go), and learn the interplay between GC behavior, object churn, and memory pressure over time.</w:t>
+        <w:t xml:space="preserve">A successful memory-aware tuning system must incorporate runtime-aware telemetry, possibly through language-level agents (JMX for Java, </w:t>
+      </w:r>
+      <w:proofErr w:type="spellStart"/>
+      <w:r>
+        <w:rPr>
+          <w:lang w:val="en-US"/>
+        </w:rPr>
+        <w:t>pprof</w:t>
+      </w:r>
+      <w:proofErr w:type="spellEnd"/>
+      <w:r>
+        <w:rPr>
+          <w:lang w:val="en-US"/>
+        </w:rPr>
+        <w:t xml:space="preserve"> for Go), and learn the interplay between GC behavior, object churn, and memory pressure over time.</w:t>
+      </w:r>
+    </w:p>
+    <w:p>
+      <w:pPr>
+        <w:spacing w:before="240" w:after="240"/>
+        <w:rPr>
+          <w:lang w:val="en-US"/>
+        </w:rPr>
+      </w:pPr>
+    </w:p>
+    <w:p>
+      <w:pPr>
+        <w:pStyle w:val="Heading2"/>
+        <w:rPr>
+          <w:b/>
+          <w:bCs/>
+          <w:lang w:val="en-US"/>
+        </w:rPr>
+      </w:pPr>
+      <w:r>
+        <w:rPr>
+          <w:lang w:val="en-US"/>
+        </w:rPr>
+        <w:t>Why Latency Increases with Resource Reduction — A Deep Technical Dive</w:t>
+      </w:r>
+    </w:p>
+    <w:p>
+      <w:pPr>
+        <w:numPr>
+          <w:ilvl w:val="0"/>
+          <w:numId w:val="19"/>
+        </w:numPr>
+        <w:spacing w:before="240" w:after="240"/>
+        <w:rPr>
+          <w:b/>
+          <w:bCs/>
+          <w:lang w:val="en-US"/>
+        </w:rPr>
+      </w:pPr>
+      <w:r>
+        <w:rPr>
+          <w:b/>
+          <w:bCs/>
+          <w:lang w:val="en-US"/>
+        </w:rPr>
+        <w:t>Fundamental Concept: Latency = Wait Time + Execution Time</w:t>
+      </w:r>
+    </w:p>
+    <w:p>
+      <w:pPr>
+        <w:spacing w:before="240" w:after="240"/>
+        <w:rPr>
+          <w:lang w:val="en-US"/>
+        </w:rPr>
+      </w:pPr>
+      <w:r>
+        <w:rPr>
+          <w:lang w:val="en-US"/>
+        </w:rPr>
+        <w:t>Latency in microservices primarily arises from two components:</w:t>
+      </w:r>
+    </w:p>
+    <w:p>
+      <w:pPr>
+        <w:numPr>
+          <w:ilvl w:val="0"/>
+          <w:numId w:val="20"/>
+        </w:numPr>
+        <w:spacing w:before="240" w:after="240"/>
+        <w:rPr>
+          <w:lang w:val="en-US"/>
+        </w:rPr>
+      </w:pPr>
+      <w:r>
+        <w:rPr>
+          <w:lang w:val="en-US"/>
+        </w:rPr>
+        <w:t>Wait Time: Time spent waiting for resources (CPU, memory, I/O).</w:t>
+      </w:r>
+    </w:p>
+    <w:p>
+      <w:pPr>
+        <w:numPr>
+          <w:ilvl w:val="0"/>
+          <w:numId w:val="20"/>
+        </w:numPr>
+        <w:spacing w:before="240" w:after="240"/>
+        <w:rPr>
+          <w:lang w:val="en-US"/>
+        </w:rPr>
+      </w:pPr>
+      <w:r>
+        <w:rPr>
+          <w:lang w:val="en-US"/>
+        </w:rPr>
+        <w:t>Execution Time: Actual time spent performing the task.</w:t>
+      </w:r>
+    </w:p>
+    <w:p>
+      <w:pPr>
+        <w:spacing w:before="240" w:after="240"/>
+        <w:rPr>
+          <w:lang w:val="en-US"/>
+        </w:rPr>
+      </w:pPr>
+      <w:r>
+        <w:rPr>
+          <w:lang w:val="en-US"/>
+        </w:rPr>
+        <w:t>Reducing CPU and memory limits/requests shifts this balance—wait times grow due to contention, and execution time increases due to throttling and lack of cache/heap space.</w:t>
+      </w:r>
+    </w:p>
+    <w:p>
+      <w:pPr>
+        <w:numPr>
+          <w:ilvl w:val="0"/>
+          <w:numId w:val="21"/>
+        </w:numPr>
+        <w:spacing w:before="240" w:after="240"/>
+        <w:rPr>
+          <w:b/>
+          <w:bCs/>
+          <w:lang w:val="en-US"/>
+        </w:rPr>
+      </w:pPr>
+      <w:r>
+        <w:rPr>
+          <w:b/>
+          <w:bCs/>
+          <w:lang w:val="en-US"/>
+        </w:rPr>
+        <w:t>CPU Resource Reduction → Increased Scheduling Delay</w:t>
+      </w:r>
+    </w:p>
+    <w:p>
+      <w:pPr>
+        <w:numPr>
+          <w:ilvl w:val="0"/>
+          <w:numId w:val="22"/>
+        </w:numPr>
+        <w:spacing w:before="240" w:after="240"/>
+        <w:rPr>
+          <w:b/>
+          <w:bCs/>
+          <w:lang w:val="en-US"/>
+        </w:rPr>
+      </w:pPr>
+      <w:r>
+        <w:rPr>
+          <w:b/>
+          <w:bCs/>
+          <w:lang w:val="en-US"/>
+        </w:rPr>
+        <w:t xml:space="preserve">Throttling: </w:t>
+      </w:r>
+      <w:r>
+        <w:rPr>
+          <w:lang w:val="en-US"/>
+        </w:rPr>
+        <w:t xml:space="preserve">When CPU limits are reduced below demand, the Linux CFS (Completely Fair Scheduler) throttles container processes. They are queued behind others or blocked altogether once their CPU time budget is exhausted within a </w:t>
+      </w:r>
+      <w:proofErr w:type="spellStart"/>
+      <w:r>
+        <w:rPr>
+          <w:lang w:val="en-US"/>
+        </w:rPr>
+        <w:t>cgroup</w:t>
+      </w:r>
+      <w:proofErr w:type="spellEnd"/>
+      <w:r>
+        <w:rPr>
+          <w:lang w:val="en-US"/>
+        </w:rPr>
+        <w:t>.</w:t>
+      </w:r>
+    </w:p>
+    <w:p>
+      <w:pPr>
+        <w:numPr>
+          <w:ilvl w:val="0"/>
+          <w:numId w:val="22"/>
+        </w:numPr>
+        <w:spacing w:before="240" w:after="240"/>
+        <w:rPr>
+          <w:lang w:val="en-US"/>
+        </w:rPr>
+      </w:pPr>
+      <w:r>
+        <w:rPr>
+          <w:b/>
+          <w:bCs/>
+          <w:lang w:val="en-US"/>
+        </w:rPr>
+        <w:t>Time Slicing Issues</w:t>
+      </w:r>
+      <w:r>
+        <w:rPr>
+          <w:lang w:val="en-US"/>
+        </w:rPr>
+        <w:t>: Containers with lower CPU shares receive fewer CPU cycles, increasing latency for each request, especially under sustained or bursty load.</w:t>
+      </w:r>
+    </w:p>
+    <w:p>
+      <w:pPr>
+        <w:spacing w:before="240" w:after="240"/>
+        <w:rPr>
+          <w:lang w:val="en-US"/>
+        </w:rPr>
+      </w:pPr>
+      <w:r>
+        <w:rPr>
+          <w:b/>
+          <w:bCs/>
+          <w:lang w:val="en-US"/>
+        </w:rPr>
+        <w:t>Thread Starvation</w:t>
+      </w:r>
+      <w:r>
+        <w:rPr>
+          <w:lang w:val="en-US"/>
+        </w:rPr>
+        <w:t>: JVM-based services often spawn multiple threads. When fewer CPUs are available, threads must wait longer to be scheduled, delaying garbage collection (GC), logging, async I/O, and business logic.</w:t>
       </w:r>
     </w:p>
     <w:p>
@@ -1786,6 +2026,155 @@
     </w:lvl>
   </w:abstractNum>
   <w:abstractNum w:abstractNumId="3" w15:restartNumberingAfterBreak="0">
+    <w:nsid w:val="13597ECC"/>
+    <w:multiLevelType w:val="multilevel"/>
+    <w:tmpl w:val="5E2402BC"/>
+    <w:lvl w:ilvl="0">
+      <w:start w:val="1"/>
+      <w:numFmt w:val="bullet"/>
+      <w:lvlText w:val=""/>
+      <w:lvlJc w:val="left"/>
+      <w:pPr>
+        <w:tabs>
+          <w:tab w:val="num" w:pos="720"/>
+        </w:tabs>
+        <w:ind w:left="720" w:hanging="360"/>
+      </w:pPr>
+      <w:rPr>
+        <w:rFonts w:ascii="Symbol" w:hAnsi="Symbol" w:hint="default"/>
+        <w:sz w:val="20"/>
+      </w:rPr>
+    </w:lvl>
+    <w:lvl w:ilvl="1" w:tentative="1">
+      <w:start w:val="1"/>
+      <w:numFmt w:val="bullet"/>
+      <w:lvlText w:val="o"/>
+      <w:lvlJc w:val="left"/>
+      <w:pPr>
+        <w:tabs>
+          <w:tab w:val="num" w:pos="1440"/>
+        </w:tabs>
+        <w:ind w:left="1440" w:hanging="360"/>
+      </w:pPr>
+      <w:rPr>
+        <w:rFonts w:ascii="Courier New" w:hAnsi="Courier New" w:hint="default"/>
+        <w:sz w:val="20"/>
+      </w:rPr>
+    </w:lvl>
+    <w:lvl w:ilvl="2" w:tentative="1">
+      <w:start w:val="1"/>
+      <w:numFmt w:val="bullet"/>
+      <w:lvlText w:val=""/>
+      <w:lvlJc w:val="left"/>
+      <w:pPr>
+        <w:tabs>
+          <w:tab w:val="num" w:pos="2160"/>
+        </w:tabs>
+        <w:ind w:left="2160" w:hanging="360"/>
+      </w:pPr>
+      <w:rPr>
+        <w:rFonts w:ascii="Wingdings" w:hAnsi="Wingdings" w:hint="default"/>
+        <w:sz w:val="20"/>
+      </w:rPr>
+    </w:lvl>
+    <w:lvl w:ilvl="3" w:tentative="1">
+      <w:start w:val="1"/>
+      <w:numFmt w:val="bullet"/>
+      <w:lvlText w:val=""/>
+      <w:lvlJc w:val="left"/>
+      <w:pPr>
+        <w:tabs>
+          <w:tab w:val="num" w:pos="2880"/>
+        </w:tabs>
+        <w:ind w:left="2880" w:hanging="360"/>
+      </w:pPr>
+      <w:rPr>
+        <w:rFonts w:ascii="Wingdings" w:hAnsi="Wingdings" w:hint="default"/>
+        <w:sz w:val="20"/>
+      </w:rPr>
+    </w:lvl>
+    <w:lvl w:ilvl="4" w:tentative="1">
+      <w:start w:val="1"/>
+      <w:numFmt w:val="bullet"/>
+      <w:lvlText w:val=""/>
+      <w:lvlJc w:val="left"/>
+      <w:pPr>
+        <w:tabs>
+          <w:tab w:val="num" w:pos="3600"/>
+        </w:tabs>
+        <w:ind w:left="3600" w:hanging="360"/>
+      </w:pPr>
+      <w:rPr>
+        <w:rFonts w:ascii="Wingdings" w:hAnsi="Wingdings" w:hint="default"/>
+        <w:sz w:val="20"/>
+      </w:rPr>
+    </w:lvl>
+    <w:lvl w:ilvl="5" w:tentative="1">
+      <w:start w:val="1"/>
+      <w:numFmt w:val="bullet"/>
+      <w:lvlText w:val=""/>
+      <w:lvlJc w:val="left"/>
+      <w:pPr>
+        <w:tabs>
+          <w:tab w:val="num" w:pos="4320"/>
+        </w:tabs>
+        <w:ind w:left="4320" w:hanging="360"/>
+      </w:pPr>
+      <w:rPr>
+        <w:rFonts w:ascii="Wingdings" w:hAnsi="Wingdings" w:hint="default"/>
+        <w:sz w:val="20"/>
+      </w:rPr>
+    </w:lvl>
+    <w:lvl w:ilvl="6" w:tentative="1">
+      <w:start w:val="1"/>
+      <w:numFmt w:val="bullet"/>
+      <w:lvlText w:val=""/>
+      <w:lvlJc w:val="left"/>
+      <w:pPr>
+        <w:tabs>
+          <w:tab w:val="num" w:pos="5040"/>
+        </w:tabs>
+        <w:ind w:left="5040" w:hanging="360"/>
+      </w:pPr>
+      <w:rPr>
+        <w:rFonts w:ascii="Wingdings" w:hAnsi="Wingdings" w:hint="default"/>
+        <w:sz w:val="20"/>
+      </w:rPr>
+    </w:lvl>
+    <w:lvl w:ilvl="7" w:tentative="1">
+      <w:start w:val="1"/>
+      <w:numFmt w:val="bullet"/>
+      <w:lvlText w:val=""/>
+      <w:lvlJc w:val="left"/>
+      <w:pPr>
+        <w:tabs>
+          <w:tab w:val="num" w:pos="5760"/>
+        </w:tabs>
+        <w:ind w:left="5760" w:hanging="360"/>
+      </w:pPr>
+      <w:rPr>
+        <w:rFonts w:ascii="Wingdings" w:hAnsi="Wingdings" w:hint="default"/>
+        <w:sz w:val="20"/>
+      </w:rPr>
+    </w:lvl>
+    <w:lvl w:ilvl="8" w:tentative="1">
+      <w:start w:val="1"/>
+      <w:numFmt w:val="bullet"/>
+      <w:lvlText w:val=""/>
+      <w:lvlJc w:val="left"/>
+      <w:pPr>
+        <w:tabs>
+          <w:tab w:val="num" w:pos="6480"/>
+        </w:tabs>
+        <w:ind w:left="6480" w:hanging="360"/>
+      </w:pPr>
+      <w:rPr>
+        <w:rFonts w:ascii="Wingdings" w:hAnsi="Wingdings" w:hint="default"/>
+        <w:sz w:val="20"/>
+      </w:rPr>
+    </w:lvl>
+  </w:abstractNum>
+  <w:abstractNum w:abstractNumId="4" w15:restartNumberingAfterBreak="0">
     <w:nsid w:val="13845694"/>
     <w:multiLevelType w:val="multilevel"/>
     <w:tmpl w:val="76D2B41A"/>
@@ -1934,7 +2323,7 @@
       </w:rPr>
     </w:lvl>
   </w:abstractNum>
-  <w:abstractNum w:abstractNumId="4" w15:restartNumberingAfterBreak="0">
+  <w:abstractNum w:abstractNumId="5" w15:restartNumberingAfterBreak="0">
     <w:nsid w:val="1CD97049"/>
     <w:multiLevelType w:val="multilevel"/>
     <w:tmpl w:val="059A5CD8"/>
@@ -2083,7 +2472,7 @@
       </w:rPr>
     </w:lvl>
   </w:abstractNum>
-  <w:abstractNum w:abstractNumId="5" w15:restartNumberingAfterBreak="0">
+  <w:abstractNum w:abstractNumId="6" w15:restartNumberingAfterBreak="0">
     <w:nsid w:val="2D2B0DA3"/>
     <w:multiLevelType w:val="multilevel"/>
     <w:tmpl w:val="CD62B69C"/>
@@ -2232,7 +2621,7 @@
       </w:rPr>
     </w:lvl>
   </w:abstractNum>
-  <w:abstractNum w:abstractNumId="6" w15:restartNumberingAfterBreak="0">
+  <w:abstractNum w:abstractNumId="7" w15:restartNumberingAfterBreak="0">
     <w:nsid w:val="2EA417FF"/>
     <w:multiLevelType w:val="multilevel"/>
     <w:tmpl w:val="851E42A2"/>
@@ -2345,7 +2734,7 @@
       </w:rPr>
     </w:lvl>
   </w:abstractNum>
-  <w:abstractNum w:abstractNumId="7" w15:restartNumberingAfterBreak="0">
+  <w:abstractNum w:abstractNumId="8" w15:restartNumberingAfterBreak="0">
     <w:nsid w:val="2F3A75B5"/>
     <w:multiLevelType w:val="multilevel"/>
     <w:tmpl w:val="C55CCCA8"/>
@@ -2494,7 +2883,7 @@
       </w:rPr>
     </w:lvl>
   </w:abstractNum>
-  <w:abstractNum w:abstractNumId="8" w15:restartNumberingAfterBreak="0">
+  <w:abstractNum w:abstractNumId="9" w15:restartNumberingAfterBreak="0">
     <w:nsid w:val="2FBB594B"/>
     <w:multiLevelType w:val="multilevel"/>
     <w:tmpl w:val="9F0C3F90"/>
@@ -2643,7 +3032,7 @@
       </w:rPr>
     </w:lvl>
   </w:abstractNum>
-  <w:abstractNum w:abstractNumId="9" w15:restartNumberingAfterBreak="0">
+  <w:abstractNum w:abstractNumId="10" w15:restartNumberingAfterBreak="0">
     <w:nsid w:val="301E2596"/>
     <w:multiLevelType w:val="multilevel"/>
     <w:tmpl w:val="334EB72C"/>
@@ -2792,7 +3181,7 @@
       </w:rPr>
     </w:lvl>
   </w:abstractNum>
-  <w:abstractNum w:abstractNumId="10" w15:restartNumberingAfterBreak="0">
+  <w:abstractNum w:abstractNumId="11" w15:restartNumberingAfterBreak="0">
     <w:nsid w:val="3EAE4D15"/>
     <w:multiLevelType w:val="multilevel"/>
     <w:tmpl w:val="ED1046BC"/>
@@ -2905,7 +3294,7 @@
       </w:pPr>
     </w:lvl>
   </w:abstractNum>
-  <w:abstractNum w:abstractNumId="11" w15:restartNumberingAfterBreak="0">
+  <w:abstractNum w:abstractNumId="12" w15:restartNumberingAfterBreak="0">
     <w:nsid w:val="53012222"/>
     <w:multiLevelType w:val="multilevel"/>
     <w:tmpl w:val="397A4F80"/>
@@ -3054,7 +3443,7 @@
       </w:rPr>
     </w:lvl>
   </w:abstractNum>
-  <w:abstractNum w:abstractNumId="12" w15:restartNumberingAfterBreak="0">
+  <w:abstractNum w:abstractNumId="13" w15:restartNumberingAfterBreak="0">
     <w:nsid w:val="58E17498"/>
     <w:multiLevelType w:val="multilevel"/>
     <w:tmpl w:val="6206E0B0"/>
@@ -3203,7 +3592,120 @@
       </w:rPr>
     </w:lvl>
   </w:abstractNum>
-  <w:abstractNum w:abstractNumId="13" w15:restartNumberingAfterBreak="0">
+  <w:abstractNum w:abstractNumId="14" w15:restartNumberingAfterBreak="0">
+    <w:nsid w:val="5E86026A"/>
+    <w:multiLevelType w:val="multilevel"/>
+    <w:tmpl w:val="86F837B0"/>
+    <w:lvl w:ilvl="0">
+      <w:start w:val="2"/>
+      <w:numFmt w:val="decimal"/>
+      <w:lvlText w:val="%1."/>
+      <w:lvlJc w:val="left"/>
+      <w:pPr>
+        <w:tabs>
+          <w:tab w:val="num" w:pos="720"/>
+        </w:tabs>
+        <w:ind w:left="720" w:hanging="360"/>
+      </w:pPr>
+    </w:lvl>
+    <w:lvl w:ilvl="1" w:tentative="1">
+      <w:start w:val="1"/>
+      <w:numFmt w:val="decimal"/>
+      <w:lvlText w:val="%2."/>
+      <w:lvlJc w:val="left"/>
+      <w:pPr>
+        <w:tabs>
+          <w:tab w:val="num" w:pos="1440"/>
+        </w:tabs>
+        <w:ind w:left="1440" w:hanging="360"/>
+      </w:pPr>
+    </w:lvl>
+    <w:lvl w:ilvl="2" w:tentative="1">
+      <w:start w:val="1"/>
+      <w:numFmt w:val="decimal"/>
+      <w:lvlText w:val="%3."/>
+      <w:lvlJc w:val="left"/>
+      <w:pPr>
+        <w:tabs>
+          <w:tab w:val="num" w:pos="2160"/>
+        </w:tabs>
+        <w:ind w:left="2160" w:hanging="360"/>
+      </w:pPr>
+    </w:lvl>
+    <w:lvl w:ilvl="3" w:tentative="1">
+      <w:start w:val="1"/>
+      <w:numFmt w:val="decimal"/>
+      <w:lvlText w:val="%4."/>
+      <w:lvlJc w:val="left"/>
+      <w:pPr>
+        <w:tabs>
+          <w:tab w:val="num" w:pos="2880"/>
+        </w:tabs>
+        <w:ind w:left="2880" w:hanging="360"/>
+      </w:pPr>
+    </w:lvl>
+    <w:lvl w:ilvl="4" w:tentative="1">
+      <w:start w:val="1"/>
+      <w:numFmt w:val="decimal"/>
+      <w:lvlText w:val="%5."/>
+      <w:lvlJc w:val="left"/>
+      <w:pPr>
+        <w:tabs>
+          <w:tab w:val="num" w:pos="3600"/>
+        </w:tabs>
+        <w:ind w:left="3600" w:hanging="360"/>
+      </w:pPr>
+    </w:lvl>
+    <w:lvl w:ilvl="5" w:tentative="1">
+      <w:start w:val="1"/>
+      <w:numFmt w:val="decimal"/>
+      <w:lvlText w:val="%6."/>
+      <w:lvlJc w:val="left"/>
+      <w:pPr>
+        <w:tabs>
+          <w:tab w:val="num" w:pos="4320"/>
+        </w:tabs>
+        <w:ind w:left="4320" w:hanging="360"/>
+      </w:pPr>
+    </w:lvl>
+    <w:lvl w:ilvl="6" w:tentative="1">
+      <w:start w:val="1"/>
+      <w:numFmt w:val="decimal"/>
+      <w:lvlText w:val="%7."/>
+      <w:lvlJc w:val="left"/>
+      <w:pPr>
+        <w:tabs>
+          <w:tab w:val="num" w:pos="5040"/>
+        </w:tabs>
+        <w:ind w:left="5040" w:hanging="360"/>
+      </w:pPr>
+    </w:lvl>
+    <w:lvl w:ilvl="7" w:tentative="1">
+      <w:start w:val="1"/>
+      <w:numFmt w:val="decimal"/>
+      <w:lvlText w:val="%8."/>
+      <w:lvlJc w:val="left"/>
+      <w:pPr>
+        <w:tabs>
+          <w:tab w:val="num" w:pos="5760"/>
+        </w:tabs>
+        <w:ind w:left="5760" w:hanging="360"/>
+      </w:pPr>
+    </w:lvl>
+    <w:lvl w:ilvl="8" w:tentative="1">
+      <w:start w:val="1"/>
+      <w:numFmt w:val="decimal"/>
+      <w:lvlText w:val="%9."/>
+      <w:lvlJc w:val="left"/>
+      <w:pPr>
+        <w:tabs>
+          <w:tab w:val="num" w:pos="6480"/>
+        </w:tabs>
+        <w:ind w:left="6480" w:hanging="360"/>
+      </w:pPr>
+    </w:lvl>
+  </w:abstractNum>
+  <w:abstractNum w:abstractNumId="15" w15:restartNumberingAfterBreak="0">
     <w:nsid w:val="634E7724"/>
     <w:multiLevelType w:val="multilevel"/>
     <w:tmpl w:val="D208FE4E"/>
@@ -3316,7 +3818,7 @@
       </w:pPr>
     </w:lvl>
   </w:abstractNum>
-  <w:abstractNum w:abstractNumId="14" w15:restartNumberingAfterBreak="0">
+  <w:abstractNum w:abstractNumId="16" w15:restartNumberingAfterBreak="0">
     <w:nsid w:val="64956CBE"/>
     <w:multiLevelType w:val="multilevel"/>
     <w:tmpl w:val="EB64F774"/>
@@ -3429,7 +3931,7 @@
       </w:pPr>
     </w:lvl>
   </w:abstractNum>
-  <w:abstractNum w:abstractNumId="15" w15:restartNumberingAfterBreak="0">
+  <w:abstractNum w:abstractNumId="17" w15:restartNumberingAfterBreak="0">
     <w:nsid w:val="65CA3AFE"/>
     <w:multiLevelType w:val="multilevel"/>
     <w:tmpl w:val="C06CA624"/>
@@ -3542,7 +4044,269 @@
       </w:pPr>
     </w:lvl>
   </w:abstractNum>
-  <w:abstractNum w:abstractNumId="16" w15:restartNumberingAfterBreak="0">
+  <w:abstractNum w:abstractNumId="18" w15:restartNumberingAfterBreak="0">
+    <w:nsid w:val="75050C2E"/>
+    <w:multiLevelType w:val="multilevel"/>
+    <w:tmpl w:val="F5AA18D2"/>
+    <w:lvl w:ilvl="0">
+      <w:start w:val="1"/>
+      <w:numFmt w:val="decimal"/>
+      <w:lvlText w:val="%1."/>
+      <w:lvlJc w:val="left"/>
+      <w:pPr>
+        <w:tabs>
+          <w:tab w:val="num" w:pos="720"/>
+        </w:tabs>
+        <w:ind w:left="720" w:hanging="360"/>
+      </w:pPr>
+    </w:lvl>
+    <w:lvl w:ilvl="1" w:tentative="1">
+      <w:start w:val="1"/>
+      <w:numFmt w:val="decimal"/>
+      <w:lvlText w:val="%2."/>
+      <w:lvlJc w:val="left"/>
+      <w:pPr>
+        <w:tabs>
+          <w:tab w:val="num" w:pos="1440"/>
+        </w:tabs>
+        <w:ind w:left="1440" w:hanging="360"/>
+      </w:pPr>
+    </w:lvl>
+    <w:lvl w:ilvl="2" w:tentative="1">
+      <w:start w:val="1"/>
+      <w:numFmt w:val="decimal"/>
+      <w:lvlText w:val="%3."/>
+      <w:lvlJc w:val="left"/>
+      <w:pPr>
+        <w:tabs>
+          <w:tab w:val="num" w:pos="2160"/>
+        </w:tabs>
+        <w:ind w:left="2160" w:hanging="360"/>
+      </w:pPr>
+    </w:lvl>
+    <w:lvl w:ilvl="3" w:tentative="1">
+      <w:start w:val="1"/>
+      <w:numFmt w:val="decimal"/>
+      <w:lvlText w:val="%4."/>
+      <w:lvlJc w:val="left"/>
+      <w:pPr>
+        <w:tabs>
+          <w:tab w:val="num" w:pos="2880"/>
+        </w:tabs>
+        <w:ind w:left="2880" w:hanging="360"/>
+      </w:pPr>
+    </w:lvl>
+    <w:lvl w:ilvl="4" w:tentative="1">
+      <w:start w:val="1"/>
+      <w:numFmt w:val="decimal"/>
+      <w:lvlText w:val="%5."/>
+      <w:lvlJc w:val="left"/>
+      <w:pPr>
+        <w:tabs>
+          <w:tab w:val="num" w:pos="3600"/>
+        </w:tabs>
+        <w:ind w:left="3600" w:hanging="360"/>
+      </w:pPr>
+    </w:lvl>
+    <w:lvl w:ilvl="5" w:tentative="1">
+      <w:start w:val="1"/>
+      <w:numFmt w:val="decimal"/>
+      <w:lvlText w:val="%6."/>
+      <w:lvlJc w:val="left"/>
+      <w:pPr>
+        <w:tabs>
+          <w:tab w:val="num" w:pos="4320"/>
+        </w:tabs>
+        <w:ind w:left="4320" w:hanging="360"/>
+      </w:pPr>
+    </w:lvl>
+    <w:lvl w:ilvl="6" w:tentative="1">
+      <w:start w:val="1"/>
+      <w:numFmt w:val="decimal"/>
+      <w:lvlText w:val="%7."/>
+      <w:lvlJc w:val="left"/>
+      <w:pPr>
+        <w:tabs>
+          <w:tab w:val="num" w:pos="5040"/>
+        </w:tabs>
+        <w:ind w:left="5040" w:hanging="360"/>
+      </w:pPr>
+    </w:lvl>
+    <w:lvl w:ilvl="7" w:tentative="1">
+      <w:start w:val="1"/>
+      <w:numFmt w:val="decimal"/>
+      <w:lvlText w:val="%8."/>
+      <w:lvlJc w:val="left"/>
+      <w:pPr>
+        <w:tabs>
+          <w:tab w:val="num" w:pos="5760"/>
+        </w:tabs>
+        <w:ind w:left="5760" w:hanging="360"/>
+      </w:pPr>
+    </w:lvl>
+    <w:lvl w:ilvl="8" w:tentative="1">
+      <w:start w:val="1"/>
+      <w:numFmt w:val="decimal"/>
+      <w:lvlText w:val="%9."/>
+      <w:lvlJc w:val="left"/>
+      <w:pPr>
+        <w:tabs>
+          <w:tab w:val="num" w:pos="6480"/>
+        </w:tabs>
+        <w:ind w:left="6480" w:hanging="360"/>
+      </w:pPr>
+    </w:lvl>
+  </w:abstractNum>
+  <w:abstractNum w:abstractNumId="19" w15:restartNumberingAfterBreak="0">
+    <w:nsid w:val="780D5640"/>
+    <w:multiLevelType w:val="multilevel"/>
+    <w:tmpl w:val="362482F4"/>
+    <w:lvl w:ilvl="0">
+      <w:start w:val="1"/>
+      <w:numFmt w:val="bullet"/>
+      <w:lvlText w:val=""/>
+      <w:lvlJc w:val="left"/>
+      <w:pPr>
+        <w:tabs>
+          <w:tab w:val="num" w:pos="720"/>
+        </w:tabs>
+        <w:ind w:left="720" w:hanging="360"/>
+      </w:pPr>
+      <w:rPr>
+        <w:rFonts w:ascii="Symbol" w:hAnsi="Symbol" w:hint="default"/>
+        <w:sz w:val="20"/>
+      </w:rPr>
+    </w:lvl>
+    <w:lvl w:ilvl="1" w:tentative="1">
+      <w:start w:val="1"/>
+      <w:numFmt w:val="bullet"/>
+      <w:lvlText w:val="o"/>
+      <w:lvlJc w:val="left"/>
+      <w:pPr>
+        <w:tabs>
+          <w:tab w:val="num" w:pos="1440"/>
+        </w:tabs>
+        <w:ind w:left="1440" w:hanging="360"/>
+      </w:pPr>
+      <w:rPr>
+        <w:rFonts w:ascii="Courier New" w:hAnsi="Courier New" w:hint="default"/>
+        <w:sz w:val="20"/>
+      </w:rPr>
+    </w:lvl>
+    <w:lvl w:ilvl="2" w:tentative="1">
+      <w:start w:val="1"/>
+      <w:numFmt w:val="bullet"/>
+      <w:lvlText w:val=""/>
+      <w:lvlJc w:val="left"/>
+      <w:pPr>
+        <w:tabs>
+          <w:tab w:val="num" w:pos="2160"/>
+        </w:tabs>
+        <w:ind w:left="2160" w:hanging="360"/>
+      </w:pPr>
+      <w:rPr>
+        <w:rFonts w:ascii="Wingdings" w:hAnsi="Wingdings" w:hint="default"/>
+        <w:sz w:val="20"/>
+      </w:rPr>
+    </w:lvl>
+    <w:lvl w:ilvl="3" w:tentative="1">
+      <w:start w:val="1"/>
+      <w:numFmt w:val="bullet"/>
+      <w:lvlText w:val=""/>
+      <w:lvlJc w:val="left"/>
+      <w:pPr>
+        <w:tabs>
+          <w:tab w:val="num" w:pos="2880"/>
+        </w:tabs>
+        <w:ind w:left="2880" w:hanging="360"/>
+      </w:pPr>
+      <w:rPr>
+        <w:rFonts w:ascii="Wingdings" w:hAnsi="Wingdings" w:hint="default"/>
+        <w:sz w:val="20"/>
+      </w:rPr>
+    </w:lvl>
+    <w:lvl w:ilvl="4" w:tentative="1">
+      <w:start w:val="1"/>
+      <w:numFmt w:val="bullet"/>
+      <w:lvlText w:val=""/>
+      <w:lvlJc w:val="left"/>
+      <w:pPr>
+        <w:tabs>
+          <w:tab w:val="num" w:pos="3600"/>
+        </w:tabs>
+        <w:ind w:left="3600" w:hanging="360"/>
+      </w:pPr>
+      <w:rPr>
+        <w:rFonts w:ascii="Wingdings" w:hAnsi="Wingdings" w:hint="default"/>
+        <w:sz w:val="20"/>
+      </w:rPr>
+    </w:lvl>
+    <w:lvl w:ilvl="5" w:tentative="1">
+      <w:start w:val="1"/>
+      <w:numFmt w:val="bullet"/>
+      <w:lvlText w:val=""/>
+      <w:lvlJc w:val="left"/>
+      <w:pPr>
+        <w:tabs>
+          <w:tab w:val="num" w:pos="4320"/>
+        </w:tabs>
+        <w:ind w:left="4320" w:hanging="360"/>
+      </w:pPr>
+      <w:rPr>
+        <w:rFonts w:ascii="Wingdings" w:hAnsi="Wingdings" w:hint="default"/>
+        <w:sz w:val="20"/>
+      </w:rPr>
+    </w:lvl>
+    <w:lvl w:ilvl="6" w:tentative="1">
+      <w:start w:val="1"/>
+      <w:numFmt w:val="bullet"/>
+      <w:lvlText w:val=""/>
+      <w:lvlJc w:val="left"/>
+      <w:pPr>
+        <w:tabs>
+          <w:tab w:val="num" w:pos="5040"/>
+        </w:tabs>
+        <w:ind w:left="5040" w:hanging="360"/>
+      </w:pPr>
+      <w:rPr>
+        <w:rFonts w:ascii="Wingdings" w:hAnsi="Wingdings" w:hint="default"/>
+        <w:sz w:val="20"/>
+      </w:rPr>
+    </w:lvl>
+    <w:lvl w:ilvl="7" w:tentative="1">
+      <w:start w:val="1"/>
+      <w:numFmt w:val="bullet"/>
+      <w:lvlText w:val=""/>
+      <w:lvlJc w:val="left"/>
+      <w:pPr>
+        <w:tabs>
+          <w:tab w:val="num" w:pos="5760"/>
+        </w:tabs>
+        <w:ind w:left="5760" w:hanging="360"/>
+      </w:pPr>
+      <w:rPr>
+        <w:rFonts w:ascii="Wingdings" w:hAnsi="Wingdings" w:hint="default"/>
+        <w:sz w:val="20"/>
+      </w:rPr>
+    </w:lvl>
+    <w:lvl w:ilvl="8" w:tentative="1">
+      <w:start w:val="1"/>
+      <w:numFmt w:val="bullet"/>
+      <w:lvlText w:val=""/>
+      <w:lvlJc w:val="left"/>
+      <w:pPr>
+        <w:tabs>
+          <w:tab w:val="num" w:pos="6480"/>
+        </w:tabs>
+        <w:ind w:left="6480" w:hanging="360"/>
+      </w:pPr>
+      <w:rPr>
+        <w:rFonts w:ascii="Wingdings" w:hAnsi="Wingdings" w:hint="default"/>
+        <w:sz w:val="20"/>
+      </w:rPr>
+    </w:lvl>
+  </w:abstractNum>
+  <w:abstractNum w:abstractNumId="20" w15:restartNumberingAfterBreak="0">
     <w:nsid w:val="79DF3285"/>
     <w:multiLevelType w:val="multilevel"/>
     <w:tmpl w:val="C942674A"/>
@@ -3655,7 +4419,7 @@
       </w:pPr>
     </w:lvl>
   </w:abstractNum>
-  <w:abstractNum w:abstractNumId="17" w15:restartNumberingAfterBreak="0">
+  <w:abstractNum w:abstractNumId="21" w15:restartNumberingAfterBreak="0">
     <w:nsid w:val="7E0B3830"/>
     <w:multiLevelType w:val="multilevel"/>
     <w:tmpl w:val="91260590"/>
@@ -3769,58 +4533,77 @@
     </w:lvl>
   </w:abstractNum>
   <w:num w:numId="1" w16cid:durableId="1584072423">
-    <w:abstractNumId w:val="6"/>
+    <w:abstractNumId w:val="7"/>
   </w:num>
   <w:num w:numId="2" w16cid:durableId="1360812919">
     <w:abstractNumId w:val="1"/>
   </w:num>
   <w:num w:numId="3" w16cid:durableId="1840341829">
-    <w:abstractNumId w:val="16"/>
+    <w:abstractNumId w:val="20"/>
   </w:num>
   <w:num w:numId="4" w16cid:durableId="1828782994">
     <w:abstractNumId w:val="2"/>
   </w:num>
   <w:num w:numId="5" w16cid:durableId="1343509490">
-    <w:abstractNumId w:val="9"/>
+    <w:abstractNumId w:val="10"/>
   </w:num>
   <w:num w:numId="6" w16cid:durableId="2078941505">
+    <w:abstractNumId w:val="6"/>
+  </w:num>
+  <w:num w:numId="7" w16cid:durableId="436755086">
+    <w:abstractNumId w:val="17"/>
+  </w:num>
+  <w:num w:numId="8" w16cid:durableId="904952116">
+    <w:abstractNumId w:val="12"/>
+  </w:num>
+  <w:num w:numId="9" w16cid:durableId="798687575">
     <w:abstractNumId w:val="5"/>
   </w:num>
-  <w:num w:numId="7" w16cid:durableId="436755086">
+  <w:num w:numId="10" w16cid:durableId="1194921500">
     <w:abstractNumId w:val="15"/>
-  </w:num>
-  <w:num w:numId="8" w16cid:durableId="904952116">
-    <w:abstractNumId w:val="11"/>
-  </w:num>
-  <w:num w:numId="9" w16cid:durableId="798687575">
-    <w:abstractNumId w:val="4"/>
-  </w:num>
-  <w:num w:numId="10" w16cid:durableId="1194921500">
-    <w:abstractNumId w:val="13"/>
   </w:num>
   <w:num w:numId="11" w16cid:durableId="365101865">
     <w:abstractNumId w:val="0"/>
   </w:num>
   <w:num w:numId="12" w16cid:durableId="523783474">
-    <w:abstractNumId w:val="12"/>
+    <w:abstractNumId w:val="13"/>
   </w:num>
   <w:num w:numId="13" w16cid:durableId="1518538159">
-    <w:abstractNumId w:val="17"/>
+    <w:abstractNumId w:val="21"/>
   </w:num>
   <w:num w:numId="14" w16cid:durableId="1580629856">
-    <w:abstractNumId w:val="3"/>
+    <w:abstractNumId w:val="4"/>
   </w:num>
   <w:num w:numId="15" w16cid:durableId="2007197777">
-    <w:abstractNumId w:val="10"/>
+    <w:abstractNumId w:val="11"/>
   </w:num>
   <w:num w:numId="16" w16cid:durableId="1648823114">
-    <w:abstractNumId w:val="7"/>
+    <w:abstractNumId w:val="8"/>
   </w:num>
   <w:num w:numId="17" w16cid:durableId="1909682324">
-    <w:abstractNumId w:val="14"/>
+    <w:abstractNumId w:val="16"/>
   </w:num>
   <w:num w:numId="18" w16cid:durableId="1982424461">
-    <w:abstractNumId w:val="8"/>
+    <w:abstractNumId w:val="9"/>
+  </w:num>
+  <w:num w:numId="19" w16cid:durableId="1153259161">
+    <w:abstractNumId w:val="18"/>
+  </w:num>
+  <w:num w:numId="20" w16cid:durableId="669409171">
+    <w:abstractNumId w:val="19"/>
+  </w:num>
+  <w:num w:numId="21" w16cid:durableId="1724407977">
+    <w:abstractNumId w:val="14"/>
+    <w:lvlOverride w:ilvl="0">
+      <w:lvl w:ilvl="0">
+        <w:numFmt w:val="decimal"/>
+        <w:lvlText w:val="%1."/>
+        <w:lvlJc w:val="left"/>
+      </w:lvl>
+    </w:lvlOverride>
+  </w:num>
+  <w:num w:numId="22" w16cid:durableId="269318330">
+    <w:abstractNumId w:val="3"/>
   </w:num>
 </w:numbering>
 </file>

</xml_diff>

<commit_message>
Add gc pressure & heap as latency inc reasons
</commit_message>
<xml_diff>
--- a/Latency Analysis/Problem Statement.docx
+++ b/Latency Analysis/Problem Statement.docx
@@ -1536,6 +1536,11 @@
     </w:p>
     <w:p>
       <w:pPr>
+        <w:pStyle w:val="ListParagraph"/>
+        <w:numPr>
+          <w:ilvl w:val="0"/>
+          <w:numId w:val="22"/>
+        </w:numPr>
         <w:spacing w:before="240" w:after="240"/>
         <w:rPr>
           <w:lang w:val="en-US"/>
@@ -1555,6 +1560,175 @@
         </w:rPr>
         <w:t>: JVM-based services often spawn multiple threads. When fewer CPUs are available, threads must wait longer to be scheduled, delaying garbage collection (GC), logging, async I/O, and business logic.</w:t>
       </w:r>
+    </w:p>
+    <w:p>
+      <w:pPr>
+        <w:spacing w:before="240" w:after="240"/>
+        <w:rPr>
+          <w:lang w:val="en-US"/>
+        </w:rPr>
+      </w:pPr>
+    </w:p>
+    <w:p>
+      <w:pPr>
+        <w:pStyle w:val="ListParagraph"/>
+        <w:numPr>
+          <w:ilvl w:val="0"/>
+          <w:numId w:val="19"/>
+        </w:numPr>
+        <w:spacing w:before="240" w:after="240"/>
+        <w:rPr>
+          <w:b/>
+          <w:bCs/>
+          <w:lang w:val="en-US"/>
+        </w:rPr>
+      </w:pPr>
+      <w:r>
+        <w:rPr>
+          <w:b/>
+          <w:bCs/>
+          <w:lang w:val="en-US"/>
+        </w:rPr>
+        <w:t>Memory Reduction → GC Pressure and Heap Starvation</w:t>
+      </w:r>
+    </w:p>
+    <w:p>
+      <w:pPr>
+        <w:spacing w:before="240" w:after="240"/>
+        <w:ind w:firstLine="360"/>
+        <w:rPr>
+          <w:lang w:val="en-US"/>
+        </w:rPr>
+      </w:pPr>
+      <w:r>
+        <w:rPr>
+          <w:lang w:val="en-US"/>
+        </w:rPr>
+        <w:t>JVM Impact: Java services rely heavily on heap memory. Reducing memory limits leads to:</w:t>
+      </w:r>
+    </w:p>
+    <w:p>
+      <w:pPr>
+        <w:numPr>
+          <w:ilvl w:val="0"/>
+          <w:numId w:val="24"/>
+        </w:numPr>
+        <w:spacing w:before="240" w:after="240"/>
+        <w:rPr>
+          <w:lang w:val="en-US"/>
+        </w:rPr>
+      </w:pPr>
+      <w:r>
+        <w:rPr>
+          <w:lang w:val="en-US"/>
+        </w:rPr>
+        <w:t>Frequent GC (especially full GCs).</w:t>
+      </w:r>
+    </w:p>
+    <w:p>
+      <w:pPr>
+        <w:numPr>
+          <w:ilvl w:val="0"/>
+          <w:numId w:val="24"/>
+        </w:numPr>
+        <w:spacing w:before="240" w:after="240"/>
+        <w:rPr>
+          <w:lang w:val="en-US"/>
+        </w:rPr>
+      </w:pPr>
+      <w:r>
+        <w:rPr>
+          <w:lang w:val="en-US"/>
+        </w:rPr>
+        <w:t>Longer GC pauses due to limited memory headroom.</w:t>
+      </w:r>
+    </w:p>
+    <w:p>
+      <w:pPr>
+        <w:numPr>
+          <w:ilvl w:val="0"/>
+          <w:numId w:val="24"/>
+        </w:numPr>
+        <w:spacing w:before="240" w:after="240"/>
+        <w:rPr>
+          <w:lang w:val="en-US"/>
+        </w:rPr>
+      </w:pPr>
+      <w:r>
+        <w:rPr>
+          <w:lang w:val="en-US"/>
+        </w:rPr>
+        <w:t>Increased allocation failures, causing out-of-memory (OOM) risks or fallback to swap.</w:t>
+      </w:r>
+    </w:p>
+    <w:p>
+      <w:pPr>
+        <w:spacing w:before="240" w:after="240"/>
+        <w:ind w:left="360"/>
+        <w:rPr>
+          <w:lang w:val="en-US"/>
+        </w:rPr>
+      </w:pPr>
+      <w:r>
+        <w:rPr>
+          <w:b/>
+          <w:bCs/>
+          <w:lang w:val="en-US"/>
+        </w:rPr>
+        <w:t>Memory Overhead</w:t>
+      </w:r>
+      <w:r>
+        <w:rPr>
+          <w:lang w:val="en-US"/>
+        </w:rPr>
+        <w:t>: Kubernetes enforces hard memory limits. If a process tries to allocate beyond this, the container is terminated by the kernel OOM killer.</w:t>
+      </w:r>
+    </w:p>
+    <w:p>
+      <w:pPr>
+        <w:spacing w:before="240" w:after="240"/>
+        <w:ind w:left="360"/>
+        <w:rPr>
+          <w:lang w:val="en-US"/>
+        </w:rPr>
+      </w:pPr>
+      <w:r>
+        <w:rPr>
+          <w:b/>
+          <w:bCs/>
+          <w:lang w:val="en-US"/>
+        </w:rPr>
+        <w:t>Working Set Trimming</w:t>
+      </w:r>
+      <w:r>
+        <w:rPr>
+          <w:lang w:val="en-US"/>
+        </w:rPr>
+        <w:t>: Services may page out parts of their heap or buffer caches, increasing memory access latency.</w:t>
+      </w:r>
+    </w:p>
+    <w:p>
+      <w:pPr>
+        <w:spacing w:before="240" w:after="240"/>
+        <w:ind w:left="360"/>
+        <w:rPr>
+          <w:lang w:val="en-US"/>
+        </w:rPr>
+      </w:pPr>
+      <w:r>
+        <w:rPr>
+          <w:lang w:val="en-US"/>
+        </w:rPr>
+        <w:t>Go services (compiled, statically typed) typically handle memory better than JVM services, hence showing resilience until close to real memory usage.</w:t>
+      </w:r>
+    </w:p>
+    <w:p>
+      <w:pPr>
+        <w:spacing w:before="240" w:after="240"/>
+        <w:rPr>
+          <w:lang w:val="en-US"/>
+        </w:rPr>
+      </w:pPr>
     </w:p>
     <w:p>
       <w:pPr>
@@ -2324,6 +2498,155 @@
     </w:lvl>
   </w:abstractNum>
   <w:abstractNum w:abstractNumId="5" w15:restartNumberingAfterBreak="0">
+    <w:nsid w:val="15FD3EE7"/>
+    <w:multiLevelType w:val="multilevel"/>
+    <w:tmpl w:val="A3F6861A"/>
+    <w:lvl w:ilvl="0">
+      <w:start w:val="1"/>
+      <w:numFmt w:val="bullet"/>
+      <w:lvlText w:val=""/>
+      <w:lvlJc w:val="left"/>
+      <w:pPr>
+        <w:tabs>
+          <w:tab w:val="num" w:pos="720"/>
+        </w:tabs>
+        <w:ind w:left="720" w:hanging="360"/>
+      </w:pPr>
+      <w:rPr>
+        <w:rFonts w:ascii="Symbol" w:hAnsi="Symbol" w:hint="default"/>
+        <w:sz w:val="20"/>
+      </w:rPr>
+    </w:lvl>
+    <w:lvl w:ilvl="1" w:tentative="1">
+      <w:start w:val="1"/>
+      <w:numFmt w:val="bullet"/>
+      <w:lvlText w:val="o"/>
+      <w:lvlJc w:val="left"/>
+      <w:pPr>
+        <w:tabs>
+          <w:tab w:val="num" w:pos="1440"/>
+        </w:tabs>
+        <w:ind w:left="1440" w:hanging="360"/>
+      </w:pPr>
+      <w:rPr>
+        <w:rFonts w:ascii="Courier New" w:hAnsi="Courier New" w:hint="default"/>
+        <w:sz w:val="20"/>
+      </w:rPr>
+    </w:lvl>
+    <w:lvl w:ilvl="2" w:tentative="1">
+      <w:start w:val="1"/>
+      <w:numFmt w:val="bullet"/>
+      <w:lvlText w:val=""/>
+      <w:lvlJc w:val="left"/>
+      <w:pPr>
+        <w:tabs>
+          <w:tab w:val="num" w:pos="2160"/>
+        </w:tabs>
+        <w:ind w:left="2160" w:hanging="360"/>
+      </w:pPr>
+      <w:rPr>
+        <w:rFonts w:ascii="Wingdings" w:hAnsi="Wingdings" w:hint="default"/>
+        <w:sz w:val="20"/>
+      </w:rPr>
+    </w:lvl>
+    <w:lvl w:ilvl="3" w:tentative="1">
+      <w:start w:val="1"/>
+      <w:numFmt w:val="bullet"/>
+      <w:lvlText w:val=""/>
+      <w:lvlJc w:val="left"/>
+      <w:pPr>
+        <w:tabs>
+          <w:tab w:val="num" w:pos="2880"/>
+        </w:tabs>
+        <w:ind w:left="2880" w:hanging="360"/>
+      </w:pPr>
+      <w:rPr>
+        <w:rFonts w:ascii="Wingdings" w:hAnsi="Wingdings" w:hint="default"/>
+        <w:sz w:val="20"/>
+      </w:rPr>
+    </w:lvl>
+    <w:lvl w:ilvl="4" w:tentative="1">
+      <w:start w:val="1"/>
+      <w:numFmt w:val="bullet"/>
+      <w:lvlText w:val=""/>
+      <w:lvlJc w:val="left"/>
+      <w:pPr>
+        <w:tabs>
+          <w:tab w:val="num" w:pos="3600"/>
+        </w:tabs>
+        <w:ind w:left="3600" w:hanging="360"/>
+      </w:pPr>
+      <w:rPr>
+        <w:rFonts w:ascii="Wingdings" w:hAnsi="Wingdings" w:hint="default"/>
+        <w:sz w:val="20"/>
+      </w:rPr>
+    </w:lvl>
+    <w:lvl w:ilvl="5" w:tentative="1">
+      <w:start w:val="1"/>
+      <w:numFmt w:val="bullet"/>
+      <w:lvlText w:val=""/>
+      <w:lvlJc w:val="left"/>
+      <w:pPr>
+        <w:tabs>
+          <w:tab w:val="num" w:pos="4320"/>
+        </w:tabs>
+        <w:ind w:left="4320" w:hanging="360"/>
+      </w:pPr>
+      <w:rPr>
+        <w:rFonts w:ascii="Wingdings" w:hAnsi="Wingdings" w:hint="default"/>
+        <w:sz w:val="20"/>
+      </w:rPr>
+    </w:lvl>
+    <w:lvl w:ilvl="6" w:tentative="1">
+      <w:start w:val="1"/>
+      <w:numFmt w:val="bullet"/>
+      <w:lvlText w:val=""/>
+      <w:lvlJc w:val="left"/>
+      <w:pPr>
+        <w:tabs>
+          <w:tab w:val="num" w:pos="5040"/>
+        </w:tabs>
+        <w:ind w:left="5040" w:hanging="360"/>
+      </w:pPr>
+      <w:rPr>
+        <w:rFonts w:ascii="Wingdings" w:hAnsi="Wingdings" w:hint="default"/>
+        <w:sz w:val="20"/>
+      </w:rPr>
+    </w:lvl>
+    <w:lvl w:ilvl="7" w:tentative="1">
+      <w:start w:val="1"/>
+      <w:numFmt w:val="bullet"/>
+      <w:lvlText w:val=""/>
+      <w:lvlJc w:val="left"/>
+      <w:pPr>
+        <w:tabs>
+          <w:tab w:val="num" w:pos="5760"/>
+        </w:tabs>
+        <w:ind w:left="5760" w:hanging="360"/>
+      </w:pPr>
+      <w:rPr>
+        <w:rFonts w:ascii="Wingdings" w:hAnsi="Wingdings" w:hint="default"/>
+        <w:sz w:val="20"/>
+      </w:rPr>
+    </w:lvl>
+    <w:lvl w:ilvl="8" w:tentative="1">
+      <w:start w:val="1"/>
+      <w:numFmt w:val="bullet"/>
+      <w:lvlText w:val=""/>
+      <w:lvlJc w:val="left"/>
+      <w:pPr>
+        <w:tabs>
+          <w:tab w:val="num" w:pos="6480"/>
+        </w:tabs>
+        <w:ind w:left="6480" w:hanging="360"/>
+      </w:pPr>
+      <w:rPr>
+        <w:rFonts w:ascii="Wingdings" w:hAnsi="Wingdings" w:hint="default"/>
+        <w:sz w:val="20"/>
+      </w:rPr>
+    </w:lvl>
+  </w:abstractNum>
+  <w:abstractNum w:abstractNumId="6" w15:restartNumberingAfterBreak="0">
     <w:nsid w:val="1CD97049"/>
     <w:multiLevelType w:val="multilevel"/>
     <w:tmpl w:val="059A5CD8"/>
@@ -2472,7 +2795,7 @@
       </w:rPr>
     </w:lvl>
   </w:abstractNum>
-  <w:abstractNum w:abstractNumId="6" w15:restartNumberingAfterBreak="0">
+  <w:abstractNum w:abstractNumId="7" w15:restartNumberingAfterBreak="0">
     <w:nsid w:val="2D2B0DA3"/>
     <w:multiLevelType w:val="multilevel"/>
     <w:tmpl w:val="CD62B69C"/>
@@ -2621,7 +2944,7 @@
       </w:rPr>
     </w:lvl>
   </w:abstractNum>
-  <w:abstractNum w:abstractNumId="7" w15:restartNumberingAfterBreak="0">
+  <w:abstractNum w:abstractNumId="8" w15:restartNumberingAfterBreak="0">
     <w:nsid w:val="2EA417FF"/>
     <w:multiLevelType w:val="multilevel"/>
     <w:tmpl w:val="851E42A2"/>
@@ -2734,7 +3057,7 @@
       </w:rPr>
     </w:lvl>
   </w:abstractNum>
-  <w:abstractNum w:abstractNumId="8" w15:restartNumberingAfterBreak="0">
+  <w:abstractNum w:abstractNumId="9" w15:restartNumberingAfterBreak="0">
     <w:nsid w:val="2F3A75B5"/>
     <w:multiLevelType w:val="multilevel"/>
     <w:tmpl w:val="C55CCCA8"/>
@@ -2883,7 +3206,7 @@
       </w:rPr>
     </w:lvl>
   </w:abstractNum>
-  <w:abstractNum w:abstractNumId="9" w15:restartNumberingAfterBreak="0">
+  <w:abstractNum w:abstractNumId="10" w15:restartNumberingAfterBreak="0">
     <w:nsid w:val="2FBB594B"/>
     <w:multiLevelType w:val="multilevel"/>
     <w:tmpl w:val="9F0C3F90"/>
@@ -3032,7 +3355,7 @@
       </w:rPr>
     </w:lvl>
   </w:abstractNum>
-  <w:abstractNum w:abstractNumId="10" w15:restartNumberingAfterBreak="0">
+  <w:abstractNum w:abstractNumId="11" w15:restartNumberingAfterBreak="0">
     <w:nsid w:val="301E2596"/>
     <w:multiLevelType w:val="multilevel"/>
     <w:tmpl w:val="334EB72C"/>
@@ -3181,7 +3504,7 @@
       </w:rPr>
     </w:lvl>
   </w:abstractNum>
-  <w:abstractNum w:abstractNumId="11" w15:restartNumberingAfterBreak="0">
+  <w:abstractNum w:abstractNumId="12" w15:restartNumberingAfterBreak="0">
     <w:nsid w:val="3EAE4D15"/>
     <w:multiLevelType w:val="multilevel"/>
     <w:tmpl w:val="ED1046BC"/>
@@ -3294,7 +3617,7 @@
       </w:pPr>
     </w:lvl>
   </w:abstractNum>
-  <w:abstractNum w:abstractNumId="12" w15:restartNumberingAfterBreak="0">
+  <w:abstractNum w:abstractNumId="13" w15:restartNumberingAfterBreak="0">
     <w:nsid w:val="53012222"/>
     <w:multiLevelType w:val="multilevel"/>
     <w:tmpl w:val="397A4F80"/>
@@ -3443,7 +3766,7 @@
       </w:rPr>
     </w:lvl>
   </w:abstractNum>
-  <w:abstractNum w:abstractNumId="13" w15:restartNumberingAfterBreak="0">
+  <w:abstractNum w:abstractNumId="14" w15:restartNumberingAfterBreak="0">
     <w:nsid w:val="58E17498"/>
     <w:multiLevelType w:val="multilevel"/>
     <w:tmpl w:val="6206E0B0"/>
@@ -3592,7 +3915,7 @@
       </w:rPr>
     </w:lvl>
   </w:abstractNum>
-  <w:abstractNum w:abstractNumId="14" w15:restartNumberingAfterBreak="0">
+  <w:abstractNum w:abstractNumId="15" w15:restartNumberingAfterBreak="0">
     <w:nsid w:val="5E86026A"/>
     <w:multiLevelType w:val="multilevel"/>
     <w:tmpl w:val="86F837B0"/>
@@ -3705,7 +4028,120 @@
       </w:pPr>
     </w:lvl>
   </w:abstractNum>
-  <w:abstractNum w:abstractNumId="15" w15:restartNumberingAfterBreak="0">
+  <w:abstractNum w:abstractNumId="16" w15:restartNumberingAfterBreak="0">
+    <w:nsid w:val="61F25D35"/>
+    <w:multiLevelType w:val="multilevel"/>
+    <w:tmpl w:val="2206A484"/>
+    <w:lvl w:ilvl="0">
+      <w:start w:val="1"/>
+      <w:numFmt w:val="decimal"/>
+      <w:lvlText w:val="%1."/>
+      <w:lvlJc w:val="left"/>
+      <w:pPr>
+        <w:tabs>
+          <w:tab w:val="num" w:pos="720"/>
+        </w:tabs>
+        <w:ind w:left="720" w:hanging="360"/>
+      </w:pPr>
+    </w:lvl>
+    <w:lvl w:ilvl="1" w:tentative="1">
+      <w:start w:val="1"/>
+      <w:numFmt w:val="decimal"/>
+      <w:lvlText w:val="%2."/>
+      <w:lvlJc w:val="left"/>
+      <w:pPr>
+        <w:tabs>
+          <w:tab w:val="num" w:pos="1440"/>
+        </w:tabs>
+        <w:ind w:left="1440" w:hanging="360"/>
+      </w:pPr>
+    </w:lvl>
+    <w:lvl w:ilvl="2" w:tentative="1">
+      <w:start w:val="1"/>
+      <w:numFmt w:val="decimal"/>
+      <w:lvlText w:val="%3."/>
+      <w:lvlJc w:val="left"/>
+      <w:pPr>
+        <w:tabs>
+          <w:tab w:val="num" w:pos="2160"/>
+        </w:tabs>
+        <w:ind w:left="2160" w:hanging="360"/>
+      </w:pPr>
+    </w:lvl>
+    <w:lvl w:ilvl="3" w:tentative="1">
+      <w:start w:val="1"/>
+      <w:numFmt w:val="decimal"/>
+      <w:lvlText w:val="%4."/>
+      <w:lvlJc w:val="left"/>
+      <w:pPr>
+        <w:tabs>
+          <w:tab w:val="num" w:pos="2880"/>
+        </w:tabs>
+        <w:ind w:left="2880" w:hanging="360"/>
+      </w:pPr>
+    </w:lvl>
+    <w:lvl w:ilvl="4" w:tentative="1">
+      <w:start w:val="1"/>
+      <w:numFmt w:val="decimal"/>
+      <w:lvlText w:val="%5."/>
+      <w:lvlJc w:val="left"/>
+      <w:pPr>
+        <w:tabs>
+          <w:tab w:val="num" w:pos="3600"/>
+        </w:tabs>
+        <w:ind w:left="3600" w:hanging="360"/>
+      </w:pPr>
+    </w:lvl>
+    <w:lvl w:ilvl="5" w:tentative="1">
+      <w:start w:val="1"/>
+      <w:numFmt w:val="decimal"/>
+      <w:lvlText w:val="%6."/>
+      <w:lvlJc w:val="left"/>
+      <w:pPr>
+        <w:tabs>
+          <w:tab w:val="num" w:pos="4320"/>
+        </w:tabs>
+        <w:ind w:left="4320" w:hanging="360"/>
+      </w:pPr>
+    </w:lvl>
+    <w:lvl w:ilvl="6" w:tentative="1">
+      <w:start w:val="1"/>
+      <w:numFmt w:val="decimal"/>
+      <w:lvlText w:val="%7."/>
+      <w:lvlJc w:val="left"/>
+      <w:pPr>
+        <w:tabs>
+          <w:tab w:val="num" w:pos="5040"/>
+        </w:tabs>
+        <w:ind w:left="5040" w:hanging="360"/>
+      </w:pPr>
+    </w:lvl>
+    <w:lvl w:ilvl="7" w:tentative="1">
+      <w:start w:val="1"/>
+      <w:numFmt w:val="decimal"/>
+      <w:lvlText w:val="%8."/>
+      <w:lvlJc w:val="left"/>
+      <w:pPr>
+        <w:tabs>
+          <w:tab w:val="num" w:pos="5760"/>
+        </w:tabs>
+        <w:ind w:left="5760" w:hanging="360"/>
+      </w:pPr>
+    </w:lvl>
+    <w:lvl w:ilvl="8" w:tentative="1">
+      <w:start w:val="1"/>
+      <w:numFmt w:val="decimal"/>
+      <w:lvlText w:val="%9."/>
+      <w:lvlJc w:val="left"/>
+      <w:pPr>
+        <w:tabs>
+          <w:tab w:val="num" w:pos="6480"/>
+        </w:tabs>
+        <w:ind w:left="6480" w:hanging="360"/>
+      </w:pPr>
+    </w:lvl>
+  </w:abstractNum>
+  <w:abstractNum w:abstractNumId="17" w15:restartNumberingAfterBreak="0">
     <w:nsid w:val="634E7724"/>
     <w:multiLevelType w:val="multilevel"/>
     <w:tmpl w:val="D208FE4E"/>
@@ -3818,7 +4254,7 @@
       </w:pPr>
     </w:lvl>
   </w:abstractNum>
-  <w:abstractNum w:abstractNumId="16" w15:restartNumberingAfterBreak="0">
+  <w:abstractNum w:abstractNumId="18" w15:restartNumberingAfterBreak="0">
     <w:nsid w:val="64956CBE"/>
     <w:multiLevelType w:val="multilevel"/>
     <w:tmpl w:val="EB64F774"/>
@@ -3931,7 +4367,7 @@
       </w:pPr>
     </w:lvl>
   </w:abstractNum>
-  <w:abstractNum w:abstractNumId="17" w15:restartNumberingAfterBreak="0">
+  <w:abstractNum w:abstractNumId="19" w15:restartNumberingAfterBreak="0">
     <w:nsid w:val="65CA3AFE"/>
     <w:multiLevelType w:val="multilevel"/>
     <w:tmpl w:val="C06CA624"/>
@@ -4044,7 +4480,7 @@
       </w:pPr>
     </w:lvl>
   </w:abstractNum>
-  <w:abstractNum w:abstractNumId="18" w15:restartNumberingAfterBreak="0">
+  <w:abstractNum w:abstractNumId="20" w15:restartNumberingAfterBreak="0">
     <w:nsid w:val="75050C2E"/>
     <w:multiLevelType w:val="multilevel"/>
     <w:tmpl w:val="F5AA18D2"/>
@@ -4157,7 +4593,7 @@
       </w:pPr>
     </w:lvl>
   </w:abstractNum>
-  <w:abstractNum w:abstractNumId="19" w15:restartNumberingAfterBreak="0">
+  <w:abstractNum w:abstractNumId="21" w15:restartNumberingAfterBreak="0">
     <w:nsid w:val="780D5640"/>
     <w:multiLevelType w:val="multilevel"/>
     <w:tmpl w:val="362482F4"/>
@@ -4306,7 +4742,7 @@
       </w:rPr>
     </w:lvl>
   </w:abstractNum>
-  <w:abstractNum w:abstractNumId="20" w15:restartNumberingAfterBreak="0">
+  <w:abstractNum w:abstractNumId="22" w15:restartNumberingAfterBreak="0">
     <w:nsid w:val="79DF3285"/>
     <w:multiLevelType w:val="multilevel"/>
     <w:tmpl w:val="C942674A"/>
@@ -4419,7 +4855,7 @@
       </w:pPr>
     </w:lvl>
   </w:abstractNum>
-  <w:abstractNum w:abstractNumId="21" w15:restartNumberingAfterBreak="0">
+  <w:abstractNum w:abstractNumId="23" w15:restartNumberingAfterBreak="0">
     <w:nsid w:val="7E0B3830"/>
     <w:multiLevelType w:val="multilevel"/>
     <w:tmpl w:val="91260590"/>
@@ -4533,67 +4969,67 @@
     </w:lvl>
   </w:abstractNum>
   <w:num w:numId="1" w16cid:durableId="1584072423">
-    <w:abstractNumId w:val="7"/>
+    <w:abstractNumId w:val="8"/>
   </w:num>
   <w:num w:numId="2" w16cid:durableId="1360812919">
     <w:abstractNumId w:val="1"/>
   </w:num>
   <w:num w:numId="3" w16cid:durableId="1840341829">
-    <w:abstractNumId w:val="20"/>
+    <w:abstractNumId w:val="22"/>
   </w:num>
   <w:num w:numId="4" w16cid:durableId="1828782994">
     <w:abstractNumId w:val="2"/>
   </w:num>
   <w:num w:numId="5" w16cid:durableId="1343509490">
-    <w:abstractNumId w:val="10"/>
+    <w:abstractNumId w:val="11"/>
   </w:num>
   <w:num w:numId="6" w16cid:durableId="2078941505">
+    <w:abstractNumId w:val="7"/>
+  </w:num>
+  <w:num w:numId="7" w16cid:durableId="436755086">
+    <w:abstractNumId w:val="19"/>
+  </w:num>
+  <w:num w:numId="8" w16cid:durableId="904952116">
+    <w:abstractNumId w:val="13"/>
+  </w:num>
+  <w:num w:numId="9" w16cid:durableId="798687575">
     <w:abstractNumId w:val="6"/>
   </w:num>
-  <w:num w:numId="7" w16cid:durableId="436755086">
+  <w:num w:numId="10" w16cid:durableId="1194921500">
     <w:abstractNumId w:val="17"/>
-  </w:num>
-  <w:num w:numId="8" w16cid:durableId="904952116">
-    <w:abstractNumId w:val="12"/>
-  </w:num>
-  <w:num w:numId="9" w16cid:durableId="798687575">
-    <w:abstractNumId w:val="5"/>
-  </w:num>
-  <w:num w:numId="10" w16cid:durableId="1194921500">
-    <w:abstractNumId w:val="15"/>
   </w:num>
   <w:num w:numId="11" w16cid:durableId="365101865">
     <w:abstractNumId w:val="0"/>
   </w:num>
   <w:num w:numId="12" w16cid:durableId="523783474">
-    <w:abstractNumId w:val="13"/>
+    <w:abstractNumId w:val="14"/>
   </w:num>
   <w:num w:numId="13" w16cid:durableId="1518538159">
-    <w:abstractNumId w:val="21"/>
+    <w:abstractNumId w:val="23"/>
   </w:num>
   <w:num w:numId="14" w16cid:durableId="1580629856">
     <w:abstractNumId w:val="4"/>
   </w:num>
   <w:num w:numId="15" w16cid:durableId="2007197777">
-    <w:abstractNumId w:val="11"/>
+    <w:abstractNumId w:val="12"/>
   </w:num>
   <w:num w:numId="16" w16cid:durableId="1648823114">
-    <w:abstractNumId w:val="8"/>
+    <w:abstractNumId w:val="9"/>
   </w:num>
   <w:num w:numId="17" w16cid:durableId="1909682324">
-    <w:abstractNumId w:val="16"/>
+    <w:abstractNumId w:val="18"/>
   </w:num>
   <w:num w:numId="18" w16cid:durableId="1982424461">
-    <w:abstractNumId w:val="9"/>
+    <w:abstractNumId w:val="10"/>
   </w:num>
   <w:num w:numId="19" w16cid:durableId="1153259161">
-    <w:abstractNumId w:val="18"/>
+    <w:abstractNumId w:val="20"/>
   </w:num>
   <w:num w:numId="20" w16cid:durableId="669409171">
-    <w:abstractNumId w:val="19"/>
+    <w:abstractNumId w:val="21"/>
   </w:num>
   <w:num w:numId="21" w16cid:durableId="1724407977">
-    <w:abstractNumId w:val="14"/>
+    <w:abstractNumId w:val="15"/>
     <w:lvlOverride w:ilvl="0">
       <w:lvl w:ilvl="0">
         <w:numFmt w:val="decimal"/>
@@ -4604,6 +5040,12 @@
   </w:num>
   <w:num w:numId="22" w16cid:durableId="269318330">
     <w:abstractNumId w:val="3"/>
+  </w:num>
+  <w:num w:numId="23" w16cid:durableId="113404591">
+    <w:abstractNumId w:val="16"/>
+  </w:num>
+  <w:num w:numId="24" w16cid:durableId="172037059">
+    <w:abstractNumId w:val="5"/>
   </w:num>
 </w:numbering>
 </file>

</xml_diff>

<commit_message>
Add explanation about compounded non linear latency
</commit_message>
<xml_diff>
--- a/Latency Analysis/Problem Statement.docx
+++ b/Latency Analysis/Problem Statement.docx
@@ -1574,7 +1574,7 @@
         <w:pStyle w:val="ListParagraph"/>
         <w:numPr>
           <w:ilvl w:val="0"/>
-          <w:numId w:val="19"/>
+          <w:numId w:val="27"/>
         </w:numPr>
         <w:spacing w:before="240" w:after="240"/>
         <w:rPr>
@@ -1720,6 +1720,128 @@
           <w:lang w:val="en-US"/>
         </w:rPr>
         <w:t>Go services (compiled, statically typed) typically handle memory better than JVM services, hence showing resilience until close to real memory usage.</w:t>
+      </w:r>
+    </w:p>
+    <w:p>
+      <w:pPr>
+        <w:spacing w:before="240" w:after="240"/>
+        <w:ind w:left="360"/>
+        <w:rPr>
+          <w:lang w:val="en-US"/>
+        </w:rPr>
+      </w:pPr>
+    </w:p>
+    <w:p>
+      <w:pPr>
+        <w:pStyle w:val="ListParagraph"/>
+        <w:numPr>
+          <w:ilvl w:val="0"/>
+          <w:numId w:val="27"/>
+        </w:numPr>
+        <w:spacing w:before="240" w:after="240"/>
+        <w:rPr>
+          <w:b/>
+          <w:bCs/>
+          <w:lang w:val="en-US"/>
+        </w:rPr>
+      </w:pPr>
+      <w:r>
+        <w:rPr>
+          <w:b/>
+          <w:bCs/>
+          <w:lang w:val="en-US"/>
+        </w:rPr>
+        <w:t>Combined CPU + Memory Reduction → Compounded Nonlinear Latency</w:t>
+      </w:r>
+    </w:p>
+    <w:p>
+      <w:pPr>
+        <w:spacing w:before="240" w:after="240"/>
+        <w:ind w:left="360"/>
+        <w:rPr>
+          <w:lang w:val="en-US"/>
+        </w:rPr>
+      </w:pPr>
+      <w:r>
+        <w:rPr>
+          <w:lang w:val="en-US"/>
+        </w:rPr>
+        <w:t>When both limits are reduced together, latency doesn’t increase linearly—it spikes nonlinearly due to:</w:t>
+      </w:r>
+    </w:p>
+    <w:p>
+      <w:pPr>
+        <w:numPr>
+          <w:ilvl w:val="0"/>
+          <w:numId w:val="26"/>
+        </w:numPr>
+        <w:spacing w:before="240" w:after="240"/>
+        <w:rPr>
+          <w:lang w:val="en-US"/>
+        </w:rPr>
+      </w:pPr>
+      <w:r>
+        <w:rPr>
+          <w:b/>
+          <w:bCs/>
+          <w:lang w:val="en-US"/>
+        </w:rPr>
+        <w:t>Synchronization Delays</w:t>
+      </w:r>
+      <w:r>
+        <w:rPr>
+          <w:lang w:val="en-US"/>
+        </w:rPr>
+        <w:t>: CPU delays slow down GC, which in turn causes heap accumulation, which then increases memory usage, pushing against the reduced memory limit.</w:t>
+      </w:r>
+    </w:p>
+    <w:p>
+      <w:pPr>
+        <w:numPr>
+          <w:ilvl w:val="0"/>
+          <w:numId w:val="26"/>
+        </w:numPr>
+        <w:spacing w:before="240" w:after="240"/>
+        <w:rPr>
+          <w:lang w:val="en-US"/>
+        </w:rPr>
+      </w:pPr>
+      <w:r>
+        <w:rPr>
+          <w:b/>
+          <w:bCs/>
+          <w:lang w:val="en-US"/>
+        </w:rPr>
+        <w:t>Resource Coupling</w:t>
+      </w:r>
+      <w:r>
+        <w:rPr>
+          <w:lang w:val="en-US"/>
+        </w:rPr>
+        <w:t>: Many services co-opt CPU to manage memory (e.g., GC, buffer resizing), so limiting both removes headroom to self-recover.</w:t>
+      </w:r>
+    </w:p>
+    <w:p>
+      <w:pPr>
+        <w:spacing w:before="240" w:after="240"/>
+        <w:ind w:left="360"/>
+        <w:rPr>
+          <w:lang w:val="en-US"/>
+        </w:rPr>
+      </w:pPr>
+      <w:r>
+        <w:rPr>
+          <w:b/>
+          <w:bCs/>
+          <w:lang w:val="en-US"/>
+        </w:rPr>
+        <w:t>Queue Overflows</w:t>
+      </w:r>
+      <w:r>
+        <w:rPr>
+          <w:lang w:val="en-US"/>
+        </w:rPr>
+        <w:t>: With reduced concurrency and memory buffers, requests may queue up internally or get dropped, increasing tail latency.</w:t>
       </w:r>
     </w:p>
     <w:p>
@@ -2647,6 +2769,155 @@
     </w:lvl>
   </w:abstractNum>
   <w:abstractNum w:abstractNumId="6" w15:restartNumberingAfterBreak="0">
+    <w:nsid w:val="1BD62143"/>
+    <w:multiLevelType w:val="multilevel"/>
+    <w:tmpl w:val="91C24C94"/>
+    <w:lvl w:ilvl="0">
+      <w:start w:val="1"/>
+      <w:numFmt w:val="bullet"/>
+      <w:lvlText w:val=""/>
+      <w:lvlJc w:val="left"/>
+      <w:pPr>
+        <w:tabs>
+          <w:tab w:val="num" w:pos="720"/>
+        </w:tabs>
+        <w:ind w:left="720" w:hanging="360"/>
+      </w:pPr>
+      <w:rPr>
+        <w:rFonts w:ascii="Symbol" w:hAnsi="Symbol" w:hint="default"/>
+        <w:sz w:val="20"/>
+      </w:rPr>
+    </w:lvl>
+    <w:lvl w:ilvl="1" w:tentative="1">
+      <w:start w:val="1"/>
+      <w:numFmt w:val="bullet"/>
+      <w:lvlText w:val="o"/>
+      <w:lvlJc w:val="left"/>
+      <w:pPr>
+        <w:tabs>
+          <w:tab w:val="num" w:pos="1440"/>
+        </w:tabs>
+        <w:ind w:left="1440" w:hanging="360"/>
+      </w:pPr>
+      <w:rPr>
+        <w:rFonts w:ascii="Courier New" w:hAnsi="Courier New" w:hint="default"/>
+        <w:sz w:val="20"/>
+      </w:rPr>
+    </w:lvl>
+    <w:lvl w:ilvl="2" w:tentative="1">
+      <w:start w:val="1"/>
+      <w:numFmt w:val="bullet"/>
+      <w:lvlText w:val=""/>
+      <w:lvlJc w:val="left"/>
+      <w:pPr>
+        <w:tabs>
+          <w:tab w:val="num" w:pos="2160"/>
+        </w:tabs>
+        <w:ind w:left="2160" w:hanging="360"/>
+      </w:pPr>
+      <w:rPr>
+        <w:rFonts w:ascii="Wingdings" w:hAnsi="Wingdings" w:hint="default"/>
+        <w:sz w:val="20"/>
+      </w:rPr>
+    </w:lvl>
+    <w:lvl w:ilvl="3" w:tentative="1">
+      <w:start w:val="1"/>
+      <w:numFmt w:val="bullet"/>
+      <w:lvlText w:val=""/>
+      <w:lvlJc w:val="left"/>
+      <w:pPr>
+        <w:tabs>
+          <w:tab w:val="num" w:pos="2880"/>
+        </w:tabs>
+        <w:ind w:left="2880" w:hanging="360"/>
+      </w:pPr>
+      <w:rPr>
+        <w:rFonts w:ascii="Wingdings" w:hAnsi="Wingdings" w:hint="default"/>
+        <w:sz w:val="20"/>
+      </w:rPr>
+    </w:lvl>
+    <w:lvl w:ilvl="4" w:tentative="1">
+      <w:start w:val="1"/>
+      <w:numFmt w:val="bullet"/>
+      <w:lvlText w:val=""/>
+      <w:lvlJc w:val="left"/>
+      <w:pPr>
+        <w:tabs>
+          <w:tab w:val="num" w:pos="3600"/>
+        </w:tabs>
+        <w:ind w:left="3600" w:hanging="360"/>
+      </w:pPr>
+      <w:rPr>
+        <w:rFonts w:ascii="Wingdings" w:hAnsi="Wingdings" w:hint="default"/>
+        <w:sz w:val="20"/>
+      </w:rPr>
+    </w:lvl>
+    <w:lvl w:ilvl="5" w:tentative="1">
+      <w:start w:val="1"/>
+      <w:numFmt w:val="bullet"/>
+      <w:lvlText w:val=""/>
+      <w:lvlJc w:val="left"/>
+      <w:pPr>
+        <w:tabs>
+          <w:tab w:val="num" w:pos="4320"/>
+        </w:tabs>
+        <w:ind w:left="4320" w:hanging="360"/>
+      </w:pPr>
+      <w:rPr>
+        <w:rFonts w:ascii="Wingdings" w:hAnsi="Wingdings" w:hint="default"/>
+        <w:sz w:val="20"/>
+      </w:rPr>
+    </w:lvl>
+    <w:lvl w:ilvl="6" w:tentative="1">
+      <w:start w:val="1"/>
+      <w:numFmt w:val="bullet"/>
+      <w:lvlText w:val=""/>
+      <w:lvlJc w:val="left"/>
+      <w:pPr>
+        <w:tabs>
+          <w:tab w:val="num" w:pos="5040"/>
+        </w:tabs>
+        <w:ind w:left="5040" w:hanging="360"/>
+      </w:pPr>
+      <w:rPr>
+        <w:rFonts w:ascii="Wingdings" w:hAnsi="Wingdings" w:hint="default"/>
+        <w:sz w:val="20"/>
+      </w:rPr>
+    </w:lvl>
+    <w:lvl w:ilvl="7" w:tentative="1">
+      <w:start w:val="1"/>
+      <w:numFmt w:val="bullet"/>
+      <w:lvlText w:val=""/>
+      <w:lvlJc w:val="left"/>
+      <w:pPr>
+        <w:tabs>
+          <w:tab w:val="num" w:pos="5760"/>
+        </w:tabs>
+        <w:ind w:left="5760" w:hanging="360"/>
+      </w:pPr>
+      <w:rPr>
+        <w:rFonts w:ascii="Wingdings" w:hAnsi="Wingdings" w:hint="default"/>
+        <w:sz w:val="20"/>
+      </w:rPr>
+    </w:lvl>
+    <w:lvl w:ilvl="8" w:tentative="1">
+      <w:start w:val="1"/>
+      <w:numFmt w:val="bullet"/>
+      <w:lvlText w:val=""/>
+      <w:lvlJc w:val="left"/>
+      <w:pPr>
+        <w:tabs>
+          <w:tab w:val="num" w:pos="6480"/>
+        </w:tabs>
+        <w:ind w:left="6480" w:hanging="360"/>
+      </w:pPr>
+      <w:rPr>
+        <w:rFonts w:ascii="Wingdings" w:hAnsi="Wingdings" w:hint="default"/>
+        <w:sz w:val="20"/>
+      </w:rPr>
+    </w:lvl>
+  </w:abstractNum>
+  <w:abstractNum w:abstractNumId="7" w15:restartNumberingAfterBreak="0">
     <w:nsid w:val="1CD97049"/>
     <w:multiLevelType w:val="multilevel"/>
     <w:tmpl w:val="059A5CD8"/>
@@ -2795,7 +3066,7 @@
       </w:rPr>
     </w:lvl>
   </w:abstractNum>
-  <w:abstractNum w:abstractNumId="7" w15:restartNumberingAfterBreak="0">
+  <w:abstractNum w:abstractNumId="8" w15:restartNumberingAfterBreak="0">
     <w:nsid w:val="2D2B0DA3"/>
     <w:multiLevelType w:val="multilevel"/>
     <w:tmpl w:val="CD62B69C"/>
@@ -2944,7 +3215,7 @@
       </w:rPr>
     </w:lvl>
   </w:abstractNum>
-  <w:abstractNum w:abstractNumId="8" w15:restartNumberingAfterBreak="0">
+  <w:abstractNum w:abstractNumId="9" w15:restartNumberingAfterBreak="0">
     <w:nsid w:val="2EA417FF"/>
     <w:multiLevelType w:val="multilevel"/>
     <w:tmpl w:val="851E42A2"/>
@@ -3057,7 +3328,7 @@
       </w:rPr>
     </w:lvl>
   </w:abstractNum>
-  <w:abstractNum w:abstractNumId="9" w15:restartNumberingAfterBreak="0">
+  <w:abstractNum w:abstractNumId="10" w15:restartNumberingAfterBreak="0">
     <w:nsid w:val="2F3A75B5"/>
     <w:multiLevelType w:val="multilevel"/>
     <w:tmpl w:val="C55CCCA8"/>
@@ -3206,7 +3477,7 @@
       </w:rPr>
     </w:lvl>
   </w:abstractNum>
-  <w:abstractNum w:abstractNumId="10" w15:restartNumberingAfterBreak="0">
+  <w:abstractNum w:abstractNumId="11" w15:restartNumberingAfterBreak="0">
     <w:nsid w:val="2FBB594B"/>
     <w:multiLevelType w:val="multilevel"/>
     <w:tmpl w:val="9F0C3F90"/>
@@ -3355,7 +3626,7 @@
       </w:rPr>
     </w:lvl>
   </w:abstractNum>
-  <w:abstractNum w:abstractNumId="11" w15:restartNumberingAfterBreak="0">
+  <w:abstractNum w:abstractNumId="12" w15:restartNumberingAfterBreak="0">
     <w:nsid w:val="301E2596"/>
     <w:multiLevelType w:val="multilevel"/>
     <w:tmpl w:val="334EB72C"/>
@@ -3504,7 +3775,7 @@
       </w:rPr>
     </w:lvl>
   </w:abstractNum>
-  <w:abstractNum w:abstractNumId="12" w15:restartNumberingAfterBreak="0">
+  <w:abstractNum w:abstractNumId="13" w15:restartNumberingAfterBreak="0">
     <w:nsid w:val="3EAE4D15"/>
     <w:multiLevelType w:val="multilevel"/>
     <w:tmpl w:val="ED1046BC"/>
@@ -3617,7 +3888,147 @@
       </w:pPr>
     </w:lvl>
   </w:abstractNum>
-  <w:abstractNum w:abstractNumId="13" w15:restartNumberingAfterBreak="0">
+  <w:abstractNum w:abstractNumId="14" w15:restartNumberingAfterBreak="0">
+    <w:nsid w:val="4FE96901"/>
+    <w:multiLevelType w:val="multilevel"/>
+    <w:tmpl w:val="1312D6DE"/>
+    <w:lvl w:ilvl="0">
+      <w:start w:val="3"/>
+      <w:numFmt w:val="decimal"/>
+      <w:lvlText w:val="%1."/>
+      <w:lvlJc w:val="left"/>
+      <w:pPr>
+        <w:tabs>
+          <w:tab w:val="num" w:pos="720"/>
+        </w:tabs>
+        <w:ind w:left="720" w:hanging="360"/>
+      </w:pPr>
+      <w:rPr>
+        <w:rFonts w:hint="default"/>
+      </w:rPr>
+    </w:lvl>
+    <w:lvl w:ilvl="1">
+      <w:start w:val="1"/>
+      <w:numFmt w:val="decimal"/>
+      <w:lvlText w:val="%2."/>
+      <w:lvlJc w:val="left"/>
+      <w:pPr>
+        <w:tabs>
+          <w:tab w:val="num" w:pos="1440"/>
+        </w:tabs>
+        <w:ind w:left="1440" w:hanging="360"/>
+      </w:pPr>
+      <w:rPr>
+        <w:rFonts w:hint="default"/>
+      </w:rPr>
+    </w:lvl>
+    <w:lvl w:ilvl="2">
+      <w:start w:val="1"/>
+      <w:numFmt w:val="decimal"/>
+      <w:lvlText w:val="%3."/>
+      <w:lvlJc w:val="left"/>
+      <w:pPr>
+        <w:tabs>
+          <w:tab w:val="num" w:pos="2160"/>
+        </w:tabs>
+        <w:ind w:left="2160" w:hanging="360"/>
+      </w:pPr>
+      <w:rPr>
+        <w:rFonts w:hint="default"/>
+      </w:rPr>
+    </w:lvl>
+    <w:lvl w:ilvl="3">
+      <w:start w:val="1"/>
+      <w:numFmt w:val="decimal"/>
+      <w:lvlText w:val="%4."/>
+      <w:lvlJc w:val="left"/>
+      <w:pPr>
+        <w:tabs>
+          <w:tab w:val="num" w:pos="2880"/>
+        </w:tabs>
+        <w:ind w:left="2880" w:hanging="360"/>
+      </w:pPr>
+      <w:rPr>
+        <w:rFonts w:hint="default"/>
+      </w:rPr>
+    </w:lvl>
+    <w:lvl w:ilvl="4">
+      <w:start w:val="1"/>
+      <w:numFmt w:val="decimal"/>
+      <w:lvlText w:val="%5."/>
+      <w:lvlJc w:val="left"/>
+      <w:pPr>
+        <w:tabs>
+          <w:tab w:val="num" w:pos="3600"/>
+        </w:tabs>
+        <w:ind w:left="3600" w:hanging="360"/>
+      </w:pPr>
+      <w:rPr>
+        <w:rFonts w:hint="default"/>
+      </w:rPr>
+    </w:lvl>
+    <w:lvl w:ilvl="5">
+      <w:start w:val="1"/>
+      <w:numFmt w:val="decimal"/>
+      <w:lvlText w:val="%6."/>
+      <w:lvlJc w:val="left"/>
+      <w:pPr>
+        <w:tabs>
+          <w:tab w:val="num" w:pos="4320"/>
+        </w:tabs>
+        <w:ind w:left="4320" w:hanging="360"/>
+      </w:pPr>
+      <w:rPr>
+        <w:rFonts w:hint="default"/>
+      </w:rPr>
+    </w:lvl>
+    <w:lvl w:ilvl="6">
+      <w:start w:val="1"/>
+      <w:numFmt w:val="decimal"/>
+      <w:lvlText w:val="%7."/>
+      <w:lvlJc w:val="left"/>
+      <w:pPr>
+        <w:tabs>
+          <w:tab w:val="num" w:pos="5040"/>
+        </w:tabs>
+        <w:ind w:left="5040" w:hanging="360"/>
+      </w:pPr>
+      <w:rPr>
+        <w:rFonts w:hint="default"/>
+      </w:rPr>
+    </w:lvl>
+    <w:lvl w:ilvl="7">
+      <w:start w:val="1"/>
+      <w:numFmt w:val="decimal"/>
+      <w:lvlText w:val="%8."/>
+      <w:lvlJc w:val="left"/>
+      <w:pPr>
+        <w:tabs>
+          <w:tab w:val="num" w:pos="5760"/>
+        </w:tabs>
+        <w:ind w:left="5760" w:hanging="360"/>
+      </w:pPr>
+      <w:rPr>
+        <w:rFonts w:hint="default"/>
+      </w:rPr>
+    </w:lvl>
+    <w:lvl w:ilvl="8">
+      <w:start w:val="1"/>
+      <w:numFmt w:val="decimal"/>
+      <w:lvlText w:val="%9."/>
+      <w:lvlJc w:val="left"/>
+      <w:pPr>
+        <w:tabs>
+          <w:tab w:val="num" w:pos="6480"/>
+        </w:tabs>
+        <w:ind w:left="6480" w:hanging="360"/>
+      </w:pPr>
+      <w:rPr>
+        <w:rFonts w:hint="default"/>
+      </w:rPr>
+    </w:lvl>
+  </w:abstractNum>
+  <w:abstractNum w:abstractNumId="15" w15:restartNumberingAfterBreak="0">
     <w:nsid w:val="53012222"/>
     <w:multiLevelType w:val="multilevel"/>
     <w:tmpl w:val="397A4F80"/>
@@ -3766,7 +4177,7 @@
       </w:rPr>
     </w:lvl>
   </w:abstractNum>
-  <w:abstractNum w:abstractNumId="14" w15:restartNumberingAfterBreak="0">
+  <w:abstractNum w:abstractNumId="16" w15:restartNumberingAfterBreak="0">
     <w:nsid w:val="58E17498"/>
     <w:multiLevelType w:val="multilevel"/>
     <w:tmpl w:val="6206E0B0"/>
@@ -3915,7 +4326,7 @@
       </w:rPr>
     </w:lvl>
   </w:abstractNum>
-  <w:abstractNum w:abstractNumId="15" w15:restartNumberingAfterBreak="0">
+  <w:abstractNum w:abstractNumId="17" w15:restartNumberingAfterBreak="0">
     <w:nsid w:val="5E86026A"/>
     <w:multiLevelType w:val="multilevel"/>
     <w:tmpl w:val="86F837B0"/>
@@ -4028,7 +4439,7 @@
       </w:pPr>
     </w:lvl>
   </w:abstractNum>
-  <w:abstractNum w:abstractNumId="16" w15:restartNumberingAfterBreak="0">
+  <w:abstractNum w:abstractNumId="18" w15:restartNumberingAfterBreak="0">
     <w:nsid w:val="61F25D35"/>
     <w:multiLevelType w:val="multilevel"/>
     <w:tmpl w:val="2206A484"/>
@@ -4141,7 +4552,7 @@
       </w:pPr>
     </w:lvl>
   </w:abstractNum>
-  <w:abstractNum w:abstractNumId="17" w15:restartNumberingAfterBreak="0">
+  <w:abstractNum w:abstractNumId="19" w15:restartNumberingAfterBreak="0">
     <w:nsid w:val="634E7724"/>
     <w:multiLevelType w:val="multilevel"/>
     <w:tmpl w:val="D208FE4E"/>
@@ -4254,7 +4665,7 @@
       </w:pPr>
     </w:lvl>
   </w:abstractNum>
-  <w:abstractNum w:abstractNumId="18" w15:restartNumberingAfterBreak="0">
+  <w:abstractNum w:abstractNumId="20" w15:restartNumberingAfterBreak="0">
     <w:nsid w:val="64956CBE"/>
     <w:multiLevelType w:val="multilevel"/>
     <w:tmpl w:val="EB64F774"/>
@@ -4367,7 +4778,120 @@
       </w:pPr>
     </w:lvl>
   </w:abstractNum>
-  <w:abstractNum w:abstractNumId="19" w15:restartNumberingAfterBreak="0">
+  <w:abstractNum w:abstractNumId="21" w15:restartNumberingAfterBreak="0">
+    <w:nsid w:val="65414265"/>
+    <w:multiLevelType w:val="multilevel"/>
+    <w:tmpl w:val="A77A9A70"/>
+    <w:lvl w:ilvl="0">
+      <w:start w:val="1"/>
+      <w:numFmt w:val="decimal"/>
+      <w:lvlText w:val="%1."/>
+      <w:lvlJc w:val="left"/>
+      <w:pPr>
+        <w:tabs>
+          <w:tab w:val="num" w:pos="720"/>
+        </w:tabs>
+        <w:ind w:left="720" w:hanging="360"/>
+      </w:pPr>
+    </w:lvl>
+    <w:lvl w:ilvl="1" w:tentative="1">
+      <w:start w:val="1"/>
+      <w:numFmt w:val="decimal"/>
+      <w:lvlText w:val="%2."/>
+      <w:lvlJc w:val="left"/>
+      <w:pPr>
+        <w:tabs>
+          <w:tab w:val="num" w:pos="1440"/>
+        </w:tabs>
+        <w:ind w:left="1440" w:hanging="360"/>
+      </w:pPr>
+    </w:lvl>
+    <w:lvl w:ilvl="2" w:tentative="1">
+      <w:start w:val="1"/>
+      <w:numFmt w:val="decimal"/>
+      <w:lvlText w:val="%3."/>
+      <w:lvlJc w:val="left"/>
+      <w:pPr>
+        <w:tabs>
+          <w:tab w:val="num" w:pos="2160"/>
+        </w:tabs>
+        <w:ind w:left="2160" w:hanging="360"/>
+      </w:pPr>
+    </w:lvl>
+    <w:lvl w:ilvl="3" w:tentative="1">
+      <w:start w:val="1"/>
+      <w:numFmt w:val="decimal"/>
+      <w:lvlText w:val="%4."/>
+      <w:lvlJc w:val="left"/>
+      <w:pPr>
+        <w:tabs>
+          <w:tab w:val="num" w:pos="2880"/>
+        </w:tabs>
+        <w:ind w:left="2880" w:hanging="360"/>
+      </w:pPr>
+    </w:lvl>
+    <w:lvl w:ilvl="4" w:tentative="1">
+      <w:start w:val="1"/>
+      <w:numFmt w:val="decimal"/>
+      <w:lvlText w:val="%5."/>
+      <w:lvlJc w:val="left"/>
+      <w:pPr>
+        <w:tabs>
+          <w:tab w:val="num" w:pos="3600"/>
+        </w:tabs>
+        <w:ind w:left="3600" w:hanging="360"/>
+      </w:pPr>
+    </w:lvl>
+    <w:lvl w:ilvl="5" w:tentative="1">
+      <w:start w:val="1"/>
+      <w:numFmt w:val="decimal"/>
+      <w:lvlText w:val="%6."/>
+      <w:lvlJc w:val="left"/>
+      <w:pPr>
+        <w:tabs>
+          <w:tab w:val="num" w:pos="4320"/>
+        </w:tabs>
+        <w:ind w:left="4320" w:hanging="360"/>
+      </w:pPr>
+    </w:lvl>
+    <w:lvl w:ilvl="6" w:tentative="1">
+      <w:start w:val="1"/>
+      <w:numFmt w:val="decimal"/>
+      <w:lvlText w:val="%7."/>
+      <w:lvlJc w:val="left"/>
+      <w:pPr>
+        <w:tabs>
+          <w:tab w:val="num" w:pos="5040"/>
+        </w:tabs>
+        <w:ind w:left="5040" w:hanging="360"/>
+      </w:pPr>
+    </w:lvl>
+    <w:lvl w:ilvl="7" w:tentative="1">
+      <w:start w:val="1"/>
+      <w:numFmt w:val="decimal"/>
+      <w:lvlText w:val="%8."/>
+      <w:lvlJc w:val="left"/>
+      <w:pPr>
+        <w:tabs>
+          <w:tab w:val="num" w:pos="5760"/>
+        </w:tabs>
+        <w:ind w:left="5760" w:hanging="360"/>
+      </w:pPr>
+    </w:lvl>
+    <w:lvl w:ilvl="8" w:tentative="1">
+      <w:start w:val="1"/>
+      <w:numFmt w:val="decimal"/>
+      <w:lvlText w:val="%9."/>
+      <w:lvlJc w:val="left"/>
+      <w:pPr>
+        <w:tabs>
+          <w:tab w:val="num" w:pos="6480"/>
+        </w:tabs>
+        <w:ind w:left="6480" w:hanging="360"/>
+      </w:pPr>
+    </w:lvl>
+  </w:abstractNum>
+  <w:abstractNum w:abstractNumId="22" w15:restartNumberingAfterBreak="0">
     <w:nsid w:val="65CA3AFE"/>
     <w:multiLevelType w:val="multilevel"/>
     <w:tmpl w:val="C06CA624"/>
@@ -4480,7 +5004,7 @@
       </w:pPr>
     </w:lvl>
   </w:abstractNum>
-  <w:abstractNum w:abstractNumId="20" w15:restartNumberingAfterBreak="0">
+  <w:abstractNum w:abstractNumId="23" w15:restartNumberingAfterBreak="0">
     <w:nsid w:val="75050C2E"/>
     <w:multiLevelType w:val="multilevel"/>
     <w:tmpl w:val="F5AA18D2"/>
@@ -4593,7 +5117,7 @@
       </w:pPr>
     </w:lvl>
   </w:abstractNum>
-  <w:abstractNum w:abstractNumId="21" w15:restartNumberingAfterBreak="0">
+  <w:abstractNum w:abstractNumId="24" w15:restartNumberingAfterBreak="0">
     <w:nsid w:val="780D5640"/>
     <w:multiLevelType w:val="multilevel"/>
     <w:tmpl w:val="362482F4"/>
@@ -4742,7 +5266,7 @@
       </w:rPr>
     </w:lvl>
   </w:abstractNum>
-  <w:abstractNum w:abstractNumId="22" w15:restartNumberingAfterBreak="0">
+  <w:abstractNum w:abstractNumId="25" w15:restartNumberingAfterBreak="0">
     <w:nsid w:val="79DF3285"/>
     <w:multiLevelType w:val="multilevel"/>
     <w:tmpl w:val="C942674A"/>
@@ -4855,7 +5379,7 @@
       </w:pPr>
     </w:lvl>
   </w:abstractNum>
-  <w:abstractNum w:abstractNumId="23" w15:restartNumberingAfterBreak="0">
+  <w:abstractNum w:abstractNumId="26" w15:restartNumberingAfterBreak="0">
     <w:nsid w:val="7E0B3830"/>
     <w:multiLevelType w:val="multilevel"/>
     <w:tmpl w:val="91260590"/>
@@ -4969,67 +5493,67 @@
     </w:lvl>
   </w:abstractNum>
   <w:num w:numId="1" w16cid:durableId="1584072423">
-    <w:abstractNumId w:val="8"/>
+    <w:abstractNumId w:val="9"/>
   </w:num>
   <w:num w:numId="2" w16cid:durableId="1360812919">
     <w:abstractNumId w:val="1"/>
   </w:num>
   <w:num w:numId="3" w16cid:durableId="1840341829">
-    <w:abstractNumId w:val="22"/>
+    <w:abstractNumId w:val="25"/>
   </w:num>
   <w:num w:numId="4" w16cid:durableId="1828782994">
     <w:abstractNumId w:val="2"/>
   </w:num>
   <w:num w:numId="5" w16cid:durableId="1343509490">
-    <w:abstractNumId w:val="11"/>
+    <w:abstractNumId w:val="12"/>
   </w:num>
   <w:num w:numId="6" w16cid:durableId="2078941505">
+    <w:abstractNumId w:val="8"/>
+  </w:num>
+  <w:num w:numId="7" w16cid:durableId="436755086">
+    <w:abstractNumId w:val="22"/>
+  </w:num>
+  <w:num w:numId="8" w16cid:durableId="904952116">
+    <w:abstractNumId w:val="15"/>
+  </w:num>
+  <w:num w:numId="9" w16cid:durableId="798687575">
     <w:abstractNumId w:val="7"/>
   </w:num>
-  <w:num w:numId="7" w16cid:durableId="436755086">
+  <w:num w:numId="10" w16cid:durableId="1194921500">
     <w:abstractNumId w:val="19"/>
-  </w:num>
-  <w:num w:numId="8" w16cid:durableId="904952116">
-    <w:abstractNumId w:val="13"/>
-  </w:num>
-  <w:num w:numId="9" w16cid:durableId="798687575">
-    <w:abstractNumId w:val="6"/>
-  </w:num>
-  <w:num w:numId="10" w16cid:durableId="1194921500">
-    <w:abstractNumId w:val="17"/>
   </w:num>
   <w:num w:numId="11" w16cid:durableId="365101865">
     <w:abstractNumId w:val="0"/>
   </w:num>
   <w:num w:numId="12" w16cid:durableId="523783474">
-    <w:abstractNumId w:val="14"/>
+    <w:abstractNumId w:val="16"/>
   </w:num>
   <w:num w:numId="13" w16cid:durableId="1518538159">
-    <w:abstractNumId w:val="23"/>
+    <w:abstractNumId w:val="26"/>
   </w:num>
   <w:num w:numId="14" w16cid:durableId="1580629856">
     <w:abstractNumId w:val="4"/>
   </w:num>
   <w:num w:numId="15" w16cid:durableId="2007197777">
-    <w:abstractNumId w:val="12"/>
+    <w:abstractNumId w:val="13"/>
   </w:num>
   <w:num w:numId="16" w16cid:durableId="1648823114">
-    <w:abstractNumId w:val="9"/>
+    <w:abstractNumId w:val="10"/>
   </w:num>
   <w:num w:numId="17" w16cid:durableId="1909682324">
-    <w:abstractNumId w:val="18"/>
+    <w:abstractNumId w:val="20"/>
   </w:num>
   <w:num w:numId="18" w16cid:durableId="1982424461">
-    <w:abstractNumId w:val="10"/>
+    <w:abstractNumId w:val="11"/>
   </w:num>
   <w:num w:numId="19" w16cid:durableId="1153259161">
-    <w:abstractNumId w:val="20"/>
+    <w:abstractNumId w:val="23"/>
   </w:num>
   <w:num w:numId="20" w16cid:durableId="669409171">
-    <w:abstractNumId w:val="21"/>
+    <w:abstractNumId w:val="24"/>
   </w:num>
   <w:num w:numId="21" w16cid:durableId="1724407977">
-    <w:abstractNumId w:val="15"/>
+    <w:abstractNumId w:val="17"/>
     <w:lvlOverride w:ilvl="0">
       <w:lvl w:ilvl="0">
         <w:numFmt w:val="decimal"/>
@@ -5042,10 +5566,19 @@
     <w:abstractNumId w:val="3"/>
   </w:num>
   <w:num w:numId="23" w16cid:durableId="113404591">
-    <w:abstractNumId w:val="16"/>
+    <w:abstractNumId w:val="18"/>
   </w:num>
   <w:num w:numId="24" w16cid:durableId="172037059">
     <w:abstractNumId w:val="5"/>
+  </w:num>
+  <w:num w:numId="25" w16cid:durableId="668483715">
+    <w:abstractNumId w:val="21"/>
+  </w:num>
+  <w:num w:numId="26" w16cid:durableId="673845156">
+    <w:abstractNumId w:val="6"/>
+  </w:num>
+  <w:num w:numId="27" w16cid:durableId="1182668746">
+    <w:abstractNumId w:val="14"/>
   </w:num>
 </w:numbering>
 </file>

</xml_diff>

<commit_message>
Add crp effect as the latency cause
</commit_message>
<xml_diff>
--- a/Latency Analysis/Problem Statement.docx
+++ b/Latency Analysis/Problem Statement.docx
@@ -1317,21 +1317,7 @@
         <w:rPr>
           <w:lang w:val="en-US"/>
         </w:rPr>
-        <w:t xml:space="preserve">A successful memory-aware tuning system must incorporate runtime-aware telemetry, possibly through language-level agents (JMX for Java, </w:t>
-      </w:r>
-      <w:proofErr w:type="spellStart"/>
-      <w:r>
-        <w:rPr>
-          <w:lang w:val="en-US"/>
-        </w:rPr>
-        <w:t>pprof</w:t>
-      </w:r>
-      <w:proofErr w:type="spellEnd"/>
-      <w:r>
-        <w:rPr>
-          <w:lang w:val="en-US"/>
-        </w:rPr>
-        <w:t xml:space="preserve"> for Go), and learn the interplay between GC behavior, object churn, and memory pressure over time.</w:t>
+        <w:t>A successful memory-aware tuning system must incorporate runtime-aware telemetry, possibly through language-level agents (JMX for Java, pprof for Go), and learn the interplay between GC behavior, object churn, and memory pressure over time.</w:t>
       </w:r>
     </w:p>
     <w:p>
@@ -1491,21 +1477,7 @@
         <w:rPr>
           <w:lang w:val="en-US"/>
         </w:rPr>
-        <w:t xml:space="preserve">When CPU limits are reduced below demand, the Linux CFS (Completely Fair Scheduler) throttles container processes. They are queued behind others or blocked altogether once their CPU time budget is exhausted within a </w:t>
-      </w:r>
-      <w:proofErr w:type="spellStart"/>
-      <w:r>
-        <w:rPr>
-          <w:lang w:val="en-US"/>
-        </w:rPr>
-        <w:t>cgroup</w:t>
-      </w:r>
-      <w:proofErr w:type="spellEnd"/>
-      <w:r>
-        <w:rPr>
-          <w:lang w:val="en-US"/>
-        </w:rPr>
-        <w:t>.</w:t>
+        <w:t>When CPU limits are reduced below demand, the Linux CFS (Completely Fair Scheduler) throttles container processes. They are queued behind others or blocked altogether once their CPU time budget is exhausted within a cgroup.</w:t>
       </w:r>
     </w:p>
     <w:p>
@@ -1823,8 +1795,12 @@
     </w:p>
     <w:p>
       <w:pPr>
-        <w:spacing w:before="240" w:after="240"/>
-        <w:ind w:left="360"/>
+        <w:pStyle w:val="ListParagraph"/>
+        <w:numPr>
+          <w:ilvl w:val="0"/>
+          <w:numId w:val="26"/>
+        </w:numPr>
+        <w:spacing w:before="240" w:after="240"/>
         <w:rPr>
           <w:lang w:val="en-US"/>
         </w:rPr>
@@ -1843,6 +1819,83 @@
         </w:rPr>
         <w:t>: With reduced concurrency and memory buffers, requests may queue up internally or get dropped, increasing tail latency.</w:t>
       </w:r>
+    </w:p>
+    <w:p>
+      <w:pPr>
+        <w:spacing w:before="240" w:after="240"/>
+        <w:ind w:left="360"/>
+        <w:rPr>
+          <w:lang w:val="en-US"/>
+        </w:rPr>
+      </w:pPr>
+    </w:p>
+    <w:p>
+      <w:pPr>
+        <w:pStyle w:val="ListParagraph"/>
+        <w:numPr>
+          <w:ilvl w:val="0"/>
+          <w:numId w:val="27"/>
+        </w:numPr>
+        <w:spacing w:before="240" w:after="240"/>
+        <w:rPr>
+          <w:b/>
+          <w:bCs/>
+          <w:lang w:val="en-US"/>
+        </w:rPr>
+      </w:pPr>
+      <w:r>
+        <w:rPr>
+          <w:b/>
+          <w:bCs/>
+          <w:lang w:val="en-US"/>
+        </w:rPr>
+        <w:t>Latency Cliff Phenomenon: The CRP Effect</w:t>
+      </w:r>
+    </w:p>
+    <w:p>
+      <w:pPr>
+        <w:numPr>
+          <w:ilvl w:val="0"/>
+          <w:numId w:val="29"/>
+        </w:numPr>
+        <w:spacing w:before="240" w:after="240"/>
+        <w:rPr>
+          <w:lang w:val="en-US"/>
+        </w:rPr>
+      </w:pPr>
+      <w:r>
+        <w:rPr>
+          <w:lang w:val="en-US"/>
+        </w:rPr>
+        <w:t>There exists a Critical Reduction Point (CRP) beyond which even tiny reductions cause exponential latency growth.</w:t>
+      </w:r>
+    </w:p>
+    <w:p>
+      <w:pPr>
+        <w:numPr>
+          <w:ilvl w:val="0"/>
+          <w:numId w:val="29"/>
+        </w:numPr>
+        <w:spacing w:before="240" w:after="240"/>
+        <w:rPr>
+          <w:lang w:val="en-US"/>
+        </w:rPr>
+      </w:pPr>
+      <w:r>
+        <w:rPr>
+          <w:lang w:val="en-US"/>
+        </w:rPr>
+        <w:t>This is due to services operating near resource saturation, where adaptive optimizations fail (e.g., GC tuning, dynamic thread pools).</w:t>
+      </w:r>
+    </w:p>
+    <w:p>
+      <w:pPr>
+        <w:spacing w:before="240" w:after="240"/>
+        <w:ind w:left="360"/>
+        <w:rPr>
+          <w:lang w:val="en-US"/>
+        </w:rPr>
+      </w:pPr>
     </w:p>
     <w:p>
       <w:pPr>
@@ -3776,6 +3829,155 @@
     </w:lvl>
   </w:abstractNum>
   <w:abstractNum w:abstractNumId="13" w15:restartNumberingAfterBreak="0">
+    <w:nsid w:val="35A40744"/>
+    <w:multiLevelType w:val="multilevel"/>
+    <w:tmpl w:val="F5B82920"/>
+    <w:lvl w:ilvl="0">
+      <w:start w:val="1"/>
+      <w:numFmt w:val="bullet"/>
+      <w:lvlText w:val=""/>
+      <w:lvlJc w:val="left"/>
+      <w:pPr>
+        <w:tabs>
+          <w:tab w:val="num" w:pos="720"/>
+        </w:tabs>
+        <w:ind w:left="720" w:hanging="360"/>
+      </w:pPr>
+      <w:rPr>
+        <w:rFonts w:ascii="Symbol" w:hAnsi="Symbol" w:hint="default"/>
+        <w:sz w:val="20"/>
+      </w:rPr>
+    </w:lvl>
+    <w:lvl w:ilvl="1" w:tentative="1">
+      <w:start w:val="1"/>
+      <w:numFmt w:val="bullet"/>
+      <w:lvlText w:val="o"/>
+      <w:lvlJc w:val="left"/>
+      <w:pPr>
+        <w:tabs>
+          <w:tab w:val="num" w:pos="1440"/>
+        </w:tabs>
+        <w:ind w:left="1440" w:hanging="360"/>
+      </w:pPr>
+      <w:rPr>
+        <w:rFonts w:ascii="Courier New" w:hAnsi="Courier New" w:hint="default"/>
+        <w:sz w:val="20"/>
+      </w:rPr>
+    </w:lvl>
+    <w:lvl w:ilvl="2" w:tentative="1">
+      <w:start w:val="1"/>
+      <w:numFmt w:val="bullet"/>
+      <w:lvlText w:val=""/>
+      <w:lvlJc w:val="left"/>
+      <w:pPr>
+        <w:tabs>
+          <w:tab w:val="num" w:pos="2160"/>
+        </w:tabs>
+        <w:ind w:left="2160" w:hanging="360"/>
+      </w:pPr>
+      <w:rPr>
+        <w:rFonts w:ascii="Wingdings" w:hAnsi="Wingdings" w:hint="default"/>
+        <w:sz w:val="20"/>
+      </w:rPr>
+    </w:lvl>
+    <w:lvl w:ilvl="3" w:tentative="1">
+      <w:start w:val="1"/>
+      <w:numFmt w:val="bullet"/>
+      <w:lvlText w:val=""/>
+      <w:lvlJc w:val="left"/>
+      <w:pPr>
+        <w:tabs>
+          <w:tab w:val="num" w:pos="2880"/>
+        </w:tabs>
+        <w:ind w:left="2880" w:hanging="360"/>
+      </w:pPr>
+      <w:rPr>
+        <w:rFonts w:ascii="Wingdings" w:hAnsi="Wingdings" w:hint="default"/>
+        <w:sz w:val="20"/>
+      </w:rPr>
+    </w:lvl>
+    <w:lvl w:ilvl="4" w:tentative="1">
+      <w:start w:val="1"/>
+      <w:numFmt w:val="bullet"/>
+      <w:lvlText w:val=""/>
+      <w:lvlJc w:val="left"/>
+      <w:pPr>
+        <w:tabs>
+          <w:tab w:val="num" w:pos="3600"/>
+        </w:tabs>
+        <w:ind w:left="3600" w:hanging="360"/>
+      </w:pPr>
+      <w:rPr>
+        <w:rFonts w:ascii="Wingdings" w:hAnsi="Wingdings" w:hint="default"/>
+        <w:sz w:val="20"/>
+      </w:rPr>
+    </w:lvl>
+    <w:lvl w:ilvl="5" w:tentative="1">
+      <w:start w:val="1"/>
+      <w:numFmt w:val="bullet"/>
+      <w:lvlText w:val=""/>
+      <w:lvlJc w:val="left"/>
+      <w:pPr>
+        <w:tabs>
+          <w:tab w:val="num" w:pos="4320"/>
+        </w:tabs>
+        <w:ind w:left="4320" w:hanging="360"/>
+      </w:pPr>
+      <w:rPr>
+        <w:rFonts w:ascii="Wingdings" w:hAnsi="Wingdings" w:hint="default"/>
+        <w:sz w:val="20"/>
+      </w:rPr>
+    </w:lvl>
+    <w:lvl w:ilvl="6" w:tentative="1">
+      <w:start w:val="1"/>
+      <w:numFmt w:val="bullet"/>
+      <w:lvlText w:val=""/>
+      <w:lvlJc w:val="left"/>
+      <w:pPr>
+        <w:tabs>
+          <w:tab w:val="num" w:pos="5040"/>
+        </w:tabs>
+        <w:ind w:left="5040" w:hanging="360"/>
+      </w:pPr>
+      <w:rPr>
+        <w:rFonts w:ascii="Wingdings" w:hAnsi="Wingdings" w:hint="default"/>
+        <w:sz w:val="20"/>
+      </w:rPr>
+    </w:lvl>
+    <w:lvl w:ilvl="7" w:tentative="1">
+      <w:start w:val="1"/>
+      <w:numFmt w:val="bullet"/>
+      <w:lvlText w:val=""/>
+      <w:lvlJc w:val="left"/>
+      <w:pPr>
+        <w:tabs>
+          <w:tab w:val="num" w:pos="5760"/>
+        </w:tabs>
+        <w:ind w:left="5760" w:hanging="360"/>
+      </w:pPr>
+      <w:rPr>
+        <w:rFonts w:ascii="Wingdings" w:hAnsi="Wingdings" w:hint="default"/>
+        <w:sz w:val="20"/>
+      </w:rPr>
+    </w:lvl>
+    <w:lvl w:ilvl="8" w:tentative="1">
+      <w:start w:val="1"/>
+      <w:numFmt w:val="bullet"/>
+      <w:lvlText w:val=""/>
+      <w:lvlJc w:val="left"/>
+      <w:pPr>
+        <w:tabs>
+          <w:tab w:val="num" w:pos="6480"/>
+        </w:tabs>
+        <w:ind w:left="6480" w:hanging="360"/>
+      </w:pPr>
+      <w:rPr>
+        <w:rFonts w:ascii="Wingdings" w:hAnsi="Wingdings" w:hint="default"/>
+        <w:sz w:val="20"/>
+      </w:rPr>
+    </w:lvl>
+  </w:abstractNum>
+  <w:abstractNum w:abstractNumId="14" w15:restartNumberingAfterBreak="0">
     <w:nsid w:val="3EAE4D15"/>
     <w:multiLevelType w:val="multilevel"/>
     <w:tmpl w:val="ED1046BC"/>
@@ -3888,7 +4090,7 @@
       </w:pPr>
     </w:lvl>
   </w:abstractNum>
-  <w:abstractNum w:abstractNumId="14" w15:restartNumberingAfterBreak="0">
+  <w:abstractNum w:abstractNumId="15" w15:restartNumberingAfterBreak="0">
     <w:nsid w:val="4FE96901"/>
     <w:multiLevelType w:val="multilevel"/>
     <w:tmpl w:val="1312D6DE"/>
@@ -4028,7 +4230,7 @@
       </w:rPr>
     </w:lvl>
   </w:abstractNum>
-  <w:abstractNum w:abstractNumId="15" w15:restartNumberingAfterBreak="0">
+  <w:abstractNum w:abstractNumId="16" w15:restartNumberingAfterBreak="0">
     <w:nsid w:val="53012222"/>
     <w:multiLevelType w:val="multilevel"/>
     <w:tmpl w:val="397A4F80"/>
@@ -4177,7 +4379,7 @@
       </w:rPr>
     </w:lvl>
   </w:abstractNum>
-  <w:abstractNum w:abstractNumId="16" w15:restartNumberingAfterBreak="0">
+  <w:abstractNum w:abstractNumId="17" w15:restartNumberingAfterBreak="0">
     <w:nsid w:val="58E17498"/>
     <w:multiLevelType w:val="multilevel"/>
     <w:tmpl w:val="6206E0B0"/>
@@ -4326,7 +4528,7 @@
       </w:rPr>
     </w:lvl>
   </w:abstractNum>
-  <w:abstractNum w:abstractNumId="17" w15:restartNumberingAfterBreak="0">
+  <w:abstractNum w:abstractNumId="18" w15:restartNumberingAfterBreak="0">
     <w:nsid w:val="5E86026A"/>
     <w:multiLevelType w:val="multilevel"/>
     <w:tmpl w:val="86F837B0"/>
@@ -4439,7 +4641,7 @@
       </w:pPr>
     </w:lvl>
   </w:abstractNum>
-  <w:abstractNum w:abstractNumId="18" w15:restartNumberingAfterBreak="0">
+  <w:abstractNum w:abstractNumId="19" w15:restartNumberingAfterBreak="0">
     <w:nsid w:val="61F25D35"/>
     <w:multiLevelType w:val="multilevel"/>
     <w:tmpl w:val="2206A484"/>
@@ -4552,7 +4754,7 @@
       </w:pPr>
     </w:lvl>
   </w:abstractNum>
-  <w:abstractNum w:abstractNumId="19" w15:restartNumberingAfterBreak="0">
+  <w:abstractNum w:abstractNumId="20" w15:restartNumberingAfterBreak="0">
     <w:nsid w:val="634E7724"/>
     <w:multiLevelType w:val="multilevel"/>
     <w:tmpl w:val="D208FE4E"/>
@@ -4665,7 +4867,7 @@
       </w:pPr>
     </w:lvl>
   </w:abstractNum>
-  <w:abstractNum w:abstractNumId="20" w15:restartNumberingAfterBreak="0">
+  <w:abstractNum w:abstractNumId="21" w15:restartNumberingAfterBreak="0">
     <w:nsid w:val="64956CBE"/>
     <w:multiLevelType w:val="multilevel"/>
     <w:tmpl w:val="EB64F774"/>
@@ -4778,7 +4980,7 @@
       </w:pPr>
     </w:lvl>
   </w:abstractNum>
-  <w:abstractNum w:abstractNumId="21" w15:restartNumberingAfterBreak="0">
+  <w:abstractNum w:abstractNumId="22" w15:restartNumberingAfterBreak="0">
     <w:nsid w:val="65414265"/>
     <w:multiLevelType w:val="multilevel"/>
     <w:tmpl w:val="A77A9A70"/>
@@ -4891,7 +5093,7 @@
       </w:pPr>
     </w:lvl>
   </w:abstractNum>
-  <w:abstractNum w:abstractNumId="22" w15:restartNumberingAfterBreak="0">
+  <w:abstractNum w:abstractNumId="23" w15:restartNumberingAfterBreak="0">
     <w:nsid w:val="65CA3AFE"/>
     <w:multiLevelType w:val="multilevel"/>
     <w:tmpl w:val="C06CA624"/>
@@ -5004,7 +5206,120 @@
       </w:pPr>
     </w:lvl>
   </w:abstractNum>
-  <w:abstractNum w:abstractNumId="23" w15:restartNumberingAfterBreak="0">
+  <w:abstractNum w:abstractNumId="24" w15:restartNumberingAfterBreak="0">
+    <w:nsid w:val="6E9775AA"/>
+    <w:multiLevelType w:val="multilevel"/>
+    <w:tmpl w:val="1312D6DE"/>
+    <w:lvl w:ilvl="0">
+      <w:start w:val="1"/>
+      <w:numFmt w:val="decimal"/>
+      <w:lvlText w:val="%1."/>
+      <w:lvlJc w:val="left"/>
+      <w:pPr>
+        <w:tabs>
+          <w:tab w:val="num" w:pos="720"/>
+        </w:tabs>
+        <w:ind w:left="720" w:hanging="360"/>
+      </w:pPr>
+    </w:lvl>
+    <w:lvl w:ilvl="1" w:tentative="1">
+      <w:start w:val="1"/>
+      <w:numFmt w:val="decimal"/>
+      <w:lvlText w:val="%2."/>
+      <w:lvlJc w:val="left"/>
+      <w:pPr>
+        <w:tabs>
+          <w:tab w:val="num" w:pos="1440"/>
+        </w:tabs>
+        <w:ind w:left="1440" w:hanging="360"/>
+      </w:pPr>
+    </w:lvl>
+    <w:lvl w:ilvl="2" w:tentative="1">
+      <w:start w:val="1"/>
+      <w:numFmt w:val="decimal"/>
+      <w:lvlText w:val="%3."/>
+      <w:lvlJc w:val="left"/>
+      <w:pPr>
+        <w:tabs>
+          <w:tab w:val="num" w:pos="2160"/>
+        </w:tabs>
+        <w:ind w:left="2160" w:hanging="360"/>
+      </w:pPr>
+    </w:lvl>
+    <w:lvl w:ilvl="3" w:tentative="1">
+      <w:start w:val="1"/>
+      <w:numFmt w:val="decimal"/>
+      <w:lvlText w:val="%4."/>
+      <w:lvlJc w:val="left"/>
+      <w:pPr>
+        <w:tabs>
+          <w:tab w:val="num" w:pos="2880"/>
+        </w:tabs>
+        <w:ind w:left="2880" w:hanging="360"/>
+      </w:pPr>
+    </w:lvl>
+    <w:lvl w:ilvl="4" w:tentative="1">
+      <w:start w:val="1"/>
+      <w:numFmt w:val="decimal"/>
+      <w:lvlText w:val="%5."/>
+      <w:lvlJc w:val="left"/>
+      <w:pPr>
+        <w:tabs>
+          <w:tab w:val="num" w:pos="3600"/>
+        </w:tabs>
+        <w:ind w:left="3600" w:hanging="360"/>
+      </w:pPr>
+    </w:lvl>
+    <w:lvl w:ilvl="5" w:tentative="1">
+      <w:start w:val="1"/>
+      <w:numFmt w:val="decimal"/>
+      <w:lvlText w:val="%6."/>
+      <w:lvlJc w:val="left"/>
+      <w:pPr>
+        <w:tabs>
+          <w:tab w:val="num" w:pos="4320"/>
+        </w:tabs>
+        <w:ind w:left="4320" w:hanging="360"/>
+      </w:pPr>
+    </w:lvl>
+    <w:lvl w:ilvl="6" w:tentative="1">
+      <w:start w:val="1"/>
+      <w:numFmt w:val="decimal"/>
+      <w:lvlText w:val="%7."/>
+      <w:lvlJc w:val="left"/>
+      <w:pPr>
+        <w:tabs>
+          <w:tab w:val="num" w:pos="5040"/>
+        </w:tabs>
+        <w:ind w:left="5040" w:hanging="360"/>
+      </w:pPr>
+    </w:lvl>
+    <w:lvl w:ilvl="7" w:tentative="1">
+      <w:start w:val="1"/>
+      <w:numFmt w:val="decimal"/>
+      <w:lvlText w:val="%8."/>
+      <w:lvlJc w:val="left"/>
+      <w:pPr>
+        <w:tabs>
+          <w:tab w:val="num" w:pos="5760"/>
+        </w:tabs>
+        <w:ind w:left="5760" w:hanging="360"/>
+      </w:pPr>
+    </w:lvl>
+    <w:lvl w:ilvl="8" w:tentative="1">
+      <w:start w:val="1"/>
+      <w:numFmt w:val="decimal"/>
+      <w:lvlText w:val="%9."/>
+      <w:lvlJc w:val="left"/>
+      <w:pPr>
+        <w:tabs>
+          <w:tab w:val="num" w:pos="6480"/>
+        </w:tabs>
+        <w:ind w:left="6480" w:hanging="360"/>
+      </w:pPr>
+    </w:lvl>
+  </w:abstractNum>
+  <w:abstractNum w:abstractNumId="25" w15:restartNumberingAfterBreak="0">
     <w:nsid w:val="75050C2E"/>
     <w:multiLevelType w:val="multilevel"/>
     <w:tmpl w:val="F5AA18D2"/>
@@ -5117,7 +5432,7 @@
       </w:pPr>
     </w:lvl>
   </w:abstractNum>
-  <w:abstractNum w:abstractNumId="24" w15:restartNumberingAfterBreak="0">
+  <w:abstractNum w:abstractNumId="26" w15:restartNumberingAfterBreak="0">
     <w:nsid w:val="780D5640"/>
     <w:multiLevelType w:val="multilevel"/>
     <w:tmpl w:val="362482F4"/>
@@ -5266,7 +5581,7 @@
       </w:rPr>
     </w:lvl>
   </w:abstractNum>
-  <w:abstractNum w:abstractNumId="25" w15:restartNumberingAfterBreak="0">
+  <w:abstractNum w:abstractNumId="27" w15:restartNumberingAfterBreak="0">
     <w:nsid w:val="79DF3285"/>
     <w:multiLevelType w:val="multilevel"/>
     <w:tmpl w:val="C942674A"/>
@@ -5379,7 +5694,7 @@
       </w:pPr>
     </w:lvl>
   </w:abstractNum>
-  <w:abstractNum w:abstractNumId="26" w15:restartNumberingAfterBreak="0">
+  <w:abstractNum w:abstractNumId="28" w15:restartNumberingAfterBreak="0">
     <w:nsid w:val="7E0B3830"/>
     <w:multiLevelType w:val="multilevel"/>
     <w:tmpl w:val="91260590"/>
@@ -5499,7 +5814,7 @@
     <w:abstractNumId w:val="1"/>
   </w:num>
   <w:num w:numId="3" w16cid:durableId="1840341829">
-    <w:abstractNumId w:val="25"/>
+    <w:abstractNumId w:val="27"/>
   </w:num>
   <w:num w:numId="4" w16cid:durableId="1828782994">
     <w:abstractNumId w:val="2"/>
@@ -5511,49 +5826,49 @@
     <w:abstractNumId w:val="8"/>
   </w:num>
   <w:num w:numId="7" w16cid:durableId="436755086">
-    <w:abstractNumId w:val="22"/>
+    <w:abstractNumId w:val="23"/>
   </w:num>
   <w:num w:numId="8" w16cid:durableId="904952116">
-    <w:abstractNumId w:val="15"/>
+    <w:abstractNumId w:val="16"/>
   </w:num>
   <w:num w:numId="9" w16cid:durableId="798687575">
     <w:abstractNumId w:val="7"/>
   </w:num>
   <w:num w:numId="10" w16cid:durableId="1194921500">
-    <w:abstractNumId w:val="19"/>
+    <w:abstractNumId w:val="20"/>
   </w:num>
   <w:num w:numId="11" w16cid:durableId="365101865">
     <w:abstractNumId w:val="0"/>
   </w:num>
   <w:num w:numId="12" w16cid:durableId="523783474">
-    <w:abstractNumId w:val="16"/>
+    <w:abstractNumId w:val="17"/>
   </w:num>
   <w:num w:numId="13" w16cid:durableId="1518538159">
-    <w:abstractNumId w:val="26"/>
+    <w:abstractNumId w:val="28"/>
   </w:num>
   <w:num w:numId="14" w16cid:durableId="1580629856">
     <w:abstractNumId w:val="4"/>
   </w:num>
   <w:num w:numId="15" w16cid:durableId="2007197777">
-    <w:abstractNumId w:val="13"/>
+    <w:abstractNumId w:val="14"/>
   </w:num>
   <w:num w:numId="16" w16cid:durableId="1648823114">
     <w:abstractNumId w:val="10"/>
   </w:num>
   <w:num w:numId="17" w16cid:durableId="1909682324">
-    <w:abstractNumId w:val="20"/>
+    <w:abstractNumId w:val="21"/>
   </w:num>
   <w:num w:numId="18" w16cid:durableId="1982424461">
     <w:abstractNumId w:val="11"/>
   </w:num>
   <w:num w:numId="19" w16cid:durableId="1153259161">
-    <w:abstractNumId w:val="23"/>
+    <w:abstractNumId w:val="25"/>
   </w:num>
   <w:num w:numId="20" w16cid:durableId="669409171">
-    <w:abstractNumId w:val="24"/>
+    <w:abstractNumId w:val="26"/>
   </w:num>
   <w:num w:numId="21" w16cid:durableId="1724407977">
-    <w:abstractNumId w:val="17"/>
+    <w:abstractNumId w:val="18"/>
     <w:lvlOverride w:ilvl="0">
       <w:lvl w:ilvl="0">
         <w:numFmt w:val="decimal"/>
@@ -5566,19 +5881,25 @@
     <w:abstractNumId w:val="3"/>
   </w:num>
   <w:num w:numId="23" w16cid:durableId="113404591">
-    <w:abstractNumId w:val="18"/>
+    <w:abstractNumId w:val="19"/>
   </w:num>
   <w:num w:numId="24" w16cid:durableId="172037059">
     <w:abstractNumId w:val="5"/>
   </w:num>
   <w:num w:numId="25" w16cid:durableId="668483715">
-    <w:abstractNumId w:val="21"/>
+    <w:abstractNumId w:val="22"/>
   </w:num>
   <w:num w:numId="26" w16cid:durableId="673845156">
     <w:abstractNumId w:val="6"/>
   </w:num>
   <w:num w:numId="27" w16cid:durableId="1182668746">
-    <w:abstractNumId w:val="14"/>
+    <w:abstractNumId w:val="15"/>
+  </w:num>
+  <w:num w:numId="28" w16cid:durableId="999578437">
+    <w:abstractNumId w:val="24"/>
+  </w:num>
+  <w:num w:numId="29" w16cid:durableId="413481093">
+    <w:abstractNumId w:val="13"/>
   </w:num>
 </w:numbering>
 </file>

</xml_diff>

<commit_message>
Add application effects cause latency increament
</commit_message>
<xml_diff>
--- a/Latency Analysis/Problem Statement.docx
+++ b/Latency Analysis/Problem Statement.docx
@@ -1886,6 +1886,116 @@
           <w:lang w:val="en-US"/>
         </w:rPr>
         <w:t>This is due to services operating near resource saturation, where adaptive optimizations fail (e.g., GC tuning, dynamic thread pools).</w:t>
+      </w:r>
+    </w:p>
+    <w:p>
+      <w:pPr>
+        <w:spacing w:before="240" w:after="240"/>
+        <w:rPr>
+          <w:lang w:val="en-US"/>
+        </w:rPr>
+      </w:pPr>
+    </w:p>
+    <w:p>
+      <w:pPr>
+        <w:pStyle w:val="ListParagraph"/>
+        <w:numPr>
+          <w:ilvl w:val="0"/>
+          <w:numId w:val="27"/>
+        </w:numPr>
+        <w:spacing w:before="240" w:after="240"/>
+        <w:rPr>
+          <w:b/>
+          <w:bCs/>
+          <w:lang w:val="en-US"/>
+        </w:rPr>
+      </w:pPr>
+      <w:r>
+        <w:rPr>
+          <w:b/>
+          <w:bCs/>
+          <w:lang w:val="en-US"/>
+        </w:rPr>
+        <w:t>Application-Level Effects</w:t>
+      </w:r>
+    </w:p>
+    <w:p>
+      <w:pPr>
+        <w:numPr>
+          <w:ilvl w:val="0"/>
+          <w:numId w:val="31"/>
+        </w:numPr>
+        <w:spacing w:before="240" w:after="240"/>
+        <w:rPr>
+          <w:lang w:val="en-US"/>
+        </w:rPr>
+      </w:pPr>
+      <w:r>
+        <w:rPr>
+          <w:b/>
+          <w:bCs/>
+          <w:lang w:val="en-US"/>
+        </w:rPr>
+        <w:t>Caching Disabled or Inefficient</w:t>
+      </w:r>
+      <w:r>
+        <w:rPr>
+          <w:lang w:val="en-US"/>
+        </w:rPr>
+        <w:t>: Less memory = less in-memory caching = higher latency for I/O-heavy tasks.</w:t>
+      </w:r>
+    </w:p>
+    <w:p>
+      <w:pPr>
+        <w:numPr>
+          <w:ilvl w:val="0"/>
+          <w:numId w:val="31"/>
+        </w:numPr>
+        <w:spacing w:before="240" w:after="240"/>
+        <w:rPr>
+          <w:lang w:val="en-US"/>
+        </w:rPr>
+      </w:pPr>
+      <w:r>
+        <w:rPr>
+          <w:b/>
+          <w:bCs/>
+          <w:lang w:val="en-US"/>
+        </w:rPr>
+        <w:t>Backpressure &amp; Retries</w:t>
+      </w:r>
+      <w:r>
+        <w:rPr>
+          <w:lang w:val="en-US"/>
+        </w:rPr>
+        <w:t>: Frameworks like Spring Boot or gRPC introduce backpressure and retry mechanisms when resources are constrained, adding delay.</w:t>
+      </w:r>
+    </w:p>
+    <w:p>
+      <w:pPr>
+        <w:pStyle w:val="ListParagraph"/>
+        <w:numPr>
+          <w:ilvl w:val="0"/>
+          <w:numId w:val="31"/>
+        </w:numPr>
+        <w:spacing w:before="240" w:after="240"/>
+        <w:rPr>
+          <w:lang w:val="en-US"/>
+        </w:rPr>
+      </w:pPr>
+      <w:r>
+        <w:rPr>
+          <w:b/>
+          <w:bCs/>
+          <w:lang w:val="en-US"/>
+        </w:rPr>
+        <w:t>Jitter &amp; Spikes</w:t>
+      </w:r>
+      <w:r>
+        <w:rPr>
+          <w:lang w:val="en-US"/>
+        </w:rPr>
+        <w:t>: Non-deterministic latency arises from kernel scheduling, GC variation, and thread contention. This shows up as sudden spikes on plots during reduction events.</w:t>
       </w:r>
     </w:p>
     <w:p>
@@ -4091,6 +4201,155 @@
     </w:lvl>
   </w:abstractNum>
   <w:abstractNum w:abstractNumId="15" w15:restartNumberingAfterBreak="0">
+    <w:nsid w:val="4132611E"/>
+    <w:multiLevelType w:val="multilevel"/>
+    <w:tmpl w:val="15DA8F2A"/>
+    <w:lvl w:ilvl="0">
+      <w:start w:val="1"/>
+      <w:numFmt w:val="bullet"/>
+      <w:lvlText w:val=""/>
+      <w:lvlJc w:val="left"/>
+      <w:pPr>
+        <w:tabs>
+          <w:tab w:val="num" w:pos="720"/>
+        </w:tabs>
+        <w:ind w:left="720" w:hanging="360"/>
+      </w:pPr>
+      <w:rPr>
+        <w:rFonts w:ascii="Symbol" w:hAnsi="Symbol" w:hint="default"/>
+        <w:sz w:val="20"/>
+      </w:rPr>
+    </w:lvl>
+    <w:lvl w:ilvl="1" w:tentative="1">
+      <w:start w:val="1"/>
+      <w:numFmt w:val="bullet"/>
+      <w:lvlText w:val="o"/>
+      <w:lvlJc w:val="left"/>
+      <w:pPr>
+        <w:tabs>
+          <w:tab w:val="num" w:pos="1440"/>
+        </w:tabs>
+        <w:ind w:left="1440" w:hanging="360"/>
+      </w:pPr>
+      <w:rPr>
+        <w:rFonts w:ascii="Courier New" w:hAnsi="Courier New" w:hint="default"/>
+        <w:sz w:val="20"/>
+      </w:rPr>
+    </w:lvl>
+    <w:lvl w:ilvl="2" w:tentative="1">
+      <w:start w:val="1"/>
+      <w:numFmt w:val="bullet"/>
+      <w:lvlText w:val=""/>
+      <w:lvlJc w:val="left"/>
+      <w:pPr>
+        <w:tabs>
+          <w:tab w:val="num" w:pos="2160"/>
+        </w:tabs>
+        <w:ind w:left="2160" w:hanging="360"/>
+      </w:pPr>
+      <w:rPr>
+        <w:rFonts w:ascii="Wingdings" w:hAnsi="Wingdings" w:hint="default"/>
+        <w:sz w:val="20"/>
+      </w:rPr>
+    </w:lvl>
+    <w:lvl w:ilvl="3" w:tentative="1">
+      <w:start w:val="1"/>
+      <w:numFmt w:val="bullet"/>
+      <w:lvlText w:val=""/>
+      <w:lvlJc w:val="left"/>
+      <w:pPr>
+        <w:tabs>
+          <w:tab w:val="num" w:pos="2880"/>
+        </w:tabs>
+        <w:ind w:left="2880" w:hanging="360"/>
+      </w:pPr>
+      <w:rPr>
+        <w:rFonts w:ascii="Wingdings" w:hAnsi="Wingdings" w:hint="default"/>
+        <w:sz w:val="20"/>
+      </w:rPr>
+    </w:lvl>
+    <w:lvl w:ilvl="4" w:tentative="1">
+      <w:start w:val="1"/>
+      <w:numFmt w:val="bullet"/>
+      <w:lvlText w:val=""/>
+      <w:lvlJc w:val="left"/>
+      <w:pPr>
+        <w:tabs>
+          <w:tab w:val="num" w:pos="3600"/>
+        </w:tabs>
+        <w:ind w:left="3600" w:hanging="360"/>
+      </w:pPr>
+      <w:rPr>
+        <w:rFonts w:ascii="Wingdings" w:hAnsi="Wingdings" w:hint="default"/>
+        <w:sz w:val="20"/>
+      </w:rPr>
+    </w:lvl>
+    <w:lvl w:ilvl="5" w:tentative="1">
+      <w:start w:val="1"/>
+      <w:numFmt w:val="bullet"/>
+      <w:lvlText w:val=""/>
+      <w:lvlJc w:val="left"/>
+      <w:pPr>
+        <w:tabs>
+          <w:tab w:val="num" w:pos="4320"/>
+        </w:tabs>
+        <w:ind w:left="4320" w:hanging="360"/>
+      </w:pPr>
+      <w:rPr>
+        <w:rFonts w:ascii="Wingdings" w:hAnsi="Wingdings" w:hint="default"/>
+        <w:sz w:val="20"/>
+      </w:rPr>
+    </w:lvl>
+    <w:lvl w:ilvl="6" w:tentative="1">
+      <w:start w:val="1"/>
+      <w:numFmt w:val="bullet"/>
+      <w:lvlText w:val=""/>
+      <w:lvlJc w:val="left"/>
+      <w:pPr>
+        <w:tabs>
+          <w:tab w:val="num" w:pos="5040"/>
+        </w:tabs>
+        <w:ind w:left="5040" w:hanging="360"/>
+      </w:pPr>
+      <w:rPr>
+        <w:rFonts w:ascii="Wingdings" w:hAnsi="Wingdings" w:hint="default"/>
+        <w:sz w:val="20"/>
+      </w:rPr>
+    </w:lvl>
+    <w:lvl w:ilvl="7" w:tentative="1">
+      <w:start w:val="1"/>
+      <w:numFmt w:val="bullet"/>
+      <w:lvlText w:val=""/>
+      <w:lvlJc w:val="left"/>
+      <w:pPr>
+        <w:tabs>
+          <w:tab w:val="num" w:pos="5760"/>
+        </w:tabs>
+        <w:ind w:left="5760" w:hanging="360"/>
+      </w:pPr>
+      <w:rPr>
+        <w:rFonts w:ascii="Wingdings" w:hAnsi="Wingdings" w:hint="default"/>
+        <w:sz w:val="20"/>
+      </w:rPr>
+    </w:lvl>
+    <w:lvl w:ilvl="8" w:tentative="1">
+      <w:start w:val="1"/>
+      <w:numFmt w:val="bullet"/>
+      <w:lvlText w:val=""/>
+      <w:lvlJc w:val="left"/>
+      <w:pPr>
+        <w:tabs>
+          <w:tab w:val="num" w:pos="6480"/>
+        </w:tabs>
+        <w:ind w:left="6480" w:hanging="360"/>
+      </w:pPr>
+      <w:rPr>
+        <w:rFonts w:ascii="Wingdings" w:hAnsi="Wingdings" w:hint="default"/>
+        <w:sz w:val="20"/>
+      </w:rPr>
+    </w:lvl>
+  </w:abstractNum>
+  <w:abstractNum w:abstractNumId="16" w15:restartNumberingAfterBreak="0">
     <w:nsid w:val="4FE96901"/>
     <w:multiLevelType w:val="multilevel"/>
     <w:tmpl w:val="1312D6DE"/>
@@ -4230,7 +4489,7 @@
       </w:rPr>
     </w:lvl>
   </w:abstractNum>
-  <w:abstractNum w:abstractNumId="16" w15:restartNumberingAfterBreak="0">
+  <w:abstractNum w:abstractNumId="17" w15:restartNumberingAfterBreak="0">
     <w:nsid w:val="53012222"/>
     <w:multiLevelType w:val="multilevel"/>
     <w:tmpl w:val="397A4F80"/>
@@ -4379,7 +4638,7 @@
       </w:rPr>
     </w:lvl>
   </w:abstractNum>
-  <w:abstractNum w:abstractNumId="17" w15:restartNumberingAfterBreak="0">
+  <w:abstractNum w:abstractNumId="18" w15:restartNumberingAfterBreak="0">
     <w:nsid w:val="58E17498"/>
     <w:multiLevelType w:val="multilevel"/>
     <w:tmpl w:val="6206E0B0"/>
@@ -4528,7 +4787,7 @@
       </w:rPr>
     </w:lvl>
   </w:abstractNum>
-  <w:abstractNum w:abstractNumId="18" w15:restartNumberingAfterBreak="0">
+  <w:abstractNum w:abstractNumId="19" w15:restartNumberingAfterBreak="0">
     <w:nsid w:val="5E86026A"/>
     <w:multiLevelType w:val="multilevel"/>
     <w:tmpl w:val="86F837B0"/>
@@ -4641,7 +4900,7 @@
       </w:pPr>
     </w:lvl>
   </w:abstractNum>
-  <w:abstractNum w:abstractNumId="19" w15:restartNumberingAfterBreak="0">
+  <w:abstractNum w:abstractNumId="20" w15:restartNumberingAfterBreak="0">
     <w:nsid w:val="61F25D35"/>
     <w:multiLevelType w:val="multilevel"/>
     <w:tmpl w:val="2206A484"/>
@@ -4754,7 +5013,7 @@
       </w:pPr>
     </w:lvl>
   </w:abstractNum>
-  <w:abstractNum w:abstractNumId="20" w15:restartNumberingAfterBreak="0">
+  <w:abstractNum w:abstractNumId="21" w15:restartNumberingAfterBreak="0">
     <w:nsid w:val="634E7724"/>
     <w:multiLevelType w:val="multilevel"/>
     <w:tmpl w:val="D208FE4E"/>
@@ -4867,7 +5126,7 @@
       </w:pPr>
     </w:lvl>
   </w:abstractNum>
-  <w:abstractNum w:abstractNumId="21" w15:restartNumberingAfterBreak="0">
+  <w:abstractNum w:abstractNumId="22" w15:restartNumberingAfterBreak="0">
     <w:nsid w:val="64956CBE"/>
     <w:multiLevelType w:val="multilevel"/>
     <w:tmpl w:val="EB64F774"/>
@@ -4980,7 +5239,7 @@
       </w:pPr>
     </w:lvl>
   </w:abstractNum>
-  <w:abstractNum w:abstractNumId="22" w15:restartNumberingAfterBreak="0">
+  <w:abstractNum w:abstractNumId="23" w15:restartNumberingAfterBreak="0">
     <w:nsid w:val="65414265"/>
     <w:multiLevelType w:val="multilevel"/>
     <w:tmpl w:val="A77A9A70"/>
@@ -5093,7 +5352,7 @@
       </w:pPr>
     </w:lvl>
   </w:abstractNum>
-  <w:abstractNum w:abstractNumId="23" w15:restartNumberingAfterBreak="0">
+  <w:abstractNum w:abstractNumId="24" w15:restartNumberingAfterBreak="0">
     <w:nsid w:val="65CA3AFE"/>
     <w:multiLevelType w:val="multilevel"/>
     <w:tmpl w:val="C06CA624"/>
@@ -5206,7 +5465,7 @@
       </w:pPr>
     </w:lvl>
   </w:abstractNum>
-  <w:abstractNum w:abstractNumId="24" w15:restartNumberingAfterBreak="0">
+  <w:abstractNum w:abstractNumId="25" w15:restartNumberingAfterBreak="0">
     <w:nsid w:val="6E9775AA"/>
     <w:multiLevelType w:val="multilevel"/>
     <w:tmpl w:val="1312D6DE"/>
@@ -5319,7 +5578,7 @@
       </w:pPr>
     </w:lvl>
   </w:abstractNum>
-  <w:abstractNum w:abstractNumId="25" w15:restartNumberingAfterBreak="0">
+  <w:abstractNum w:abstractNumId="26" w15:restartNumberingAfterBreak="0">
     <w:nsid w:val="75050C2E"/>
     <w:multiLevelType w:val="multilevel"/>
     <w:tmpl w:val="F5AA18D2"/>
@@ -5432,7 +5691,120 @@
       </w:pPr>
     </w:lvl>
   </w:abstractNum>
-  <w:abstractNum w:abstractNumId="26" w15:restartNumberingAfterBreak="0">
+  <w:abstractNum w:abstractNumId="27" w15:restartNumberingAfterBreak="0">
+    <w:nsid w:val="75A87A0B"/>
+    <w:multiLevelType w:val="multilevel"/>
+    <w:tmpl w:val="1312D6DE"/>
+    <w:lvl w:ilvl="0">
+      <w:start w:val="1"/>
+      <w:numFmt w:val="decimal"/>
+      <w:lvlText w:val="%1."/>
+      <w:lvlJc w:val="left"/>
+      <w:pPr>
+        <w:tabs>
+          <w:tab w:val="num" w:pos="720"/>
+        </w:tabs>
+        <w:ind w:left="720" w:hanging="360"/>
+      </w:pPr>
+    </w:lvl>
+    <w:lvl w:ilvl="1" w:tentative="1">
+      <w:start w:val="1"/>
+      <w:numFmt w:val="decimal"/>
+      <w:lvlText w:val="%2."/>
+      <w:lvlJc w:val="left"/>
+      <w:pPr>
+        <w:tabs>
+          <w:tab w:val="num" w:pos="1440"/>
+        </w:tabs>
+        <w:ind w:left="1440" w:hanging="360"/>
+      </w:pPr>
+    </w:lvl>
+    <w:lvl w:ilvl="2" w:tentative="1">
+      <w:start w:val="1"/>
+      <w:numFmt w:val="decimal"/>
+      <w:lvlText w:val="%3."/>
+      <w:lvlJc w:val="left"/>
+      <w:pPr>
+        <w:tabs>
+          <w:tab w:val="num" w:pos="2160"/>
+        </w:tabs>
+        <w:ind w:left="2160" w:hanging="360"/>
+      </w:pPr>
+    </w:lvl>
+    <w:lvl w:ilvl="3" w:tentative="1">
+      <w:start w:val="1"/>
+      <w:numFmt w:val="decimal"/>
+      <w:lvlText w:val="%4."/>
+      <w:lvlJc w:val="left"/>
+      <w:pPr>
+        <w:tabs>
+          <w:tab w:val="num" w:pos="2880"/>
+        </w:tabs>
+        <w:ind w:left="2880" w:hanging="360"/>
+      </w:pPr>
+    </w:lvl>
+    <w:lvl w:ilvl="4" w:tentative="1">
+      <w:start w:val="1"/>
+      <w:numFmt w:val="decimal"/>
+      <w:lvlText w:val="%5."/>
+      <w:lvlJc w:val="left"/>
+      <w:pPr>
+        <w:tabs>
+          <w:tab w:val="num" w:pos="3600"/>
+        </w:tabs>
+        <w:ind w:left="3600" w:hanging="360"/>
+      </w:pPr>
+    </w:lvl>
+    <w:lvl w:ilvl="5" w:tentative="1">
+      <w:start w:val="1"/>
+      <w:numFmt w:val="decimal"/>
+      <w:lvlText w:val="%6."/>
+      <w:lvlJc w:val="left"/>
+      <w:pPr>
+        <w:tabs>
+          <w:tab w:val="num" w:pos="4320"/>
+        </w:tabs>
+        <w:ind w:left="4320" w:hanging="360"/>
+      </w:pPr>
+    </w:lvl>
+    <w:lvl w:ilvl="6" w:tentative="1">
+      <w:start w:val="1"/>
+      <w:numFmt w:val="decimal"/>
+      <w:lvlText w:val="%7."/>
+      <w:lvlJc w:val="left"/>
+      <w:pPr>
+        <w:tabs>
+          <w:tab w:val="num" w:pos="5040"/>
+        </w:tabs>
+        <w:ind w:left="5040" w:hanging="360"/>
+      </w:pPr>
+    </w:lvl>
+    <w:lvl w:ilvl="7" w:tentative="1">
+      <w:start w:val="1"/>
+      <w:numFmt w:val="decimal"/>
+      <w:lvlText w:val="%8."/>
+      <w:lvlJc w:val="left"/>
+      <w:pPr>
+        <w:tabs>
+          <w:tab w:val="num" w:pos="5760"/>
+        </w:tabs>
+        <w:ind w:left="5760" w:hanging="360"/>
+      </w:pPr>
+    </w:lvl>
+    <w:lvl w:ilvl="8" w:tentative="1">
+      <w:start w:val="1"/>
+      <w:numFmt w:val="decimal"/>
+      <w:lvlText w:val="%9."/>
+      <w:lvlJc w:val="left"/>
+      <w:pPr>
+        <w:tabs>
+          <w:tab w:val="num" w:pos="6480"/>
+        </w:tabs>
+        <w:ind w:left="6480" w:hanging="360"/>
+      </w:pPr>
+    </w:lvl>
+  </w:abstractNum>
+  <w:abstractNum w:abstractNumId="28" w15:restartNumberingAfterBreak="0">
     <w:nsid w:val="780D5640"/>
     <w:multiLevelType w:val="multilevel"/>
     <w:tmpl w:val="362482F4"/>
@@ -5581,7 +5953,7 @@
       </w:rPr>
     </w:lvl>
   </w:abstractNum>
-  <w:abstractNum w:abstractNumId="27" w15:restartNumberingAfterBreak="0">
+  <w:abstractNum w:abstractNumId="29" w15:restartNumberingAfterBreak="0">
     <w:nsid w:val="79DF3285"/>
     <w:multiLevelType w:val="multilevel"/>
     <w:tmpl w:val="C942674A"/>
@@ -5694,7 +6066,7 @@
       </w:pPr>
     </w:lvl>
   </w:abstractNum>
-  <w:abstractNum w:abstractNumId="28" w15:restartNumberingAfterBreak="0">
+  <w:abstractNum w:abstractNumId="30" w15:restartNumberingAfterBreak="0">
     <w:nsid w:val="7E0B3830"/>
     <w:multiLevelType w:val="multilevel"/>
     <w:tmpl w:val="91260590"/>
@@ -5814,7 +6186,7 @@
     <w:abstractNumId w:val="1"/>
   </w:num>
   <w:num w:numId="3" w16cid:durableId="1840341829">
-    <w:abstractNumId w:val="27"/>
+    <w:abstractNumId w:val="29"/>
   </w:num>
   <w:num w:numId="4" w16cid:durableId="1828782994">
     <w:abstractNumId w:val="2"/>
@@ -5826,25 +6198,25 @@
     <w:abstractNumId w:val="8"/>
   </w:num>
   <w:num w:numId="7" w16cid:durableId="436755086">
-    <w:abstractNumId w:val="23"/>
+    <w:abstractNumId w:val="24"/>
   </w:num>
   <w:num w:numId="8" w16cid:durableId="904952116">
-    <w:abstractNumId w:val="16"/>
+    <w:abstractNumId w:val="17"/>
   </w:num>
   <w:num w:numId="9" w16cid:durableId="798687575">
     <w:abstractNumId w:val="7"/>
   </w:num>
   <w:num w:numId="10" w16cid:durableId="1194921500">
-    <w:abstractNumId w:val="20"/>
+    <w:abstractNumId w:val="21"/>
   </w:num>
   <w:num w:numId="11" w16cid:durableId="365101865">
     <w:abstractNumId w:val="0"/>
   </w:num>
   <w:num w:numId="12" w16cid:durableId="523783474">
-    <w:abstractNumId w:val="17"/>
+    <w:abstractNumId w:val="18"/>
   </w:num>
   <w:num w:numId="13" w16cid:durableId="1518538159">
-    <w:abstractNumId w:val="28"/>
+    <w:abstractNumId w:val="30"/>
   </w:num>
   <w:num w:numId="14" w16cid:durableId="1580629856">
     <w:abstractNumId w:val="4"/>
@@ -5856,19 +6228,19 @@
     <w:abstractNumId w:val="10"/>
   </w:num>
   <w:num w:numId="17" w16cid:durableId="1909682324">
-    <w:abstractNumId w:val="21"/>
+    <w:abstractNumId w:val="22"/>
   </w:num>
   <w:num w:numId="18" w16cid:durableId="1982424461">
     <w:abstractNumId w:val="11"/>
   </w:num>
   <w:num w:numId="19" w16cid:durableId="1153259161">
-    <w:abstractNumId w:val="25"/>
+    <w:abstractNumId w:val="26"/>
   </w:num>
   <w:num w:numId="20" w16cid:durableId="669409171">
-    <w:abstractNumId w:val="26"/>
+    <w:abstractNumId w:val="28"/>
   </w:num>
   <w:num w:numId="21" w16cid:durableId="1724407977">
-    <w:abstractNumId w:val="18"/>
+    <w:abstractNumId w:val="19"/>
     <w:lvlOverride w:ilvl="0">
       <w:lvl w:ilvl="0">
         <w:numFmt w:val="decimal"/>
@@ -5881,25 +6253,31 @@
     <w:abstractNumId w:val="3"/>
   </w:num>
   <w:num w:numId="23" w16cid:durableId="113404591">
-    <w:abstractNumId w:val="19"/>
+    <w:abstractNumId w:val="20"/>
   </w:num>
   <w:num w:numId="24" w16cid:durableId="172037059">
     <w:abstractNumId w:val="5"/>
   </w:num>
   <w:num w:numId="25" w16cid:durableId="668483715">
-    <w:abstractNumId w:val="22"/>
+    <w:abstractNumId w:val="23"/>
   </w:num>
   <w:num w:numId="26" w16cid:durableId="673845156">
     <w:abstractNumId w:val="6"/>
   </w:num>
   <w:num w:numId="27" w16cid:durableId="1182668746">
-    <w:abstractNumId w:val="15"/>
+    <w:abstractNumId w:val="16"/>
   </w:num>
   <w:num w:numId="28" w16cid:durableId="999578437">
-    <w:abstractNumId w:val="24"/>
+    <w:abstractNumId w:val="25"/>
   </w:num>
   <w:num w:numId="29" w16cid:durableId="413481093">
     <w:abstractNumId w:val="13"/>
+  </w:num>
+  <w:num w:numId="30" w16cid:durableId="1529641803">
+    <w:abstractNumId w:val="27"/>
+  </w:num>
+  <w:num w:numId="31" w16cid:durableId="1847792954">
+    <w:abstractNumId w:val="15"/>
   </w:num>
 </w:numbering>
 </file>

</xml_diff>

<commit_message>
Add kube enforcement issues for latency
</commit_message>
<xml_diff>
--- a/Latency Analysis/Problem Statement.docx
+++ b/Latency Analysis/Problem Statement.docx
@@ -1996,6 +1996,116 @@
           <w:lang w:val="en-US"/>
         </w:rPr>
         <w:t>: Non-deterministic latency arises from kernel scheduling, GC variation, and thread contention. This shows up as sudden spikes on plots during reduction events.</w:t>
+      </w:r>
+    </w:p>
+    <w:p>
+      <w:pPr>
+        <w:spacing w:before="240" w:after="240"/>
+        <w:rPr>
+          <w:lang w:val="en-US"/>
+        </w:rPr>
+      </w:pPr>
+    </w:p>
+    <w:p>
+      <w:pPr>
+        <w:pStyle w:val="ListParagraph"/>
+        <w:numPr>
+          <w:ilvl w:val="0"/>
+          <w:numId w:val="27"/>
+        </w:numPr>
+        <w:spacing w:before="240" w:after="240"/>
+        <w:rPr>
+          <w:b/>
+          <w:bCs/>
+          <w:lang w:val="en-US"/>
+        </w:rPr>
+      </w:pPr>
+      <w:r>
+        <w:rPr>
+          <w:b/>
+          <w:bCs/>
+          <w:lang w:val="en-US"/>
+        </w:rPr>
+        <w:t>Container Runtime &amp; Kubernetes Enforcement</w:t>
+      </w:r>
+    </w:p>
+    <w:p>
+      <w:pPr>
+        <w:numPr>
+          <w:ilvl w:val="0"/>
+          <w:numId w:val="33"/>
+        </w:numPr>
+        <w:spacing w:before="240" w:after="240"/>
+        <w:rPr>
+          <w:lang w:val="en-US"/>
+        </w:rPr>
+      </w:pPr>
+      <w:r>
+        <w:rPr>
+          <w:b/>
+          <w:bCs/>
+          <w:lang w:val="en-US"/>
+        </w:rPr>
+        <w:t>cgroups v2 Enforcement</w:t>
+      </w:r>
+      <w:r>
+        <w:rPr>
+          <w:lang w:val="en-US"/>
+        </w:rPr>
+        <w:t>: Kubernetes applies resource constraints via cgroups. Reducing limits enforces hard throttles, not just soft hints.</w:t>
+      </w:r>
+    </w:p>
+    <w:p>
+      <w:pPr>
+        <w:numPr>
+          <w:ilvl w:val="0"/>
+          <w:numId w:val="33"/>
+        </w:numPr>
+        <w:spacing w:before="240" w:after="240"/>
+        <w:rPr>
+          <w:lang w:val="en-US"/>
+        </w:rPr>
+      </w:pPr>
+      <w:r>
+        <w:rPr>
+          <w:b/>
+          <w:bCs/>
+          <w:lang w:val="en-US"/>
+        </w:rPr>
+        <w:t>QoS Class Demotion</w:t>
+      </w:r>
+      <w:r>
+        <w:rPr>
+          <w:lang w:val="en-US"/>
+        </w:rPr>
+        <w:t>: Reduced requests cause services to drop from Guaranteed to Burstable/BestEffort, making them first targets during node pressure.</w:t>
+      </w:r>
+    </w:p>
+    <w:p>
+      <w:pPr>
+        <w:pStyle w:val="ListParagraph"/>
+        <w:numPr>
+          <w:ilvl w:val="0"/>
+          <w:numId w:val="33"/>
+        </w:numPr>
+        <w:spacing w:before="240" w:after="240"/>
+        <w:rPr>
+          <w:lang w:val="en-US"/>
+        </w:rPr>
+      </w:pPr>
+      <w:r>
+        <w:rPr>
+          <w:b/>
+          <w:bCs/>
+          <w:lang w:val="en-US"/>
+        </w:rPr>
+        <w:t>No CPU Burst Credit</w:t>
+      </w:r>
+      <w:r>
+        <w:rPr>
+          <w:lang w:val="en-US"/>
+        </w:rPr>
+        <w:t>: Unlike VMs, containers don't accumulate burst credits. Once throttled, they must wait for the next cycle.</w:t>
       </w:r>
     </w:p>
     <w:p>
@@ -3230,6 +3340,155 @@
     </w:lvl>
   </w:abstractNum>
   <w:abstractNum w:abstractNumId="8" w15:restartNumberingAfterBreak="0">
+    <w:nsid w:val="224972C7"/>
+    <w:multiLevelType w:val="multilevel"/>
+    <w:tmpl w:val="2B3AB3E6"/>
+    <w:lvl w:ilvl="0">
+      <w:start w:val="1"/>
+      <w:numFmt w:val="bullet"/>
+      <w:lvlText w:val=""/>
+      <w:lvlJc w:val="left"/>
+      <w:pPr>
+        <w:tabs>
+          <w:tab w:val="num" w:pos="720"/>
+        </w:tabs>
+        <w:ind w:left="720" w:hanging="360"/>
+      </w:pPr>
+      <w:rPr>
+        <w:rFonts w:ascii="Symbol" w:hAnsi="Symbol" w:hint="default"/>
+        <w:sz w:val="20"/>
+      </w:rPr>
+    </w:lvl>
+    <w:lvl w:ilvl="1" w:tentative="1">
+      <w:start w:val="1"/>
+      <w:numFmt w:val="bullet"/>
+      <w:lvlText w:val="o"/>
+      <w:lvlJc w:val="left"/>
+      <w:pPr>
+        <w:tabs>
+          <w:tab w:val="num" w:pos="1440"/>
+        </w:tabs>
+        <w:ind w:left="1440" w:hanging="360"/>
+      </w:pPr>
+      <w:rPr>
+        <w:rFonts w:ascii="Courier New" w:hAnsi="Courier New" w:hint="default"/>
+        <w:sz w:val="20"/>
+      </w:rPr>
+    </w:lvl>
+    <w:lvl w:ilvl="2" w:tentative="1">
+      <w:start w:val="1"/>
+      <w:numFmt w:val="bullet"/>
+      <w:lvlText w:val=""/>
+      <w:lvlJc w:val="left"/>
+      <w:pPr>
+        <w:tabs>
+          <w:tab w:val="num" w:pos="2160"/>
+        </w:tabs>
+        <w:ind w:left="2160" w:hanging="360"/>
+      </w:pPr>
+      <w:rPr>
+        <w:rFonts w:ascii="Wingdings" w:hAnsi="Wingdings" w:hint="default"/>
+        <w:sz w:val="20"/>
+      </w:rPr>
+    </w:lvl>
+    <w:lvl w:ilvl="3" w:tentative="1">
+      <w:start w:val="1"/>
+      <w:numFmt w:val="bullet"/>
+      <w:lvlText w:val=""/>
+      <w:lvlJc w:val="left"/>
+      <w:pPr>
+        <w:tabs>
+          <w:tab w:val="num" w:pos="2880"/>
+        </w:tabs>
+        <w:ind w:left="2880" w:hanging="360"/>
+      </w:pPr>
+      <w:rPr>
+        <w:rFonts w:ascii="Wingdings" w:hAnsi="Wingdings" w:hint="default"/>
+        <w:sz w:val="20"/>
+      </w:rPr>
+    </w:lvl>
+    <w:lvl w:ilvl="4" w:tentative="1">
+      <w:start w:val="1"/>
+      <w:numFmt w:val="bullet"/>
+      <w:lvlText w:val=""/>
+      <w:lvlJc w:val="left"/>
+      <w:pPr>
+        <w:tabs>
+          <w:tab w:val="num" w:pos="3600"/>
+        </w:tabs>
+        <w:ind w:left="3600" w:hanging="360"/>
+      </w:pPr>
+      <w:rPr>
+        <w:rFonts w:ascii="Wingdings" w:hAnsi="Wingdings" w:hint="default"/>
+        <w:sz w:val="20"/>
+      </w:rPr>
+    </w:lvl>
+    <w:lvl w:ilvl="5" w:tentative="1">
+      <w:start w:val="1"/>
+      <w:numFmt w:val="bullet"/>
+      <w:lvlText w:val=""/>
+      <w:lvlJc w:val="left"/>
+      <w:pPr>
+        <w:tabs>
+          <w:tab w:val="num" w:pos="4320"/>
+        </w:tabs>
+        <w:ind w:left="4320" w:hanging="360"/>
+      </w:pPr>
+      <w:rPr>
+        <w:rFonts w:ascii="Wingdings" w:hAnsi="Wingdings" w:hint="default"/>
+        <w:sz w:val="20"/>
+      </w:rPr>
+    </w:lvl>
+    <w:lvl w:ilvl="6" w:tentative="1">
+      <w:start w:val="1"/>
+      <w:numFmt w:val="bullet"/>
+      <w:lvlText w:val=""/>
+      <w:lvlJc w:val="left"/>
+      <w:pPr>
+        <w:tabs>
+          <w:tab w:val="num" w:pos="5040"/>
+        </w:tabs>
+        <w:ind w:left="5040" w:hanging="360"/>
+      </w:pPr>
+      <w:rPr>
+        <w:rFonts w:ascii="Wingdings" w:hAnsi="Wingdings" w:hint="default"/>
+        <w:sz w:val="20"/>
+      </w:rPr>
+    </w:lvl>
+    <w:lvl w:ilvl="7" w:tentative="1">
+      <w:start w:val="1"/>
+      <w:numFmt w:val="bullet"/>
+      <w:lvlText w:val=""/>
+      <w:lvlJc w:val="left"/>
+      <w:pPr>
+        <w:tabs>
+          <w:tab w:val="num" w:pos="5760"/>
+        </w:tabs>
+        <w:ind w:left="5760" w:hanging="360"/>
+      </w:pPr>
+      <w:rPr>
+        <w:rFonts w:ascii="Wingdings" w:hAnsi="Wingdings" w:hint="default"/>
+        <w:sz w:val="20"/>
+      </w:rPr>
+    </w:lvl>
+    <w:lvl w:ilvl="8" w:tentative="1">
+      <w:start w:val="1"/>
+      <w:numFmt w:val="bullet"/>
+      <w:lvlText w:val=""/>
+      <w:lvlJc w:val="left"/>
+      <w:pPr>
+        <w:tabs>
+          <w:tab w:val="num" w:pos="6480"/>
+        </w:tabs>
+        <w:ind w:left="6480" w:hanging="360"/>
+      </w:pPr>
+      <w:rPr>
+        <w:rFonts w:ascii="Wingdings" w:hAnsi="Wingdings" w:hint="default"/>
+        <w:sz w:val="20"/>
+      </w:rPr>
+    </w:lvl>
+  </w:abstractNum>
+  <w:abstractNum w:abstractNumId="9" w15:restartNumberingAfterBreak="0">
     <w:nsid w:val="2D2B0DA3"/>
     <w:multiLevelType w:val="multilevel"/>
     <w:tmpl w:val="CD62B69C"/>
@@ -3378,7 +3637,7 @@
       </w:rPr>
     </w:lvl>
   </w:abstractNum>
-  <w:abstractNum w:abstractNumId="9" w15:restartNumberingAfterBreak="0">
+  <w:abstractNum w:abstractNumId="10" w15:restartNumberingAfterBreak="0">
     <w:nsid w:val="2EA417FF"/>
     <w:multiLevelType w:val="multilevel"/>
     <w:tmpl w:val="851E42A2"/>
@@ -3491,7 +3750,7 @@
       </w:rPr>
     </w:lvl>
   </w:abstractNum>
-  <w:abstractNum w:abstractNumId="10" w15:restartNumberingAfterBreak="0">
+  <w:abstractNum w:abstractNumId="11" w15:restartNumberingAfterBreak="0">
     <w:nsid w:val="2F3A75B5"/>
     <w:multiLevelType w:val="multilevel"/>
     <w:tmpl w:val="C55CCCA8"/>
@@ -3640,7 +3899,7 @@
       </w:rPr>
     </w:lvl>
   </w:abstractNum>
-  <w:abstractNum w:abstractNumId="11" w15:restartNumberingAfterBreak="0">
+  <w:abstractNum w:abstractNumId="12" w15:restartNumberingAfterBreak="0">
     <w:nsid w:val="2FBB594B"/>
     <w:multiLevelType w:val="multilevel"/>
     <w:tmpl w:val="9F0C3F90"/>
@@ -3789,7 +4048,7 @@
       </w:rPr>
     </w:lvl>
   </w:abstractNum>
-  <w:abstractNum w:abstractNumId="12" w15:restartNumberingAfterBreak="0">
+  <w:abstractNum w:abstractNumId="13" w15:restartNumberingAfterBreak="0">
     <w:nsid w:val="301E2596"/>
     <w:multiLevelType w:val="multilevel"/>
     <w:tmpl w:val="334EB72C"/>
@@ -3938,7 +4197,7 @@
       </w:rPr>
     </w:lvl>
   </w:abstractNum>
-  <w:abstractNum w:abstractNumId="13" w15:restartNumberingAfterBreak="0">
+  <w:abstractNum w:abstractNumId="14" w15:restartNumberingAfterBreak="0">
     <w:nsid w:val="35A40744"/>
     <w:multiLevelType w:val="multilevel"/>
     <w:tmpl w:val="F5B82920"/>
@@ -4087,7 +4346,7 @@
       </w:rPr>
     </w:lvl>
   </w:abstractNum>
-  <w:abstractNum w:abstractNumId="14" w15:restartNumberingAfterBreak="0">
+  <w:abstractNum w:abstractNumId="15" w15:restartNumberingAfterBreak="0">
     <w:nsid w:val="3EAE4D15"/>
     <w:multiLevelType w:val="multilevel"/>
     <w:tmpl w:val="ED1046BC"/>
@@ -4200,7 +4459,7 @@
       </w:pPr>
     </w:lvl>
   </w:abstractNum>
-  <w:abstractNum w:abstractNumId="15" w15:restartNumberingAfterBreak="0">
+  <w:abstractNum w:abstractNumId="16" w15:restartNumberingAfterBreak="0">
     <w:nsid w:val="4132611E"/>
     <w:multiLevelType w:val="multilevel"/>
     <w:tmpl w:val="15DA8F2A"/>
@@ -4349,7 +4608,120 @@
       </w:rPr>
     </w:lvl>
   </w:abstractNum>
-  <w:abstractNum w:abstractNumId="16" w15:restartNumberingAfterBreak="0">
+  <w:abstractNum w:abstractNumId="17" w15:restartNumberingAfterBreak="0">
+    <w:nsid w:val="4A196046"/>
+    <w:multiLevelType w:val="multilevel"/>
+    <w:tmpl w:val="1312D6DE"/>
+    <w:lvl w:ilvl="0">
+      <w:start w:val="1"/>
+      <w:numFmt w:val="decimal"/>
+      <w:lvlText w:val="%1."/>
+      <w:lvlJc w:val="left"/>
+      <w:pPr>
+        <w:tabs>
+          <w:tab w:val="num" w:pos="720"/>
+        </w:tabs>
+        <w:ind w:left="720" w:hanging="360"/>
+      </w:pPr>
+    </w:lvl>
+    <w:lvl w:ilvl="1" w:tentative="1">
+      <w:start w:val="1"/>
+      <w:numFmt w:val="decimal"/>
+      <w:lvlText w:val="%2."/>
+      <w:lvlJc w:val="left"/>
+      <w:pPr>
+        <w:tabs>
+          <w:tab w:val="num" w:pos="1440"/>
+        </w:tabs>
+        <w:ind w:left="1440" w:hanging="360"/>
+      </w:pPr>
+    </w:lvl>
+    <w:lvl w:ilvl="2" w:tentative="1">
+      <w:start w:val="1"/>
+      <w:numFmt w:val="decimal"/>
+      <w:lvlText w:val="%3."/>
+      <w:lvlJc w:val="left"/>
+      <w:pPr>
+        <w:tabs>
+          <w:tab w:val="num" w:pos="2160"/>
+        </w:tabs>
+        <w:ind w:left="2160" w:hanging="360"/>
+      </w:pPr>
+    </w:lvl>
+    <w:lvl w:ilvl="3" w:tentative="1">
+      <w:start w:val="1"/>
+      <w:numFmt w:val="decimal"/>
+      <w:lvlText w:val="%4."/>
+      <w:lvlJc w:val="left"/>
+      <w:pPr>
+        <w:tabs>
+          <w:tab w:val="num" w:pos="2880"/>
+        </w:tabs>
+        <w:ind w:left="2880" w:hanging="360"/>
+      </w:pPr>
+    </w:lvl>
+    <w:lvl w:ilvl="4" w:tentative="1">
+      <w:start w:val="1"/>
+      <w:numFmt w:val="decimal"/>
+      <w:lvlText w:val="%5."/>
+      <w:lvlJc w:val="left"/>
+      <w:pPr>
+        <w:tabs>
+          <w:tab w:val="num" w:pos="3600"/>
+        </w:tabs>
+        <w:ind w:left="3600" w:hanging="360"/>
+      </w:pPr>
+    </w:lvl>
+    <w:lvl w:ilvl="5" w:tentative="1">
+      <w:start w:val="1"/>
+      <w:numFmt w:val="decimal"/>
+      <w:lvlText w:val="%6."/>
+      <w:lvlJc w:val="left"/>
+      <w:pPr>
+        <w:tabs>
+          <w:tab w:val="num" w:pos="4320"/>
+        </w:tabs>
+        <w:ind w:left="4320" w:hanging="360"/>
+      </w:pPr>
+    </w:lvl>
+    <w:lvl w:ilvl="6" w:tentative="1">
+      <w:start w:val="1"/>
+      <w:numFmt w:val="decimal"/>
+      <w:lvlText w:val="%7."/>
+      <w:lvlJc w:val="left"/>
+      <w:pPr>
+        <w:tabs>
+          <w:tab w:val="num" w:pos="5040"/>
+        </w:tabs>
+        <w:ind w:left="5040" w:hanging="360"/>
+      </w:pPr>
+    </w:lvl>
+    <w:lvl w:ilvl="7" w:tentative="1">
+      <w:start w:val="1"/>
+      <w:numFmt w:val="decimal"/>
+      <w:lvlText w:val="%8."/>
+      <w:lvlJc w:val="left"/>
+      <w:pPr>
+        <w:tabs>
+          <w:tab w:val="num" w:pos="5760"/>
+        </w:tabs>
+        <w:ind w:left="5760" w:hanging="360"/>
+      </w:pPr>
+    </w:lvl>
+    <w:lvl w:ilvl="8" w:tentative="1">
+      <w:start w:val="1"/>
+      <w:numFmt w:val="decimal"/>
+      <w:lvlText w:val="%9."/>
+      <w:lvlJc w:val="left"/>
+      <w:pPr>
+        <w:tabs>
+          <w:tab w:val="num" w:pos="6480"/>
+        </w:tabs>
+        <w:ind w:left="6480" w:hanging="360"/>
+      </w:pPr>
+    </w:lvl>
+  </w:abstractNum>
+  <w:abstractNum w:abstractNumId="18" w15:restartNumberingAfterBreak="0">
     <w:nsid w:val="4FE96901"/>
     <w:multiLevelType w:val="multilevel"/>
     <w:tmpl w:val="1312D6DE"/>
@@ -4489,7 +4861,7 @@
       </w:rPr>
     </w:lvl>
   </w:abstractNum>
-  <w:abstractNum w:abstractNumId="17" w15:restartNumberingAfterBreak="0">
+  <w:abstractNum w:abstractNumId="19" w15:restartNumberingAfterBreak="0">
     <w:nsid w:val="53012222"/>
     <w:multiLevelType w:val="multilevel"/>
     <w:tmpl w:val="397A4F80"/>
@@ -4638,7 +5010,7 @@
       </w:rPr>
     </w:lvl>
   </w:abstractNum>
-  <w:abstractNum w:abstractNumId="18" w15:restartNumberingAfterBreak="0">
+  <w:abstractNum w:abstractNumId="20" w15:restartNumberingAfterBreak="0">
     <w:nsid w:val="58E17498"/>
     <w:multiLevelType w:val="multilevel"/>
     <w:tmpl w:val="6206E0B0"/>
@@ -4787,7 +5159,7 @@
       </w:rPr>
     </w:lvl>
   </w:abstractNum>
-  <w:abstractNum w:abstractNumId="19" w15:restartNumberingAfterBreak="0">
+  <w:abstractNum w:abstractNumId="21" w15:restartNumberingAfterBreak="0">
     <w:nsid w:val="5E86026A"/>
     <w:multiLevelType w:val="multilevel"/>
     <w:tmpl w:val="86F837B0"/>
@@ -4900,7 +5272,7 @@
       </w:pPr>
     </w:lvl>
   </w:abstractNum>
-  <w:abstractNum w:abstractNumId="20" w15:restartNumberingAfterBreak="0">
+  <w:abstractNum w:abstractNumId="22" w15:restartNumberingAfterBreak="0">
     <w:nsid w:val="61F25D35"/>
     <w:multiLevelType w:val="multilevel"/>
     <w:tmpl w:val="2206A484"/>
@@ -5013,7 +5385,7 @@
       </w:pPr>
     </w:lvl>
   </w:abstractNum>
-  <w:abstractNum w:abstractNumId="21" w15:restartNumberingAfterBreak="0">
+  <w:abstractNum w:abstractNumId="23" w15:restartNumberingAfterBreak="0">
     <w:nsid w:val="634E7724"/>
     <w:multiLevelType w:val="multilevel"/>
     <w:tmpl w:val="D208FE4E"/>
@@ -5126,7 +5498,7 @@
       </w:pPr>
     </w:lvl>
   </w:abstractNum>
-  <w:abstractNum w:abstractNumId="22" w15:restartNumberingAfterBreak="0">
+  <w:abstractNum w:abstractNumId="24" w15:restartNumberingAfterBreak="0">
     <w:nsid w:val="64956CBE"/>
     <w:multiLevelType w:val="multilevel"/>
     <w:tmpl w:val="EB64F774"/>
@@ -5239,7 +5611,7 @@
       </w:pPr>
     </w:lvl>
   </w:abstractNum>
-  <w:abstractNum w:abstractNumId="23" w15:restartNumberingAfterBreak="0">
+  <w:abstractNum w:abstractNumId="25" w15:restartNumberingAfterBreak="0">
     <w:nsid w:val="65414265"/>
     <w:multiLevelType w:val="multilevel"/>
     <w:tmpl w:val="A77A9A70"/>
@@ -5352,7 +5724,7 @@
       </w:pPr>
     </w:lvl>
   </w:abstractNum>
-  <w:abstractNum w:abstractNumId="24" w15:restartNumberingAfterBreak="0">
+  <w:abstractNum w:abstractNumId="26" w15:restartNumberingAfterBreak="0">
     <w:nsid w:val="65CA3AFE"/>
     <w:multiLevelType w:val="multilevel"/>
     <w:tmpl w:val="C06CA624"/>
@@ -5465,7 +5837,7 @@
       </w:pPr>
     </w:lvl>
   </w:abstractNum>
-  <w:abstractNum w:abstractNumId="25" w15:restartNumberingAfterBreak="0">
+  <w:abstractNum w:abstractNumId="27" w15:restartNumberingAfterBreak="0">
     <w:nsid w:val="6E9775AA"/>
     <w:multiLevelType w:val="multilevel"/>
     <w:tmpl w:val="1312D6DE"/>
@@ -5578,7 +5950,7 @@
       </w:pPr>
     </w:lvl>
   </w:abstractNum>
-  <w:abstractNum w:abstractNumId="26" w15:restartNumberingAfterBreak="0">
+  <w:abstractNum w:abstractNumId="28" w15:restartNumberingAfterBreak="0">
     <w:nsid w:val="75050C2E"/>
     <w:multiLevelType w:val="multilevel"/>
     <w:tmpl w:val="F5AA18D2"/>
@@ -5691,7 +6063,7 @@
       </w:pPr>
     </w:lvl>
   </w:abstractNum>
-  <w:abstractNum w:abstractNumId="27" w15:restartNumberingAfterBreak="0">
+  <w:abstractNum w:abstractNumId="29" w15:restartNumberingAfterBreak="0">
     <w:nsid w:val="75A87A0B"/>
     <w:multiLevelType w:val="multilevel"/>
     <w:tmpl w:val="1312D6DE"/>
@@ -5804,7 +6176,7 @@
       </w:pPr>
     </w:lvl>
   </w:abstractNum>
-  <w:abstractNum w:abstractNumId="28" w15:restartNumberingAfterBreak="0">
+  <w:abstractNum w:abstractNumId="30" w15:restartNumberingAfterBreak="0">
     <w:nsid w:val="780D5640"/>
     <w:multiLevelType w:val="multilevel"/>
     <w:tmpl w:val="362482F4"/>
@@ -5953,7 +6325,7 @@
       </w:rPr>
     </w:lvl>
   </w:abstractNum>
-  <w:abstractNum w:abstractNumId="29" w15:restartNumberingAfterBreak="0">
+  <w:abstractNum w:abstractNumId="31" w15:restartNumberingAfterBreak="0">
     <w:nsid w:val="79DF3285"/>
     <w:multiLevelType w:val="multilevel"/>
     <w:tmpl w:val="C942674A"/>
@@ -6066,7 +6438,7 @@
       </w:pPr>
     </w:lvl>
   </w:abstractNum>
-  <w:abstractNum w:abstractNumId="30" w15:restartNumberingAfterBreak="0">
+  <w:abstractNum w:abstractNumId="32" w15:restartNumberingAfterBreak="0">
     <w:nsid w:val="7E0B3830"/>
     <w:multiLevelType w:val="multilevel"/>
     <w:tmpl w:val="91260590"/>
@@ -6180,67 +6552,67 @@
     </w:lvl>
   </w:abstractNum>
   <w:num w:numId="1" w16cid:durableId="1584072423">
-    <w:abstractNumId w:val="9"/>
+    <w:abstractNumId w:val="10"/>
   </w:num>
   <w:num w:numId="2" w16cid:durableId="1360812919">
     <w:abstractNumId w:val="1"/>
   </w:num>
   <w:num w:numId="3" w16cid:durableId="1840341829">
-    <w:abstractNumId w:val="29"/>
+    <w:abstractNumId w:val="31"/>
   </w:num>
   <w:num w:numId="4" w16cid:durableId="1828782994">
     <w:abstractNumId w:val="2"/>
   </w:num>
   <w:num w:numId="5" w16cid:durableId="1343509490">
-    <w:abstractNumId w:val="12"/>
+    <w:abstractNumId w:val="13"/>
   </w:num>
   <w:num w:numId="6" w16cid:durableId="2078941505">
-    <w:abstractNumId w:val="8"/>
+    <w:abstractNumId w:val="9"/>
   </w:num>
   <w:num w:numId="7" w16cid:durableId="436755086">
-    <w:abstractNumId w:val="24"/>
+    <w:abstractNumId w:val="26"/>
   </w:num>
   <w:num w:numId="8" w16cid:durableId="904952116">
-    <w:abstractNumId w:val="17"/>
+    <w:abstractNumId w:val="19"/>
   </w:num>
   <w:num w:numId="9" w16cid:durableId="798687575">
     <w:abstractNumId w:val="7"/>
   </w:num>
   <w:num w:numId="10" w16cid:durableId="1194921500">
-    <w:abstractNumId w:val="21"/>
+    <w:abstractNumId w:val="23"/>
   </w:num>
   <w:num w:numId="11" w16cid:durableId="365101865">
     <w:abstractNumId w:val="0"/>
   </w:num>
   <w:num w:numId="12" w16cid:durableId="523783474">
-    <w:abstractNumId w:val="18"/>
+    <w:abstractNumId w:val="20"/>
   </w:num>
   <w:num w:numId="13" w16cid:durableId="1518538159">
-    <w:abstractNumId w:val="30"/>
+    <w:abstractNumId w:val="32"/>
   </w:num>
   <w:num w:numId="14" w16cid:durableId="1580629856">
     <w:abstractNumId w:val="4"/>
   </w:num>
   <w:num w:numId="15" w16cid:durableId="2007197777">
-    <w:abstractNumId w:val="14"/>
+    <w:abstractNumId w:val="15"/>
   </w:num>
   <w:num w:numId="16" w16cid:durableId="1648823114">
-    <w:abstractNumId w:val="10"/>
+    <w:abstractNumId w:val="11"/>
   </w:num>
   <w:num w:numId="17" w16cid:durableId="1909682324">
-    <w:abstractNumId w:val="22"/>
+    <w:abstractNumId w:val="24"/>
   </w:num>
   <w:num w:numId="18" w16cid:durableId="1982424461">
-    <w:abstractNumId w:val="11"/>
+    <w:abstractNumId w:val="12"/>
   </w:num>
   <w:num w:numId="19" w16cid:durableId="1153259161">
-    <w:abstractNumId w:val="26"/>
+    <w:abstractNumId w:val="28"/>
   </w:num>
   <w:num w:numId="20" w16cid:durableId="669409171">
-    <w:abstractNumId w:val="28"/>
+    <w:abstractNumId w:val="30"/>
   </w:num>
   <w:num w:numId="21" w16cid:durableId="1724407977">
-    <w:abstractNumId w:val="19"/>
+    <w:abstractNumId w:val="21"/>
     <w:lvlOverride w:ilvl="0">
       <w:lvl w:ilvl="0">
         <w:numFmt w:val="decimal"/>
@@ -6253,31 +6625,37 @@
     <w:abstractNumId w:val="3"/>
   </w:num>
   <w:num w:numId="23" w16cid:durableId="113404591">
-    <w:abstractNumId w:val="20"/>
+    <w:abstractNumId w:val="22"/>
   </w:num>
   <w:num w:numId="24" w16cid:durableId="172037059">
     <w:abstractNumId w:val="5"/>
   </w:num>
   <w:num w:numId="25" w16cid:durableId="668483715">
-    <w:abstractNumId w:val="23"/>
+    <w:abstractNumId w:val="25"/>
   </w:num>
   <w:num w:numId="26" w16cid:durableId="673845156">
     <w:abstractNumId w:val="6"/>
   </w:num>
   <w:num w:numId="27" w16cid:durableId="1182668746">
+    <w:abstractNumId w:val="18"/>
+  </w:num>
+  <w:num w:numId="28" w16cid:durableId="999578437">
+    <w:abstractNumId w:val="27"/>
+  </w:num>
+  <w:num w:numId="29" w16cid:durableId="413481093">
+    <w:abstractNumId w:val="14"/>
+  </w:num>
+  <w:num w:numId="30" w16cid:durableId="1529641803">
+    <w:abstractNumId w:val="29"/>
+  </w:num>
+  <w:num w:numId="31" w16cid:durableId="1847792954">
     <w:abstractNumId w:val="16"/>
   </w:num>
-  <w:num w:numId="28" w16cid:durableId="999578437">
-    <w:abstractNumId w:val="25"/>
+  <w:num w:numId="32" w16cid:durableId="460272380">
+    <w:abstractNumId w:val="17"/>
   </w:num>
-  <w:num w:numId="29" w16cid:durableId="413481093">
-    <w:abstractNumId w:val="13"/>
-  </w:num>
-  <w:num w:numId="30" w16cid:durableId="1529641803">
-    <w:abstractNumId w:val="27"/>
-  </w:num>
-  <w:num w:numId="31" w16cid:durableId="1847792954">
-    <w:abstractNumId w:val="15"/>
+  <w:num w:numId="33" w16cid:durableId="7103271">
+    <w:abstractNumId w:val="8"/>
   </w:num>
 </w:numbering>
 </file>

</xml_diff>

<commit_message>
Add observable trends of our experiments
</commit_message>
<xml_diff>
--- a/Latency Analysis/Problem Statement.docx
+++ b/Latency Analysis/Problem Statement.docx
@@ -1317,7 +1317,21 @@
         <w:rPr>
           <w:lang w:val="en-US"/>
         </w:rPr>
-        <w:t>A successful memory-aware tuning system must incorporate runtime-aware telemetry, possibly through language-level agents (JMX for Java, pprof for Go), and learn the interplay between GC behavior, object churn, and memory pressure over time.</w:t>
+        <w:t xml:space="preserve">A successful memory-aware tuning system must incorporate runtime-aware telemetry, possibly through language-level agents (JMX for Java, </w:t>
+      </w:r>
+      <w:proofErr w:type="spellStart"/>
+      <w:r>
+        <w:rPr>
+          <w:lang w:val="en-US"/>
+        </w:rPr>
+        <w:t>pprof</w:t>
+      </w:r>
+      <w:proofErr w:type="spellEnd"/>
+      <w:r>
+        <w:rPr>
+          <w:lang w:val="en-US"/>
+        </w:rPr>
+        <w:t xml:space="preserve"> for Go), and learn the interplay between GC behavior, object churn, and memory pressure over time.</w:t>
       </w:r>
     </w:p>
     <w:p>
@@ -1477,7 +1491,21 @@
         <w:rPr>
           <w:lang w:val="en-US"/>
         </w:rPr>
-        <w:t>When CPU limits are reduced below demand, the Linux CFS (Completely Fair Scheduler) throttles container processes. They are queued behind others or blocked altogether once their CPU time budget is exhausted within a cgroup.</w:t>
+        <w:t xml:space="preserve">When CPU limits are reduced below demand, the Linux CFS (Completely Fair Scheduler) throttles container processes. They are queued behind others or blocked altogether once their CPU time budget is exhausted within a </w:t>
+      </w:r>
+      <w:proofErr w:type="spellStart"/>
+      <w:r>
+        <w:rPr>
+          <w:lang w:val="en-US"/>
+        </w:rPr>
+        <w:t>cgroup</w:t>
+      </w:r>
+      <w:proofErr w:type="spellEnd"/>
+      <w:r>
+        <w:rPr>
+          <w:lang w:val="en-US"/>
+        </w:rPr>
+        <w:t>.</w:t>
       </w:r>
     </w:p>
     <w:p>
@@ -1968,7 +1996,21 @@
         <w:rPr>
           <w:lang w:val="en-US"/>
         </w:rPr>
-        <w:t>: Frameworks like Spring Boot or gRPC introduce backpressure and retry mechanisms when resources are constrained, adding delay.</w:t>
+        <w:t xml:space="preserve">: Frameworks like Spring Boot or </w:t>
+      </w:r>
+      <w:proofErr w:type="spellStart"/>
+      <w:r>
+        <w:rPr>
+          <w:lang w:val="en-US"/>
+        </w:rPr>
+        <w:t>gRPC</w:t>
+      </w:r>
+      <w:proofErr w:type="spellEnd"/>
+      <w:r>
+        <w:rPr>
+          <w:lang w:val="en-US"/>
+        </w:rPr>
+        <w:t xml:space="preserve"> introduce backpressure and retry mechanisms when resources are constrained, adding delay.</w:t>
       </w:r>
     </w:p>
     <w:p>
@@ -2040,19 +2082,43 @@
           <w:lang w:val="en-US"/>
         </w:rPr>
       </w:pPr>
+      <w:proofErr w:type="spellStart"/>
       <w:r>
         <w:rPr>
           <w:b/>
           <w:bCs/>
           <w:lang w:val="en-US"/>
         </w:rPr>
-        <w:t>cgroups v2 Enforcement</w:t>
-      </w:r>
-      <w:r>
-        <w:rPr>
-          <w:lang w:val="en-US"/>
-        </w:rPr>
-        <w:t>: Kubernetes applies resource constraints via cgroups. Reducing limits enforces hard throttles, not just soft hints.</w:t>
+        <w:t>cgroups</w:t>
+      </w:r>
+      <w:proofErr w:type="spellEnd"/>
+      <w:r>
+        <w:rPr>
+          <w:b/>
+          <w:bCs/>
+          <w:lang w:val="en-US"/>
+        </w:rPr>
+        <w:t xml:space="preserve"> v2 Enforcement</w:t>
+      </w:r>
+      <w:r>
+        <w:rPr>
+          <w:lang w:val="en-US"/>
+        </w:rPr>
+        <w:t xml:space="preserve">: Kubernetes applies resource constraints via </w:t>
+      </w:r>
+      <w:proofErr w:type="spellStart"/>
+      <w:r>
+        <w:rPr>
+          <w:lang w:val="en-US"/>
+        </w:rPr>
+        <w:t>cgroups</w:t>
+      </w:r>
+      <w:proofErr w:type="spellEnd"/>
+      <w:r>
+        <w:rPr>
+          <w:lang w:val="en-US"/>
+        </w:rPr>
+        <w:t>. Reducing limits enforces hard throttles, not just soft hints.</w:t>
       </w:r>
     </w:p>
     <w:p>
@@ -2078,7 +2144,21 @@
         <w:rPr>
           <w:lang w:val="en-US"/>
         </w:rPr>
-        <w:t>: Reduced requests cause services to drop from Guaranteed to Burstable/BestEffort, making them first targets during node pressure.</w:t>
+        <w:t>: Reduced requests cause services to drop from Guaranteed to Burstable/</w:t>
+      </w:r>
+      <w:proofErr w:type="spellStart"/>
+      <w:r>
+        <w:rPr>
+          <w:lang w:val="en-US"/>
+        </w:rPr>
+        <w:t>BestEffort</w:t>
+      </w:r>
+      <w:proofErr w:type="spellEnd"/>
+      <w:r>
+        <w:rPr>
+          <w:lang w:val="en-US"/>
+        </w:rPr>
+        <w:t>, making them first targets during node pressure.</w:t>
       </w:r>
     </w:p>
     <w:p>
@@ -2107,6 +2187,456 @@
         </w:rPr>
         <w:t>: Unlike VMs, containers don't accumulate burst credits. Once throttled, they must wait for the next cycle.</w:t>
       </w:r>
+    </w:p>
+    <w:p>
+      <w:pPr>
+        <w:spacing w:before="240" w:after="240"/>
+        <w:rPr>
+          <w:lang w:val="en-US"/>
+        </w:rPr>
+      </w:pPr>
+    </w:p>
+    <w:p>
+      <w:pPr>
+        <w:numPr>
+          <w:ilvl w:val="0"/>
+          <w:numId w:val="34"/>
+        </w:numPr>
+        <w:spacing w:before="240" w:after="240"/>
+        <w:rPr>
+          <w:b/>
+          <w:bCs/>
+          <w:lang w:val="en-US"/>
+        </w:rPr>
+      </w:pPr>
+      <w:r>
+        <w:rPr>
+          <w:b/>
+          <w:bCs/>
+          <w:lang w:val="en-US"/>
+        </w:rPr>
+        <w:t>Observable Trends in Our Experiments</w:t>
+      </w:r>
+    </w:p>
+    <w:tbl>
+      <w:tblPr>
+        <w:tblW w:w="9360" w:type="dxa"/>
+        <w:tblCellMar>
+          <w:top w:w="15" w:type="dxa"/>
+          <w:left w:w="15" w:type="dxa"/>
+          <w:bottom w:w="15" w:type="dxa"/>
+          <w:right w:w="15" w:type="dxa"/>
+        </w:tblCellMar>
+        <w:tblLook w:val="04A0" w:firstRow="1" w:lastRow="0" w:firstColumn="1" w:lastColumn="0" w:noHBand="0" w:noVBand="1"/>
+      </w:tblPr>
+      <w:tblGrid>
+        <w:gridCol w:w="4381"/>
+        <w:gridCol w:w="4979"/>
+      </w:tblGrid>
+      <w:tr>
+        <w:tc>
+          <w:tcPr>
+            <w:tcW w:w="0" w:type="auto"/>
+            <w:tcBorders>
+              <w:top w:val="single" w:sz="8" w:space="0" w:color="000000"/>
+              <w:left w:val="single" w:sz="8" w:space="0" w:color="000000"/>
+              <w:bottom w:val="single" w:sz="8" w:space="0" w:color="000000"/>
+              <w:right w:val="single" w:sz="8" w:space="0" w:color="000000"/>
+            </w:tcBorders>
+            <w:tcMar>
+              <w:top w:w="100" w:type="dxa"/>
+              <w:left w:w="100" w:type="dxa"/>
+              <w:bottom w:w="100" w:type="dxa"/>
+              <w:right w:w="100" w:type="dxa"/>
+            </w:tcMar>
+            <w:hideMark/>
+          </w:tcPr>
+          <w:p>
+            <w:pPr>
+              <w:spacing w:before="240" w:after="240"/>
+              <w:rPr>
+                <w:lang w:val="en-US"/>
+              </w:rPr>
+            </w:pPr>
+            <w:r>
+              <w:rPr>
+                <w:lang w:val="en-US"/>
+              </w:rPr>
+              <w:t>Pattern</w:t>
+            </w:r>
+          </w:p>
+        </w:tc>
+        <w:tc>
+          <w:tcPr>
+            <w:tcW w:w="0" w:type="auto"/>
+            <w:tcBorders>
+              <w:top w:val="single" w:sz="8" w:space="0" w:color="000000"/>
+              <w:left w:val="single" w:sz="8" w:space="0" w:color="000000"/>
+              <w:bottom w:val="single" w:sz="8" w:space="0" w:color="000000"/>
+              <w:right w:val="single" w:sz="8" w:space="0" w:color="000000"/>
+            </w:tcBorders>
+            <w:tcMar>
+              <w:top w:w="100" w:type="dxa"/>
+              <w:left w:w="100" w:type="dxa"/>
+              <w:bottom w:w="100" w:type="dxa"/>
+              <w:right w:w="100" w:type="dxa"/>
+            </w:tcMar>
+            <w:hideMark/>
+          </w:tcPr>
+          <w:p>
+            <w:pPr>
+              <w:spacing w:before="240" w:after="240"/>
+              <w:rPr>
+                <w:lang w:val="en-US"/>
+              </w:rPr>
+            </w:pPr>
+            <w:r>
+              <w:rPr>
+                <w:lang w:val="en-US"/>
+              </w:rPr>
+              <w:t>Explanation</w:t>
+            </w:r>
+          </w:p>
+        </w:tc>
+      </w:tr>
+      <w:tr>
+        <w:tc>
+          <w:tcPr>
+            <w:tcW w:w="0" w:type="auto"/>
+            <w:tcBorders>
+              <w:top w:val="single" w:sz="8" w:space="0" w:color="000000"/>
+              <w:left w:val="single" w:sz="8" w:space="0" w:color="000000"/>
+              <w:bottom w:val="single" w:sz="8" w:space="0" w:color="000000"/>
+              <w:right w:val="single" w:sz="8" w:space="0" w:color="000000"/>
+            </w:tcBorders>
+            <w:tcMar>
+              <w:top w:w="100" w:type="dxa"/>
+              <w:left w:w="100" w:type="dxa"/>
+              <w:bottom w:w="100" w:type="dxa"/>
+              <w:right w:w="100" w:type="dxa"/>
+            </w:tcMar>
+            <w:hideMark/>
+          </w:tcPr>
+          <w:p>
+            <w:pPr>
+              <w:spacing w:before="240" w:after="240"/>
+              <w:rPr>
+                <w:lang w:val="en-US"/>
+              </w:rPr>
+            </w:pPr>
+            <w:r>
+              <w:rPr>
+                <w:lang w:val="en-US"/>
+              </w:rPr>
+              <w:t>Latency increases immediately with CPU reduction</w:t>
+            </w:r>
+          </w:p>
+        </w:tc>
+        <w:tc>
+          <w:tcPr>
+            <w:tcW w:w="0" w:type="auto"/>
+            <w:tcBorders>
+              <w:top w:val="single" w:sz="8" w:space="0" w:color="000000"/>
+              <w:left w:val="single" w:sz="8" w:space="0" w:color="000000"/>
+              <w:bottom w:val="single" w:sz="8" w:space="0" w:color="000000"/>
+              <w:right w:val="single" w:sz="8" w:space="0" w:color="000000"/>
+            </w:tcBorders>
+            <w:tcMar>
+              <w:top w:w="100" w:type="dxa"/>
+              <w:left w:w="100" w:type="dxa"/>
+              <w:bottom w:w="100" w:type="dxa"/>
+              <w:right w:w="100" w:type="dxa"/>
+            </w:tcMar>
+            <w:hideMark/>
+          </w:tcPr>
+          <w:p>
+            <w:pPr>
+              <w:spacing w:before="240" w:after="240"/>
+              <w:rPr>
+                <w:lang w:val="en-US"/>
+              </w:rPr>
+            </w:pPr>
+            <w:r>
+              <w:rPr>
+                <w:lang w:val="en-US"/>
+              </w:rPr>
+              <w:t>Because compute starvation is directly felt per request</w:t>
+            </w:r>
+          </w:p>
+        </w:tc>
+      </w:tr>
+      <w:tr>
+        <w:tc>
+          <w:tcPr>
+            <w:tcW w:w="0" w:type="auto"/>
+            <w:tcBorders>
+              <w:top w:val="single" w:sz="8" w:space="0" w:color="000000"/>
+              <w:left w:val="single" w:sz="8" w:space="0" w:color="000000"/>
+              <w:bottom w:val="single" w:sz="8" w:space="0" w:color="000000"/>
+              <w:right w:val="single" w:sz="8" w:space="0" w:color="000000"/>
+            </w:tcBorders>
+            <w:tcMar>
+              <w:top w:w="100" w:type="dxa"/>
+              <w:left w:w="100" w:type="dxa"/>
+              <w:bottom w:w="100" w:type="dxa"/>
+              <w:right w:w="100" w:type="dxa"/>
+            </w:tcMar>
+            <w:hideMark/>
+          </w:tcPr>
+          <w:p>
+            <w:pPr>
+              <w:spacing w:before="240" w:after="240"/>
+              <w:rPr>
+                <w:lang w:val="en-US"/>
+              </w:rPr>
+            </w:pPr>
+            <w:r>
+              <w:rPr>
+                <w:lang w:val="en-US"/>
+              </w:rPr>
+              <w:t>Latency remains stable initially with memory reduction</w:t>
+            </w:r>
+          </w:p>
+        </w:tc>
+        <w:tc>
+          <w:tcPr>
+            <w:tcW w:w="0" w:type="auto"/>
+            <w:tcBorders>
+              <w:top w:val="single" w:sz="8" w:space="0" w:color="000000"/>
+              <w:left w:val="single" w:sz="8" w:space="0" w:color="000000"/>
+              <w:bottom w:val="single" w:sz="8" w:space="0" w:color="000000"/>
+              <w:right w:val="single" w:sz="8" w:space="0" w:color="000000"/>
+            </w:tcBorders>
+            <w:tcMar>
+              <w:top w:w="100" w:type="dxa"/>
+              <w:left w:w="100" w:type="dxa"/>
+              <w:bottom w:w="100" w:type="dxa"/>
+              <w:right w:w="100" w:type="dxa"/>
+            </w:tcMar>
+            <w:hideMark/>
+          </w:tcPr>
+          <w:p>
+            <w:pPr>
+              <w:spacing w:before="240" w:after="240"/>
+              <w:rPr>
+                <w:lang w:val="en-US"/>
+              </w:rPr>
+            </w:pPr>
+            <w:r>
+              <w:rPr>
+                <w:lang w:val="en-US"/>
+              </w:rPr>
+              <w:t>Until usage nears limits—then GC stalls or OOM</w:t>
+            </w:r>
+          </w:p>
+        </w:tc>
+      </w:tr>
+      <w:tr>
+        <w:tc>
+          <w:tcPr>
+            <w:tcW w:w="0" w:type="auto"/>
+            <w:tcBorders>
+              <w:top w:val="single" w:sz="8" w:space="0" w:color="000000"/>
+              <w:left w:val="single" w:sz="8" w:space="0" w:color="000000"/>
+              <w:bottom w:val="single" w:sz="8" w:space="0" w:color="000000"/>
+              <w:right w:val="single" w:sz="8" w:space="0" w:color="000000"/>
+            </w:tcBorders>
+            <w:tcMar>
+              <w:top w:w="100" w:type="dxa"/>
+              <w:left w:w="100" w:type="dxa"/>
+              <w:bottom w:w="100" w:type="dxa"/>
+              <w:right w:w="100" w:type="dxa"/>
+            </w:tcMar>
+            <w:hideMark/>
+          </w:tcPr>
+          <w:p>
+            <w:pPr>
+              <w:spacing w:before="240" w:after="240"/>
+              <w:rPr>
+                <w:lang w:val="en-US"/>
+              </w:rPr>
+            </w:pPr>
+            <w:r>
+              <w:rPr>
+                <w:lang w:val="en-US"/>
+              </w:rPr>
+              <w:t>Combined reduction causes faster latency rise than expected</w:t>
+            </w:r>
+          </w:p>
+        </w:tc>
+        <w:tc>
+          <w:tcPr>
+            <w:tcW w:w="0" w:type="auto"/>
+            <w:tcBorders>
+              <w:top w:val="single" w:sz="8" w:space="0" w:color="000000"/>
+              <w:left w:val="single" w:sz="8" w:space="0" w:color="000000"/>
+              <w:bottom w:val="single" w:sz="8" w:space="0" w:color="000000"/>
+              <w:right w:val="single" w:sz="8" w:space="0" w:color="000000"/>
+            </w:tcBorders>
+            <w:tcMar>
+              <w:top w:w="100" w:type="dxa"/>
+              <w:left w:w="100" w:type="dxa"/>
+              <w:bottom w:w="100" w:type="dxa"/>
+              <w:right w:w="100" w:type="dxa"/>
+            </w:tcMar>
+            <w:hideMark/>
+          </w:tcPr>
+          <w:p>
+            <w:pPr>
+              <w:spacing w:before="240" w:after="240"/>
+              <w:rPr>
+                <w:lang w:val="en-US"/>
+              </w:rPr>
+            </w:pPr>
+            <w:r>
+              <w:rPr>
+                <w:lang w:val="en-US"/>
+              </w:rPr>
+              <w:t>Due to internal coupling of CPU + memory under high-load JVMs</w:t>
+            </w:r>
+          </w:p>
+        </w:tc>
+      </w:tr>
+      <w:tr>
+        <w:tc>
+          <w:tcPr>
+            <w:tcW w:w="0" w:type="auto"/>
+            <w:tcBorders>
+              <w:top w:val="single" w:sz="8" w:space="0" w:color="000000"/>
+              <w:left w:val="single" w:sz="8" w:space="0" w:color="000000"/>
+              <w:bottom w:val="single" w:sz="8" w:space="0" w:color="000000"/>
+              <w:right w:val="single" w:sz="8" w:space="0" w:color="000000"/>
+            </w:tcBorders>
+            <w:tcMar>
+              <w:top w:w="100" w:type="dxa"/>
+              <w:left w:w="100" w:type="dxa"/>
+              <w:bottom w:w="100" w:type="dxa"/>
+              <w:right w:w="100" w:type="dxa"/>
+            </w:tcMar>
+            <w:hideMark/>
+          </w:tcPr>
+          <w:p>
+            <w:pPr>
+              <w:spacing w:before="240" w:after="240"/>
+              <w:rPr>
+                <w:lang w:val="en-US"/>
+              </w:rPr>
+            </w:pPr>
+            <w:r>
+              <w:rPr>
+                <w:lang w:val="en-US"/>
+              </w:rPr>
+              <w:t>Echo service remains stable</w:t>
+            </w:r>
+          </w:p>
+        </w:tc>
+        <w:tc>
+          <w:tcPr>
+            <w:tcW w:w="0" w:type="auto"/>
+            <w:tcBorders>
+              <w:top w:val="single" w:sz="8" w:space="0" w:color="000000"/>
+              <w:left w:val="single" w:sz="8" w:space="0" w:color="000000"/>
+              <w:bottom w:val="single" w:sz="8" w:space="0" w:color="000000"/>
+              <w:right w:val="single" w:sz="8" w:space="0" w:color="000000"/>
+            </w:tcBorders>
+            <w:tcMar>
+              <w:top w:w="100" w:type="dxa"/>
+              <w:left w:w="100" w:type="dxa"/>
+              <w:bottom w:w="100" w:type="dxa"/>
+              <w:right w:w="100" w:type="dxa"/>
+            </w:tcMar>
+            <w:hideMark/>
+          </w:tcPr>
+          <w:p>
+            <w:pPr>
+              <w:spacing w:before="240" w:after="240"/>
+              <w:rPr>
+                <w:lang w:val="en-US"/>
+              </w:rPr>
+            </w:pPr>
+            <w:r>
+              <w:rPr>
+                <w:lang w:val="en-US"/>
+              </w:rPr>
+              <w:t>Because it’s compute-light and well below resource demand thresholds</w:t>
+            </w:r>
+          </w:p>
+        </w:tc>
+      </w:tr>
+      <w:tr>
+        <w:tc>
+          <w:tcPr>
+            <w:tcW w:w="0" w:type="auto"/>
+            <w:tcBorders>
+              <w:top w:val="single" w:sz="8" w:space="0" w:color="000000"/>
+              <w:left w:val="single" w:sz="8" w:space="0" w:color="000000"/>
+              <w:bottom w:val="single" w:sz="8" w:space="0" w:color="000000"/>
+              <w:right w:val="single" w:sz="8" w:space="0" w:color="000000"/>
+            </w:tcBorders>
+            <w:tcMar>
+              <w:top w:w="100" w:type="dxa"/>
+              <w:left w:w="100" w:type="dxa"/>
+              <w:bottom w:w="100" w:type="dxa"/>
+              <w:right w:w="100" w:type="dxa"/>
+            </w:tcMar>
+            <w:hideMark/>
+          </w:tcPr>
+          <w:p>
+            <w:pPr>
+              <w:spacing w:before="240" w:after="240"/>
+              <w:rPr>
+                <w:lang w:val="en-US"/>
+              </w:rPr>
+            </w:pPr>
+            <w:r>
+              <w:rPr>
+                <w:lang w:val="en-US"/>
+              </w:rPr>
+              <w:t>Latency spikes align with reduction events</w:t>
+            </w:r>
+          </w:p>
+        </w:tc>
+        <w:tc>
+          <w:tcPr>
+            <w:tcW w:w="0" w:type="auto"/>
+            <w:tcBorders>
+              <w:top w:val="single" w:sz="8" w:space="0" w:color="000000"/>
+              <w:left w:val="single" w:sz="8" w:space="0" w:color="000000"/>
+              <w:bottom w:val="single" w:sz="8" w:space="0" w:color="000000"/>
+              <w:right w:val="single" w:sz="8" w:space="0" w:color="000000"/>
+            </w:tcBorders>
+            <w:tcMar>
+              <w:top w:w="100" w:type="dxa"/>
+              <w:left w:w="100" w:type="dxa"/>
+              <w:bottom w:w="100" w:type="dxa"/>
+              <w:right w:w="100" w:type="dxa"/>
+            </w:tcMar>
+            <w:hideMark/>
+          </w:tcPr>
+          <w:p>
+            <w:pPr>
+              <w:spacing w:before="240" w:after="240"/>
+              <w:rPr>
+                <w:lang w:val="en-US"/>
+              </w:rPr>
+            </w:pPr>
+            <w:r>
+              <w:rPr>
+                <w:lang w:val="en-US"/>
+              </w:rPr>
+              <w:t>Confirming resource stress as the primary cause, not load</w:t>
+            </w:r>
+          </w:p>
+        </w:tc>
+      </w:tr>
+    </w:tbl>
+    <w:p>
+      <w:pPr>
+        <w:spacing w:before="240" w:after="240"/>
+        <w:rPr>
+          <w:lang w:val="en-US"/>
+        </w:rPr>
+      </w:pPr>
     </w:p>
     <w:p>
       <w:pPr>
@@ -5011,6 +5541,119 @@
     </w:lvl>
   </w:abstractNum>
   <w:abstractNum w:abstractNumId="20" w15:restartNumberingAfterBreak="0">
+    <w:nsid w:val="58AD3055"/>
+    <w:multiLevelType w:val="multilevel"/>
+    <w:tmpl w:val="1312D6DE"/>
+    <w:lvl w:ilvl="0">
+      <w:start w:val="1"/>
+      <w:numFmt w:val="decimal"/>
+      <w:lvlText w:val="%1."/>
+      <w:lvlJc w:val="left"/>
+      <w:pPr>
+        <w:tabs>
+          <w:tab w:val="num" w:pos="720"/>
+        </w:tabs>
+        <w:ind w:left="720" w:hanging="360"/>
+      </w:pPr>
+    </w:lvl>
+    <w:lvl w:ilvl="1" w:tentative="1">
+      <w:start w:val="1"/>
+      <w:numFmt w:val="decimal"/>
+      <w:lvlText w:val="%2."/>
+      <w:lvlJc w:val="left"/>
+      <w:pPr>
+        <w:tabs>
+          <w:tab w:val="num" w:pos="1440"/>
+        </w:tabs>
+        <w:ind w:left="1440" w:hanging="360"/>
+      </w:pPr>
+    </w:lvl>
+    <w:lvl w:ilvl="2" w:tentative="1">
+      <w:start w:val="1"/>
+      <w:numFmt w:val="decimal"/>
+      <w:lvlText w:val="%3."/>
+      <w:lvlJc w:val="left"/>
+      <w:pPr>
+        <w:tabs>
+          <w:tab w:val="num" w:pos="2160"/>
+        </w:tabs>
+        <w:ind w:left="2160" w:hanging="360"/>
+      </w:pPr>
+    </w:lvl>
+    <w:lvl w:ilvl="3" w:tentative="1">
+      <w:start w:val="1"/>
+      <w:numFmt w:val="decimal"/>
+      <w:lvlText w:val="%4."/>
+      <w:lvlJc w:val="left"/>
+      <w:pPr>
+        <w:tabs>
+          <w:tab w:val="num" w:pos="2880"/>
+        </w:tabs>
+        <w:ind w:left="2880" w:hanging="360"/>
+      </w:pPr>
+    </w:lvl>
+    <w:lvl w:ilvl="4" w:tentative="1">
+      <w:start w:val="1"/>
+      <w:numFmt w:val="decimal"/>
+      <w:lvlText w:val="%5."/>
+      <w:lvlJc w:val="left"/>
+      <w:pPr>
+        <w:tabs>
+          <w:tab w:val="num" w:pos="3600"/>
+        </w:tabs>
+        <w:ind w:left="3600" w:hanging="360"/>
+      </w:pPr>
+    </w:lvl>
+    <w:lvl w:ilvl="5" w:tentative="1">
+      <w:start w:val="1"/>
+      <w:numFmt w:val="decimal"/>
+      <w:lvlText w:val="%6."/>
+      <w:lvlJc w:val="left"/>
+      <w:pPr>
+        <w:tabs>
+          <w:tab w:val="num" w:pos="4320"/>
+        </w:tabs>
+        <w:ind w:left="4320" w:hanging="360"/>
+      </w:pPr>
+    </w:lvl>
+    <w:lvl w:ilvl="6" w:tentative="1">
+      <w:start w:val="1"/>
+      <w:numFmt w:val="decimal"/>
+      <w:lvlText w:val="%7."/>
+      <w:lvlJc w:val="left"/>
+      <w:pPr>
+        <w:tabs>
+          <w:tab w:val="num" w:pos="5040"/>
+        </w:tabs>
+        <w:ind w:left="5040" w:hanging="360"/>
+      </w:pPr>
+    </w:lvl>
+    <w:lvl w:ilvl="7" w:tentative="1">
+      <w:start w:val="1"/>
+      <w:numFmt w:val="decimal"/>
+      <w:lvlText w:val="%8."/>
+      <w:lvlJc w:val="left"/>
+      <w:pPr>
+        <w:tabs>
+          <w:tab w:val="num" w:pos="5760"/>
+        </w:tabs>
+        <w:ind w:left="5760" w:hanging="360"/>
+      </w:pPr>
+    </w:lvl>
+    <w:lvl w:ilvl="8" w:tentative="1">
+      <w:start w:val="1"/>
+      <w:numFmt w:val="decimal"/>
+      <w:lvlText w:val="%9."/>
+      <w:lvlJc w:val="left"/>
+      <w:pPr>
+        <w:tabs>
+          <w:tab w:val="num" w:pos="6480"/>
+        </w:tabs>
+        <w:ind w:left="6480" w:hanging="360"/>
+      </w:pPr>
+    </w:lvl>
+  </w:abstractNum>
+  <w:abstractNum w:abstractNumId="21" w15:restartNumberingAfterBreak="0">
     <w:nsid w:val="58E17498"/>
     <w:multiLevelType w:val="multilevel"/>
     <w:tmpl w:val="6206E0B0"/>
@@ -5159,7 +5802,7 @@
       </w:rPr>
     </w:lvl>
   </w:abstractNum>
-  <w:abstractNum w:abstractNumId="21" w15:restartNumberingAfterBreak="0">
+  <w:abstractNum w:abstractNumId="22" w15:restartNumberingAfterBreak="0">
     <w:nsid w:val="5E86026A"/>
     <w:multiLevelType w:val="multilevel"/>
     <w:tmpl w:val="86F837B0"/>
@@ -5272,7 +5915,7 @@
       </w:pPr>
     </w:lvl>
   </w:abstractNum>
-  <w:abstractNum w:abstractNumId="22" w15:restartNumberingAfterBreak="0">
+  <w:abstractNum w:abstractNumId="23" w15:restartNumberingAfterBreak="0">
     <w:nsid w:val="61F25D35"/>
     <w:multiLevelType w:val="multilevel"/>
     <w:tmpl w:val="2206A484"/>
@@ -5385,7 +6028,7 @@
       </w:pPr>
     </w:lvl>
   </w:abstractNum>
-  <w:abstractNum w:abstractNumId="23" w15:restartNumberingAfterBreak="0">
+  <w:abstractNum w:abstractNumId="24" w15:restartNumberingAfterBreak="0">
     <w:nsid w:val="634E7724"/>
     <w:multiLevelType w:val="multilevel"/>
     <w:tmpl w:val="D208FE4E"/>
@@ -5498,7 +6141,7 @@
       </w:pPr>
     </w:lvl>
   </w:abstractNum>
-  <w:abstractNum w:abstractNumId="24" w15:restartNumberingAfterBreak="0">
+  <w:abstractNum w:abstractNumId="25" w15:restartNumberingAfterBreak="0">
     <w:nsid w:val="64956CBE"/>
     <w:multiLevelType w:val="multilevel"/>
     <w:tmpl w:val="EB64F774"/>
@@ -5611,7 +6254,7 @@
       </w:pPr>
     </w:lvl>
   </w:abstractNum>
-  <w:abstractNum w:abstractNumId="25" w15:restartNumberingAfterBreak="0">
+  <w:abstractNum w:abstractNumId="26" w15:restartNumberingAfterBreak="0">
     <w:nsid w:val="65414265"/>
     <w:multiLevelType w:val="multilevel"/>
     <w:tmpl w:val="A77A9A70"/>
@@ -5724,7 +6367,7 @@
       </w:pPr>
     </w:lvl>
   </w:abstractNum>
-  <w:abstractNum w:abstractNumId="26" w15:restartNumberingAfterBreak="0">
+  <w:abstractNum w:abstractNumId="27" w15:restartNumberingAfterBreak="0">
     <w:nsid w:val="65CA3AFE"/>
     <w:multiLevelType w:val="multilevel"/>
     <w:tmpl w:val="C06CA624"/>
@@ -5837,7 +6480,7 @@
       </w:pPr>
     </w:lvl>
   </w:abstractNum>
-  <w:abstractNum w:abstractNumId="27" w15:restartNumberingAfterBreak="0">
+  <w:abstractNum w:abstractNumId="28" w15:restartNumberingAfterBreak="0">
     <w:nsid w:val="6E9775AA"/>
     <w:multiLevelType w:val="multilevel"/>
     <w:tmpl w:val="1312D6DE"/>
@@ -5950,7 +6593,7 @@
       </w:pPr>
     </w:lvl>
   </w:abstractNum>
-  <w:abstractNum w:abstractNumId="28" w15:restartNumberingAfterBreak="0">
+  <w:abstractNum w:abstractNumId="29" w15:restartNumberingAfterBreak="0">
     <w:nsid w:val="75050C2E"/>
     <w:multiLevelType w:val="multilevel"/>
     <w:tmpl w:val="F5AA18D2"/>
@@ -6063,7 +6706,7 @@
       </w:pPr>
     </w:lvl>
   </w:abstractNum>
-  <w:abstractNum w:abstractNumId="29" w15:restartNumberingAfterBreak="0">
+  <w:abstractNum w:abstractNumId="30" w15:restartNumberingAfterBreak="0">
     <w:nsid w:val="75A87A0B"/>
     <w:multiLevelType w:val="multilevel"/>
     <w:tmpl w:val="1312D6DE"/>
@@ -6176,7 +6819,7 @@
       </w:pPr>
     </w:lvl>
   </w:abstractNum>
-  <w:abstractNum w:abstractNumId="30" w15:restartNumberingAfterBreak="0">
+  <w:abstractNum w:abstractNumId="31" w15:restartNumberingAfterBreak="0">
     <w:nsid w:val="780D5640"/>
     <w:multiLevelType w:val="multilevel"/>
     <w:tmpl w:val="362482F4"/>
@@ -6325,7 +6968,7 @@
       </w:rPr>
     </w:lvl>
   </w:abstractNum>
-  <w:abstractNum w:abstractNumId="31" w15:restartNumberingAfterBreak="0">
+  <w:abstractNum w:abstractNumId="32" w15:restartNumberingAfterBreak="0">
     <w:nsid w:val="79DF3285"/>
     <w:multiLevelType w:val="multilevel"/>
     <w:tmpl w:val="C942674A"/>
@@ -6438,7 +7081,7 @@
       </w:pPr>
     </w:lvl>
   </w:abstractNum>
-  <w:abstractNum w:abstractNumId="32" w15:restartNumberingAfterBreak="0">
+  <w:abstractNum w:abstractNumId="33" w15:restartNumberingAfterBreak="0">
     <w:nsid w:val="7E0B3830"/>
     <w:multiLevelType w:val="multilevel"/>
     <w:tmpl w:val="91260590"/>
@@ -6558,7 +7201,7 @@
     <w:abstractNumId w:val="1"/>
   </w:num>
   <w:num w:numId="3" w16cid:durableId="1840341829">
-    <w:abstractNumId w:val="31"/>
+    <w:abstractNumId w:val="32"/>
   </w:num>
   <w:num w:numId="4" w16cid:durableId="1828782994">
     <w:abstractNumId w:val="2"/>
@@ -6570,7 +7213,7 @@
     <w:abstractNumId w:val="9"/>
   </w:num>
   <w:num w:numId="7" w16cid:durableId="436755086">
-    <w:abstractNumId w:val="26"/>
+    <w:abstractNumId w:val="27"/>
   </w:num>
   <w:num w:numId="8" w16cid:durableId="904952116">
     <w:abstractNumId w:val="19"/>
@@ -6579,16 +7222,16 @@
     <w:abstractNumId w:val="7"/>
   </w:num>
   <w:num w:numId="10" w16cid:durableId="1194921500">
-    <w:abstractNumId w:val="23"/>
+    <w:abstractNumId w:val="24"/>
   </w:num>
   <w:num w:numId="11" w16cid:durableId="365101865">
     <w:abstractNumId w:val="0"/>
   </w:num>
   <w:num w:numId="12" w16cid:durableId="523783474">
-    <w:abstractNumId w:val="20"/>
+    <w:abstractNumId w:val="21"/>
   </w:num>
   <w:num w:numId="13" w16cid:durableId="1518538159">
-    <w:abstractNumId w:val="32"/>
+    <w:abstractNumId w:val="33"/>
   </w:num>
   <w:num w:numId="14" w16cid:durableId="1580629856">
     <w:abstractNumId w:val="4"/>
@@ -6600,19 +7243,19 @@
     <w:abstractNumId w:val="11"/>
   </w:num>
   <w:num w:numId="17" w16cid:durableId="1909682324">
-    <w:abstractNumId w:val="24"/>
+    <w:abstractNumId w:val="25"/>
   </w:num>
   <w:num w:numId="18" w16cid:durableId="1982424461">
     <w:abstractNumId w:val="12"/>
   </w:num>
   <w:num w:numId="19" w16cid:durableId="1153259161">
-    <w:abstractNumId w:val="28"/>
+    <w:abstractNumId w:val="29"/>
   </w:num>
   <w:num w:numId="20" w16cid:durableId="669409171">
-    <w:abstractNumId w:val="30"/>
+    <w:abstractNumId w:val="31"/>
   </w:num>
   <w:num w:numId="21" w16cid:durableId="1724407977">
-    <w:abstractNumId w:val="21"/>
+    <w:abstractNumId w:val="22"/>
     <w:lvlOverride w:ilvl="0">
       <w:lvl w:ilvl="0">
         <w:numFmt w:val="decimal"/>
@@ -6625,13 +7268,13 @@
     <w:abstractNumId w:val="3"/>
   </w:num>
   <w:num w:numId="23" w16cid:durableId="113404591">
-    <w:abstractNumId w:val="22"/>
+    <w:abstractNumId w:val="23"/>
   </w:num>
   <w:num w:numId="24" w16cid:durableId="172037059">
     <w:abstractNumId w:val="5"/>
   </w:num>
   <w:num w:numId="25" w16cid:durableId="668483715">
-    <w:abstractNumId w:val="25"/>
+    <w:abstractNumId w:val="26"/>
   </w:num>
   <w:num w:numId="26" w16cid:durableId="673845156">
     <w:abstractNumId w:val="6"/>
@@ -6640,13 +7283,13 @@
     <w:abstractNumId w:val="18"/>
   </w:num>
   <w:num w:numId="28" w16cid:durableId="999578437">
-    <w:abstractNumId w:val="27"/>
+    <w:abstractNumId w:val="28"/>
   </w:num>
   <w:num w:numId="29" w16cid:durableId="413481093">
     <w:abstractNumId w:val="14"/>
   </w:num>
   <w:num w:numId="30" w16cid:durableId="1529641803">
-    <w:abstractNumId w:val="29"/>
+    <w:abstractNumId w:val="30"/>
   </w:num>
   <w:num w:numId="31" w16cid:durableId="1847792954">
     <w:abstractNumId w:val="16"/>
@@ -6656,6 +7299,9 @@
   </w:num>
   <w:num w:numId="33" w16cid:durableId="7103271">
     <w:abstractNumId w:val="8"/>
+  </w:num>
+  <w:num w:numId="34" w16cid:durableId="1493988621">
+    <w:abstractNumId w:val="20"/>
   </w:num>
 </w:numbering>
 </file>

</xml_diff>

<commit_message>
Add solutions to throttling & scheduling delay
</commit_message>
<xml_diff>
--- a/Latency Analysis/Problem Statement.docx
+++ b/Latency Analysis/Problem Statement.docx
@@ -2640,8 +2640,263 @@
     </w:p>
     <w:p>
       <w:pPr>
-        <w:spacing w:before="240" w:after="240"/>
-        <w:ind w:left="360"/>
+        <w:pStyle w:val="Heading2"/>
+        <w:rPr>
+          <w:b/>
+          <w:bCs/>
+          <w:lang w:val="en-US"/>
+        </w:rPr>
+      </w:pPr>
+      <w:r>
+        <w:rPr>
+          <w:lang w:val="en-US"/>
+        </w:rPr>
+        <w:t>Solutions to Latency Increases from Resource Reductions</w:t>
+      </w:r>
+    </w:p>
+    <w:p>
+      <w:pPr>
+        <w:numPr>
+          <w:ilvl w:val="0"/>
+          <w:numId w:val="35"/>
+        </w:numPr>
+        <w:spacing w:before="240" w:after="240"/>
+        <w:rPr>
+          <w:b/>
+          <w:bCs/>
+          <w:lang w:val="en-US"/>
+        </w:rPr>
+      </w:pPr>
+      <w:r>
+        <w:rPr>
+          <w:b/>
+          <w:bCs/>
+          <w:lang w:val="en-US"/>
+        </w:rPr>
+        <w:t>Throttling &amp; CPU Scheduling Delay</w:t>
+      </w:r>
+    </w:p>
+    <w:p>
+      <w:pPr>
+        <w:numPr>
+          <w:ilvl w:val="0"/>
+          <w:numId w:val="36"/>
+        </w:numPr>
+        <w:spacing w:before="240" w:after="240"/>
+        <w:rPr>
+          <w:b/>
+          <w:bCs/>
+          <w:lang w:val="en-US"/>
+        </w:rPr>
+      </w:pPr>
+      <w:r>
+        <w:rPr>
+          <w:b/>
+          <w:bCs/>
+          <w:lang w:val="en-US"/>
+        </w:rPr>
+        <w:t xml:space="preserve">Cause: </w:t>
+      </w:r>
+      <w:r>
+        <w:rPr>
+          <w:lang w:val="en-US"/>
+        </w:rPr>
+        <w:t>When CPU limits are reduced, throttling occurs and threads compete for limited CPU time.</w:t>
+      </w:r>
+    </w:p>
+    <w:p>
+      <w:pPr>
+        <w:numPr>
+          <w:ilvl w:val="0"/>
+          <w:numId w:val="36"/>
+        </w:numPr>
+        <w:spacing w:before="240" w:after="240"/>
+        <w:rPr>
+          <w:lang w:val="en-US"/>
+        </w:rPr>
+      </w:pPr>
+      <w:r>
+        <w:rPr>
+          <w:b/>
+          <w:bCs/>
+          <w:lang w:val="en-US"/>
+        </w:rPr>
+        <w:t>Solutions</w:t>
+      </w:r>
+      <w:r>
+        <w:rPr>
+          <w:lang w:val="en-US"/>
+        </w:rPr>
+        <w:t>:</w:t>
+      </w:r>
+    </w:p>
+    <w:p>
+      <w:pPr>
+        <w:numPr>
+          <w:ilvl w:val="1"/>
+          <w:numId w:val="36"/>
+        </w:numPr>
+        <w:spacing w:before="240" w:after="240"/>
+        <w:rPr>
+          <w:lang w:val="en-US"/>
+        </w:rPr>
+      </w:pPr>
+      <w:r>
+        <w:rPr>
+          <w:lang w:val="en-US"/>
+        </w:rPr>
+        <w:t xml:space="preserve">Use Vertical Pod </w:t>
+      </w:r>
+      <w:proofErr w:type="spellStart"/>
+      <w:r>
+        <w:rPr>
+          <w:lang w:val="en-US"/>
+        </w:rPr>
+        <w:t>Autoscaler</w:t>
+      </w:r>
+      <w:proofErr w:type="spellEnd"/>
+      <w:r>
+        <w:rPr>
+          <w:lang w:val="en-US"/>
+        </w:rPr>
+        <w:t xml:space="preserve"> (VPA) with historical CPU usage analysis to right-size CPU requests/limits.</w:t>
+      </w:r>
+    </w:p>
+    <w:p>
+      <w:pPr>
+        <w:numPr>
+          <w:ilvl w:val="1"/>
+          <w:numId w:val="36"/>
+        </w:numPr>
+        <w:spacing w:before="240" w:after="240"/>
+        <w:rPr>
+          <w:lang w:val="en-US"/>
+        </w:rPr>
+      </w:pPr>
+      <w:r>
+        <w:rPr>
+          <w:lang w:val="en-US"/>
+        </w:rPr>
+        <w:t xml:space="preserve">Thread Affinity &amp; Pool Optimization: Minimize thread oversubscription (especially in Java) and tune </w:t>
+      </w:r>
+      <w:proofErr w:type="spellStart"/>
+      <w:r>
+        <w:rPr>
+          <w:lang w:val="en-US"/>
+        </w:rPr>
+        <w:t>ExecutorService</w:t>
+      </w:r>
+      <w:proofErr w:type="spellEnd"/>
+      <w:r>
+        <w:rPr>
+          <w:lang w:val="en-US"/>
+        </w:rPr>
+        <w:t xml:space="preserve"> core threads to fit within CPU quota.</w:t>
+      </w:r>
+    </w:p>
+    <w:p>
+      <w:pPr>
+        <w:numPr>
+          <w:ilvl w:val="1"/>
+          <w:numId w:val="36"/>
+        </w:numPr>
+        <w:spacing w:before="240" w:after="240"/>
+        <w:rPr>
+          <w:lang w:val="en-US"/>
+        </w:rPr>
+      </w:pPr>
+      <w:proofErr w:type="spellStart"/>
+      <w:r>
+        <w:rPr>
+          <w:lang w:val="en-US"/>
+        </w:rPr>
+        <w:t>CPUShares</w:t>
+      </w:r>
+      <w:proofErr w:type="spellEnd"/>
+      <w:r>
+        <w:rPr>
+          <w:lang w:val="en-US"/>
+        </w:rPr>
+        <w:t xml:space="preserve"> + </w:t>
+      </w:r>
+      <w:proofErr w:type="spellStart"/>
+      <w:r>
+        <w:rPr>
+          <w:lang w:val="en-US"/>
+        </w:rPr>
+        <w:t>CPUQuota</w:t>
+      </w:r>
+      <w:proofErr w:type="spellEnd"/>
+      <w:r>
+        <w:rPr>
+          <w:lang w:val="en-US"/>
+        </w:rPr>
+        <w:t xml:space="preserve"> Tuning: Use </w:t>
+      </w:r>
+      <w:proofErr w:type="spellStart"/>
+      <w:r>
+        <w:rPr>
+          <w:lang w:val="en-US"/>
+        </w:rPr>
+        <w:t>cpu.cfs_period_us</w:t>
+      </w:r>
+      <w:proofErr w:type="spellEnd"/>
+      <w:r>
+        <w:rPr>
+          <w:lang w:val="en-US"/>
+        </w:rPr>
+        <w:t xml:space="preserve"> and </w:t>
+      </w:r>
+      <w:proofErr w:type="spellStart"/>
+      <w:r>
+        <w:rPr>
+          <w:lang w:val="en-US"/>
+        </w:rPr>
+        <w:t>cpu.cfs_quota_us</w:t>
+      </w:r>
+      <w:proofErr w:type="spellEnd"/>
+      <w:r>
+        <w:rPr>
+          <w:lang w:val="en-US"/>
+        </w:rPr>
+        <w:t xml:space="preserve"> at the </w:t>
+      </w:r>
+      <w:proofErr w:type="spellStart"/>
+      <w:r>
+        <w:rPr>
+          <w:lang w:val="en-US"/>
+        </w:rPr>
+        <w:t>cgroup</w:t>
+      </w:r>
+      <w:proofErr w:type="spellEnd"/>
+      <w:r>
+        <w:rPr>
+          <w:lang w:val="en-US"/>
+        </w:rPr>
+        <w:t xml:space="preserve"> level to create fairer time slices.</w:t>
+      </w:r>
+    </w:p>
+    <w:p>
+      <w:pPr>
+        <w:numPr>
+          <w:ilvl w:val="1"/>
+          <w:numId w:val="36"/>
+        </w:numPr>
+        <w:spacing w:before="240" w:after="240"/>
+        <w:rPr>
+          <w:lang w:val="en-US"/>
+        </w:rPr>
+      </w:pPr>
+      <w:r>
+        <w:rPr>
+          <w:lang w:val="en-US"/>
+        </w:rPr>
+        <w:t>ML-Based Prediction: Train models to anticipate CPU load per request type, scaling limits before throttling hits.</w:t>
+      </w:r>
+    </w:p>
+    <w:p>
+      <w:pPr>
+        <w:spacing w:before="240" w:after="240"/>
         <w:rPr>
           <w:lang w:val="en-US"/>
         </w:rPr>
@@ -3721,6 +3976,119 @@
     </w:lvl>
   </w:abstractNum>
   <w:abstractNum w:abstractNumId="7" w15:restartNumberingAfterBreak="0">
+    <w:nsid w:val="1C76033E"/>
+    <w:multiLevelType w:val="multilevel"/>
+    <w:tmpl w:val="1312D6DE"/>
+    <w:lvl w:ilvl="0">
+      <w:start w:val="1"/>
+      <w:numFmt w:val="decimal"/>
+      <w:lvlText w:val="%1."/>
+      <w:lvlJc w:val="left"/>
+      <w:pPr>
+        <w:tabs>
+          <w:tab w:val="num" w:pos="720"/>
+        </w:tabs>
+        <w:ind w:left="720" w:hanging="360"/>
+      </w:pPr>
+    </w:lvl>
+    <w:lvl w:ilvl="1" w:tentative="1">
+      <w:start w:val="1"/>
+      <w:numFmt w:val="decimal"/>
+      <w:lvlText w:val="%2."/>
+      <w:lvlJc w:val="left"/>
+      <w:pPr>
+        <w:tabs>
+          <w:tab w:val="num" w:pos="1440"/>
+        </w:tabs>
+        <w:ind w:left="1440" w:hanging="360"/>
+      </w:pPr>
+    </w:lvl>
+    <w:lvl w:ilvl="2" w:tentative="1">
+      <w:start w:val="1"/>
+      <w:numFmt w:val="decimal"/>
+      <w:lvlText w:val="%3."/>
+      <w:lvlJc w:val="left"/>
+      <w:pPr>
+        <w:tabs>
+          <w:tab w:val="num" w:pos="2160"/>
+        </w:tabs>
+        <w:ind w:left="2160" w:hanging="360"/>
+      </w:pPr>
+    </w:lvl>
+    <w:lvl w:ilvl="3" w:tentative="1">
+      <w:start w:val="1"/>
+      <w:numFmt w:val="decimal"/>
+      <w:lvlText w:val="%4."/>
+      <w:lvlJc w:val="left"/>
+      <w:pPr>
+        <w:tabs>
+          <w:tab w:val="num" w:pos="2880"/>
+        </w:tabs>
+        <w:ind w:left="2880" w:hanging="360"/>
+      </w:pPr>
+    </w:lvl>
+    <w:lvl w:ilvl="4" w:tentative="1">
+      <w:start w:val="1"/>
+      <w:numFmt w:val="decimal"/>
+      <w:lvlText w:val="%5."/>
+      <w:lvlJc w:val="left"/>
+      <w:pPr>
+        <w:tabs>
+          <w:tab w:val="num" w:pos="3600"/>
+        </w:tabs>
+        <w:ind w:left="3600" w:hanging="360"/>
+      </w:pPr>
+    </w:lvl>
+    <w:lvl w:ilvl="5" w:tentative="1">
+      <w:start w:val="1"/>
+      <w:numFmt w:val="decimal"/>
+      <w:lvlText w:val="%6."/>
+      <w:lvlJc w:val="left"/>
+      <w:pPr>
+        <w:tabs>
+          <w:tab w:val="num" w:pos="4320"/>
+        </w:tabs>
+        <w:ind w:left="4320" w:hanging="360"/>
+      </w:pPr>
+    </w:lvl>
+    <w:lvl w:ilvl="6" w:tentative="1">
+      <w:start w:val="1"/>
+      <w:numFmt w:val="decimal"/>
+      <w:lvlText w:val="%7."/>
+      <w:lvlJc w:val="left"/>
+      <w:pPr>
+        <w:tabs>
+          <w:tab w:val="num" w:pos="5040"/>
+        </w:tabs>
+        <w:ind w:left="5040" w:hanging="360"/>
+      </w:pPr>
+    </w:lvl>
+    <w:lvl w:ilvl="7" w:tentative="1">
+      <w:start w:val="1"/>
+      <w:numFmt w:val="decimal"/>
+      <w:lvlText w:val="%8."/>
+      <w:lvlJc w:val="left"/>
+      <w:pPr>
+        <w:tabs>
+          <w:tab w:val="num" w:pos="5760"/>
+        </w:tabs>
+        <w:ind w:left="5760" w:hanging="360"/>
+      </w:pPr>
+    </w:lvl>
+    <w:lvl w:ilvl="8" w:tentative="1">
+      <w:start w:val="1"/>
+      <w:numFmt w:val="decimal"/>
+      <w:lvlText w:val="%9."/>
+      <w:lvlJc w:val="left"/>
+      <w:pPr>
+        <w:tabs>
+          <w:tab w:val="num" w:pos="6480"/>
+        </w:tabs>
+        <w:ind w:left="6480" w:hanging="360"/>
+      </w:pPr>
+    </w:lvl>
+  </w:abstractNum>
+  <w:abstractNum w:abstractNumId="8" w15:restartNumberingAfterBreak="0">
     <w:nsid w:val="1CD97049"/>
     <w:multiLevelType w:val="multilevel"/>
     <w:tmpl w:val="059A5CD8"/>
@@ -3869,7 +4237,7 @@
       </w:rPr>
     </w:lvl>
   </w:abstractNum>
-  <w:abstractNum w:abstractNumId="8" w15:restartNumberingAfterBreak="0">
+  <w:abstractNum w:abstractNumId="9" w15:restartNumberingAfterBreak="0">
     <w:nsid w:val="224972C7"/>
     <w:multiLevelType w:val="multilevel"/>
     <w:tmpl w:val="2B3AB3E6"/>
@@ -4018,7 +4386,7 @@
       </w:rPr>
     </w:lvl>
   </w:abstractNum>
-  <w:abstractNum w:abstractNumId="9" w15:restartNumberingAfterBreak="0">
+  <w:abstractNum w:abstractNumId="10" w15:restartNumberingAfterBreak="0">
     <w:nsid w:val="2D2B0DA3"/>
     <w:multiLevelType w:val="multilevel"/>
     <w:tmpl w:val="CD62B69C"/>
@@ -4167,7 +4535,7 @@
       </w:rPr>
     </w:lvl>
   </w:abstractNum>
-  <w:abstractNum w:abstractNumId="10" w15:restartNumberingAfterBreak="0">
+  <w:abstractNum w:abstractNumId="11" w15:restartNumberingAfterBreak="0">
     <w:nsid w:val="2EA417FF"/>
     <w:multiLevelType w:val="multilevel"/>
     <w:tmpl w:val="851E42A2"/>
@@ -4280,7 +4648,7 @@
       </w:rPr>
     </w:lvl>
   </w:abstractNum>
-  <w:abstractNum w:abstractNumId="11" w15:restartNumberingAfterBreak="0">
+  <w:abstractNum w:abstractNumId="12" w15:restartNumberingAfterBreak="0">
     <w:nsid w:val="2F3A75B5"/>
     <w:multiLevelType w:val="multilevel"/>
     <w:tmpl w:val="C55CCCA8"/>
@@ -4429,7 +4797,7 @@
       </w:rPr>
     </w:lvl>
   </w:abstractNum>
-  <w:abstractNum w:abstractNumId="12" w15:restartNumberingAfterBreak="0">
+  <w:abstractNum w:abstractNumId="13" w15:restartNumberingAfterBreak="0">
     <w:nsid w:val="2FBB594B"/>
     <w:multiLevelType w:val="multilevel"/>
     <w:tmpl w:val="9F0C3F90"/>
@@ -4578,7 +4946,7 @@
       </w:rPr>
     </w:lvl>
   </w:abstractNum>
-  <w:abstractNum w:abstractNumId="13" w15:restartNumberingAfterBreak="0">
+  <w:abstractNum w:abstractNumId="14" w15:restartNumberingAfterBreak="0">
     <w:nsid w:val="301E2596"/>
     <w:multiLevelType w:val="multilevel"/>
     <w:tmpl w:val="334EB72C"/>
@@ -4727,7 +5095,7 @@
       </w:rPr>
     </w:lvl>
   </w:abstractNum>
-  <w:abstractNum w:abstractNumId="14" w15:restartNumberingAfterBreak="0">
+  <w:abstractNum w:abstractNumId="15" w15:restartNumberingAfterBreak="0">
     <w:nsid w:val="35A40744"/>
     <w:multiLevelType w:val="multilevel"/>
     <w:tmpl w:val="F5B82920"/>
@@ -4876,7 +5244,156 @@
       </w:rPr>
     </w:lvl>
   </w:abstractNum>
-  <w:abstractNum w:abstractNumId="15" w15:restartNumberingAfterBreak="0">
+  <w:abstractNum w:abstractNumId="16" w15:restartNumberingAfterBreak="0">
+    <w:nsid w:val="3EAA3B45"/>
+    <w:multiLevelType w:val="multilevel"/>
+    <w:tmpl w:val="ECEE19B4"/>
+    <w:lvl w:ilvl="0">
+      <w:start w:val="1"/>
+      <w:numFmt w:val="bullet"/>
+      <w:lvlText w:val=""/>
+      <w:lvlJc w:val="left"/>
+      <w:pPr>
+        <w:tabs>
+          <w:tab w:val="num" w:pos="720"/>
+        </w:tabs>
+        <w:ind w:left="720" w:hanging="360"/>
+      </w:pPr>
+      <w:rPr>
+        <w:rFonts w:ascii="Symbol" w:hAnsi="Symbol" w:hint="default"/>
+        <w:sz w:val="20"/>
+      </w:rPr>
+    </w:lvl>
+    <w:lvl w:ilvl="1">
+      <w:start w:val="1"/>
+      <w:numFmt w:val="bullet"/>
+      <w:lvlText w:val="o"/>
+      <w:lvlJc w:val="left"/>
+      <w:pPr>
+        <w:tabs>
+          <w:tab w:val="num" w:pos="1440"/>
+        </w:tabs>
+        <w:ind w:left="1440" w:hanging="360"/>
+      </w:pPr>
+      <w:rPr>
+        <w:rFonts w:ascii="Courier New" w:hAnsi="Courier New" w:hint="default"/>
+        <w:sz w:val="20"/>
+      </w:rPr>
+    </w:lvl>
+    <w:lvl w:ilvl="2" w:tentative="1">
+      <w:start w:val="1"/>
+      <w:numFmt w:val="bullet"/>
+      <w:lvlText w:val=""/>
+      <w:lvlJc w:val="left"/>
+      <w:pPr>
+        <w:tabs>
+          <w:tab w:val="num" w:pos="2160"/>
+        </w:tabs>
+        <w:ind w:left="2160" w:hanging="360"/>
+      </w:pPr>
+      <w:rPr>
+        <w:rFonts w:ascii="Wingdings" w:hAnsi="Wingdings" w:hint="default"/>
+        <w:sz w:val="20"/>
+      </w:rPr>
+    </w:lvl>
+    <w:lvl w:ilvl="3" w:tentative="1">
+      <w:start w:val="1"/>
+      <w:numFmt w:val="bullet"/>
+      <w:lvlText w:val=""/>
+      <w:lvlJc w:val="left"/>
+      <w:pPr>
+        <w:tabs>
+          <w:tab w:val="num" w:pos="2880"/>
+        </w:tabs>
+        <w:ind w:left="2880" w:hanging="360"/>
+      </w:pPr>
+      <w:rPr>
+        <w:rFonts w:ascii="Wingdings" w:hAnsi="Wingdings" w:hint="default"/>
+        <w:sz w:val="20"/>
+      </w:rPr>
+    </w:lvl>
+    <w:lvl w:ilvl="4" w:tentative="1">
+      <w:start w:val="1"/>
+      <w:numFmt w:val="bullet"/>
+      <w:lvlText w:val=""/>
+      <w:lvlJc w:val="left"/>
+      <w:pPr>
+        <w:tabs>
+          <w:tab w:val="num" w:pos="3600"/>
+        </w:tabs>
+        <w:ind w:left="3600" w:hanging="360"/>
+      </w:pPr>
+      <w:rPr>
+        <w:rFonts w:ascii="Wingdings" w:hAnsi="Wingdings" w:hint="default"/>
+        <w:sz w:val="20"/>
+      </w:rPr>
+    </w:lvl>
+    <w:lvl w:ilvl="5" w:tentative="1">
+      <w:start w:val="1"/>
+      <w:numFmt w:val="bullet"/>
+      <w:lvlText w:val=""/>
+      <w:lvlJc w:val="left"/>
+      <w:pPr>
+        <w:tabs>
+          <w:tab w:val="num" w:pos="4320"/>
+        </w:tabs>
+        <w:ind w:left="4320" w:hanging="360"/>
+      </w:pPr>
+      <w:rPr>
+        <w:rFonts w:ascii="Wingdings" w:hAnsi="Wingdings" w:hint="default"/>
+        <w:sz w:val="20"/>
+      </w:rPr>
+    </w:lvl>
+    <w:lvl w:ilvl="6" w:tentative="1">
+      <w:start w:val="1"/>
+      <w:numFmt w:val="bullet"/>
+      <w:lvlText w:val=""/>
+      <w:lvlJc w:val="left"/>
+      <w:pPr>
+        <w:tabs>
+          <w:tab w:val="num" w:pos="5040"/>
+        </w:tabs>
+        <w:ind w:left="5040" w:hanging="360"/>
+      </w:pPr>
+      <w:rPr>
+        <w:rFonts w:ascii="Wingdings" w:hAnsi="Wingdings" w:hint="default"/>
+        <w:sz w:val="20"/>
+      </w:rPr>
+    </w:lvl>
+    <w:lvl w:ilvl="7" w:tentative="1">
+      <w:start w:val="1"/>
+      <w:numFmt w:val="bullet"/>
+      <w:lvlText w:val=""/>
+      <w:lvlJc w:val="left"/>
+      <w:pPr>
+        <w:tabs>
+          <w:tab w:val="num" w:pos="5760"/>
+        </w:tabs>
+        <w:ind w:left="5760" w:hanging="360"/>
+      </w:pPr>
+      <w:rPr>
+        <w:rFonts w:ascii="Wingdings" w:hAnsi="Wingdings" w:hint="default"/>
+        <w:sz w:val="20"/>
+      </w:rPr>
+    </w:lvl>
+    <w:lvl w:ilvl="8" w:tentative="1">
+      <w:start w:val="1"/>
+      <w:numFmt w:val="bullet"/>
+      <w:lvlText w:val=""/>
+      <w:lvlJc w:val="left"/>
+      <w:pPr>
+        <w:tabs>
+          <w:tab w:val="num" w:pos="6480"/>
+        </w:tabs>
+        <w:ind w:left="6480" w:hanging="360"/>
+      </w:pPr>
+      <w:rPr>
+        <w:rFonts w:ascii="Wingdings" w:hAnsi="Wingdings" w:hint="default"/>
+        <w:sz w:val="20"/>
+      </w:rPr>
+    </w:lvl>
+  </w:abstractNum>
+  <w:abstractNum w:abstractNumId="17" w15:restartNumberingAfterBreak="0">
     <w:nsid w:val="3EAE4D15"/>
     <w:multiLevelType w:val="multilevel"/>
     <w:tmpl w:val="ED1046BC"/>
@@ -4989,7 +5506,7 @@
       </w:pPr>
     </w:lvl>
   </w:abstractNum>
-  <w:abstractNum w:abstractNumId="16" w15:restartNumberingAfterBreak="0">
+  <w:abstractNum w:abstractNumId="18" w15:restartNumberingAfterBreak="0">
     <w:nsid w:val="4132611E"/>
     <w:multiLevelType w:val="multilevel"/>
     <w:tmpl w:val="15DA8F2A"/>
@@ -5138,7 +5655,7 @@
       </w:rPr>
     </w:lvl>
   </w:abstractNum>
-  <w:abstractNum w:abstractNumId="17" w15:restartNumberingAfterBreak="0">
+  <w:abstractNum w:abstractNumId="19" w15:restartNumberingAfterBreak="0">
     <w:nsid w:val="4A196046"/>
     <w:multiLevelType w:val="multilevel"/>
     <w:tmpl w:val="1312D6DE"/>
@@ -5251,7 +5768,7 @@
       </w:pPr>
     </w:lvl>
   </w:abstractNum>
-  <w:abstractNum w:abstractNumId="18" w15:restartNumberingAfterBreak="0">
+  <w:abstractNum w:abstractNumId="20" w15:restartNumberingAfterBreak="0">
     <w:nsid w:val="4FE96901"/>
     <w:multiLevelType w:val="multilevel"/>
     <w:tmpl w:val="1312D6DE"/>
@@ -5391,7 +5908,7 @@
       </w:rPr>
     </w:lvl>
   </w:abstractNum>
-  <w:abstractNum w:abstractNumId="19" w15:restartNumberingAfterBreak="0">
+  <w:abstractNum w:abstractNumId="21" w15:restartNumberingAfterBreak="0">
     <w:nsid w:val="53012222"/>
     <w:multiLevelType w:val="multilevel"/>
     <w:tmpl w:val="397A4F80"/>
@@ -5540,7 +6057,7 @@
       </w:rPr>
     </w:lvl>
   </w:abstractNum>
-  <w:abstractNum w:abstractNumId="20" w15:restartNumberingAfterBreak="0">
+  <w:abstractNum w:abstractNumId="22" w15:restartNumberingAfterBreak="0">
     <w:nsid w:val="58AD3055"/>
     <w:multiLevelType w:val="multilevel"/>
     <w:tmpl w:val="1312D6DE"/>
@@ -5653,7 +6170,7 @@
       </w:pPr>
     </w:lvl>
   </w:abstractNum>
-  <w:abstractNum w:abstractNumId="21" w15:restartNumberingAfterBreak="0">
+  <w:abstractNum w:abstractNumId="23" w15:restartNumberingAfterBreak="0">
     <w:nsid w:val="58E17498"/>
     <w:multiLevelType w:val="multilevel"/>
     <w:tmpl w:val="6206E0B0"/>
@@ -5802,7 +6319,7 @@
       </w:rPr>
     </w:lvl>
   </w:abstractNum>
-  <w:abstractNum w:abstractNumId="22" w15:restartNumberingAfterBreak="0">
+  <w:abstractNum w:abstractNumId="24" w15:restartNumberingAfterBreak="0">
     <w:nsid w:val="5E86026A"/>
     <w:multiLevelType w:val="multilevel"/>
     <w:tmpl w:val="86F837B0"/>
@@ -5915,7 +6432,7 @@
       </w:pPr>
     </w:lvl>
   </w:abstractNum>
-  <w:abstractNum w:abstractNumId="23" w15:restartNumberingAfterBreak="0">
+  <w:abstractNum w:abstractNumId="25" w15:restartNumberingAfterBreak="0">
     <w:nsid w:val="61F25D35"/>
     <w:multiLevelType w:val="multilevel"/>
     <w:tmpl w:val="2206A484"/>
@@ -6028,7 +6545,7 @@
       </w:pPr>
     </w:lvl>
   </w:abstractNum>
-  <w:abstractNum w:abstractNumId="24" w15:restartNumberingAfterBreak="0">
+  <w:abstractNum w:abstractNumId="26" w15:restartNumberingAfterBreak="0">
     <w:nsid w:val="634E7724"/>
     <w:multiLevelType w:val="multilevel"/>
     <w:tmpl w:val="D208FE4E"/>
@@ -6141,7 +6658,7 @@
       </w:pPr>
     </w:lvl>
   </w:abstractNum>
-  <w:abstractNum w:abstractNumId="25" w15:restartNumberingAfterBreak="0">
+  <w:abstractNum w:abstractNumId="27" w15:restartNumberingAfterBreak="0">
     <w:nsid w:val="64956CBE"/>
     <w:multiLevelType w:val="multilevel"/>
     <w:tmpl w:val="EB64F774"/>
@@ -6254,7 +6771,7 @@
       </w:pPr>
     </w:lvl>
   </w:abstractNum>
-  <w:abstractNum w:abstractNumId="26" w15:restartNumberingAfterBreak="0">
+  <w:abstractNum w:abstractNumId="28" w15:restartNumberingAfterBreak="0">
     <w:nsid w:val="65414265"/>
     <w:multiLevelType w:val="multilevel"/>
     <w:tmpl w:val="A77A9A70"/>
@@ -6367,7 +6884,7 @@
       </w:pPr>
     </w:lvl>
   </w:abstractNum>
-  <w:abstractNum w:abstractNumId="27" w15:restartNumberingAfterBreak="0">
+  <w:abstractNum w:abstractNumId="29" w15:restartNumberingAfterBreak="0">
     <w:nsid w:val="65CA3AFE"/>
     <w:multiLevelType w:val="multilevel"/>
     <w:tmpl w:val="C06CA624"/>
@@ -6480,7 +6997,7 @@
       </w:pPr>
     </w:lvl>
   </w:abstractNum>
-  <w:abstractNum w:abstractNumId="28" w15:restartNumberingAfterBreak="0">
+  <w:abstractNum w:abstractNumId="30" w15:restartNumberingAfterBreak="0">
     <w:nsid w:val="6E9775AA"/>
     <w:multiLevelType w:val="multilevel"/>
     <w:tmpl w:val="1312D6DE"/>
@@ -6593,7 +7110,7 @@
       </w:pPr>
     </w:lvl>
   </w:abstractNum>
-  <w:abstractNum w:abstractNumId="29" w15:restartNumberingAfterBreak="0">
+  <w:abstractNum w:abstractNumId="31" w15:restartNumberingAfterBreak="0">
     <w:nsid w:val="75050C2E"/>
     <w:multiLevelType w:val="multilevel"/>
     <w:tmpl w:val="F5AA18D2"/>
@@ -6706,7 +7223,7 @@
       </w:pPr>
     </w:lvl>
   </w:abstractNum>
-  <w:abstractNum w:abstractNumId="30" w15:restartNumberingAfterBreak="0">
+  <w:abstractNum w:abstractNumId="32" w15:restartNumberingAfterBreak="0">
     <w:nsid w:val="75A87A0B"/>
     <w:multiLevelType w:val="multilevel"/>
     <w:tmpl w:val="1312D6DE"/>
@@ -6819,7 +7336,7 @@
       </w:pPr>
     </w:lvl>
   </w:abstractNum>
-  <w:abstractNum w:abstractNumId="31" w15:restartNumberingAfterBreak="0">
+  <w:abstractNum w:abstractNumId="33" w15:restartNumberingAfterBreak="0">
     <w:nsid w:val="780D5640"/>
     <w:multiLevelType w:val="multilevel"/>
     <w:tmpl w:val="362482F4"/>
@@ -6968,7 +7485,7 @@
       </w:rPr>
     </w:lvl>
   </w:abstractNum>
-  <w:abstractNum w:abstractNumId="32" w15:restartNumberingAfterBreak="0">
+  <w:abstractNum w:abstractNumId="34" w15:restartNumberingAfterBreak="0">
     <w:nsid w:val="79DF3285"/>
     <w:multiLevelType w:val="multilevel"/>
     <w:tmpl w:val="C942674A"/>
@@ -7081,7 +7598,7 @@
       </w:pPr>
     </w:lvl>
   </w:abstractNum>
-  <w:abstractNum w:abstractNumId="33" w15:restartNumberingAfterBreak="0">
+  <w:abstractNum w:abstractNumId="35" w15:restartNumberingAfterBreak="0">
     <w:nsid w:val="7E0B3830"/>
     <w:multiLevelType w:val="multilevel"/>
     <w:tmpl w:val="91260590"/>
@@ -7195,67 +7712,67 @@
     </w:lvl>
   </w:abstractNum>
   <w:num w:numId="1" w16cid:durableId="1584072423">
-    <w:abstractNumId w:val="10"/>
+    <w:abstractNumId w:val="11"/>
   </w:num>
   <w:num w:numId="2" w16cid:durableId="1360812919">
     <w:abstractNumId w:val="1"/>
   </w:num>
   <w:num w:numId="3" w16cid:durableId="1840341829">
-    <w:abstractNumId w:val="32"/>
+    <w:abstractNumId w:val="34"/>
   </w:num>
   <w:num w:numId="4" w16cid:durableId="1828782994">
     <w:abstractNumId w:val="2"/>
   </w:num>
   <w:num w:numId="5" w16cid:durableId="1343509490">
-    <w:abstractNumId w:val="13"/>
+    <w:abstractNumId w:val="14"/>
   </w:num>
   <w:num w:numId="6" w16cid:durableId="2078941505">
-    <w:abstractNumId w:val="9"/>
+    <w:abstractNumId w:val="10"/>
   </w:num>
   <w:num w:numId="7" w16cid:durableId="436755086">
-    <w:abstractNumId w:val="27"/>
+    <w:abstractNumId w:val="29"/>
   </w:num>
   <w:num w:numId="8" w16cid:durableId="904952116">
-    <w:abstractNumId w:val="19"/>
+    <w:abstractNumId w:val="21"/>
   </w:num>
   <w:num w:numId="9" w16cid:durableId="798687575">
-    <w:abstractNumId w:val="7"/>
+    <w:abstractNumId w:val="8"/>
   </w:num>
   <w:num w:numId="10" w16cid:durableId="1194921500">
-    <w:abstractNumId w:val="24"/>
+    <w:abstractNumId w:val="26"/>
   </w:num>
   <w:num w:numId="11" w16cid:durableId="365101865">
     <w:abstractNumId w:val="0"/>
   </w:num>
   <w:num w:numId="12" w16cid:durableId="523783474">
-    <w:abstractNumId w:val="21"/>
+    <w:abstractNumId w:val="23"/>
   </w:num>
   <w:num w:numId="13" w16cid:durableId="1518538159">
-    <w:abstractNumId w:val="33"/>
+    <w:abstractNumId w:val="35"/>
   </w:num>
   <w:num w:numId="14" w16cid:durableId="1580629856">
     <w:abstractNumId w:val="4"/>
   </w:num>
   <w:num w:numId="15" w16cid:durableId="2007197777">
-    <w:abstractNumId w:val="15"/>
+    <w:abstractNumId w:val="17"/>
   </w:num>
   <w:num w:numId="16" w16cid:durableId="1648823114">
-    <w:abstractNumId w:val="11"/>
+    <w:abstractNumId w:val="12"/>
   </w:num>
   <w:num w:numId="17" w16cid:durableId="1909682324">
-    <w:abstractNumId w:val="25"/>
+    <w:abstractNumId w:val="27"/>
   </w:num>
   <w:num w:numId="18" w16cid:durableId="1982424461">
-    <w:abstractNumId w:val="12"/>
+    <w:abstractNumId w:val="13"/>
   </w:num>
   <w:num w:numId="19" w16cid:durableId="1153259161">
-    <w:abstractNumId w:val="29"/>
+    <w:abstractNumId w:val="31"/>
   </w:num>
   <w:num w:numId="20" w16cid:durableId="669409171">
-    <w:abstractNumId w:val="31"/>
+    <w:abstractNumId w:val="33"/>
   </w:num>
   <w:num w:numId="21" w16cid:durableId="1724407977">
-    <w:abstractNumId w:val="22"/>
+    <w:abstractNumId w:val="24"/>
     <w:lvlOverride w:ilvl="0">
       <w:lvl w:ilvl="0">
         <w:numFmt w:val="decimal"/>
@@ -7268,40 +7785,46 @@
     <w:abstractNumId w:val="3"/>
   </w:num>
   <w:num w:numId="23" w16cid:durableId="113404591">
-    <w:abstractNumId w:val="23"/>
+    <w:abstractNumId w:val="25"/>
   </w:num>
   <w:num w:numId="24" w16cid:durableId="172037059">
     <w:abstractNumId w:val="5"/>
   </w:num>
   <w:num w:numId="25" w16cid:durableId="668483715">
-    <w:abstractNumId w:val="26"/>
+    <w:abstractNumId w:val="28"/>
   </w:num>
   <w:num w:numId="26" w16cid:durableId="673845156">
     <w:abstractNumId w:val="6"/>
   </w:num>
   <w:num w:numId="27" w16cid:durableId="1182668746">
+    <w:abstractNumId w:val="20"/>
+  </w:num>
+  <w:num w:numId="28" w16cid:durableId="999578437">
+    <w:abstractNumId w:val="30"/>
+  </w:num>
+  <w:num w:numId="29" w16cid:durableId="413481093">
+    <w:abstractNumId w:val="15"/>
+  </w:num>
+  <w:num w:numId="30" w16cid:durableId="1529641803">
+    <w:abstractNumId w:val="32"/>
+  </w:num>
+  <w:num w:numId="31" w16cid:durableId="1847792954">
     <w:abstractNumId w:val="18"/>
   </w:num>
-  <w:num w:numId="28" w16cid:durableId="999578437">
-    <w:abstractNumId w:val="28"/>
-  </w:num>
-  <w:num w:numId="29" w16cid:durableId="413481093">
-    <w:abstractNumId w:val="14"/>
-  </w:num>
-  <w:num w:numId="30" w16cid:durableId="1529641803">
-    <w:abstractNumId w:val="30"/>
-  </w:num>
-  <w:num w:numId="31" w16cid:durableId="1847792954">
-    <w:abstractNumId w:val="16"/>
-  </w:num>
   <w:num w:numId="32" w16cid:durableId="460272380">
-    <w:abstractNumId w:val="17"/>
+    <w:abstractNumId w:val="19"/>
   </w:num>
   <w:num w:numId="33" w16cid:durableId="7103271">
-    <w:abstractNumId w:val="8"/>
+    <w:abstractNumId w:val="9"/>
   </w:num>
   <w:num w:numId="34" w16cid:durableId="1493988621">
-    <w:abstractNumId w:val="20"/>
+    <w:abstractNumId w:val="22"/>
+  </w:num>
+  <w:num w:numId="35" w16cid:durableId="196046339">
+    <w:abstractNumId w:val="7"/>
+  </w:num>
+  <w:num w:numId="36" w16cid:durableId="1126892997">
+    <w:abstractNumId w:val="16"/>
   </w:num>
 </w:numbering>
 </file>

</xml_diff>

<commit_message>
Add solutions to gc pressure & heap starvation
</commit_message>
<xml_diff>
--- a/Latency Analysis/Problem Statement.docx
+++ b/Latency Analysis/Problem Statement.docx
@@ -1317,21 +1317,7 @@
         <w:rPr>
           <w:lang w:val="en-US"/>
         </w:rPr>
-        <w:t xml:space="preserve">A successful memory-aware tuning system must incorporate runtime-aware telemetry, possibly through language-level agents (JMX for Java, </w:t>
-      </w:r>
-      <w:proofErr w:type="spellStart"/>
-      <w:r>
-        <w:rPr>
-          <w:lang w:val="en-US"/>
-        </w:rPr>
-        <w:t>pprof</w:t>
-      </w:r>
-      <w:proofErr w:type="spellEnd"/>
-      <w:r>
-        <w:rPr>
-          <w:lang w:val="en-US"/>
-        </w:rPr>
-        <w:t xml:space="preserve"> for Go), and learn the interplay between GC behavior, object churn, and memory pressure over time.</w:t>
+        <w:t>A successful memory-aware tuning system must incorporate runtime-aware telemetry, possibly through language-level agents (JMX for Java, pprof for Go), and learn the interplay between GC behavior, object churn, and memory pressure over time.</w:t>
       </w:r>
     </w:p>
     <w:p>
@@ -1491,21 +1477,7 @@
         <w:rPr>
           <w:lang w:val="en-US"/>
         </w:rPr>
-        <w:t xml:space="preserve">When CPU limits are reduced below demand, the Linux CFS (Completely Fair Scheduler) throttles container processes. They are queued behind others or blocked altogether once their CPU time budget is exhausted within a </w:t>
-      </w:r>
-      <w:proofErr w:type="spellStart"/>
-      <w:r>
-        <w:rPr>
-          <w:lang w:val="en-US"/>
-        </w:rPr>
-        <w:t>cgroup</w:t>
-      </w:r>
-      <w:proofErr w:type="spellEnd"/>
-      <w:r>
-        <w:rPr>
-          <w:lang w:val="en-US"/>
-        </w:rPr>
-        <w:t>.</w:t>
+        <w:t>When CPU limits are reduced below demand, the Linux CFS (Completely Fair Scheduler) throttles container processes. They are queued behind others or blocked altogether once their CPU time budget is exhausted within a cgroup.</w:t>
       </w:r>
     </w:p>
     <w:p>
@@ -1996,21 +1968,7 @@
         <w:rPr>
           <w:lang w:val="en-US"/>
         </w:rPr>
-        <w:t xml:space="preserve">: Frameworks like Spring Boot or </w:t>
-      </w:r>
-      <w:proofErr w:type="spellStart"/>
-      <w:r>
-        <w:rPr>
-          <w:lang w:val="en-US"/>
-        </w:rPr>
-        <w:t>gRPC</w:t>
-      </w:r>
-      <w:proofErr w:type="spellEnd"/>
-      <w:r>
-        <w:rPr>
-          <w:lang w:val="en-US"/>
-        </w:rPr>
-        <w:t xml:space="preserve"> introduce backpressure and retry mechanisms when resources are constrained, adding delay.</w:t>
+        <w:t>: Frameworks like Spring Boot or gRPC introduce backpressure and retry mechanisms when resources are constrained, adding delay.</w:t>
       </w:r>
     </w:p>
     <w:p>
@@ -2082,83 +2040,45 @@
           <w:lang w:val="en-US"/>
         </w:rPr>
       </w:pPr>
-      <w:proofErr w:type="spellStart"/>
       <w:r>
         <w:rPr>
           <w:b/>
           <w:bCs/>
           <w:lang w:val="en-US"/>
         </w:rPr>
-        <w:t>cgroups</w:t>
-      </w:r>
-      <w:proofErr w:type="spellEnd"/>
+        <w:t>cgroups v2 Enforcement</w:t>
+      </w:r>
+      <w:r>
+        <w:rPr>
+          <w:lang w:val="en-US"/>
+        </w:rPr>
+        <w:t>: Kubernetes applies resource constraints via cgroups. Reducing limits enforces hard throttles, not just soft hints.</w:t>
+      </w:r>
+    </w:p>
+    <w:p>
+      <w:pPr>
+        <w:numPr>
+          <w:ilvl w:val="0"/>
+          <w:numId w:val="33"/>
+        </w:numPr>
+        <w:spacing w:before="240" w:after="240"/>
+        <w:rPr>
+          <w:lang w:val="en-US"/>
+        </w:rPr>
+      </w:pPr>
       <w:r>
         <w:rPr>
           <w:b/>
           <w:bCs/>
           <w:lang w:val="en-US"/>
         </w:rPr>
-        <w:t xml:space="preserve"> v2 Enforcement</w:t>
-      </w:r>
-      <w:r>
-        <w:rPr>
-          <w:lang w:val="en-US"/>
-        </w:rPr>
-        <w:t xml:space="preserve">: Kubernetes applies resource constraints via </w:t>
-      </w:r>
-      <w:proofErr w:type="spellStart"/>
-      <w:r>
-        <w:rPr>
-          <w:lang w:val="en-US"/>
-        </w:rPr>
-        <w:t>cgroups</w:t>
-      </w:r>
-      <w:proofErr w:type="spellEnd"/>
-      <w:r>
-        <w:rPr>
-          <w:lang w:val="en-US"/>
-        </w:rPr>
-        <w:t>. Reducing limits enforces hard throttles, not just soft hints.</w:t>
-      </w:r>
-    </w:p>
-    <w:p>
-      <w:pPr>
-        <w:numPr>
-          <w:ilvl w:val="0"/>
-          <w:numId w:val="33"/>
-        </w:numPr>
-        <w:spacing w:before="240" w:after="240"/>
-        <w:rPr>
-          <w:lang w:val="en-US"/>
-        </w:rPr>
-      </w:pPr>
-      <w:r>
-        <w:rPr>
-          <w:b/>
-          <w:bCs/>
-          <w:lang w:val="en-US"/>
-        </w:rPr>
         <w:t>QoS Class Demotion</w:t>
       </w:r>
       <w:r>
         <w:rPr>
           <w:lang w:val="en-US"/>
         </w:rPr>
-        <w:t>: Reduced requests cause services to drop from Guaranteed to Burstable/</w:t>
-      </w:r>
-      <w:proofErr w:type="spellStart"/>
-      <w:r>
-        <w:rPr>
-          <w:lang w:val="en-US"/>
-        </w:rPr>
-        <w:t>BestEffort</w:t>
-      </w:r>
-      <w:proofErr w:type="spellEnd"/>
-      <w:r>
-        <w:rPr>
-          <w:lang w:val="en-US"/>
-        </w:rPr>
-        <w:t>, making them first targets during node pressure.</w:t>
+        <w:t>: Reduced requests cause services to drop from Guaranteed to Burstable/BestEffort, making them first targets during node pressure.</w:t>
       </w:r>
     </w:p>
     <w:p>
@@ -2745,21 +2665,7 @@
         <w:rPr>
           <w:lang w:val="en-US"/>
         </w:rPr>
-        <w:t xml:space="preserve">Use Vertical Pod </w:t>
-      </w:r>
-      <w:proofErr w:type="spellStart"/>
-      <w:r>
-        <w:rPr>
-          <w:lang w:val="en-US"/>
-        </w:rPr>
-        <w:t>Autoscaler</w:t>
-      </w:r>
-      <w:proofErr w:type="spellEnd"/>
-      <w:r>
-        <w:rPr>
-          <w:lang w:val="en-US"/>
-        </w:rPr>
-        <w:t xml:space="preserve"> (VPA) with historical CPU usage analysis to right-size CPU requests/limits.</w:t>
+        <w:t>Use Vertical Pod Autoscaler (VPA) with historical CPU usage analysis to right-size CPU requests/limits.</w:t>
       </w:r>
     </w:p>
     <w:p>
@@ -2777,21 +2683,7 @@
         <w:rPr>
           <w:lang w:val="en-US"/>
         </w:rPr>
-        <w:t xml:space="preserve">Thread Affinity &amp; Pool Optimization: Minimize thread oversubscription (especially in Java) and tune </w:t>
-      </w:r>
-      <w:proofErr w:type="spellStart"/>
-      <w:r>
-        <w:rPr>
-          <w:lang w:val="en-US"/>
-        </w:rPr>
-        <w:t>ExecutorService</w:t>
-      </w:r>
-      <w:proofErr w:type="spellEnd"/>
-      <w:r>
-        <w:rPr>
-          <w:lang w:val="en-US"/>
-        </w:rPr>
-        <w:t xml:space="preserve"> core threads to fit within CPU quota.</w:t>
+        <w:t>Thread Affinity &amp; Pool Optimization: Minimize thread oversubscription (especially in Java) and tune ExecutorService core threads to fit within CPU quota.</w:t>
       </w:r>
     </w:p>
     <w:p>
@@ -2805,75 +2697,11 @@
           <w:lang w:val="en-US"/>
         </w:rPr>
       </w:pPr>
-      <w:proofErr w:type="spellStart"/>
-      <w:r>
-        <w:rPr>
-          <w:lang w:val="en-US"/>
-        </w:rPr>
-        <w:t>CPUShares</w:t>
-      </w:r>
-      <w:proofErr w:type="spellEnd"/>
-      <w:r>
-        <w:rPr>
-          <w:lang w:val="en-US"/>
-        </w:rPr>
-        <w:t xml:space="preserve"> + </w:t>
-      </w:r>
-      <w:proofErr w:type="spellStart"/>
-      <w:r>
-        <w:rPr>
-          <w:lang w:val="en-US"/>
-        </w:rPr>
-        <w:t>CPUQuota</w:t>
-      </w:r>
-      <w:proofErr w:type="spellEnd"/>
-      <w:r>
-        <w:rPr>
-          <w:lang w:val="en-US"/>
-        </w:rPr>
-        <w:t xml:space="preserve"> Tuning: Use </w:t>
-      </w:r>
-      <w:proofErr w:type="spellStart"/>
-      <w:r>
-        <w:rPr>
-          <w:lang w:val="en-US"/>
-        </w:rPr>
-        <w:t>cpu.cfs_period_us</w:t>
-      </w:r>
-      <w:proofErr w:type="spellEnd"/>
-      <w:r>
-        <w:rPr>
-          <w:lang w:val="en-US"/>
-        </w:rPr>
-        <w:t xml:space="preserve"> and </w:t>
-      </w:r>
-      <w:proofErr w:type="spellStart"/>
-      <w:r>
-        <w:rPr>
-          <w:lang w:val="en-US"/>
-        </w:rPr>
-        <w:t>cpu.cfs_quota_us</w:t>
-      </w:r>
-      <w:proofErr w:type="spellEnd"/>
-      <w:r>
-        <w:rPr>
-          <w:lang w:val="en-US"/>
-        </w:rPr>
-        <w:t xml:space="preserve"> at the </w:t>
-      </w:r>
-      <w:proofErr w:type="spellStart"/>
-      <w:r>
-        <w:rPr>
-          <w:lang w:val="en-US"/>
-        </w:rPr>
-        <w:t>cgroup</w:t>
-      </w:r>
-      <w:proofErr w:type="spellEnd"/>
-      <w:r>
-        <w:rPr>
-          <w:lang w:val="en-US"/>
-        </w:rPr>
-        <w:t xml:space="preserve"> level to create fairer time slices.</w:t>
+      <w:r>
+        <w:rPr>
+          <w:lang w:val="en-US"/>
+        </w:rPr>
+        <w:t>CPUShares + CPUQuota Tuning: Use cpu.cfs_period_us and cpu.cfs_quota_us at the cgroup level to create fairer time slices.</w:t>
       </w:r>
     </w:p>
     <w:p>
@@ -2893,6 +2721,172 @@
         </w:rPr>
         <w:t>ML-Based Prediction: Train models to anticipate CPU load per request type, scaling limits before throttling hits.</w:t>
       </w:r>
+    </w:p>
+    <w:p>
+      <w:pPr>
+        <w:spacing w:before="240" w:after="240"/>
+        <w:ind w:left="1440"/>
+        <w:rPr>
+          <w:lang w:val="en-US"/>
+        </w:rPr>
+      </w:pPr>
+    </w:p>
+    <w:p>
+      <w:pPr>
+        <w:pStyle w:val="ListParagraph"/>
+        <w:numPr>
+          <w:ilvl w:val="0"/>
+          <w:numId w:val="35"/>
+        </w:numPr>
+        <w:spacing w:before="240" w:after="240"/>
+        <w:rPr>
+          <w:b/>
+          <w:bCs/>
+          <w:lang w:val="en-US"/>
+        </w:rPr>
+      </w:pPr>
+      <w:r>
+        <w:rPr>
+          <w:b/>
+          <w:bCs/>
+          <w:lang w:val="en-US"/>
+        </w:rPr>
+        <w:t>JVM GC Pressure and Heap Starvation</w:t>
+      </w:r>
+    </w:p>
+    <w:p>
+      <w:pPr>
+        <w:numPr>
+          <w:ilvl w:val="0"/>
+          <w:numId w:val="38"/>
+        </w:numPr>
+        <w:spacing w:before="240" w:after="240"/>
+        <w:rPr>
+          <w:b/>
+          <w:bCs/>
+          <w:lang w:val="en-US"/>
+        </w:rPr>
+      </w:pPr>
+      <w:r>
+        <w:rPr>
+          <w:b/>
+          <w:bCs/>
+          <w:lang w:val="en-US"/>
+        </w:rPr>
+        <w:t xml:space="preserve">Cause: </w:t>
+      </w:r>
+      <w:r>
+        <w:rPr>
+          <w:lang w:val="en-US"/>
+        </w:rPr>
+        <w:t>Memory limit reduction triggers frequent GC and reduces JVM efficiency.</w:t>
+      </w:r>
+    </w:p>
+    <w:p>
+      <w:pPr>
+        <w:numPr>
+          <w:ilvl w:val="0"/>
+          <w:numId w:val="38"/>
+        </w:numPr>
+        <w:spacing w:before="240" w:after="240"/>
+        <w:rPr>
+          <w:lang w:val="en-US"/>
+        </w:rPr>
+      </w:pPr>
+      <w:r>
+        <w:rPr>
+          <w:b/>
+          <w:bCs/>
+          <w:lang w:val="en-US"/>
+        </w:rPr>
+        <w:t>Solutions</w:t>
+      </w:r>
+      <w:r>
+        <w:rPr>
+          <w:lang w:val="en-US"/>
+        </w:rPr>
+        <w:t>:</w:t>
+      </w:r>
+    </w:p>
+    <w:p>
+      <w:pPr>
+        <w:numPr>
+          <w:ilvl w:val="1"/>
+          <w:numId w:val="38"/>
+        </w:numPr>
+        <w:spacing w:before="240" w:after="240"/>
+        <w:rPr>
+          <w:lang w:val="en-US"/>
+        </w:rPr>
+      </w:pPr>
+      <w:r>
+        <w:rPr>
+          <w:lang w:val="en-US"/>
+        </w:rPr>
+        <w:t>Use GC Tuning Flags (e.g., -XX:+UseG1GC, -XX:MaxRAMPercentage, -XX:+AlwaysPreTouch) to optimize GC behavior under constrained memory.</w:t>
+      </w:r>
+    </w:p>
+    <w:p>
+      <w:pPr>
+        <w:numPr>
+          <w:ilvl w:val="1"/>
+          <w:numId w:val="38"/>
+        </w:numPr>
+        <w:spacing w:before="240" w:after="240"/>
+        <w:rPr>
+          <w:lang w:val="en-US"/>
+        </w:rPr>
+      </w:pPr>
+      <w:r>
+        <w:rPr>
+          <w:lang w:val="en-US"/>
+        </w:rPr>
+        <w:t>Enable Container Awareness: Use Java 11+ flags like -XX:+UseContainerSupport to make the JVM aware of its container limits.</w:t>
+      </w:r>
+    </w:p>
+    <w:p>
+      <w:pPr>
+        <w:numPr>
+          <w:ilvl w:val="1"/>
+          <w:numId w:val="38"/>
+        </w:numPr>
+        <w:spacing w:before="240" w:after="240"/>
+        <w:rPr>
+          <w:lang w:val="en-US"/>
+        </w:rPr>
+      </w:pPr>
+      <w:r>
+        <w:rPr>
+          <w:lang w:val="en-US"/>
+        </w:rPr>
+        <w:t>Tune Memory Requests with Real-Time Profiling: Adjust limits based on GC pause times, not just average heap size.</w:t>
+      </w:r>
+    </w:p>
+    <w:p>
+      <w:pPr>
+        <w:numPr>
+          <w:ilvl w:val="1"/>
+          <w:numId w:val="38"/>
+        </w:numPr>
+        <w:spacing w:before="240" w:after="240"/>
+        <w:rPr>
+          <w:lang w:val="en-US"/>
+        </w:rPr>
+      </w:pPr>
+      <w:r>
+        <w:rPr>
+          <w:lang w:val="en-US"/>
+        </w:rPr>
+        <w:t>Predictive Memory Allocation: Use a ML model trained on memory usage trends to avoid assigning limits below the service's "safe baseline".</w:t>
+      </w:r>
+    </w:p>
+    <w:p>
+      <w:pPr>
+        <w:spacing w:before="240" w:after="240"/>
+        <w:rPr>
+          <w:lang w:val="en-US"/>
+        </w:rPr>
+      </w:pPr>
     </w:p>
     <w:p>
       <w:pPr>
@@ -3118,6 +3112,155 @@
     </w:lvl>
   </w:abstractNum>
   <w:abstractNum w:abstractNumId="1" w15:restartNumberingAfterBreak="0">
+    <w:nsid w:val="07834A54"/>
+    <w:multiLevelType w:val="multilevel"/>
+    <w:tmpl w:val="96A853C4"/>
+    <w:lvl w:ilvl="0">
+      <w:start w:val="1"/>
+      <w:numFmt w:val="bullet"/>
+      <w:lvlText w:val=""/>
+      <w:lvlJc w:val="left"/>
+      <w:pPr>
+        <w:tabs>
+          <w:tab w:val="num" w:pos="720"/>
+        </w:tabs>
+        <w:ind w:left="720" w:hanging="360"/>
+      </w:pPr>
+      <w:rPr>
+        <w:rFonts w:ascii="Symbol" w:hAnsi="Symbol" w:hint="default"/>
+        <w:sz w:val="20"/>
+      </w:rPr>
+    </w:lvl>
+    <w:lvl w:ilvl="1">
+      <w:start w:val="1"/>
+      <w:numFmt w:val="bullet"/>
+      <w:lvlText w:val="o"/>
+      <w:lvlJc w:val="left"/>
+      <w:pPr>
+        <w:tabs>
+          <w:tab w:val="num" w:pos="1440"/>
+        </w:tabs>
+        <w:ind w:left="1440" w:hanging="360"/>
+      </w:pPr>
+      <w:rPr>
+        <w:rFonts w:ascii="Courier New" w:hAnsi="Courier New" w:hint="default"/>
+        <w:sz w:val="20"/>
+      </w:rPr>
+    </w:lvl>
+    <w:lvl w:ilvl="2" w:tentative="1">
+      <w:start w:val="1"/>
+      <w:numFmt w:val="bullet"/>
+      <w:lvlText w:val=""/>
+      <w:lvlJc w:val="left"/>
+      <w:pPr>
+        <w:tabs>
+          <w:tab w:val="num" w:pos="2160"/>
+        </w:tabs>
+        <w:ind w:left="2160" w:hanging="360"/>
+      </w:pPr>
+      <w:rPr>
+        <w:rFonts w:ascii="Wingdings" w:hAnsi="Wingdings" w:hint="default"/>
+        <w:sz w:val="20"/>
+      </w:rPr>
+    </w:lvl>
+    <w:lvl w:ilvl="3" w:tentative="1">
+      <w:start w:val="1"/>
+      <w:numFmt w:val="bullet"/>
+      <w:lvlText w:val=""/>
+      <w:lvlJc w:val="left"/>
+      <w:pPr>
+        <w:tabs>
+          <w:tab w:val="num" w:pos="2880"/>
+        </w:tabs>
+        <w:ind w:left="2880" w:hanging="360"/>
+      </w:pPr>
+      <w:rPr>
+        <w:rFonts w:ascii="Wingdings" w:hAnsi="Wingdings" w:hint="default"/>
+        <w:sz w:val="20"/>
+      </w:rPr>
+    </w:lvl>
+    <w:lvl w:ilvl="4" w:tentative="1">
+      <w:start w:val="1"/>
+      <w:numFmt w:val="bullet"/>
+      <w:lvlText w:val=""/>
+      <w:lvlJc w:val="left"/>
+      <w:pPr>
+        <w:tabs>
+          <w:tab w:val="num" w:pos="3600"/>
+        </w:tabs>
+        <w:ind w:left="3600" w:hanging="360"/>
+      </w:pPr>
+      <w:rPr>
+        <w:rFonts w:ascii="Wingdings" w:hAnsi="Wingdings" w:hint="default"/>
+        <w:sz w:val="20"/>
+      </w:rPr>
+    </w:lvl>
+    <w:lvl w:ilvl="5" w:tentative="1">
+      <w:start w:val="1"/>
+      <w:numFmt w:val="bullet"/>
+      <w:lvlText w:val=""/>
+      <w:lvlJc w:val="left"/>
+      <w:pPr>
+        <w:tabs>
+          <w:tab w:val="num" w:pos="4320"/>
+        </w:tabs>
+        <w:ind w:left="4320" w:hanging="360"/>
+      </w:pPr>
+      <w:rPr>
+        <w:rFonts w:ascii="Wingdings" w:hAnsi="Wingdings" w:hint="default"/>
+        <w:sz w:val="20"/>
+      </w:rPr>
+    </w:lvl>
+    <w:lvl w:ilvl="6" w:tentative="1">
+      <w:start w:val="1"/>
+      <w:numFmt w:val="bullet"/>
+      <w:lvlText w:val=""/>
+      <w:lvlJc w:val="left"/>
+      <w:pPr>
+        <w:tabs>
+          <w:tab w:val="num" w:pos="5040"/>
+        </w:tabs>
+        <w:ind w:left="5040" w:hanging="360"/>
+      </w:pPr>
+      <w:rPr>
+        <w:rFonts w:ascii="Wingdings" w:hAnsi="Wingdings" w:hint="default"/>
+        <w:sz w:val="20"/>
+      </w:rPr>
+    </w:lvl>
+    <w:lvl w:ilvl="7" w:tentative="1">
+      <w:start w:val="1"/>
+      <w:numFmt w:val="bullet"/>
+      <w:lvlText w:val=""/>
+      <w:lvlJc w:val="left"/>
+      <w:pPr>
+        <w:tabs>
+          <w:tab w:val="num" w:pos="5760"/>
+        </w:tabs>
+        <w:ind w:left="5760" w:hanging="360"/>
+      </w:pPr>
+      <w:rPr>
+        <w:rFonts w:ascii="Wingdings" w:hAnsi="Wingdings" w:hint="default"/>
+        <w:sz w:val="20"/>
+      </w:rPr>
+    </w:lvl>
+    <w:lvl w:ilvl="8" w:tentative="1">
+      <w:start w:val="1"/>
+      <w:numFmt w:val="bullet"/>
+      <w:lvlText w:val=""/>
+      <w:lvlJc w:val="left"/>
+      <w:pPr>
+        <w:tabs>
+          <w:tab w:val="num" w:pos="6480"/>
+        </w:tabs>
+        <w:ind w:left="6480" w:hanging="360"/>
+      </w:pPr>
+      <w:rPr>
+        <w:rFonts w:ascii="Wingdings" w:hAnsi="Wingdings" w:hint="default"/>
+        <w:sz w:val="20"/>
+      </w:rPr>
+    </w:lvl>
+  </w:abstractNum>
+  <w:abstractNum w:abstractNumId="2" w15:restartNumberingAfterBreak="0">
     <w:nsid w:val="0C31532E"/>
     <w:multiLevelType w:val="multilevel"/>
     <w:tmpl w:val="90849728"/>
@@ -3230,7 +3373,7 @@
       </w:rPr>
     </w:lvl>
   </w:abstractNum>
-  <w:abstractNum w:abstractNumId="2" w15:restartNumberingAfterBreak="0">
+  <w:abstractNum w:abstractNumId="3" w15:restartNumberingAfterBreak="0">
     <w:nsid w:val="10E671D6"/>
     <w:multiLevelType w:val="multilevel"/>
     <w:tmpl w:val="B7F4B832"/>
@@ -3379,7 +3522,7 @@
       </w:rPr>
     </w:lvl>
   </w:abstractNum>
-  <w:abstractNum w:abstractNumId="3" w15:restartNumberingAfterBreak="0">
+  <w:abstractNum w:abstractNumId="4" w15:restartNumberingAfterBreak="0">
     <w:nsid w:val="13597ECC"/>
     <w:multiLevelType w:val="multilevel"/>
     <w:tmpl w:val="5E2402BC"/>
@@ -3528,7 +3671,7 @@
       </w:rPr>
     </w:lvl>
   </w:abstractNum>
-  <w:abstractNum w:abstractNumId="4" w15:restartNumberingAfterBreak="0">
+  <w:abstractNum w:abstractNumId="5" w15:restartNumberingAfterBreak="0">
     <w:nsid w:val="13845694"/>
     <w:multiLevelType w:val="multilevel"/>
     <w:tmpl w:val="76D2B41A"/>
@@ -3677,7 +3820,7 @@
       </w:rPr>
     </w:lvl>
   </w:abstractNum>
-  <w:abstractNum w:abstractNumId="5" w15:restartNumberingAfterBreak="0">
+  <w:abstractNum w:abstractNumId="6" w15:restartNumberingAfterBreak="0">
     <w:nsid w:val="15FD3EE7"/>
     <w:multiLevelType w:val="multilevel"/>
     <w:tmpl w:val="A3F6861A"/>
@@ -3826,7 +3969,7 @@
       </w:rPr>
     </w:lvl>
   </w:abstractNum>
-  <w:abstractNum w:abstractNumId="6" w15:restartNumberingAfterBreak="0">
+  <w:abstractNum w:abstractNumId="7" w15:restartNumberingAfterBreak="0">
     <w:nsid w:val="1BD62143"/>
     <w:multiLevelType w:val="multilevel"/>
     <w:tmpl w:val="91C24C94"/>
@@ -3975,7 +4118,7 @@
       </w:rPr>
     </w:lvl>
   </w:abstractNum>
-  <w:abstractNum w:abstractNumId="7" w15:restartNumberingAfterBreak="0">
+  <w:abstractNum w:abstractNumId="8" w15:restartNumberingAfterBreak="0">
     <w:nsid w:val="1C76033E"/>
     <w:multiLevelType w:val="multilevel"/>
     <w:tmpl w:val="1312D6DE"/>
@@ -4088,7 +4231,7 @@
       </w:pPr>
     </w:lvl>
   </w:abstractNum>
-  <w:abstractNum w:abstractNumId="8" w15:restartNumberingAfterBreak="0">
+  <w:abstractNum w:abstractNumId="9" w15:restartNumberingAfterBreak="0">
     <w:nsid w:val="1CD97049"/>
     <w:multiLevelType w:val="multilevel"/>
     <w:tmpl w:val="059A5CD8"/>
@@ -4237,7 +4380,7 @@
       </w:rPr>
     </w:lvl>
   </w:abstractNum>
-  <w:abstractNum w:abstractNumId="9" w15:restartNumberingAfterBreak="0">
+  <w:abstractNum w:abstractNumId="10" w15:restartNumberingAfterBreak="0">
     <w:nsid w:val="224972C7"/>
     <w:multiLevelType w:val="multilevel"/>
     <w:tmpl w:val="2B3AB3E6"/>
@@ -4386,7 +4529,7 @@
       </w:rPr>
     </w:lvl>
   </w:abstractNum>
-  <w:abstractNum w:abstractNumId="10" w15:restartNumberingAfterBreak="0">
+  <w:abstractNum w:abstractNumId="11" w15:restartNumberingAfterBreak="0">
     <w:nsid w:val="2D2B0DA3"/>
     <w:multiLevelType w:val="multilevel"/>
     <w:tmpl w:val="CD62B69C"/>
@@ -4535,7 +4678,7 @@
       </w:rPr>
     </w:lvl>
   </w:abstractNum>
-  <w:abstractNum w:abstractNumId="11" w15:restartNumberingAfterBreak="0">
+  <w:abstractNum w:abstractNumId="12" w15:restartNumberingAfterBreak="0">
     <w:nsid w:val="2EA417FF"/>
     <w:multiLevelType w:val="multilevel"/>
     <w:tmpl w:val="851E42A2"/>
@@ -4648,7 +4791,7 @@
       </w:rPr>
     </w:lvl>
   </w:abstractNum>
-  <w:abstractNum w:abstractNumId="12" w15:restartNumberingAfterBreak="0">
+  <w:abstractNum w:abstractNumId="13" w15:restartNumberingAfterBreak="0">
     <w:nsid w:val="2F3A75B5"/>
     <w:multiLevelType w:val="multilevel"/>
     <w:tmpl w:val="C55CCCA8"/>
@@ -4797,7 +4940,7 @@
       </w:rPr>
     </w:lvl>
   </w:abstractNum>
-  <w:abstractNum w:abstractNumId="13" w15:restartNumberingAfterBreak="0">
+  <w:abstractNum w:abstractNumId="14" w15:restartNumberingAfterBreak="0">
     <w:nsid w:val="2FBB594B"/>
     <w:multiLevelType w:val="multilevel"/>
     <w:tmpl w:val="9F0C3F90"/>
@@ -4946,7 +5089,7 @@
       </w:rPr>
     </w:lvl>
   </w:abstractNum>
-  <w:abstractNum w:abstractNumId="14" w15:restartNumberingAfterBreak="0">
+  <w:abstractNum w:abstractNumId="15" w15:restartNumberingAfterBreak="0">
     <w:nsid w:val="301E2596"/>
     <w:multiLevelType w:val="multilevel"/>
     <w:tmpl w:val="334EB72C"/>
@@ -5095,7 +5238,120 @@
       </w:rPr>
     </w:lvl>
   </w:abstractNum>
-  <w:abstractNum w:abstractNumId="15" w15:restartNumberingAfterBreak="0">
+  <w:abstractNum w:abstractNumId="16" w15:restartNumberingAfterBreak="0">
+    <w:nsid w:val="31AE29FB"/>
+    <w:multiLevelType w:val="multilevel"/>
+    <w:tmpl w:val="1312D6DE"/>
+    <w:lvl w:ilvl="0">
+      <w:start w:val="1"/>
+      <w:numFmt w:val="decimal"/>
+      <w:lvlText w:val="%1."/>
+      <w:lvlJc w:val="left"/>
+      <w:pPr>
+        <w:tabs>
+          <w:tab w:val="num" w:pos="720"/>
+        </w:tabs>
+        <w:ind w:left="720" w:hanging="360"/>
+      </w:pPr>
+    </w:lvl>
+    <w:lvl w:ilvl="1" w:tentative="1">
+      <w:start w:val="1"/>
+      <w:numFmt w:val="decimal"/>
+      <w:lvlText w:val="%2."/>
+      <w:lvlJc w:val="left"/>
+      <w:pPr>
+        <w:tabs>
+          <w:tab w:val="num" w:pos="1440"/>
+        </w:tabs>
+        <w:ind w:left="1440" w:hanging="360"/>
+      </w:pPr>
+    </w:lvl>
+    <w:lvl w:ilvl="2" w:tentative="1">
+      <w:start w:val="1"/>
+      <w:numFmt w:val="decimal"/>
+      <w:lvlText w:val="%3."/>
+      <w:lvlJc w:val="left"/>
+      <w:pPr>
+        <w:tabs>
+          <w:tab w:val="num" w:pos="2160"/>
+        </w:tabs>
+        <w:ind w:left="2160" w:hanging="360"/>
+      </w:pPr>
+    </w:lvl>
+    <w:lvl w:ilvl="3" w:tentative="1">
+      <w:start w:val="1"/>
+      <w:numFmt w:val="decimal"/>
+      <w:lvlText w:val="%4."/>
+      <w:lvlJc w:val="left"/>
+      <w:pPr>
+        <w:tabs>
+          <w:tab w:val="num" w:pos="2880"/>
+        </w:tabs>
+        <w:ind w:left="2880" w:hanging="360"/>
+      </w:pPr>
+    </w:lvl>
+    <w:lvl w:ilvl="4" w:tentative="1">
+      <w:start w:val="1"/>
+      <w:numFmt w:val="decimal"/>
+      <w:lvlText w:val="%5."/>
+      <w:lvlJc w:val="left"/>
+      <w:pPr>
+        <w:tabs>
+          <w:tab w:val="num" w:pos="3600"/>
+        </w:tabs>
+        <w:ind w:left="3600" w:hanging="360"/>
+      </w:pPr>
+    </w:lvl>
+    <w:lvl w:ilvl="5" w:tentative="1">
+      <w:start w:val="1"/>
+      <w:numFmt w:val="decimal"/>
+      <w:lvlText w:val="%6."/>
+      <w:lvlJc w:val="left"/>
+      <w:pPr>
+        <w:tabs>
+          <w:tab w:val="num" w:pos="4320"/>
+        </w:tabs>
+        <w:ind w:left="4320" w:hanging="360"/>
+      </w:pPr>
+    </w:lvl>
+    <w:lvl w:ilvl="6" w:tentative="1">
+      <w:start w:val="1"/>
+      <w:numFmt w:val="decimal"/>
+      <w:lvlText w:val="%7."/>
+      <w:lvlJc w:val="left"/>
+      <w:pPr>
+        <w:tabs>
+          <w:tab w:val="num" w:pos="5040"/>
+        </w:tabs>
+        <w:ind w:left="5040" w:hanging="360"/>
+      </w:pPr>
+    </w:lvl>
+    <w:lvl w:ilvl="7" w:tentative="1">
+      <w:start w:val="1"/>
+      <w:numFmt w:val="decimal"/>
+      <w:lvlText w:val="%8."/>
+      <w:lvlJc w:val="left"/>
+      <w:pPr>
+        <w:tabs>
+          <w:tab w:val="num" w:pos="5760"/>
+        </w:tabs>
+        <w:ind w:left="5760" w:hanging="360"/>
+      </w:pPr>
+    </w:lvl>
+    <w:lvl w:ilvl="8" w:tentative="1">
+      <w:start w:val="1"/>
+      <w:numFmt w:val="decimal"/>
+      <w:lvlText w:val="%9."/>
+      <w:lvlJc w:val="left"/>
+      <w:pPr>
+        <w:tabs>
+          <w:tab w:val="num" w:pos="6480"/>
+        </w:tabs>
+        <w:ind w:left="6480" w:hanging="360"/>
+      </w:pPr>
+    </w:lvl>
+  </w:abstractNum>
+  <w:abstractNum w:abstractNumId="17" w15:restartNumberingAfterBreak="0">
     <w:nsid w:val="35A40744"/>
     <w:multiLevelType w:val="multilevel"/>
     <w:tmpl w:val="F5B82920"/>
@@ -5244,7 +5500,7 @@
       </w:rPr>
     </w:lvl>
   </w:abstractNum>
-  <w:abstractNum w:abstractNumId="16" w15:restartNumberingAfterBreak="0">
+  <w:abstractNum w:abstractNumId="18" w15:restartNumberingAfterBreak="0">
     <w:nsid w:val="3EAA3B45"/>
     <w:multiLevelType w:val="multilevel"/>
     <w:tmpl w:val="ECEE19B4"/>
@@ -5393,7 +5649,7 @@
       </w:rPr>
     </w:lvl>
   </w:abstractNum>
-  <w:abstractNum w:abstractNumId="17" w15:restartNumberingAfterBreak="0">
+  <w:abstractNum w:abstractNumId="19" w15:restartNumberingAfterBreak="0">
     <w:nsid w:val="3EAE4D15"/>
     <w:multiLevelType w:val="multilevel"/>
     <w:tmpl w:val="ED1046BC"/>
@@ -5506,7 +5762,7 @@
       </w:pPr>
     </w:lvl>
   </w:abstractNum>
-  <w:abstractNum w:abstractNumId="18" w15:restartNumberingAfterBreak="0">
+  <w:abstractNum w:abstractNumId="20" w15:restartNumberingAfterBreak="0">
     <w:nsid w:val="4132611E"/>
     <w:multiLevelType w:val="multilevel"/>
     <w:tmpl w:val="15DA8F2A"/>
@@ -5655,7 +5911,7 @@
       </w:rPr>
     </w:lvl>
   </w:abstractNum>
-  <w:abstractNum w:abstractNumId="19" w15:restartNumberingAfterBreak="0">
+  <w:abstractNum w:abstractNumId="21" w15:restartNumberingAfterBreak="0">
     <w:nsid w:val="4A196046"/>
     <w:multiLevelType w:val="multilevel"/>
     <w:tmpl w:val="1312D6DE"/>
@@ -5768,7 +6024,7 @@
       </w:pPr>
     </w:lvl>
   </w:abstractNum>
-  <w:abstractNum w:abstractNumId="20" w15:restartNumberingAfterBreak="0">
+  <w:abstractNum w:abstractNumId="22" w15:restartNumberingAfterBreak="0">
     <w:nsid w:val="4FE96901"/>
     <w:multiLevelType w:val="multilevel"/>
     <w:tmpl w:val="1312D6DE"/>
@@ -5908,7 +6164,7 @@
       </w:rPr>
     </w:lvl>
   </w:abstractNum>
-  <w:abstractNum w:abstractNumId="21" w15:restartNumberingAfterBreak="0">
+  <w:abstractNum w:abstractNumId="23" w15:restartNumberingAfterBreak="0">
     <w:nsid w:val="53012222"/>
     <w:multiLevelType w:val="multilevel"/>
     <w:tmpl w:val="397A4F80"/>
@@ -6057,7 +6313,7 @@
       </w:rPr>
     </w:lvl>
   </w:abstractNum>
-  <w:abstractNum w:abstractNumId="22" w15:restartNumberingAfterBreak="0">
+  <w:abstractNum w:abstractNumId="24" w15:restartNumberingAfterBreak="0">
     <w:nsid w:val="58AD3055"/>
     <w:multiLevelType w:val="multilevel"/>
     <w:tmpl w:val="1312D6DE"/>
@@ -6170,7 +6426,7 @@
       </w:pPr>
     </w:lvl>
   </w:abstractNum>
-  <w:abstractNum w:abstractNumId="23" w15:restartNumberingAfterBreak="0">
+  <w:abstractNum w:abstractNumId="25" w15:restartNumberingAfterBreak="0">
     <w:nsid w:val="58E17498"/>
     <w:multiLevelType w:val="multilevel"/>
     <w:tmpl w:val="6206E0B0"/>
@@ -6319,7 +6575,7 @@
       </w:rPr>
     </w:lvl>
   </w:abstractNum>
-  <w:abstractNum w:abstractNumId="24" w15:restartNumberingAfterBreak="0">
+  <w:abstractNum w:abstractNumId="26" w15:restartNumberingAfterBreak="0">
     <w:nsid w:val="5E86026A"/>
     <w:multiLevelType w:val="multilevel"/>
     <w:tmpl w:val="86F837B0"/>
@@ -6432,7 +6688,7 @@
       </w:pPr>
     </w:lvl>
   </w:abstractNum>
-  <w:abstractNum w:abstractNumId="25" w15:restartNumberingAfterBreak="0">
+  <w:abstractNum w:abstractNumId="27" w15:restartNumberingAfterBreak="0">
     <w:nsid w:val="61F25D35"/>
     <w:multiLevelType w:val="multilevel"/>
     <w:tmpl w:val="2206A484"/>
@@ -6545,7 +6801,7 @@
       </w:pPr>
     </w:lvl>
   </w:abstractNum>
-  <w:abstractNum w:abstractNumId="26" w15:restartNumberingAfterBreak="0">
+  <w:abstractNum w:abstractNumId="28" w15:restartNumberingAfterBreak="0">
     <w:nsid w:val="634E7724"/>
     <w:multiLevelType w:val="multilevel"/>
     <w:tmpl w:val="D208FE4E"/>
@@ -6658,7 +6914,7 @@
       </w:pPr>
     </w:lvl>
   </w:abstractNum>
-  <w:abstractNum w:abstractNumId="27" w15:restartNumberingAfterBreak="0">
+  <w:abstractNum w:abstractNumId="29" w15:restartNumberingAfterBreak="0">
     <w:nsid w:val="64956CBE"/>
     <w:multiLevelType w:val="multilevel"/>
     <w:tmpl w:val="EB64F774"/>
@@ -6771,7 +7027,7 @@
       </w:pPr>
     </w:lvl>
   </w:abstractNum>
-  <w:abstractNum w:abstractNumId="28" w15:restartNumberingAfterBreak="0">
+  <w:abstractNum w:abstractNumId="30" w15:restartNumberingAfterBreak="0">
     <w:nsid w:val="65414265"/>
     <w:multiLevelType w:val="multilevel"/>
     <w:tmpl w:val="A77A9A70"/>
@@ -6884,7 +7140,7 @@
       </w:pPr>
     </w:lvl>
   </w:abstractNum>
-  <w:abstractNum w:abstractNumId="29" w15:restartNumberingAfterBreak="0">
+  <w:abstractNum w:abstractNumId="31" w15:restartNumberingAfterBreak="0">
     <w:nsid w:val="65CA3AFE"/>
     <w:multiLevelType w:val="multilevel"/>
     <w:tmpl w:val="C06CA624"/>
@@ -6997,7 +7253,7 @@
       </w:pPr>
     </w:lvl>
   </w:abstractNum>
-  <w:abstractNum w:abstractNumId="30" w15:restartNumberingAfterBreak="0">
+  <w:abstractNum w:abstractNumId="32" w15:restartNumberingAfterBreak="0">
     <w:nsid w:val="6E9775AA"/>
     <w:multiLevelType w:val="multilevel"/>
     <w:tmpl w:val="1312D6DE"/>
@@ -7110,7 +7366,7 @@
       </w:pPr>
     </w:lvl>
   </w:abstractNum>
-  <w:abstractNum w:abstractNumId="31" w15:restartNumberingAfterBreak="0">
+  <w:abstractNum w:abstractNumId="33" w15:restartNumberingAfterBreak="0">
     <w:nsid w:val="75050C2E"/>
     <w:multiLevelType w:val="multilevel"/>
     <w:tmpl w:val="F5AA18D2"/>
@@ -7223,7 +7479,7 @@
       </w:pPr>
     </w:lvl>
   </w:abstractNum>
-  <w:abstractNum w:abstractNumId="32" w15:restartNumberingAfterBreak="0">
+  <w:abstractNum w:abstractNumId="34" w15:restartNumberingAfterBreak="0">
     <w:nsid w:val="75A87A0B"/>
     <w:multiLevelType w:val="multilevel"/>
     <w:tmpl w:val="1312D6DE"/>
@@ -7336,7 +7592,7 @@
       </w:pPr>
     </w:lvl>
   </w:abstractNum>
-  <w:abstractNum w:abstractNumId="33" w15:restartNumberingAfterBreak="0">
+  <w:abstractNum w:abstractNumId="35" w15:restartNumberingAfterBreak="0">
     <w:nsid w:val="780D5640"/>
     <w:multiLevelType w:val="multilevel"/>
     <w:tmpl w:val="362482F4"/>
@@ -7485,7 +7741,7 @@
       </w:rPr>
     </w:lvl>
   </w:abstractNum>
-  <w:abstractNum w:abstractNumId="34" w15:restartNumberingAfterBreak="0">
+  <w:abstractNum w:abstractNumId="36" w15:restartNumberingAfterBreak="0">
     <w:nsid w:val="79DF3285"/>
     <w:multiLevelType w:val="multilevel"/>
     <w:tmpl w:val="C942674A"/>
@@ -7598,7 +7854,7 @@
       </w:pPr>
     </w:lvl>
   </w:abstractNum>
-  <w:abstractNum w:abstractNumId="35" w15:restartNumberingAfterBreak="0">
+  <w:abstractNum w:abstractNumId="37" w15:restartNumberingAfterBreak="0">
     <w:nsid w:val="7E0B3830"/>
     <w:multiLevelType w:val="multilevel"/>
     <w:tmpl w:val="91260590"/>
@@ -7712,67 +7968,67 @@
     </w:lvl>
   </w:abstractNum>
   <w:num w:numId="1" w16cid:durableId="1584072423">
+    <w:abstractNumId w:val="12"/>
+  </w:num>
+  <w:num w:numId="2" w16cid:durableId="1360812919">
+    <w:abstractNumId w:val="2"/>
+  </w:num>
+  <w:num w:numId="3" w16cid:durableId="1840341829">
+    <w:abstractNumId w:val="36"/>
+  </w:num>
+  <w:num w:numId="4" w16cid:durableId="1828782994">
+    <w:abstractNumId w:val="3"/>
+  </w:num>
+  <w:num w:numId="5" w16cid:durableId="1343509490">
+    <w:abstractNumId w:val="15"/>
+  </w:num>
+  <w:num w:numId="6" w16cid:durableId="2078941505">
     <w:abstractNumId w:val="11"/>
   </w:num>
-  <w:num w:numId="2" w16cid:durableId="1360812919">
-    <w:abstractNumId w:val="1"/>
-  </w:num>
-  <w:num w:numId="3" w16cid:durableId="1840341829">
-    <w:abstractNumId w:val="34"/>
-  </w:num>
-  <w:num w:numId="4" w16cid:durableId="1828782994">
-    <w:abstractNumId w:val="2"/>
-  </w:num>
-  <w:num w:numId="5" w16cid:durableId="1343509490">
-    <w:abstractNumId w:val="14"/>
-  </w:num>
-  <w:num w:numId="6" w16cid:durableId="2078941505">
-    <w:abstractNumId w:val="10"/>
-  </w:num>
   <w:num w:numId="7" w16cid:durableId="436755086">
-    <w:abstractNumId w:val="29"/>
+    <w:abstractNumId w:val="31"/>
   </w:num>
   <w:num w:numId="8" w16cid:durableId="904952116">
-    <w:abstractNumId w:val="21"/>
+    <w:abstractNumId w:val="23"/>
   </w:num>
   <w:num w:numId="9" w16cid:durableId="798687575">
-    <w:abstractNumId w:val="8"/>
+    <w:abstractNumId w:val="9"/>
   </w:num>
   <w:num w:numId="10" w16cid:durableId="1194921500">
-    <w:abstractNumId w:val="26"/>
+    <w:abstractNumId w:val="28"/>
   </w:num>
   <w:num w:numId="11" w16cid:durableId="365101865">
     <w:abstractNumId w:val="0"/>
   </w:num>
   <w:num w:numId="12" w16cid:durableId="523783474">
-    <w:abstractNumId w:val="23"/>
+    <w:abstractNumId w:val="25"/>
   </w:num>
   <w:num w:numId="13" w16cid:durableId="1518538159">
+    <w:abstractNumId w:val="37"/>
+  </w:num>
+  <w:num w:numId="14" w16cid:durableId="1580629856">
+    <w:abstractNumId w:val="5"/>
+  </w:num>
+  <w:num w:numId="15" w16cid:durableId="2007197777">
+    <w:abstractNumId w:val="19"/>
+  </w:num>
+  <w:num w:numId="16" w16cid:durableId="1648823114">
+    <w:abstractNumId w:val="13"/>
+  </w:num>
+  <w:num w:numId="17" w16cid:durableId="1909682324">
+    <w:abstractNumId w:val="29"/>
+  </w:num>
+  <w:num w:numId="18" w16cid:durableId="1982424461">
+    <w:abstractNumId w:val="14"/>
+  </w:num>
+  <w:num w:numId="19" w16cid:durableId="1153259161">
+    <w:abstractNumId w:val="33"/>
+  </w:num>
+  <w:num w:numId="20" w16cid:durableId="669409171">
     <w:abstractNumId w:val="35"/>
   </w:num>
-  <w:num w:numId="14" w16cid:durableId="1580629856">
-    <w:abstractNumId w:val="4"/>
-  </w:num>
-  <w:num w:numId="15" w16cid:durableId="2007197777">
-    <w:abstractNumId w:val="17"/>
-  </w:num>
-  <w:num w:numId="16" w16cid:durableId="1648823114">
-    <w:abstractNumId w:val="12"/>
-  </w:num>
-  <w:num w:numId="17" w16cid:durableId="1909682324">
-    <w:abstractNumId w:val="27"/>
-  </w:num>
-  <w:num w:numId="18" w16cid:durableId="1982424461">
-    <w:abstractNumId w:val="13"/>
-  </w:num>
-  <w:num w:numId="19" w16cid:durableId="1153259161">
-    <w:abstractNumId w:val="31"/>
-  </w:num>
-  <w:num w:numId="20" w16cid:durableId="669409171">
-    <w:abstractNumId w:val="33"/>
-  </w:num>
   <w:num w:numId="21" w16cid:durableId="1724407977">
-    <w:abstractNumId w:val="24"/>
+    <w:abstractNumId w:val="26"/>
     <w:lvlOverride w:ilvl="0">
       <w:lvl w:ilvl="0">
         <w:numFmt w:val="decimal"/>
@@ -7782,49 +8038,55 @@
     </w:lvlOverride>
   </w:num>
   <w:num w:numId="22" w16cid:durableId="269318330">
-    <w:abstractNumId w:val="3"/>
+    <w:abstractNumId w:val="4"/>
   </w:num>
   <w:num w:numId="23" w16cid:durableId="113404591">
-    <w:abstractNumId w:val="25"/>
+    <w:abstractNumId w:val="27"/>
   </w:num>
   <w:num w:numId="24" w16cid:durableId="172037059">
-    <w:abstractNumId w:val="5"/>
+    <w:abstractNumId w:val="6"/>
   </w:num>
   <w:num w:numId="25" w16cid:durableId="668483715">
-    <w:abstractNumId w:val="28"/>
+    <w:abstractNumId w:val="30"/>
   </w:num>
   <w:num w:numId="26" w16cid:durableId="673845156">
-    <w:abstractNumId w:val="6"/>
+    <w:abstractNumId w:val="7"/>
   </w:num>
   <w:num w:numId="27" w16cid:durableId="1182668746">
+    <w:abstractNumId w:val="22"/>
+  </w:num>
+  <w:num w:numId="28" w16cid:durableId="999578437">
+    <w:abstractNumId w:val="32"/>
+  </w:num>
+  <w:num w:numId="29" w16cid:durableId="413481093">
+    <w:abstractNumId w:val="17"/>
+  </w:num>
+  <w:num w:numId="30" w16cid:durableId="1529641803">
+    <w:abstractNumId w:val="34"/>
+  </w:num>
+  <w:num w:numId="31" w16cid:durableId="1847792954">
     <w:abstractNumId w:val="20"/>
   </w:num>
-  <w:num w:numId="28" w16cid:durableId="999578437">
-    <w:abstractNumId w:val="30"/>
+  <w:num w:numId="32" w16cid:durableId="460272380">
+    <w:abstractNumId w:val="21"/>
   </w:num>
-  <w:num w:numId="29" w16cid:durableId="413481093">
-    <w:abstractNumId w:val="15"/>
+  <w:num w:numId="33" w16cid:durableId="7103271">
+    <w:abstractNumId w:val="10"/>
   </w:num>
-  <w:num w:numId="30" w16cid:durableId="1529641803">
-    <w:abstractNumId w:val="32"/>
+  <w:num w:numId="34" w16cid:durableId="1493988621">
+    <w:abstractNumId w:val="24"/>
   </w:num>
-  <w:num w:numId="31" w16cid:durableId="1847792954">
+  <w:num w:numId="35" w16cid:durableId="196046339">
+    <w:abstractNumId w:val="8"/>
+  </w:num>
+  <w:num w:numId="36" w16cid:durableId="1126892997">
     <w:abstractNumId w:val="18"/>
   </w:num>
-  <w:num w:numId="32" w16cid:durableId="460272380">
-    <w:abstractNumId w:val="19"/>
+  <w:num w:numId="37" w16cid:durableId="1136071273">
+    <w:abstractNumId w:val="16"/>
   </w:num>
-  <w:num w:numId="33" w16cid:durableId="7103271">
-    <w:abstractNumId w:val="9"/>
-  </w:num>
-  <w:num w:numId="34" w16cid:durableId="1493988621">
-    <w:abstractNumId w:val="22"/>
-  </w:num>
-  <w:num w:numId="35" w16cid:durableId="196046339">
-    <w:abstractNumId w:val="7"/>
-  </w:num>
-  <w:num w:numId="36" w16cid:durableId="1126892997">
-    <w:abstractNumId w:val="16"/>
+  <w:num w:numId="38" w16cid:durableId="1869827459">
+    <w:abstractNumId w:val="1"/>
   </w:num>
 </w:numbering>
 </file>

</xml_diff>

<commit_message>
Add solutions for  mem+cpu effects
</commit_message>
<xml_diff>
--- a/Latency Analysis/Problem Statement.docx
+++ b/Latency Analysis/Problem Statement.docx
@@ -2890,6 +2890,151 @@
     </w:p>
     <w:p>
       <w:pPr>
+        <w:pStyle w:val="ListParagraph"/>
+        <w:numPr>
+          <w:ilvl w:val="0"/>
+          <w:numId w:val="35"/>
+        </w:numPr>
+        <w:spacing w:before="240" w:after="240"/>
+        <w:rPr>
+          <w:b/>
+          <w:bCs/>
+          <w:lang w:val="en-US"/>
+        </w:rPr>
+      </w:pPr>
+      <w:r>
+        <w:rPr>
+          <w:b/>
+          <w:bCs/>
+          <w:lang w:val="en-US"/>
+        </w:rPr>
+        <w:t>Nonlinear CPU+Memory Reduction Effects</w:t>
+      </w:r>
+    </w:p>
+    <w:p>
+      <w:pPr>
+        <w:numPr>
+          <w:ilvl w:val="0"/>
+          <w:numId w:val="40"/>
+        </w:numPr>
+        <w:spacing w:before="240" w:after="240"/>
+        <w:rPr>
+          <w:lang w:val="en-US"/>
+        </w:rPr>
+      </w:pPr>
+      <w:r>
+        <w:rPr>
+          <w:b/>
+          <w:bCs/>
+          <w:lang w:val="en-US"/>
+        </w:rPr>
+        <w:t>Cause</w:t>
+      </w:r>
+      <w:r>
+        <w:rPr>
+          <w:lang w:val="en-US"/>
+        </w:rPr>
+        <w:t>: Combined reductions amplify bottlenecks (e.g., GC stalls, CPU-hungry GC).</w:t>
+      </w:r>
+    </w:p>
+    <w:p>
+      <w:pPr>
+        <w:numPr>
+          <w:ilvl w:val="0"/>
+          <w:numId w:val="40"/>
+        </w:numPr>
+        <w:spacing w:before="240" w:after="240"/>
+        <w:rPr>
+          <w:lang w:val="en-US"/>
+        </w:rPr>
+      </w:pPr>
+      <w:r>
+        <w:rPr>
+          <w:b/>
+          <w:bCs/>
+          <w:lang w:val="en-US"/>
+        </w:rPr>
+        <w:t>Solutions</w:t>
+      </w:r>
+      <w:r>
+        <w:rPr>
+          <w:lang w:val="en-US"/>
+        </w:rPr>
+        <w:t>:</w:t>
+      </w:r>
+    </w:p>
+    <w:p>
+      <w:pPr>
+        <w:numPr>
+          <w:ilvl w:val="1"/>
+          <w:numId w:val="40"/>
+        </w:numPr>
+        <w:spacing w:before="240" w:after="240"/>
+        <w:rPr>
+          <w:lang w:val="en-US"/>
+        </w:rPr>
+      </w:pPr>
+      <w:r>
+        <w:rPr>
+          <w:lang w:val="en-US"/>
+        </w:rPr>
+        <w:t>Gradual &amp; Alternating Reduction Strategy: Reduce CPU and memory in staggered steps, not together.</w:t>
+      </w:r>
+    </w:p>
+    <w:p>
+      <w:pPr>
+        <w:numPr>
+          <w:ilvl w:val="1"/>
+          <w:numId w:val="40"/>
+        </w:numPr>
+        <w:spacing w:before="240" w:after="240"/>
+        <w:rPr>
+          <w:lang w:val="en-US"/>
+        </w:rPr>
+      </w:pPr>
+      <w:r>
+        <w:rPr>
+          <w:lang w:val="en-US"/>
+        </w:rPr>
+        <w:t>Feedback-Controlled Resource Tuning: Apply Reinforcement Learning (RL) agents that observe latency/cost trade-offs and adjust resources accordingly.</w:t>
+      </w:r>
+    </w:p>
+    <w:p>
+      <w:pPr>
+        <w:numPr>
+          <w:ilvl w:val="1"/>
+          <w:numId w:val="40"/>
+        </w:numPr>
+        <w:spacing w:before="240" w:after="240"/>
+        <w:rPr>
+          <w:lang w:val="en-US"/>
+        </w:rPr>
+      </w:pPr>
+      <w:r>
+        <w:rPr>
+          <w:lang w:val="en-US"/>
+        </w:rPr>
+        <w:t>Profile GC + CPU Time Ratio: Tune limits so GC activity doesn't dominate available CPU time.</w:t>
+      </w:r>
+    </w:p>
+    <w:p>
+      <w:pPr>
+        <w:spacing w:before="240" w:after="240"/>
+        <w:rPr>
+          <w:lang w:val="en-US"/>
+        </w:rPr>
+      </w:pPr>
+    </w:p>
+    <w:p>
+      <w:pPr>
+        <w:spacing w:before="240" w:after="240"/>
+        <w:rPr>
+          <w:lang w:val="en-US"/>
+        </w:rPr>
+      </w:pPr>
+    </w:p>
+    <w:p>
+      <w:pPr>
         <w:spacing w:before="240" w:after="240"/>
         <w:rPr>
           <w:lang w:val="en-US"/>
@@ -3970,6 +4115,119 @@
     </w:lvl>
   </w:abstractNum>
   <w:abstractNum w:abstractNumId="7" w15:restartNumberingAfterBreak="0">
+    <w:nsid w:val="1B7C2B10"/>
+    <w:multiLevelType w:val="multilevel"/>
+    <w:tmpl w:val="82D6DA20"/>
+    <w:lvl w:ilvl="0">
+      <w:start w:val="1"/>
+      <w:numFmt w:val="decimal"/>
+      <w:lvlText w:val="%1."/>
+      <w:lvlJc w:val="left"/>
+      <w:pPr>
+        <w:tabs>
+          <w:tab w:val="num" w:pos="720"/>
+        </w:tabs>
+        <w:ind w:left="720" w:hanging="360"/>
+      </w:pPr>
+    </w:lvl>
+    <w:lvl w:ilvl="1" w:tentative="1">
+      <w:start w:val="1"/>
+      <w:numFmt w:val="decimal"/>
+      <w:lvlText w:val="%2."/>
+      <w:lvlJc w:val="left"/>
+      <w:pPr>
+        <w:tabs>
+          <w:tab w:val="num" w:pos="1440"/>
+        </w:tabs>
+        <w:ind w:left="1440" w:hanging="360"/>
+      </w:pPr>
+    </w:lvl>
+    <w:lvl w:ilvl="2" w:tentative="1">
+      <w:start w:val="1"/>
+      <w:numFmt w:val="decimal"/>
+      <w:lvlText w:val="%3."/>
+      <w:lvlJc w:val="left"/>
+      <w:pPr>
+        <w:tabs>
+          <w:tab w:val="num" w:pos="2160"/>
+        </w:tabs>
+        <w:ind w:left="2160" w:hanging="360"/>
+      </w:pPr>
+    </w:lvl>
+    <w:lvl w:ilvl="3" w:tentative="1">
+      <w:start w:val="1"/>
+      <w:numFmt w:val="decimal"/>
+      <w:lvlText w:val="%4."/>
+      <w:lvlJc w:val="left"/>
+      <w:pPr>
+        <w:tabs>
+          <w:tab w:val="num" w:pos="2880"/>
+        </w:tabs>
+        <w:ind w:left="2880" w:hanging="360"/>
+      </w:pPr>
+    </w:lvl>
+    <w:lvl w:ilvl="4" w:tentative="1">
+      <w:start w:val="1"/>
+      <w:numFmt w:val="decimal"/>
+      <w:lvlText w:val="%5."/>
+      <w:lvlJc w:val="left"/>
+      <w:pPr>
+        <w:tabs>
+          <w:tab w:val="num" w:pos="3600"/>
+        </w:tabs>
+        <w:ind w:left="3600" w:hanging="360"/>
+      </w:pPr>
+    </w:lvl>
+    <w:lvl w:ilvl="5" w:tentative="1">
+      <w:start w:val="1"/>
+      <w:numFmt w:val="decimal"/>
+      <w:lvlText w:val="%6."/>
+      <w:lvlJc w:val="left"/>
+      <w:pPr>
+        <w:tabs>
+          <w:tab w:val="num" w:pos="4320"/>
+        </w:tabs>
+        <w:ind w:left="4320" w:hanging="360"/>
+      </w:pPr>
+    </w:lvl>
+    <w:lvl w:ilvl="6" w:tentative="1">
+      <w:start w:val="1"/>
+      <w:numFmt w:val="decimal"/>
+      <w:lvlText w:val="%7."/>
+      <w:lvlJc w:val="left"/>
+      <w:pPr>
+        <w:tabs>
+          <w:tab w:val="num" w:pos="5040"/>
+        </w:tabs>
+        <w:ind w:left="5040" w:hanging="360"/>
+      </w:pPr>
+    </w:lvl>
+    <w:lvl w:ilvl="7" w:tentative="1">
+      <w:start w:val="1"/>
+      <w:numFmt w:val="decimal"/>
+      <w:lvlText w:val="%8."/>
+      <w:lvlJc w:val="left"/>
+      <w:pPr>
+        <w:tabs>
+          <w:tab w:val="num" w:pos="5760"/>
+        </w:tabs>
+        <w:ind w:left="5760" w:hanging="360"/>
+      </w:pPr>
+    </w:lvl>
+    <w:lvl w:ilvl="8" w:tentative="1">
+      <w:start w:val="1"/>
+      <w:numFmt w:val="decimal"/>
+      <w:lvlText w:val="%9."/>
+      <w:lvlJc w:val="left"/>
+      <w:pPr>
+        <w:tabs>
+          <w:tab w:val="num" w:pos="6480"/>
+        </w:tabs>
+        <w:ind w:left="6480" w:hanging="360"/>
+      </w:pPr>
+    </w:lvl>
+  </w:abstractNum>
+  <w:abstractNum w:abstractNumId="8" w15:restartNumberingAfterBreak="0">
     <w:nsid w:val="1BD62143"/>
     <w:multiLevelType w:val="multilevel"/>
     <w:tmpl w:val="91C24C94"/>
@@ -4118,7 +4376,7 @@
       </w:rPr>
     </w:lvl>
   </w:abstractNum>
-  <w:abstractNum w:abstractNumId="8" w15:restartNumberingAfterBreak="0">
+  <w:abstractNum w:abstractNumId="9" w15:restartNumberingAfterBreak="0">
     <w:nsid w:val="1C76033E"/>
     <w:multiLevelType w:val="multilevel"/>
     <w:tmpl w:val="1312D6DE"/>
@@ -4231,7 +4489,7 @@
       </w:pPr>
     </w:lvl>
   </w:abstractNum>
-  <w:abstractNum w:abstractNumId="9" w15:restartNumberingAfterBreak="0">
+  <w:abstractNum w:abstractNumId="10" w15:restartNumberingAfterBreak="0">
     <w:nsid w:val="1CD97049"/>
     <w:multiLevelType w:val="multilevel"/>
     <w:tmpl w:val="059A5CD8"/>
@@ -4380,7 +4638,156 @@
       </w:rPr>
     </w:lvl>
   </w:abstractNum>
-  <w:abstractNum w:abstractNumId="10" w15:restartNumberingAfterBreak="0">
+  <w:abstractNum w:abstractNumId="11" w15:restartNumberingAfterBreak="0">
+    <w:nsid w:val="206C1820"/>
+    <w:multiLevelType w:val="multilevel"/>
+    <w:tmpl w:val="7BC489A2"/>
+    <w:lvl w:ilvl="0">
+      <w:start w:val="1"/>
+      <w:numFmt w:val="bullet"/>
+      <w:lvlText w:val=""/>
+      <w:lvlJc w:val="left"/>
+      <w:pPr>
+        <w:tabs>
+          <w:tab w:val="num" w:pos="720"/>
+        </w:tabs>
+        <w:ind w:left="720" w:hanging="360"/>
+      </w:pPr>
+      <w:rPr>
+        <w:rFonts w:ascii="Symbol" w:hAnsi="Symbol" w:hint="default"/>
+        <w:sz w:val="20"/>
+      </w:rPr>
+    </w:lvl>
+    <w:lvl w:ilvl="1">
+      <w:start w:val="1"/>
+      <w:numFmt w:val="bullet"/>
+      <w:lvlText w:val="o"/>
+      <w:lvlJc w:val="left"/>
+      <w:pPr>
+        <w:tabs>
+          <w:tab w:val="num" w:pos="1440"/>
+        </w:tabs>
+        <w:ind w:left="1440" w:hanging="360"/>
+      </w:pPr>
+      <w:rPr>
+        <w:rFonts w:ascii="Courier New" w:hAnsi="Courier New" w:hint="default"/>
+        <w:sz w:val="20"/>
+      </w:rPr>
+    </w:lvl>
+    <w:lvl w:ilvl="2" w:tentative="1">
+      <w:start w:val="1"/>
+      <w:numFmt w:val="bullet"/>
+      <w:lvlText w:val=""/>
+      <w:lvlJc w:val="left"/>
+      <w:pPr>
+        <w:tabs>
+          <w:tab w:val="num" w:pos="2160"/>
+        </w:tabs>
+        <w:ind w:left="2160" w:hanging="360"/>
+      </w:pPr>
+      <w:rPr>
+        <w:rFonts w:ascii="Wingdings" w:hAnsi="Wingdings" w:hint="default"/>
+        <w:sz w:val="20"/>
+      </w:rPr>
+    </w:lvl>
+    <w:lvl w:ilvl="3" w:tentative="1">
+      <w:start w:val="1"/>
+      <w:numFmt w:val="bullet"/>
+      <w:lvlText w:val=""/>
+      <w:lvlJc w:val="left"/>
+      <w:pPr>
+        <w:tabs>
+          <w:tab w:val="num" w:pos="2880"/>
+        </w:tabs>
+        <w:ind w:left="2880" w:hanging="360"/>
+      </w:pPr>
+      <w:rPr>
+        <w:rFonts w:ascii="Wingdings" w:hAnsi="Wingdings" w:hint="default"/>
+        <w:sz w:val="20"/>
+      </w:rPr>
+    </w:lvl>
+    <w:lvl w:ilvl="4" w:tentative="1">
+      <w:start w:val="1"/>
+      <w:numFmt w:val="bullet"/>
+      <w:lvlText w:val=""/>
+      <w:lvlJc w:val="left"/>
+      <w:pPr>
+        <w:tabs>
+          <w:tab w:val="num" w:pos="3600"/>
+        </w:tabs>
+        <w:ind w:left="3600" w:hanging="360"/>
+      </w:pPr>
+      <w:rPr>
+        <w:rFonts w:ascii="Wingdings" w:hAnsi="Wingdings" w:hint="default"/>
+        <w:sz w:val="20"/>
+      </w:rPr>
+    </w:lvl>
+    <w:lvl w:ilvl="5" w:tentative="1">
+      <w:start w:val="1"/>
+      <w:numFmt w:val="bullet"/>
+      <w:lvlText w:val=""/>
+      <w:lvlJc w:val="left"/>
+      <w:pPr>
+        <w:tabs>
+          <w:tab w:val="num" w:pos="4320"/>
+        </w:tabs>
+        <w:ind w:left="4320" w:hanging="360"/>
+      </w:pPr>
+      <w:rPr>
+        <w:rFonts w:ascii="Wingdings" w:hAnsi="Wingdings" w:hint="default"/>
+        <w:sz w:val="20"/>
+      </w:rPr>
+    </w:lvl>
+    <w:lvl w:ilvl="6" w:tentative="1">
+      <w:start w:val="1"/>
+      <w:numFmt w:val="bullet"/>
+      <w:lvlText w:val=""/>
+      <w:lvlJc w:val="left"/>
+      <w:pPr>
+        <w:tabs>
+          <w:tab w:val="num" w:pos="5040"/>
+        </w:tabs>
+        <w:ind w:left="5040" w:hanging="360"/>
+      </w:pPr>
+      <w:rPr>
+        <w:rFonts w:ascii="Wingdings" w:hAnsi="Wingdings" w:hint="default"/>
+        <w:sz w:val="20"/>
+      </w:rPr>
+    </w:lvl>
+    <w:lvl w:ilvl="7" w:tentative="1">
+      <w:start w:val="1"/>
+      <w:numFmt w:val="bullet"/>
+      <w:lvlText w:val=""/>
+      <w:lvlJc w:val="left"/>
+      <w:pPr>
+        <w:tabs>
+          <w:tab w:val="num" w:pos="5760"/>
+        </w:tabs>
+        <w:ind w:left="5760" w:hanging="360"/>
+      </w:pPr>
+      <w:rPr>
+        <w:rFonts w:ascii="Wingdings" w:hAnsi="Wingdings" w:hint="default"/>
+        <w:sz w:val="20"/>
+      </w:rPr>
+    </w:lvl>
+    <w:lvl w:ilvl="8" w:tentative="1">
+      <w:start w:val="1"/>
+      <w:numFmt w:val="bullet"/>
+      <w:lvlText w:val=""/>
+      <w:lvlJc w:val="left"/>
+      <w:pPr>
+        <w:tabs>
+          <w:tab w:val="num" w:pos="6480"/>
+        </w:tabs>
+        <w:ind w:left="6480" w:hanging="360"/>
+      </w:pPr>
+      <w:rPr>
+        <w:rFonts w:ascii="Wingdings" w:hAnsi="Wingdings" w:hint="default"/>
+        <w:sz w:val="20"/>
+      </w:rPr>
+    </w:lvl>
+  </w:abstractNum>
+  <w:abstractNum w:abstractNumId="12" w15:restartNumberingAfterBreak="0">
     <w:nsid w:val="224972C7"/>
     <w:multiLevelType w:val="multilevel"/>
     <w:tmpl w:val="2B3AB3E6"/>
@@ -4529,7 +4936,7 @@
       </w:rPr>
     </w:lvl>
   </w:abstractNum>
-  <w:abstractNum w:abstractNumId="11" w15:restartNumberingAfterBreak="0">
+  <w:abstractNum w:abstractNumId="13" w15:restartNumberingAfterBreak="0">
     <w:nsid w:val="2D2B0DA3"/>
     <w:multiLevelType w:val="multilevel"/>
     <w:tmpl w:val="CD62B69C"/>
@@ -4678,7 +5085,7 @@
       </w:rPr>
     </w:lvl>
   </w:abstractNum>
-  <w:abstractNum w:abstractNumId="12" w15:restartNumberingAfterBreak="0">
+  <w:abstractNum w:abstractNumId="14" w15:restartNumberingAfterBreak="0">
     <w:nsid w:val="2EA417FF"/>
     <w:multiLevelType w:val="multilevel"/>
     <w:tmpl w:val="851E42A2"/>
@@ -4791,7 +5198,7 @@
       </w:rPr>
     </w:lvl>
   </w:abstractNum>
-  <w:abstractNum w:abstractNumId="13" w15:restartNumberingAfterBreak="0">
+  <w:abstractNum w:abstractNumId="15" w15:restartNumberingAfterBreak="0">
     <w:nsid w:val="2F3A75B5"/>
     <w:multiLevelType w:val="multilevel"/>
     <w:tmpl w:val="C55CCCA8"/>
@@ -4940,7 +5347,7 @@
       </w:rPr>
     </w:lvl>
   </w:abstractNum>
-  <w:abstractNum w:abstractNumId="14" w15:restartNumberingAfterBreak="0">
+  <w:abstractNum w:abstractNumId="16" w15:restartNumberingAfterBreak="0">
     <w:nsid w:val="2FBB594B"/>
     <w:multiLevelType w:val="multilevel"/>
     <w:tmpl w:val="9F0C3F90"/>
@@ -5089,7 +5496,7 @@
       </w:rPr>
     </w:lvl>
   </w:abstractNum>
-  <w:abstractNum w:abstractNumId="15" w15:restartNumberingAfterBreak="0">
+  <w:abstractNum w:abstractNumId="17" w15:restartNumberingAfterBreak="0">
     <w:nsid w:val="301E2596"/>
     <w:multiLevelType w:val="multilevel"/>
     <w:tmpl w:val="334EB72C"/>
@@ -5238,7 +5645,7 @@
       </w:rPr>
     </w:lvl>
   </w:abstractNum>
-  <w:abstractNum w:abstractNumId="16" w15:restartNumberingAfterBreak="0">
+  <w:abstractNum w:abstractNumId="18" w15:restartNumberingAfterBreak="0">
     <w:nsid w:val="31AE29FB"/>
     <w:multiLevelType w:val="multilevel"/>
     <w:tmpl w:val="1312D6DE"/>
@@ -5351,7 +5758,7 @@
       </w:pPr>
     </w:lvl>
   </w:abstractNum>
-  <w:abstractNum w:abstractNumId="17" w15:restartNumberingAfterBreak="0">
+  <w:abstractNum w:abstractNumId="19" w15:restartNumberingAfterBreak="0">
     <w:nsid w:val="35A40744"/>
     <w:multiLevelType w:val="multilevel"/>
     <w:tmpl w:val="F5B82920"/>
@@ -5500,7 +5907,7 @@
       </w:rPr>
     </w:lvl>
   </w:abstractNum>
-  <w:abstractNum w:abstractNumId="18" w15:restartNumberingAfterBreak="0">
+  <w:abstractNum w:abstractNumId="20" w15:restartNumberingAfterBreak="0">
     <w:nsid w:val="3EAA3B45"/>
     <w:multiLevelType w:val="multilevel"/>
     <w:tmpl w:val="ECEE19B4"/>
@@ -5649,7 +6056,7 @@
       </w:rPr>
     </w:lvl>
   </w:abstractNum>
-  <w:abstractNum w:abstractNumId="19" w15:restartNumberingAfterBreak="0">
+  <w:abstractNum w:abstractNumId="21" w15:restartNumberingAfterBreak="0">
     <w:nsid w:val="3EAE4D15"/>
     <w:multiLevelType w:val="multilevel"/>
     <w:tmpl w:val="ED1046BC"/>
@@ -5762,7 +6169,7 @@
       </w:pPr>
     </w:lvl>
   </w:abstractNum>
-  <w:abstractNum w:abstractNumId="20" w15:restartNumberingAfterBreak="0">
+  <w:abstractNum w:abstractNumId="22" w15:restartNumberingAfterBreak="0">
     <w:nsid w:val="4132611E"/>
     <w:multiLevelType w:val="multilevel"/>
     <w:tmpl w:val="15DA8F2A"/>
@@ -5911,7 +6318,7 @@
       </w:rPr>
     </w:lvl>
   </w:abstractNum>
-  <w:abstractNum w:abstractNumId="21" w15:restartNumberingAfterBreak="0">
+  <w:abstractNum w:abstractNumId="23" w15:restartNumberingAfterBreak="0">
     <w:nsid w:val="4A196046"/>
     <w:multiLevelType w:val="multilevel"/>
     <w:tmpl w:val="1312D6DE"/>
@@ -6024,7 +6431,7 @@
       </w:pPr>
     </w:lvl>
   </w:abstractNum>
-  <w:abstractNum w:abstractNumId="22" w15:restartNumberingAfterBreak="0">
+  <w:abstractNum w:abstractNumId="24" w15:restartNumberingAfterBreak="0">
     <w:nsid w:val="4FE96901"/>
     <w:multiLevelType w:val="multilevel"/>
     <w:tmpl w:val="1312D6DE"/>
@@ -6164,7 +6571,7 @@
       </w:rPr>
     </w:lvl>
   </w:abstractNum>
-  <w:abstractNum w:abstractNumId="23" w15:restartNumberingAfterBreak="0">
+  <w:abstractNum w:abstractNumId="25" w15:restartNumberingAfterBreak="0">
     <w:nsid w:val="53012222"/>
     <w:multiLevelType w:val="multilevel"/>
     <w:tmpl w:val="397A4F80"/>
@@ -6313,7 +6720,7 @@
       </w:rPr>
     </w:lvl>
   </w:abstractNum>
-  <w:abstractNum w:abstractNumId="24" w15:restartNumberingAfterBreak="0">
+  <w:abstractNum w:abstractNumId="26" w15:restartNumberingAfterBreak="0">
     <w:nsid w:val="58AD3055"/>
     <w:multiLevelType w:val="multilevel"/>
     <w:tmpl w:val="1312D6DE"/>
@@ -6426,7 +6833,7 @@
       </w:pPr>
     </w:lvl>
   </w:abstractNum>
-  <w:abstractNum w:abstractNumId="25" w15:restartNumberingAfterBreak="0">
+  <w:abstractNum w:abstractNumId="27" w15:restartNumberingAfterBreak="0">
     <w:nsid w:val="58E17498"/>
     <w:multiLevelType w:val="multilevel"/>
     <w:tmpl w:val="6206E0B0"/>
@@ -6575,7 +6982,7 @@
       </w:rPr>
     </w:lvl>
   </w:abstractNum>
-  <w:abstractNum w:abstractNumId="26" w15:restartNumberingAfterBreak="0">
+  <w:abstractNum w:abstractNumId="28" w15:restartNumberingAfterBreak="0">
     <w:nsid w:val="5E86026A"/>
     <w:multiLevelType w:val="multilevel"/>
     <w:tmpl w:val="86F837B0"/>
@@ -6688,7 +7095,7 @@
       </w:pPr>
     </w:lvl>
   </w:abstractNum>
-  <w:abstractNum w:abstractNumId="27" w15:restartNumberingAfterBreak="0">
+  <w:abstractNum w:abstractNumId="29" w15:restartNumberingAfterBreak="0">
     <w:nsid w:val="61F25D35"/>
     <w:multiLevelType w:val="multilevel"/>
     <w:tmpl w:val="2206A484"/>
@@ -6801,7 +7208,7 @@
       </w:pPr>
     </w:lvl>
   </w:abstractNum>
-  <w:abstractNum w:abstractNumId="28" w15:restartNumberingAfterBreak="0">
+  <w:abstractNum w:abstractNumId="30" w15:restartNumberingAfterBreak="0">
     <w:nsid w:val="634E7724"/>
     <w:multiLevelType w:val="multilevel"/>
     <w:tmpl w:val="D208FE4E"/>
@@ -6914,7 +7321,7 @@
       </w:pPr>
     </w:lvl>
   </w:abstractNum>
-  <w:abstractNum w:abstractNumId="29" w15:restartNumberingAfterBreak="0">
+  <w:abstractNum w:abstractNumId="31" w15:restartNumberingAfterBreak="0">
     <w:nsid w:val="64956CBE"/>
     <w:multiLevelType w:val="multilevel"/>
     <w:tmpl w:val="EB64F774"/>
@@ -7027,7 +7434,7 @@
       </w:pPr>
     </w:lvl>
   </w:abstractNum>
-  <w:abstractNum w:abstractNumId="30" w15:restartNumberingAfterBreak="0">
+  <w:abstractNum w:abstractNumId="32" w15:restartNumberingAfterBreak="0">
     <w:nsid w:val="65414265"/>
     <w:multiLevelType w:val="multilevel"/>
     <w:tmpl w:val="A77A9A70"/>
@@ -7140,7 +7547,7 @@
       </w:pPr>
     </w:lvl>
   </w:abstractNum>
-  <w:abstractNum w:abstractNumId="31" w15:restartNumberingAfterBreak="0">
+  <w:abstractNum w:abstractNumId="33" w15:restartNumberingAfterBreak="0">
     <w:nsid w:val="65CA3AFE"/>
     <w:multiLevelType w:val="multilevel"/>
     <w:tmpl w:val="C06CA624"/>
@@ -7253,7 +7660,7 @@
       </w:pPr>
     </w:lvl>
   </w:abstractNum>
-  <w:abstractNum w:abstractNumId="32" w15:restartNumberingAfterBreak="0">
+  <w:abstractNum w:abstractNumId="34" w15:restartNumberingAfterBreak="0">
     <w:nsid w:val="6E9775AA"/>
     <w:multiLevelType w:val="multilevel"/>
     <w:tmpl w:val="1312D6DE"/>
@@ -7366,7 +7773,7 @@
       </w:pPr>
     </w:lvl>
   </w:abstractNum>
-  <w:abstractNum w:abstractNumId="33" w15:restartNumberingAfterBreak="0">
+  <w:abstractNum w:abstractNumId="35" w15:restartNumberingAfterBreak="0">
     <w:nsid w:val="75050C2E"/>
     <w:multiLevelType w:val="multilevel"/>
     <w:tmpl w:val="F5AA18D2"/>
@@ -7479,7 +7886,7 @@
       </w:pPr>
     </w:lvl>
   </w:abstractNum>
-  <w:abstractNum w:abstractNumId="34" w15:restartNumberingAfterBreak="0">
+  <w:abstractNum w:abstractNumId="36" w15:restartNumberingAfterBreak="0">
     <w:nsid w:val="75A87A0B"/>
     <w:multiLevelType w:val="multilevel"/>
     <w:tmpl w:val="1312D6DE"/>
@@ -7592,7 +7999,7 @@
       </w:pPr>
     </w:lvl>
   </w:abstractNum>
-  <w:abstractNum w:abstractNumId="35" w15:restartNumberingAfterBreak="0">
+  <w:abstractNum w:abstractNumId="37" w15:restartNumberingAfterBreak="0">
     <w:nsid w:val="780D5640"/>
     <w:multiLevelType w:val="multilevel"/>
     <w:tmpl w:val="362482F4"/>
@@ -7741,7 +8148,7 @@
       </w:rPr>
     </w:lvl>
   </w:abstractNum>
-  <w:abstractNum w:abstractNumId="36" w15:restartNumberingAfterBreak="0">
+  <w:abstractNum w:abstractNumId="38" w15:restartNumberingAfterBreak="0">
     <w:nsid w:val="79DF3285"/>
     <w:multiLevelType w:val="multilevel"/>
     <w:tmpl w:val="C942674A"/>
@@ -7854,7 +8261,7 @@
       </w:pPr>
     </w:lvl>
   </w:abstractNum>
-  <w:abstractNum w:abstractNumId="37" w15:restartNumberingAfterBreak="0">
+  <w:abstractNum w:abstractNumId="39" w15:restartNumberingAfterBreak="0">
     <w:nsid w:val="7E0B3830"/>
     <w:multiLevelType w:val="multilevel"/>
     <w:tmpl w:val="91260590"/>
@@ -7968,67 +8375,67 @@
     </w:lvl>
   </w:abstractNum>
   <w:num w:numId="1" w16cid:durableId="1584072423">
-    <w:abstractNumId w:val="12"/>
+    <w:abstractNumId w:val="14"/>
   </w:num>
   <w:num w:numId="2" w16cid:durableId="1360812919">
     <w:abstractNumId w:val="2"/>
   </w:num>
   <w:num w:numId="3" w16cid:durableId="1840341829">
-    <w:abstractNumId w:val="36"/>
+    <w:abstractNumId w:val="38"/>
   </w:num>
   <w:num w:numId="4" w16cid:durableId="1828782994">
     <w:abstractNumId w:val="3"/>
   </w:num>
   <w:num w:numId="5" w16cid:durableId="1343509490">
-    <w:abstractNumId w:val="15"/>
+    <w:abstractNumId w:val="17"/>
   </w:num>
   <w:num w:numId="6" w16cid:durableId="2078941505">
-    <w:abstractNumId w:val="11"/>
+    <w:abstractNumId w:val="13"/>
   </w:num>
   <w:num w:numId="7" w16cid:durableId="436755086">
-    <w:abstractNumId w:val="31"/>
+    <w:abstractNumId w:val="33"/>
   </w:num>
   <w:num w:numId="8" w16cid:durableId="904952116">
-    <w:abstractNumId w:val="23"/>
+    <w:abstractNumId w:val="25"/>
   </w:num>
   <w:num w:numId="9" w16cid:durableId="798687575">
-    <w:abstractNumId w:val="9"/>
+    <w:abstractNumId w:val="10"/>
   </w:num>
   <w:num w:numId="10" w16cid:durableId="1194921500">
-    <w:abstractNumId w:val="28"/>
+    <w:abstractNumId w:val="30"/>
   </w:num>
   <w:num w:numId="11" w16cid:durableId="365101865">
     <w:abstractNumId w:val="0"/>
   </w:num>
   <w:num w:numId="12" w16cid:durableId="523783474">
-    <w:abstractNumId w:val="25"/>
+    <w:abstractNumId w:val="27"/>
   </w:num>
   <w:num w:numId="13" w16cid:durableId="1518538159">
-    <w:abstractNumId w:val="37"/>
+    <w:abstractNumId w:val="39"/>
   </w:num>
   <w:num w:numId="14" w16cid:durableId="1580629856">
     <w:abstractNumId w:val="5"/>
   </w:num>
   <w:num w:numId="15" w16cid:durableId="2007197777">
-    <w:abstractNumId w:val="19"/>
+    <w:abstractNumId w:val="21"/>
   </w:num>
   <w:num w:numId="16" w16cid:durableId="1648823114">
-    <w:abstractNumId w:val="13"/>
+    <w:abstractNumId w:val="15"/>
   </w:num>
   <w:num w:numId="17" w16cid:durableId="1909682324">
-    <w:abstractNumId w:val="29"/>
+    <w:abstractNumId w:val="31"/>
   </w:num>
   <w:num w:numId="18" w16cid:durableId="1982424461">
-    <w:abstractNumId w:val="14"/>
+    <w:abstractNumId w:val="16"/>
   </w:num>
   <w:num w:numId="19" w16cid:durableId="1153259161">
-    <w:abstractNumId w:val="33"/>
+    <w:abstractNumId w:val="35"/>
   </w:num>
   <w:num w:numId="20" w16cid:durableId="669409171">
-    <w:abstractNumId w:val="35"/>
+    <w:abstractNumId w:val="37"/>
   </w:num>
   <w:num w:numId="21" w16cid:durableId="1724407977">
-    <w:abstractNumId w:val="26"/>
+    <w:abstractNumId w:val="28"/>
     <w:lvlOverride w:ilvl="0">
       <w:lvl w:ilvl="0">
         <w:numFmt w:val="decimal"/>
@@ -8041,52 +8448,58 @@
     <w:abstractNumId w:val="4"/>
   </w:num>
   <w:num w:numId="23" w16cid:durableId="113404591">
-    <w:abstractNumId w:val="27"/>
+    <w:abstractNumId w:val="29"/>
   </w:num>
   <w:num w:numId="24" w16cid:durableId="172037059">
     <w:abstractNumId w:val="6"/>
   </w:num>
   <w:num w:numId="25" w16cid:durableId="668483715">
-    <w:abstractNumId w:val="30"/>
+    <w:abstractNumId w:val="32"/>
   </w:num>
   <w:num w:numId="26" w16cid:durableId="673845156">
-    <w:abstractNumId w:val="7"/>
+    <w:abstractNumId w:val="8"/>
   </w:num>
   <w:num w:numId="27" w16cid:durableId="1182668746">
+    <w:abstractNumId w:val="24"/>
+  </w:num>
+  <w:num w:numId="28" w16cid:durableId="999578437">
+    <w:abstractNumId w:val="34"/>
+  </w:num>
+  <w:num w:numId="29" w16cid:durableId="413481093">
+    <w:abstractNumId w:val="19"/>
+  </w:num>
+  <w:num w:numId="30" w16cid:durableId="1529641803">
+    <w:abstractNumId w:val="36"/>
+  </w:num>
+  <w:num w:numId="31" w16cid:durableId="1847792954">
     <w:abstractNumId w:val="22"/>
   </w:num>
-  <w:num w:numId="28" w16cid:durableId="999578437">
-    <w:abstractNumId w:val="32"/>
+  <w:num w:numId="32" w16cid:durableId="460272380">
+    <w:abstractNumId w:val="23"/>
   </w:num>
-  <w:num w:numId="29" w16cid:durableId="413481093">
-    <w:abstractNumId w:val="17"/>
+  <w:num w:numId="33" w16cid:durableId="7103271">
+    <w:abstractNumId w:val="12"/>
   </w:num>
-  <w:num w:numId="30" w16cid:durableId="1529641803">
-    <w:abstractNumId w:val="34"/>
+  <w:num w:numId="34" w16cid:durableId="1493988621">
+    <w:abstractNumId w:val="26"/>
   </w:num>
-  <w:num w:numId="31" w16cid:durableId="1847792954">
+  <w:num w:numId="35" w16cid:durableId="196046339">
+    <w:abstractNumId w:val="9"/>
+  </w:num>
+  <w:num w:numId="36" w16cid:durableId="1126892997">
     <w:abstractNumId w:val="20"/>
   </w:num>
-  <w:num w:numId="32" w16cid:durableId="460272380">
-    <w:abstractNumId w:val="21"/>
-  </w:num>
-  <w:num w:numId="33" w16cid:durableId="7103271">
-    <w:abstractNumId w:val="10"/>
-  </w:num>
-  <w:num w:numId="34" w16cid:durableId="1493988621">
-    <w:abstractNumId w:val="24"/>
-  </w:num>
-  <w:num w:numId="35" w16cid:durableId="196046339">
-    <w:abstractNumId w:val="8"/>
-  </w:num>
-  <w:num w:numId="36" w16cid:durableId="1126892997">
+  <w:num w:numId="37" w16cid:durableId="1136071273">
     <w:abstractNumId w:val="18"/>
-  </w:num>
-  <w:num w:numId="37" w16cid:durableId="1136071273">
-    <w:abstractNumId w:val="16"/>
   </w:num>
   <w:num w:numId="38" w16cid:durableId="1869827459">
     <w:abstractNumId w:val="1"/>
+  </w:num>
+  <w:num w:numId="39" w16cid:durableId="1448813363">
+    <w:abstractNumId w:val="7"/>
+  </w:num>
+  <w:num w:numId="40" w16cid:durableId="1165634932">
+    <w:abstractNumId w:val="11"/>
   </w:num>
 </w:numbering>
 </file>

</xml_diff>

<commit_message>
Add solutions for CPPs
</commit_message>
<xml_diff>
--- a/Latency Analysis/Problem Statement.docx
+++ b/Latency Analysis/Problem Statement.docx
@@ -3027,6 +3027,153 @@
     </w:p>
     <w:p>
       <w:pPr>
+        <w:pStyle w:val="ListParagraph"/>
+        <w:numPr>
+          <w:ilvl w:val="0"/>
+          <w:numId w:val="35"/>
+        </w:numPr>
+        <w:spacing w:before="240" w:after="240"/>
+        <w:rPr>
+          <w:b/>
+          <w:bCs/>
+          <w:lang w:val="en-US"/>
+        </w:rPr>
+      </w:pPr>
+      <w:r>
+        <w:rPr>
+          <w:b/>
+          <w:bCs/>
+          <w:lang w:val="en-US"/>
+        </w:rPr>
+        <w:t>Latency Cliffs (CRPs)</w:t>
+      </w:r>
+    </w:p>
+    <w:p>
+      <w:pPr>
+        <w:numPr>
+          <w:ilvl w:val="0"/>
+          <w:numId w:val="42"/>
+        </w:numPr>
+        <w:spacing w:before="240" w:after="240"/>
+        <w:rPr>
+          <w:b/>
+          <w:bCs/>
+          <w:lang w:val="en-US"/>
+        </w:rPr>
+      </w:pPr>
+      <w:r>
+        <w:rPr>
+          <w:b/>
+          <w:bCs/>
+          <w:lang w:val="en-US"/>
+        </w:rPr>
+        <w:t xml:space="preserve">Cause: </w:t>
+      </w:r>
+      <w:r>
+        <w:rPr>
+          <w:lang w:val="en-US"/>
+        </w:rPr>
+        <w:t>A small reduction past the critical limit causes sudden, exponential latency rise.</w:t>
+      </w:r>
+    </w:p>
+    <w:p>
+      <w:pPr>
+        <w:numPr>
+          <w:ilvl w:val="0"/>
+          <w:numId w:val="42"/>
+        </w:numPr>
+        <w:spacing w:before="240" w:after="240"/>
+        <w:rPr>
+          <w:lang w:val="en-US"/>
+        </w:rPr>
+      </w:pPr>
+      <w:r>
+        <w:rPr>
+          <w:b/>
+          <w:bCs/>
+          <w:lang w:val="en-US"/>
+        </w:rPr>
+        <w:t>Solutions</w:t>
+      </w:r>
+      <w:r>
+        <w:rPr>
+          <w:lang w:val="en-US"/>
+        </w:rPr>
+        <w:t>:</w:t>
+      </w:r>
+    </w:p>
+    <w:p>
+      <w:pPr>
+        <w:numPr>
+          <w:ilvl w:val="1"/>
+          <w:numId w:val="42"/>
+        </w:numPr>
+        <w:spacing w:before="240" w:after="240"/>
+        <w:rPr>
+          <w:lang w:val="en-US"/>
+        </w:rPr>
+      </w:pPr>
+      <w:r>
+        <w:rPr>
+          <w:lang w:val="en-US"/>
+        </w:rPr>
+        <w:t>Critical Reduction Point Detection with ML: Train classifiers (e.g., decision trees or Bayesian changepoint detection) to identify cliff points from early reduction patterns.</w:t>
+      </w:r>
+    </w:p>
+    <w:p>
+      <w:pPr>
+        <w:numPr>
+          <w:ilvl w:val="1"/>
+          <w:numId w:val="42"/>
+        </w:numPr>
+        <w:spacing w:before="240" w:after="240"/>
+        <w:rPr>
+          <w:lang w:val="en-US"/>
+        </w:rPr>
+      </w:pPr>
+      <w:r>
+        <w:rPr>
+          <w:lang w:val="en-US"/>
+        </w:rPr>
+        <w:t>Bayesian Optimization: Dynamically explore resource values while optimizing latency under a constraint.</w:t>
+      </w:r>
+    </w:p>
+    <w:p>
+      <w:pPr>
+        <w:numPr>
+          <w:ilvl w:val="1"/>
+          <w:numId w:val="42"/>
+        </w:numPr>
+        <w:spacing w:before="240" w:after="240"/>
+        <w:rPr>
+          <w:lang w:val="en-US"/>
+        </w:rPr>
+      </w:pPr>
+      <w:r>
+        <w:rPr>
+          <w:lang w:val="en-US"/>
+        </w:rPr>
+        <w:t>Resource Guardrails: Set empirically learned lower bounds via SLOs—don't cross them even if utilization looks "safe."</w:t>
+      </w:r>
+    </w:p>
+    <w:p>
+      <w:pPr>
+        <w:spacing w:before="240" w:after="240"/>
+        <w:rPr>
+          <w:lang w:val="en-US"/>
+        </w:rPr>
+      </w:pPr>
+    </w:p>
+    <w:p>
+      <w:pPr>
+        <w:spacing w:before="240" w:after="240"/>
+        <w:rPr>
+          <w:lang w:val="en-US"/>
+        </w:rPr>
+      </w:pPr>
+    </w:p>
+    <w:p>
+      <w:pPr>
         <w:spacing w:before="240" w:after="240"/>
         <w:rPr>
           <w:lang w:val="en-US"/>
@@ -3668,6 +3815,119 @@
     </w:lvl>
   </w:abstractNum>
   <w:abstractNum w:abstractNumId="4" w15:restartNumberingAfterBreak="0">
+    <w:nsid w:val="11E249CE"/>
+    <w:multiLevelType w:val="multilevel"/>
+    <w:tmpl w:val="5F9EB368"/>
+    <w:lvl w:ilvl="0">
+      <w:start w:val="1"/>
+      <w:numFmt w:val="decimal"/>
+      <w:lvlText w:val="%1."/>
+      <w:lvlJc w:val="left"/>
+      <w:pPr>
+        <w:tabs>
+          <w:tab w:val="num" w:pos="720"/>
+        </w:tabs>
+        <w:ind w:left="720" w:hanging="360"/>
+      </w:pPr>
+    </w:lvl>
+    <w:lvl w:ilvl="1" w:tentative="1">
+      <w:start w:val="1"/>
+      <w:numFmt w:val="decimal"/>
+      <w:lvlText w:val="%2."/>
+      <w:lvlJc w:val="left"/>
+      <w:pPr>
+        <w:tabs>
+          <w:tab w:val="num" w:pos="1440"/>
+        </w:tabs>
+        <w:ind w:left="1440" w:hanging="360"/>
+      </w:pPr>
+    </w:lvl>
+    <w:lvl w:ilvl="2" w:tentative="1">
+      <w:start w:val="1"/>
+      <w:numFmt w:val="decimal"/>
+      <w:lvlText w:val="%3."/>
+      <w:lvlJc w:val="left"/>
+      <w:pPr>
+        <w:tabs>
+          <w:tab w:val="num" w:pos="2160"/>
+        </w:tabs>
+        <w:ind w:left="2160" w:hanging="360"/>
+      </w:pPr>
+    </w:lvl>
+    <w:lvl w:ilvl="3" w:tentative="1">
+      <w:start w:val="1"/>
+      <w:numFmt w:val="decimal"/>
+      <w:lvlText w:val="%4."/>
+      <w:lvlJc w:val="left"/>
+      <w:pPr>
+        <w:tabs>
+          <w:tab w:val="num" w:pos="2880"/>
+        </w:tabs>
+        <w:ind w:left="2880" w:hanging="360"/>
+      </w:pPr>
+    </w:lvl>
+    <w:lvl w:ilvl="4" w:tentative="1">
+      <w:start w:val="1"/>
+      <w:numFmt w:val="decimal"/>
+      <w:lvlText w:val="%5."/>
+      <w:lvlJc w:val="left"/>
+      <w:pPr>
+        <w:tabs>
+          <w:tab w:val="num" w:pos="3600"/>
+        </w:tabs>
+        <w:ind w:left="3600" w:hanging="360"/>
+      </w:pPr>
+    </w:lvl>
+    <w:lvl w:ilvl="5" w:tentative="1">
+      <w:start w:val="1"/>
+      <w:numFmt w:val="decimal"/>
+      <w:lvlText w:val="%6."/>
+      <w:lvlJc w:val="left"/>
+      <w:pPr>
+        <w:tabs>
+          <w:tab w:val="num" w:pos="4320"/>
+        </w:tabs>
+        <w:ind w:left="4320" w:hanging="360"/>
+      </w:pPr>
+    </w:lvl>
+    <w:lvl w:ilvl="6" w:tentative="1">
+      <w:start w:val="1"/>
+      <w:numFmt w:val="decimal"/>
+      <w:lvlText w:val="%7."/>
+      <w:lvlJc w:val="left"/>
+      <w:pPr>
+        <w:tabs>
+          <w:tab w:val="num" w:pos="5040"/>
+        </w:tabs>
+        <w:ind w:left="5040" w:hanging="360"/>
+      </w:pPr>
+    </w:lvl>
+    <w:lvl w:ilvl="7" w:tentative="1">
+      <w:start w:val="1"/>
+      <w:numFmt w:val="decimal"/>
+      <w:lvlText w:val="%8."/>
+      <w:lvlJc w:val="left"/>
+      <w:pPr>
+        <w:tabs>
+          <w:tab w:val="num" w:pos="5760"/>
+        </w:tabs>
+        <w:ind w:left="5760" w:hanging="360"/>
+      </w:pPr>
+    </w:lvl>
+    <w:lvl w:ilvl="8" w:tentative="1">
+      <w:start w:val="1"/>
+      <w:numFmt w:val="decimal"/>
+      <w:lvlText w:val="%9."/>
+      <w:lvlJc w:val="left"/>
+      <w:pPr>
+        <w:tabs>
+          <w:tab w:val="num" w:pos="6480"/>
+        </w:tabs>
+        <w:ind w:left="6480" w:hanging="360"/>
+      </w:pPr>
+    </w:lvl>
+  </w:abstractNum>
+  <w:abstractNum w:abstractNumId="5" w15:restartNumberingAfterBreak="0">
     <w:nsid w:val="13597ECC"/>
     <w:multiLevelType w:val="multilevel"/>
     <w:tmpl w:val="5E2402BC"/>
@@ -3816,7 +4076,7 @@
       </w:rPr>
     </w:lvl>
   </w:abstractNum>
-  <w:abstractNum w:abstractNumId="5" w15:restartNumberingAfterBreak="0">
+  <w:abstractNum w:abstractNumId="6" w15:restartNumberingAfterBreak="0">
     <w:nsid w:val="13845694"/>
     <w:multiLevelType w:val="multilevel"/>
     <w:tmpl w:val="76D2B41A"/>
@@ -3965,7 +4225,7 @@
       </w:rPr>
     </w:lvl>
   </w:abstractNum>
-  <w:abstractNum w:abstractNumId="6" w15:restartNumberingAfterBreak="0">
+  <w:abstractNum w:abstractNumId="7" w15:restartNumberingAfterBreak="0">
     <w:nsid w:val="15FD3EE7"/>
     <w:multiLevelType w:val="multilevel"/>
     <w:tmpl w:val="A3F6861A"/>
@@ -4114,7 +4374,7 @@
       </w:rPr>
     </w:lvl>
   </w:abstractNum>
-  <w:abstractNum w:abstractNumId="7" w15:restartNumberingAfterBreak="0">
+  <w:abstractNum w:abstractNumId="8" w15:restartNumberingAfterBreak="0">
     <w:nsid w:val="1B7C2B10"/>
     <w:multiLevelType w:val="multilevel"/>
     <w:tmpl w:val="82D6DA20"/>
@@ -4227,7 +4487,7 @@
       </w:pPr>
     </w:lvl>
   </w:abstractNum>
-  <w:abstractNum w:abstractNumId="8" w15:restartNumberingAfterBreak="0">
+  <w:abstractNum w:abstractNumId="9" w15:restartNumberingAfterBreak="0">
     <w:nsid w:val="1BD62143"/>
     <w:multiLevelType w:val="multilevel"/>
     <w:tmpl w:val="91C24C94"/>
@@ -4376,7 +4636,7 @@
       </w:rPr>
     </w:lvl>
   </w:abstractNum>
-  <w:abstractNum w:abstractNumId="9" w15:restartNumberingAfterBreak="0">
+  <w:abstractNum w:abstractNumId="10" w15:restartNumberingAfterBreak="0">
     <w:nsid w:val="1C76033E"/>
     <w:multiLevelType w:val="multilevel"/>
     <w:tmpl w:val="1312D6DE"/>
@@ -4489,7 +4749,7 @@
       </w:pPr>
     </w:lvl>
   </w:abstractNum>
-  <w:abstractNum w:abstractNumId="10" w15:restartNumberingAfterBreak="0">
+  <w:abstractNum w:abstractNumId="11" w15:restartNumberingAfterBreak="0">
     <w:nsid w:val="1CD97049"/>
     <w:multiLevelType w:val="multilevel"/>
     <w:tmpl w:val="059A5CD8"/>
@@ -4638,7 +4898,7 @@
       </w:rPr>
     </w:lvl>
   </w:abstractNum>
-  <w:abstractNum w:abstractNumId="11" w15:restartNumberingAfterBreak="0">
+  <w:abstractNum w:abstractNumId="12" w15:restartNumberingAfterBreak="0">
     <w:nsid w:val="206C1820"/>
     <w:multiLevelType w:val="multilevel"/>
     <w:tmpl w:val="7BC489A2"/>
@@ -4787,7 +5047,7 @@
       </w:rPr>
     </w:lvl>
   </w:abstractNum>
-  <w:abstractNum w:abstractNumId="12" w15:restartNumberingAfterBreak="0">
+  <w:abstractNum w:abstractNumId="13" w15:restartNumberingAfterBreak="0">
     <w:nsid w:val="224972C7"/>
     <w:multiLevelType w:val="multilevel"/>
     <w:tmpl w:val="2B3AB3E6"/>
@@ -4936,7 +5196,7 @@
       </w:rPr>
     </w:lvl>
   </w:abstractNum>
-  <w:abstractNum w:abstractNumId="13" w15:restartNumberingAfterBreak="0">
+  <w:abstractNum w:abstractNumId="14" w15:restartNumberingAfterBreak="0">
     <w:nsid w:val="2D2B0DA3"/>
     <w:multiLevelType w:val="multilevel"/>
     <w:tmpl w:val="CD62B69C"/>
@@ -5085,7 +5345,7 @@
       </w:rPr>
     </w:lvl>
   </w:abstractNum>
-  <w:abstractNum w:abstractNumId="14" w15:restartNumberingAfterBreak="0">
+  <w:abstractNum w:abstractNumId="15" w15:restartNumberingAfterBreak="0">
     <w:nsid w:val="2EA417FF"/>
     <w:multiLevelType w:val="multilevel"/>
     <w:tmpl w:val="851E42A2"/>
@@ -5198,7 +5458,7 @@
       </w:rPr>
     </w:lvl>
   </w:abstractNum>
-  <w:abstractNum w:abstractNumId="15" w15:restartNumberingAfterBreak="0">
+  <w:abstractNum w:abstractNumId="16" w15:restartNumberingAfterBreak="0">
     <w:nsid w:val="2F3A75B5"/>
     <w:multiLevelType w:val="multilevel"/>
     <w:tmpl w:val="C55CCCA8"/>
@@ -5347,7 +5607,7 @@
       </w:rPr>
     </w:lvl>
   </w:abstractNum>
-  <w:abstractNum w:abstractNumId="16" w15:restartNumberingAfterBreak="0">
+  <w:abstractNum w:abstractNumId="17" w15:restartNumberingAfterBreak="0">
     <w:nsid w:val="2FBB594B"/>
     <w:multiLevelType w:val="multilevel"/>
     <w:tmpl w:val="9F0C3F90"/>
@@ -5496,7 +5756,7 @@
       </w:rPr>
     </w:lvl>
   </w:abstractNum>
-  <w:abstractNum w:abstractNumId="17" w15:restartNumberingAfterBreak="0">
+  <w:abstractNum w:abstractNumId="18" w15:restartNumberingAfterBreak="0">
     <w:nsid w:val="301E2596"/>
     <w:multiLevelType w:val="multilevel"/>
     <w:tmpl w:val="334EB72C"/>
@@ -5645,7 +5905,7 @@
       </w:rPr>
     </w:lvl>
   </w:abstractNum>
-  <w:abstractNum w:abstractNumId="18" w15:restartNumberingAfterBreak="0">
+  <w:abstractNum w:abstractNumId="19" w15:restartNumberingAfterBreak="0">
     <w:nsid w:val="31AE29FB"/>
     <w:multiLevelType w:val="multilevel"/>
     <w:tmpl w:val="1312D6DE"/>
@@ -5758,7 +6018,7 @@
       </w:pPr>
     </w:lvl>
   </w:abstractNum>
-  <w:abstractNum w:abstractNumId="19" w15:restartNumberingAfterBreak="0">
+  <w:abstractNum w:abstractNumId="20" w15:restartNumberingAfterBreak="0">
     <w:nsid w:val="35A40744"/>
     <w:multiLevelType w:val="multilevel"/>
     <w:tmpl w:val="F5B82920"/>
@@ -5907,7 +6167,7 @@
       </w:rPr>
     </w:lvl>
   </w:abstractNum>
-  <w:abstractNum w:abstractNumId="20" w15:restartNumberingAfterBreak="0">
+  <w:abstractNum w:abstractNumId="21" w15:restartNumberingAfterBreak="0">
     <w:nsid w:val="3EAA3B45"/>
     <w:multiLevelType w:val="multilevel"/>
     <w:tmpl w:val="ECEE19B4"/>
@@ -6056,7 +6316,7 @@
       </w:rPr>
     </w:lvl>
   </w:abstractNum>
-  <w:abstractNum w:abstractNumId="21" w15:restartNumberingAfterBreak="0">
+  <w:abstractNum w:abstractNumId="22" w15:restartNumberingAfterBreak="0">
     <w:nsid w:val="3EAE4D15"/>
     <w:multiLevelType w:val="multilevel"/>
     <w:tmpl w:val="ED1046BC"/>
@@ -6169,7 +6429,7 @@
       </w:pPr>
     </w:lvl>
   </w:abstractNum>
-  <w:abstractNum w:abstractNumId="22" w15:restartNumberingAfterBreak="0">
+  <w:abstractNum w:abstractNumId="23" w15:restartNumberingAfterBreak="0">
     <w:nsid w:val="4132611E"/>
     <w:multiLevelType w:val="multilevel"/>
     <w:tmpl w:val="15DA8F2A"/>
@@ -6318,7 +6578,7 @@
       </w:rPr>
     </w:lvl>
   </w:abstractNum>
-  <w:abstractNum w:abstractNumId="23" w15:restartNumberingAfterBreak="0">
+  <w:abstractNum w:abstractNumId="24" w15:restartNumberingAfterBreak="0">
     <w:nsid w:val="4A196046"/>
     <w:multiLevelType w:val="multilevel"/>
     <w:tmpl w:val="1312D6DE"/>
@@ -6431,7 +6691,7 @@
       </w:pPr>
     </w:lvl>
   </w:abstractNum>
-  <w:abstractNum w:abstractNumId="24" w15:restartNumberingAfterBreak="0">
+  <w:abstractNum w:abstractNumId="25" w15:restartNumberingAfterBreak="0">
     <w:nsid w:val="4FE96901"/>
     <w:multiLevelType w:val="multilevel"/>
     <w:tmpl w:val="1312D6DE"/>
@@ -6571,7 +6831,7 @@
       </w:rPr>
     </w:lvl>
   </w:abstractNum>
-  <w:abstractNum w:abstractNumId="25" w15:restartNumberingAfterBreak="0">
+  <w:abstractNum w:abstractNumId="26" w15:restartNumberingAfterBreak="0">
     <w:nsid w:val="53012222"/>
     <w:multiLevelType w:val="multilevel"/>
     <w:tmpl w:val="397A4F80"/>
@@ -6720,7 +6980,7 @@
       </w:rPr>
     </w:lvl>
   </w:abstractNum>
-  <w:abstractNum w:abstractNumId="26" w15:restartNumberingAfterBreak="0">
+  <w:abstractNum w:abstractNumId="27" w15:restartNumberingAfterBreak="0">
     <w:nsid w:val="58AD3055"/>
     <w:multiLevelType w:val="multilevel"/>
     <w:tmpl w:val="1312D6DE"/>
@@ -6833,7 +7093,7 @@
       </w:pPr>
     </w:lvl>
   </w:abstractNum>
-  <w:abstractNum w:abstractNumId="27" w15:restartNumberingAfterBreak="0">
+  <w:abstractNum w:abstractNumId="28" w15:restartNumberingAfterBreak="0">
     <w:nsid w:val="58E17498"/>
     <w:multiLevelType w:val="multilevel"/>
     <w:tmpl w:val="6206E0B0"/>
@@ -6982,7 +7242,7 @@
       </w:rPr>
     </w:lvl>
   </w:abstractNum>
-  <w:abstractNum w:abstractNumId="28" w15:restartNumberingAfterBreak="0">
+  <w:abstractNum w:abstractNumId="29" w15:restartNumberingAfterBreak="0">
     <w:nsid w:val="5E86026A"/>
     <w:multiLevelType w:val="multilevel"/>
     <w:tmpl w:val="86F837B0"/>
@@ -7095,7 +7355,7 @@
       </w:pPr>
     </w:lvl>
   </w:abstractNum>
-  <w:abstractNum w:abstractNumId="29" w15:restartNumberingAfterBreak="0">
+  <w:abstractNum w:abstractNumId="30" w15:restartNumberingAfterBreak="0">
     <w:nsid w:val="61F25D35"/>
     <w:multiLevelType w:val="multilevel"/>
     <w:tmpl w:val="2206A484"/>
@@ -7208,7 +7468,7 @@
       </w:pPr>
     </w:lvl>
   </w:abstractNum>
-  <w:abstractNum w:abstractNumId="30" w15:restartNumberingAfterBreak="0">
+  <w:abstractNum w:abstractNumId="31" w15:restartNumberingAfterBreak="0">
     <w:nsid w:val="634E7724"/>
     <w:multiLevelType w:val="multilevel"/>
     <w:tmpl w:val="D208FE4E"/>
@@ -7321,7 +7581,7 @@
       </w:pPr>
     </w:lvl>
   </w:abstractNum>
-  <w:abstractNum w:abstractNumId="31" w15:restartNumberingAfterBreak="0">
+  <w:abstractNum w:abstractNumId="32" w15:restartNumberingAfterBreak="0">
     <w:nsid w:val="64956CBE"/>
     <w:multiLevelType w:val="multilevel"/>
     <w:tmpl w:val="EB64F774"/>
@@ -7434,7 +7694,7 @@
       </w:pPr>
     </w:lvl>
   </w:abstractNum>
-  <w:abstractNum w:abstractNumId="32" w15:restartNumberingAfterBreak="0">
+  <w:abstractNum w:abstractNumId="33" w15:restartNumberingAfterBreak="0">
     <w:nsid w:val="65414265"/>
     <w:multiLevelType w:val="multilevel"/>
     <w:tmpl w:val="A77A9A70"/>
@@ -7547,7 +7807,7 @@
       </w:pPr>
     </w:lvl>
   </w:abstractNum>
-  <w:abstractNum w:abstractNumId="33" w15:restartNumberingAfterBreak="0">
+  <w:abstractNum w:abstractNumId="34" w15:restartNumberingAfterBreak="0">
     <w:nsid w:val="65CA3AFE"/>
     <w:multiLevelType w:val="multilevel"/>
     <w:tmpl w:val="C06CA624"/>
@@ -7660,7 +7920,7 @@
       </w:pPr>
     </w:lvl>
   </w:abstractNum>
-  <w:abstractNum w:abstractNumId="34" w15:restartNumberingAfterBreak="0">
+  <w:abstractNum w:abstractNumId="35" w15:restartNumberingAfterBreak="0">
     <w:nsid w:val="6E9775AA"/>
     <w:multiLevelType w:val="multilevel"/>
     <w:tmpl w:val="1312D6DE"/>
@@ -7773,7 +8033,7 @@
       </w:pPr>
     </w:lvl>
   </w:abstractNum>
-  <w:abstractNum w:abstractNumId="35" w15:restartNumberingAfterBreak="0">
+  <w:abstractNum w:abstractNumId="36" w15:restartNumberingAfterBreak="0">
     <w:nsid w:val="75050C2E"/>
     <w:multiLevelType w:val="multilevel"/>
     <w:tmpl w:val="F5AA18D2"/>
@@ -7886,7 +8146,7 @@
       </w:pPr>
     </w:lvl>
   </w:abstractNum>
-  <w:abstractNum w:abstractNumId="36" w15:restartNumberingAfterBreak="0">
+  <w:abstractNum w:abstractNumId="37" w15:restartNumberingAfterBreak="0">
     <w:nsid w:val="75A87A0B"/>
     <w:multiLevelType w:val="multilevel"/>
     <w:tmpl w:val="1312D6DE"/>
@@ -7999,7 +8259,7 @@
       </w:pPr>
     </w:lvl>
   </w:abstractNum>
-  <w:abstractNum w:abstractNumId="37" w15:restartNumberingAfterBreak="0">
+  <w:abstractNum w:abstractNumId="38" w15:restartNumberingAfterBreak="0">
     <w:nsid w:val="780D5640"/>
     <w:multiLevelType w:val="multilevel"/>
     <w:tmpl w:val="362482F4"/>
@@ -8148,7 +8408,7 @@
       </w:rPr>
     </w:lvl>
   </w:abstractNum>
-  <w:abstractNum w:abstractNumId="38" w15:restartNumberingAfterBreak="0">
+  <w:abstractNum w:abstractNumId="39" w15:restartNumberingAfterBreak="0">
     <w:nsid w:val="79DF3285"/>
     <w:multiLevelType w:val="multilevel"/>
     <w:tmpl w:val="C942674A"/>
@@ -8261,7 +8521,156 @@
       </w:pPr>
     </w:lvl>
   </w:abstractNum>
-  <w:abstractNum w:abstractNumId="39" w15:restartNumberingAfterBreak="0">
+  <w:abstractNum w:abstractNumId="40" w15:restartNumberingAfterBreak="0">
+    <w:nsid w:val="7A7772D5"/>
+    <w:multiLevelType w:val="multilevel"/>
+    <w:tmpl w:val="6C602E9C"/>
+    <w:lvl w:ilvl="0">
+      <w:start w:val="1"/>
+      <w:numFmt w:val="bullet"/>
+      <w:lvlText w:val=""/>
+      <w:lvlJc w:val="left"/>
+      <w:pPr>
+        <w:tabs>
+          <w:tab w:val="num" w:pos="720"/>
+        </w:tabs>
+        <w:ind w:left="720" w:hanging="360"/>
+      </w:pPr>
+      <w:rPr>
+        <w:rFonts w:ascii="Symbol" w:hAnsi="Symbol" w:hint="default"/>
+        <w:sz w:val="20"/>
+      </w:rPr>
+    </w:lvl>
+    <w:lvl w:ilvl="1">
+      <w:start w:val="1"/>
+      <w:numFmt w:val="bullet"/>
+      <w:lvlText w:val="o"/>
+      <w:lvlJc w:val="left"/>
+      <w:pPr>
+        <w:tabs>
+          <w:tab w:val="num" w:pos="1440"/>
+        </w:tabs>
+        <w:ind w:left="1440" w:hanging="360"/>
+      </w:pPr>
+      <w:rPr>
+        <w:rFonts w:ascii="Courier New" w:hAnsi="Courier New" w:hint="default"/>
+        <w:sz w:val="20"/>
+      </w:rPr>
+    </w:lvl>
+    <w:lvl w:ilvl="2" w:tentative="1">
+      <w:start w:val="1"/>
+      <w:numFmt w:val="bullet"/>
+      <w:lvlText w:val=""/>
+      <w:lvlJc w:val="left"/>
+      <w:pPr>
+        <w:tabs>
+          <w:tab w:val="num" w:pos="2160"/>
+        </w:tabs>
+        <w:ind w:left="2160" w:hanging="360"/>
+      </w:pPr>
+      <w:rPr>
+        <w:rFonts w:ascii="Wingdings" w:hAnsi="Wingdings" w:hint="default"/>
+        <w:sz w:val="20"/>
+      </w:rPr>
+    </w:lvl>
+    <w:lvl w:ilvl="3" w:tentative="1">
+      <w:start w:val="1"/>
+      <w:numFmt w:val="bullet"/>
+      <w:lvlText w:val=""/>
+      <w:lvlJc w:val="left"/>
+      <w:pPr>
+        <w:tabs>
+          <w:tab w:val="num" w:pos="2880"/>
+        </w:tabs>
+        <w:ind w:left="2880" w:hanging="360"/>
+      </w:pPr>
+      <w:rPr>
+        <w:rFonts w:ascii="Wingdings" w:hAnsi="Wingdings" w:hint="default"/>
+        <w:sz w:val="20"/>
+      </w:rPr>
+    </w:lvl>
+    <w:lvl w:ilvl="4" w:tentative="1">
+      <w:start w:val="1"/>
+      <w:numFmt w:val="bullet"/>
+      <w:lvlText w:val=""/>
+      <w:lvlJc w:val="left"/>
+      <w:pPr>
+        <w:tabs>
+          <w:tab w:val="num" w:pos="3600"/>
+        </w:tabs>
+        <w:ind w:left="3600" w:hanging="360"/>
+      </w:pPr>
+      <w:rPr>
+        <w:rFonts w:ascii="Wingdings" w:hAnsi="Wingdings" w:hint="default"/>
+        <w:sz w:val="20"/>
+      </w:rPr>
+    </w:lvl>
+    <w:lvl w:ilvl="5" w:tentative="1">
+      <w:start w:val="1"/>
+      <w:numFmt w:val="bullet"/>
+      <w:lvlText w:val=""/>
+      <w:lvlJc w:val="left"/>
+      <w:pPr>
+        <w:tabs>
+          <w:tab w:val="num" w:pos="4320"/>
+        </w:tabs>
+        <w:ind w:left="4320" w:hanging="360"/>
+      </w:pPr>
+      <w:rPr>
+        <w:rFonts w:ascii="Wingdings" w:hAnsi="Wingdings" w:hint="default"/>
+        <w:sz w:val="20"/>
+      </w:rPr>
+    </w:lvl>
+    <w:lvl w:ilvl="6" w:tentative="1">
+      <w:start w:val="1"/>
+      <w:numFmt w:val="bullet"/>
+      <w:lvlText w:val=""/>
+      <w:lvlJc w:val="left"/>
+      <w:pPr>
+        <w:tabs>
+          <w:tab w:val="num" w:pos="5040"/>
+        </w:tabs>
+        <w:ind w:left="5040" w:hanging="360"/>
+      </w:pPr>
+      <w:rPr>
+        <w:rFonts w:ascii="Wingdings" w:hAnsi="Wingdings" w:hint="default"/>
+        <w:sz w:val="20"/>
+      </w:rPr>
+    </w:lvl>
+    <w:lvl w:ilvl="7" w:tentative="1">
+      <w:start w:val="1"/>
+      <w:numFmt w:val="bullet"/>
+      <w:lvlText w:val=""/>
+      <w:lvlJc w:val="left"/>
+      <w:pPr>
+        <w:tabs>
+          <w:tab w:val="num" w:pos="5760"/>
+        </w:tabs>
+        <w:ind w:left="5760" w:hanging="360"/>
+      </w:pPr>
+      <w:rPr>
+        <w:rFonts w:ascii="Wingdings" w:hAnsi="Wingdings" w:hint="default"/>
+        <w:sz w:val="20"/>
+      </w:rPr>
+    </w:lvl>
+    <w:lvl w:ilvl="8" w:tentative="1">
+      <w:start w:val="1"/>
+      <w:numFmt w:val="bullet"/>
+      <w:lvlText w:val=""/>
+      <w:lvlJc w:val="left"/>
+      <w:pPr>
+        <w:tabs>
+          <w:tab w:val="num" w:pos="6480"/>
+        </w:tabs>
+        <w:ind w:left="6480" w:hanging="360"/>
+      </w:pPr>
+      <w:rPr>
+        <w:rFonts w:ascii="Wingdings" w:hAnsi="Wingdings" w:hint="default"/>
+        <w:sz w:val="20"/>
+      </w:rPr>
+    </w:lvl>
+  </w:abstractNum>
+  <w:abstractNum w:abstractNumId="41" w15:restartNumberingAfterBreak="0">
     <w:nsid w:val="7E0B3830"/>
     <w:multiLevelType w:val="multilevel"/>
     <w:tmpl w:val="91260590"/>
@@ -8375,67 +8784,67 @@
     </w:lvl>
   </w:abstractNum>
   <w:num w:numId="1" w16cid:durableId="1584072423">
-    <w:abstractNumId w:val="14"/>
+    <w:abstractNumId w:val="15"/>
   </w:num>
   <w:num w:numId="2" w16cid:durableId="1360812919">
     <w:abstractNumId w:val="2"/>
   </w:num>
   <w:num w:numId="3" w16cid:durableId="1840341829">
-    <w:abstractNumId w:val="38"/>
+    <w:abstractNumId w:val="39"/>
   </w:num>
   <w:num w:numId="4" w16cid:durableId="1828782994">
     <w:abstractNumId w:val="3"/>
   </w:num>
   <w:num w:numId="5" w16cid:durableId="1343509490">
-    <w:abstractNumId w:val="17"/>
+    <w:abstractNumId w:val="18"/>
   </w:num>
   <w:num w:numId="6" w16cid:durableId="2078941505">
-    <w:abstractNumId w:val="13"/>
+    <w:abstractNumId w:val="14"/>
   </w:num>
   <w:num w:numId="7" w16cid:durableId="436755086">
-    <w:abstractNumId w:val="33"/>
+    <w:abstractNumId w:val="34"/>
   </w:num>
   <w:num w:numId="8" w16cid:durableId="904952116">
-    <w:abstractNumId w:val="25"/>
+    <w:abstractNumId w:val="26"/>
   </w:num>
   <w:num w:numId="9" w16cid:durableId="798687575">
-    <w:abstractNumId w:val="10"/>
+    <w:abstractNumId w:val="11"/>
   </w:num>
   <w:num w:numId="10" w16cid:durableId="1194921500">
-    <w:abstractNumId w:val="30"/>
+    <w:abstractNumId w:val="31"/>
   </w:num>
   <w:num w:numId="11" w16cid:durableId="365101865">
     <w:abstractNumId w:val="0"/>
   </w:num>
   <w:num w:numId="12" w16cid:durableId="523783474">
-    <w:abstractNumId w:val="27"/>
+    <w:abstractNumId w:val="28"/>
   </w:num>
   <w:num w:numId="13" w16cid:durableId="1518538159">
-    <w:abstractNumId w:val="39"/>
+    <w:abstractNumId w:val="41"/>
   </w:num>
   <w:num w:numId="14" w16cid:durableId="1580629856">
-    <w:abstractNumId w:val="5"/>
+    <w:abstractNumId w:val="6"/>
   </w:num>
   <w:num w:numId="15" w16cid:durableId="2007197777">
-    <w:abstractNumId w:val="21"/>
+    <w:abstractNumId w:val="22"/>
   </w:num>
   <w:num w:numId="16" w16cid:durableId="1648823114">
-    <w:abstractNumId w:val="15"/>
+    <w:abstractNumId w:val="16"/>
   </w:num>
   <w:num w:numId="17" w16cid:durableId="1909682324">
-    <w:abstractNumId w:val="31"/>
+    <w:abstractNumId w:val="32"/>
   </w:num>
   <w:num w:numId="18" w16cid:durableId="1982424461">
-    <w:abstractNumId w:val="16"/>
+    <w:abstractNumId w:val="17"/>
   </w:num>
   <w:num w:numId="19" w16cid:durableId="1153259161">
-    <w:abstractNumId w:val="35"/>
+    <w:abstractNumId w:val="36"/>
   </w:num>
   <w:num w:numId="20" w16cid:durableId="669409171">
-    <w:abstractNumId w:val="37"/>
+    <w:abstractNumId w:val="38"/>
   </w:num>
   <w:num w:numId="21" w16cid:durableId="1724407977">
-    <w:abstractNumId w:val="28"/>
+    <w:abstractNumId w:val="29"/>
     <w:lvlOverride w:ilvl="0">
       <w:lvl w:ilvl="0">
         <w:numFmt w:val="decimal"/>
@@ -8445,61 +8854,67 @@
     </w:lvlOverride>
   </w:num>
   <w:num w:numId="22" w16cid:durableId="269318330">
-    <w:abstractNumId w:val="4"/>
+    <w:abstractNumId w:val="5"/>
   </w:num>
   <w:num w:numId="23" w16cid:durableId="113404591">
-    <w:abstractNumId w:val="29"/>
+    <w:abstractNumId w:val="30"/>
   </w:num>
   <w:num w:numId="24" w16cid:durableId="172037059">
-    <w:abstractNumId w:val="6"/>
+    <w:abstractNumId w:val="7"/>
   </w:num>
   <w:num w:numId="25" w16cid:durableId="668483715">
-    <w:abstractNumId w:val="32"/>
+    <w:abstractNumId w:val="33"/>
   </w:num>
   <w:num w:numId="26" w16cid:durableId="673845156">
-    <w:abstractNumId w:val="8"/>
+    <w:abstractNumId w:val="9"/>
   </w:num>
   <w:num w:numId="27" w16cid:durableId="1182668746">
+    <w:abstractNumId w:val="25"/>
+  </w:num>
+  <w:num w:numId="28" w16cid:durableId="999578437">
+    <w:abstractNumId w:val="35"/>
+  </w:num>
+  <w:num w:numId="29" w16cid:durableId="413481093">
+    <w:abstractNumId w:val="20"/>
+  </w:num>
+  <w:num w:numId="30" w16cid:durableId="1529641803">
+    <w:abstractNumId w:val="37"/>
+  </w:num>
+  <w:num w:numId="31" w16cid:durableId="1847792954">
+    <w:abstractNumId w:val="23"/>
+  </w:num>
+  <w:num w:numId="32" w16cid:durableId="460272380">
     <w:abstractNumId w:val="24"/>
   </w:num>
-  <w:num w:numId="28" w16cid:durableId="999578437">
-    <w:abstractNumId w:val="34"/>
-  </w:num>
-  <w:num w:numId="29" w16cid:durableId="413481093">
-    <w:abstractNumId w:val="19"/>
-  </w:num>
-  <w:num w:numId="30" w16cid:durableId="1529641803">
-    <w:abstractNumId w:val="36"/>
-  </w:num>
-  <w:num w:numId="31" w16cid:durableId="1847792954">
-    <w:abstractNumId w:val="22"/>
-  </w:num>
-  <w:num w:numId="32" w16cid:durableId="460272380">
-    <w:abstractNumId w:val="23"/>
-  </w:num>
   <w:num w:numId="33" w16cid:durableId="7103271">
-    <w:abstractNumId w:val="12"/>
+    <w:abstractNumId w:val="13"/>
   </w:num>
   <w:num w:numId="34" w16cid:durableId="1493988621">
-    <w:abstractNumId w:val="26"/>
+    <w:abstractNumId w:val="27"/>
   </w:num>
   <w:num w:numId="35" w16cid:durableId="196046339">
-    <w:abstractNumId w:val="9"/>
+    <w:abstractNumId w:val="10"/>
   </w:num>
   <w:num w:numId="36" w16cid:durableId="1126892997">
-    <w:abstractNumId w:val="20"/>
+    <w:abstractNumId w:val="21"/>
   </w:num>
   <w:num w:numId="37" w16cid:durableId="1136071273">
-    <w:abstractNumId w:val="18"/>
+    <w:abstractNumId w:val="19"/>
   </w:num>
   <w:num w:numId="38" w16cid:durableId="1869827459">
     <w:abstractNumId w:val="1"/>
   </w:num>
   <w:num w:numId="39" w16cid:durableId="1448813363">
-    <w:abstractNumId w:val="7"/>
+    <w:abstractNumId w:val="8"/>
   </w:num>
   <w:num w:numId="40" w16cid:durableId="1165634932">
-    <w:abstractNumId w:val="11"/>
+    <w:abstractNumId w:val="12"/>
+  </w:num>
+  <w:num w:numId="41" w16cid:durableId="195822104">
+    <w:abstractNumId w:val="4"/>
+  </w:num>
+  <w:num w:numId="42" w16cid:durableId="1301960730">
+    <w:abstractNumId w:val="40"/>
   </w:num>
 </w:numbering>
 </file>

</xml_diff>

<commit_message>
Add solutions for application level adaption
</commit_message>
<xml_diff>
--- a/Latency Analysis/Problem Statement.docx
+++ b/Latency Analysis/Problem Statement.docx
@@ -3166,6 +3166,151 @@
     </w:p>
     <w:p>
       <w:pPr>
+        <w:pStyle w:val="ListParagraph"/>
+        <w:numPr>
+          <w:ilvl w:val="0"/>
+          <w:numId w:val="35"/>
+        </w:numPr>
+        <w:spacing w:before="240" w:after="240"/>
+        <w:rPr>
+          <w:b/>
+          <w:bCs/>
+          <w:lang w:val="en-US"/>
+        </w:rPr>
+      </w:pPr>
+      <w:r>
+        <w:rPr>
+          <w:b/>
+          <w:bCs/>
+          <w:lang w:val="en-US"/>
+        </w:rPr>
+        <w:t>Inefficient Application-Level Adaptation</w:t>
+      </w:r>
+    </w:p>
+    <w:p>
+      <w:pPr>
+        <w:numPr>
+          <w:ilvl w:val="0"/>
+          <w:numId w:val="44"/>
+        </w:numPr>
+        <w:spacing w:before="240" w:after="240"/>
+        <w:rPr>
+          <w:lang w:val="en-US"/>
+        </w:rPr>
+      </w:pPr>
+      <w:r>
+        <w:rPr>
+          <w:b/>
+          <w:bCs/>
+          <w:lang w:val="en-US"/>
+        </w:rPr>
+        <w:t>Cause</w:t>
+      </w:r>
+      <w:r>
+        <w:rPr>
+          <w:lang w:val="en-US"/>
+        </w:rPr>
+        <w:t>: Services may not degrade gracefully (e.g., retry storms, queue backlogs).</w:t>
+      </w:r>
+    </w:p>
+    <w:p>
+      <w:pPr>
+        <w:numPr>
+          <w:ilvl w:val="0"/>
+          <w:numId w:val="44"/>
+        </w:numPr>
+        <w:spacing w:before="240" w:after="240"/>
+        <w:rPr>
+          <w:lang w:val="en-US"/>
+        </w:rPr>
+      </w:pPr>
+      <w:r>
+        <w:rPr>
+          <w:b/>
+          <w:bCs/>
+          <w:lang w:val="en-US"/>
+        </w:rPr>
+        <w:t>Solutions</w:t>
+      </w:r>
+      <w:r>
+        <w:rPr>
+          <w:lang w:val="en-US"/>
+        </w:rPr>
+        <w:t>:</w:t>
+      </w:r>
+    </w:p>
+    <w:p>
+      <w:pPr>
+        <w:numPr>
+          <w:ilvl w:val="1"/>
+          <w:numId w:val="44"/>
+        </w:numPr>
+        <w:spacing w:before="240" w:after="240"/>
+        <w:rPr>
+          <w:lang w:val="en-US"/>
+        </w:rPr>
+      </w:pPr>
+      <w:r>
+        <w:rPr>
+          <w:lang w:val="en-US"/>
+        </w:rPr>
+        <w:t>Enable Circuit Breakers and Adaptive Timeouts (e.g., Hystrix or Resilience4j) to fail fast rather than build up latency.</w:t>
+      </w:r>
+    </w:p>
+    <w:p>
+      <w:pPr>
+        <w:numPr>
+          <w:ilvl w:val="1"/>
+          <w:numId w:val="44"/>
+        </w:numPr>
+        <w:spacing w:before="240" w:after="240"/>
+        <w:rPr>
+          <w:lang w:val="en-US"/>
+        </w:rPr>
+      </w:pPr>
+      <w:r>
+        <w:rPr>
+          <w:lang w:val="en-US"/>
+        </w:rPr>
+        <w:t>Tune Internal Queues and Buffers: Set max concurrent requests and connection pools relative to resource limits.</w:t>
+      </w:r>
+    </w:p>
+    <w:p>
+      <w:pPr>
+        <w:numPr>
+          <w:ilvl w:val="1"/>
+          <w:numId w:val="44"/>
+        </w:numPr>
+        <w:spacing w:before="240" w:after="240"/>
+        <w:rPr>
+          <w:lang w:val="en-US"/>
+        </w:rPr>
+      </w:pPr>
+      <w:r>
+        <w:rPr>
+          <w:lang w:val="en-US"/>
+        </w:rPr>
+        <w:t>Implement Load Shedding: Drop excess traffic based on queue length or CPU pressure (e.g., Envoy proxy filters or service-mesh support).</w:t>
+      </w:r>
+    </w:p>
+    <w:p>
+      <w:pPr>
+        <w:spacing w:before="240" w:after="240"/>
+        <w:rPr>
+          <w:lang w:val="en-US"/>
+        </w:rPr>
+      </w:pPr>
+    </w:p>
+    <w:p>
+      <w:pPr>
+        <w:spacing w:before="240" w:after="240"/>
+        <w:rPr>
+          <w:lang w:val="en-US"/>
+        </w:rPr>
+      </w:pPr>
+    </w:p>
+    <w:p>
+      <w:pPr>
         <w:spacing w:before="240" w:after="240"/>
         <w:rPr>
           <w:lang w:val="en-US"/>
@@ -6430,6 +6575,119 @@
     </w:lvl>
   </w:abstractNum>
   <w:abstractNum w:abstractNumId="23" w15:restartNumberingAfterBreak="0">
+    <w:nsid w:val="41230F53"/>
+    <w:multiLevelType w:val="multilevel"/>
+    <w:tmpl w:val="4884480C"/>
+    <w:lvl w:ilvl="0">
+      <w:start w:val="1"/>
+      <w:numFmt w:val="decimal"/>
+      <w:lvlText w:val="%1."/>
+      <w:lvlJc w:val="left"/>
+      <w:pPr>
+        <w:tabs>
+          <w:tab w:val="num" w:pos="720"/>
+        </w:tabs>
+        <w:ind w:left="720" w:hanging="360"/>
+      </w:pPr>
+    </w:lvl>
+    <w:lvl w:ilvl="1" w:tentative="1">
+      <w:start w:val="1"/>
+      <w:numFmt w:val="decimal"/>
+      <w:lvlText w:val="%2."/>
+      <w:lvlJc w:val="left"/>
+      <w:pPr>
+        <w:tabs>
+          <w:tab w:val="num" w:pos="1440"/>
+        </w:tabs>
+        <w:ind w:left="1440" w:hanging="360"/>
+      </w:pPr>
+    </w:lvl>
+    <w:lvl w:ilvl="2" w:tentative="1">
+      <w:start w:val="1"/>
+      <w:numFmt w:val="decimal"/>
+      <w:lvlText w:val="%3."/>
+      <w:lvlJc w:val="left"/>
+      <w:pPr>
+        <w:tabs>
+          <w:tab w:val="num" w:pos="2160"/>
+        </w:tabs>
+        <w:ind w:left="2160" w:hanging="360"/>
+      </w:pPr>
+    </w:lvl>
+    <w:lvl w:ilvl="3" w:tentative="1">
+      <w:start w:val="1"/>
+      <w:numFmt w:val="decimal"/>
+      <w:lvlText w:val="%4."/>
+      <w:lvlJc w:val="left"/>
+      <w:pPr>
+        <w:tabs>
+          <w:tab w:val="num" w:pos="2880"/>
+        </w:tabs>
+        <w:ind w:left="2880" w:hanging="360"/>
+      </w:pPr>
+    </w:lvl>
+    <w:lvl w:ilvl="4" w:tentative="1">
+      <w:start w:val="1"/>
+      <w:numFmt w:val="decimal"/>
+      <w:lvlText w:val="%5."/>
+      <w:lvlJc w:val="left"/>
+      <w:pPr>
+        <w:tabs>
+          <w:tab w:val="num" w:pos="3600"/>
+        </w:tabs>
+        <w:ind w:left="3600" w:hanging="360"/>
+      </w:pPr>
+    </w:lvl>
+    <w:lvl w:ilvl="5" w:tentative="1">
+      <w:start w:val="1"/>
+      <w:numFmt w:val="decimal"/>
+      <w:lvlText w:val="%6."/>
+      <w:lvlJc w:val="left"/>
+      <w:pPr>
+        <w:tabs>
+          <w:tab w:val="num" w:pos="4320"/>
+        </w:tabs>
+        <w:ind w:left="4320" w:hanging="360"/>
+      </w:pPr>
+    </w:lvl>
+    <w:lvl w:ilvl="6" w:tentative="1">
+      <w:start w:val="1"/>
+      <w:numFmt w:val="decimal"/>
+      <w:lvlText w:val="%7."/>
+      <w:lvlJc w:val="left"/>
+      <w:pPr>
+        <w:tabs>
+          <w:tab w:val="num" w:pos="5040"/>
+        </w:tabs>
+        <w:ind w:left="5040" w:hanging="360"/>
+      </w:pPr>
+    </w:lvl>
+    <w:lvl w:ilvl="7" w:tentative="1">
+      <w:start w:val="1"/>
+      <w:numFmt w:val="decimal"/>
+      <w:lvlText w:val="%8."/>
+      <w:lvlJc w:val="left"/>
+      <w:pPr>
+        <w:tabs>
+          <w:tab w:val="num" w:pos="5760"/>
+        </w:tabs>
+        <w:ind w:left="5760" w:hanging="360"/>
+      </w:pPr>
+    </w:lvl>
+    <w:lvl w:ilvl="8" w:tentative="1">
+      <w:start w:val="1"/>
+      <w:numFmt w:val="decimal"/>
+      <w:lvlText w:val="%9."/>
+      <w:lvlJc w:val="left"/>
+      <w:pPr>
+        <w:tabs>
+          <w:tab w:val="num" w:pos="6480"/>
+        </w:tabs>
+        <w:ind w:left="6480" w:hanging="360"/>
+      </w:pPr>
+    </w:lvl>
+  </w:abstractNum>
+  <w:abstractNum w:abstractNumId="24" w15:restartNumberingAfterBreak="0">
     <w:nsid w:val="4132611E"/>
     <w:multiLevelType w:val="multilevel"/>
     <w:tmpl w:val="15DA8F2A"/>
@@ -6578,7 +6836,7 @@
       </w:rPr>
     </w:lvl>
   </w:abstractNum>
-  <w:abstractNum w:abstractNumId="24" w15:restartNumberingAfterBreak="0">
+  <w:abstractNum w:abstractNumId="25" w15:restartNumberingAfterBreak="0">
     <w:nsid w:val="4A196046"/>
     <w:multiLevelType w:val="multilevel"/>
     <w:tmpl w:val="1312D6DE"/>
@@ -6691,7 +6949,7 @@
       </w:pPr>
     </w:lvl>
   </w:abstractNum>
-  <w:abstractNum w:abstractNumId="25" w15:restartNumberingAfterBreak="0">
+  <w:abstractNum w:abstractNumId="26" w15:restartNumberingAfterBreak="0">
     <w:nsid w:val="4FE96901"/>
     <w:multiLevelType w:val="multilevel"/>
     <w:tmpl w:val="1312D6DE"/>
@@ -6831,7 +7089,7 @@
       </w:rPr>
     </w:lvl>
   </w:abstractNum>
-  <w:abstractNum w:abstractNumId="26" w15:restartNumberingAfterBreak="0">
+  <w:abstractNum w:abstractNumId="27" w15:restartNumberingAfterBreak="0">
     <w:nsid w:val="53012222"/>
     <w:multiLevelType w:val="multilevel"/>
     <w:tmpl w:val="397A4F80"/>
@@ -6980,7 +7238,7 @@
       </w:rPr>
     </w:lvl>
   </w:abstractNum>
-  <w:abstractNum w:abstractNumId="27" w15:restartNumberingAfterBreak="0">
+  <w:abstractNum w:abstractNumId="28" w15:restartNumberingAfterBreak="0">
     <w:nsid w:val="58AD3055"/>
     <w:multiLevelType w:val="multilevel"/>
     <w:tmpl w:val="1312D6DE"/>
@@ -7093,7 +7351,7 @@
       </w:pPr>
     </w:lvl>
   </w:abstractNum>
-  <w:abstractNum w:abstractNumId="28" w15:restartNumberingAfterBreak="0">
+  <w:abstractNum w:abstractNumId="29" w15:restartNumberingAfterBreak="0">
     <w:nsid w:val="58E17498"/>
     <w:multiLevelType w:val="multilevel"/>
     <w:tmpl w:val="6206E0B0"/>
@@ -7242,7 +7500,7 @@
       </w:rPr>
     </w:lvl>
   </w:abstractNum>
-  <w:abstractNum w:abstractNumId="29" w15:restartNumberingAfterBreak="0">
+  <w:abstractNum w:abstractNumId="30" w15:restartNumberingAfterBreak="0">
     <w:nsid w:val="5E86026A"/>
     <w:multiLevelType w:val="multilevel"/>
     <w:tmpl w:val="86F837B0"/>
@@ -7355,7 +7613,7 @@
       </w:pPr>
     </w:lvl>
   </w:abstractNum>
-  <w:abstractNum w:abstractNumId="30" w15:restartNumberingAfterBreak="0">
+  <w:abstractNum w:abstractNumId="31" w15:restartNumberingAfterBreak="0">
     <w:nsid w:val="61F25D35"/>
     <w:multiLevelType w:val="multilevel"/>
     <w:tmpl w:val="2206A484"/>
@@ -7468,7 +7726,7 @@
       </w:pPr>
     </w:lvl>
   </w:abstractNum>
-  <w:abstractNum w:abstractNumId="31" w15:restartNumberingAfterBreak="0">
+  <w:abstractNum w:abstractNumId="32" w15:restartNumberingAfterBreak="0">
     <w:nsid w:val="634E7724"/>
     <w:multiLevelType w:val="multilevel"/>
     <w:tmpl w:val="D208FE4E"/>
@@ -7581,7 +7839,7 @@
       </w:pPr>
     </w:lvl>
   </w:abstractNum>
-  <w:abstractNum w:abstractNumId="32" w15:restartNumberingAfterBreak="0">
+  <w:abstractNum w:abstractNumId="33" w15:restartNumberingAfterBreak="0">
     <w:nsid w:val="64956CBE"/>
     <w:multiLevelType w:val="multilevel"/>
     <w:tmpl w:val="EB64F774"/>
@@ -7694,7 +7952,7 @@
       </w:pPr>
     </w:lvl>
   </w:abstractNum>
-  <w:abstractNum w:abstractNumId="33" w15:restartNumberingAfterBreak="0">
+  <w:abstractNum w:abstractNumId="34" w15:restartNumberingAfterBreak="0">
     <w:nsid w:val="65414265"/>
     <w:multiLevelType w:val="multilevel"/>
     <w:tmpl w:val="A77A9A70"/>
@@ -7807,7 +8065,7 @@
       </w:pPr>
     </w:lvl>
   </w:abstractNum>
-  <w:abstractNum w:abstractNumId="34" w15:restartNumberingAfterBreak="0">
+  <w:abstractNum w:abstractNumId="35" w15:restartNumberingAfterBreak="0">
     <w:nsid w:val="65CA3AFE"/>
     <w:multiLevelType w:val="multilevel"/>
     <w:tmpl w:val="C06CA624"/>
@@ -7920,7 +8178,7 @@
       </w:pPr>
     </w:lvl>
   </w:abstractNum>
-  <w:abstractNum w:abstractNumId="35" w15:restartNumberingAfterBreak="0">
+  <w:abstractNum w:abstractNumId="36" w15:restartNumberingAfterBreak="0">
     <w:nsid w:val="6E9775AA"/>
     <w:multiLevelType w:val="multilevel"/>
     <w:tmpl w:val="1312D6DE"/>
@@ -8033,7 +8291,7 @@
       </w:pPr>
     </w:lvl>
   </w:abstractNum>
-  <w:abstractNum w:abstractNumId="36" w15:restartNumberingAfterBreak="0">
+  <w:abstractNum w:abstractNumId="37" w15:restartNumberingAfterBreak="0">
     <w:nsid w:val="75050C2E"/>
     <w:multiLevelType w:val="multilevel"/>
     <w:tmpl w:val="F5AA18D2"/>
@@ -8146,7 +8404,7 @@
       </w:pPr>
     </w:lvl>
   </w:abstractNum>
-  <w:abstractNum w:abstractNumId="37" w15:restartNumberingAfterBreak="0">
+  <w:abstractNum w:abstractNumId="38" w15:restartNumberingAfterBreak="0">
     <w:nsid w:val="75A87A0B"/>
     <w:multiLevelType w:val="multilevel"/>
     <w:tmpl w:val="1312D6DE"/>
@@ -8259,7 +8517,7 @@
       </w:pPr>
     </w:lvl>
   </w:abstractNum>
-  <w:abstractNum w:abstractNumId="38" w15:restartNumberingAfterBreak="0">
+  <w:abstractNum w:abstractNumId="39" w15:restartNumberingAfterBreak="0">
     <w:nsid w:val="780D5640"/>
     <w:multiLevelType w:val="multilevel"/>
     <w:tmpl w:val="362482F4"/>
@@ -8408,7 +8666,7 @@
       </w:rPr>
     </w:lvl>
   </w:abstractNum>
-  <w:abstractNum w:abstractNumId="39" w15:restartNumberingAfterBreak="0">
+  <w:abstractNum w:abstractNumId="40" w15:restartNumberingAfterBreak="0">
     <w:nsid w:val="79DF3285"/>
     <w:multiLevelType w:val="multilevel"/>
     <w:tmpl w:val="C942674A"/>
@@ -8521,7 +8779,156 @@
       </w:pPr>
     </w:lvl>
   </w:abstractNum>
-  <w:abstractNum w:abstractNumId="40" w15:restartNumberingAfterBreak="0">
+  <w:abstractNum w:abstractNumId="41" w15:restartNumberingAfterBreak="0">
+    <w:nsid w:val="7A403C73"/>
+    <w:multiLevelType w:val="multilevel"/>
+    <w:tmpl w:val="9AE6084E"/>
+    <w:lvl w:ilvl="0">
+      <w:start w:val="1"/>
+      <w:numFmt w:val="bullet"/>
+      <w:lvlText w:val=""/>
+      <w:lvlJc w:val="left"/>
+      <w:pPr>
+        <w:tabs>
+          <w:tab w:val="num" w:pos="720"/>
+        </w:tabs>
+        <w:ind w:left="720" w:hanging="360"/>
+      </w:pPr>
+      <w:rPr>
+        <w:rFonts w:ascii="Symbol" w:hAnsi="Symbol" w:hint="default"/>
+        <w:sz w:val="20"/>
+      </w:rPr>
+    </w:lvl>
+    <w:lvl w:ilvl="1">
+      <w:start w:val="1"/>
+      <w:numFmt w:val="bullet"/>
+      <w:lvlText w:val="o"/>
+      <w:lvlJc w:val="left"/>
+      <w:pPr>
+        <w:tabs>
+          <w:tab w:val="num" w:pos="1440"/>
+        </w:tabs>
+        <w:ind w:left="1440" w:hanging="360"/>
+      </w:pPr>
+      <w:rPr>
+        <w:rFonts w:ascii="Courier New" w:hAnsi="Courier New" w:hint="default"/>
+        <w:sz w:val="20"/>
+      </w:rPr>
+    </w:lvl>
+    <w:lvl w:ilvl="2" w:tentative="1">
+      <w:start w:val="1"/>
+      <w:numFmt w:val="bullet"/>
+      <w:lvlText w:val=""/>
+      <w:lvlJc w:val="left"/>
+      <w:pPr>
+        <w:tabs>
+          <w:tab w:val="num" w:pos="2160"/>
+        </w:tabs>
+        <w:ind w:left="2160" w:hanging="360"/>
+      </w:pPr>
+      <w:rPr>
+        <w:rFonts w:ascii="Wingdings" w:hAnsi="Wingdings" w:hint="default"/>
+        <w:sz w:val="20"/>
+      </w:rPr>
+    </w:lvl>
+    <w:lvl w:ilvl="3" w:tentative="1">
+      <w:start w:val="1"/>
+      <w:numFmt w:val="bullet"/>
+      <w:lvlText w:val=""/>
+      <w:lvlJc w:val="left"/>
+      <w:pPr>
+        <w:tabs>
+          <w:tab w:val="num" w:pos="2880"/>
+        </w:tabs>
+        <w:ind w:left="2880" w:hanging="360"/>
+      </w:pPr>
+      <w:rPr>
+        <w:rFonts w:ascii="Wingdings" w:hAnsi="Wingdings" w:hint="default"/>
+        <w:sz w:val="20"/>
+      </w:rPr>
+    </w:lvl>
+    <w:lvl w:ilvl="4" w:tentative="1">
+      <w:start w:val="1"/>
+      <w:numFmt w:val="bullet"/>
+      <w:lvlText w:val=""/>
+      <w:lvlJc w:val="left"/>
+      <w:pPr>
+        <w:tabs>
+          <w:tab w:val="num" w:pos="3600"/>
+        </w:tabs>
+        <w:ind w:left="3600" w:hanging="360"/>
+      </w:pPr>
+      <w:rPr>
+        <w:rFonts w:ascii="Wingdings" w:hAnsi="Wingdings" w:hint="default"/>
+        <w:sz w:val="20"/>
+      </w:rPr>
+    </w:lvl>
+    <w:lvl w:ilvl="5" w:tentative="1">
+      <w:start w:val="1"/>
+      <w:numFmt w:val="bullet"/>
+      <w:lvlText w:val=""/>
+      <w:lvlJc w:val="left"/>
+      <w:pPr>
+        <w:tabs>
+          <w:tab w:val="num" w:pos="4320"/>
+        </w:tabs>
+        <w:ind w:left="4320" w:hanging="360"/>
+      </w:pPr>
+      <w:rPr>
+        <w:rFonts w:ascii="Wingdings" w:hAnsi="Wingdings" w:hint="default"/>
+        <w:sz w:val="20"/>
+      </w:rPr>
+    </w:lvl>
+    <w:lvl w:ilvl="6" w:tentative="1">
+      <w:start w:val="1"/>
+      <w:numFmt w:val="bullet"/>
+      <w:lvlText w:val=""/>
+      <w:lvlJc w:val="left"/>
+      <w:pPr>
+        <w:tabs>
+          <w:tab w:val="num" w:pos="5040"/>
+        </w:tabs>
+        <w:ind w:left="5040" w:hanging="360"/>
+      </w:pPr>
+      <w:rPr>
+        <w:rFonts w:ascii="Wingdings" w:hAnsi="Wingdings" w:hint="default"/>
+        <w:sz w:val="20"/>
+      </w:rPr>
+    </w:lvl>
+    <w:lvl w:ilvl="7" w:tentative="1">
+      <w:start w:val="1"/>
+      <w:numFmt w:val="bullet"/>
+      <w:lvlText w:val=""/>
+      <w:lvlJc w:val="left"/>
+      <w:pPr>
+        <w:tabs>
+          <w:tab w:val="num" w:pos="5760"/>
+        </w:tabs>
+        <w:ind w:left="5760" w:hanging="360"/>
+      </w:pPr>
+      <w:rPr>
+        <w:rFonts w:ascii="Wingdings" w:hAnsi="Wingdings" w:hint="default"/>
+        <w:sz w:val="20"/>
+      </w:rPr>
+    </w:lvl>
+    <w:lvl w:ilvl="8" w:tentative="1">
+      <w:start w:val="1"/>
+      <w:numFmt w:val="bullet"/>
+      <w:lvlText w:val=""/>
+      <w:lvlJc w:val="left"/>
+      <w:pPr>
+        <w:tabs>
+          <w:tab w:val="num" w:pos="6480"/>
+        </w:tabs>
+        <w:ind w:left="6480" w:hanging="360"/>
+      </w:pPr>
+      <w:rPr>
+        <w:rFonts w:ascii="Wingdings" w:hAnsi="Wingdings" w:hint="default"/>
+        <w:sz w:val="20"/>
+      </w:rPr>
+    </w:lvl>
+  </w:abstractNum>
+  <w:abstractNum w:abstractNumId="42" w15:restartNumberingAfterBreak="0">
     <w:nsid w:val="7A7772D5"/>
     <w:multiLevelType w:val="multilevel"/>
     <w:tmpl w:val="6C602E9C"/>
@@ -8670,7 +9077,7 @@
       </w:rPr>
     </w:lvl>
   </w:abstractNum>
-  <w:abstractNum w:abstractNumId="41" w15:restartNumberingAfterBreak="0">
+  <w:abstractNum w:abstractNumId="43" w15:restartNumberingAfterBreak="0">
     <w:nsid w:val="7E0B3830"/>
     <w:multiLevelType w:val="multilevel"/>
     <w:tmpl w:val="91260590"/>
@@ -8790,7 +9197,7 @@
     <w:abstractNumId w:val="2"/>
   </w:num>
   <w:num w:numId="3" w16cid:durableId="1840341829">
-    <w:abstractNumId w:val="39"/>
+    <w:abstractNumId w:val="40"/>
   </w:num>
   <w:num w:numId="4" w16cid:durableId="1828782994">
     <w:abstractNumId w:val="3"/>
@@ -8802,25 +9209,25 @@
     <w:abstractNumId w:val="14"/>
   </w:num>
   <w:num w:numId="7" w16cid:durableId="436755086">
-    <w:abstractNumId w:val="34"/>
+    <w:abstractNumId w:val="35"/>
   </w:num>
   <w:num w:numId="8" w16cid:durableId="904952116">
-    <w:abstractNumId w:val="26"/>
+    <w:abstractNumId w:val="27"/>
   </w:num>
   <w:num w:numId="9" w16cid:durableId="798687575">
     <w:abstractNumId w:val="11"/>
   </w:num>
   <w:num w:numId="10" w16cid:durableId="1194921500">
-    <w:abstractNumId w:val="31"/>
+    <w:abstractNumId w:val="32"/>
   </w:num>
   <w:num w:numId="11" w16cid:durableId="365101865">
     <w:abstractNumId w:val="0"/>
   </w:num>
   <w:num w:numId="12" w16cid:durableId="523783474">
-    <w:abstractNumId w:val="28"/>
+    <w:abstractNumId w:val="29"/>
   </w:num>
   <w:num w:numId="13" w16cid:durableId="1518538159">
-    <w:abstractNumId w:val="41"/>
+    <w:abstractNumId w:val="43"/>
   </w:num>
   <w:num w:numId="14" w16cid:durableId="1580629856">
     <w:abstractNumId w:val="6"/>
@@ -8832,19 +9239,19 @@
     <w:abstractNumId w:val="16"/>
   </w:num>
   <w:num w:numId="17" w16cid:durableId="1909682324">
-    <w:abstractNumId w:val="32"/>
+    <w:abstractNumId w:val="33"/>
   </w:num>
   <w:num w:numId="18" w16cid:durableId="1982424461">
     <w:abstractNumId w:val="17"/>
   </w:num>
   <w:num w:numId="19" w16cid:durableId="1153259161">
-    <w:abstractNumId w:val="36"/>
+    <w:abstractNumId w:val="37"/>
   </w:num>
   <w:num w:numId="20" w16cid:durableId="669409171">
-    <w:abstractNumId w:val="38"/>
+    <w:abstractNumId w:val="39"/>
   </w:num>
   <w:num w:numId="21" w16cid:durableId="1724407977">
-    <w:abstractNumId w:val="29"/>
+    <w:abstractNumId w:val="30"/>
     <w:lvlOverride w:ilvl="0">
       <w:lvl w:ilvl="0">
         <w:numFmt w:val="decimal"/>
@@ -8857,40 +9264,40 @@
     <w:abstractNumId w:val="5"/>
   </w:num>
   <w:num w:numId="23" w16cid:durableId="113404591">
-    <w:abstractNumId w:val="30"/>
+    <w:abstractNumId w:val="31"/>
   </w:num>
   <w:num w:numId="24" w16cid:durableId="172037059">
     <w:abstractNumId w:val="7"/>
   </w:num>
   <w:num w:numId="25" w16cid:durableId="668483715">
-    <w:abstractNumId w:val="33"/>
+    <w:abstractNumId w:val="34"/>
   </w:num>
   <w:num w:numId="26" w16cid:durableId="673845156">
     <w:abstractNumId w:val="9"/>
   </w:num>
   <w:num w:numId="27" w16cid:durableId="1182668746">
-    <w:abstractNumId w:val="25"/>
+    <w:abstractNumId w:val="26"/>
   </w:num>
   <w:num w:numId="28" w16cid:durableId="999578437">
-    <w:abstractNumId w:val="35"/>
+    <w:abstractNumId w:val="36"/>
   </w:num>
   <w:num w:numId="29" w16cid:durableId="413481093">
     <w:abstractNumId w:val="20"/>
   </w:num>
   <w:num w:numId="30" w16cid:durableId="1529641803">
-    <w:abstractNumId w:val="37"/>
+    <w:abstractNumId w:val="38"/>
   </w:num>
   <w:num w:numId="31" w16cid:durableId="1847792954">
-    <w:abstractNumId w:val="23"/>
+    <w:abstractNumId w:val="24"/>
   </w:num>
   <w:num w:numId="32" w16cid:durableId="460272380">
-    <w:abstractNumId w:val="24"/>
+    <w:abstractNumId w:val="25"/>
   </w:num>
   <w:num w:numId="33" w16cid:durableId="7103271">
     <w:abstractNumId w:val="13"/>
   </w:num>
   <w:num w:numId="34" w16cid:durableId="1493988621">
-    <w:abstractNumId w:val="27"/>
+    <w:abstractNumId w:val="28"/>
   </w:num>
   <w:num w:numId="35" w16cid:durableId="196046339">
     <w:abstractNumId w:val="10"/>
@@ -8914,7 +9321,13 @@
     <w:abstractNumId w:val="4"/>
   </w:num>
   <w:num w:numId="42" w16cid:durableId="1301960730">
-    <w:abstractNumId w:val="40"/>
+    <w:abstractNumId w:val="42"/>
+  </w:num>
+  <w:num w:numId="43" w16cid:durableId="1129518671">
+    <w:abstractNumId w:val="23"/>
+  </w:num>
+  <w:num w:numId="44" w16cid:durableId="178743202">
+    <w:abstractNumId w:val="41"/>
   </w:num>
 </w:numbering>
 </file>

</xml_diff>

<commit_message>
Add solutions for the caching & mem pressure
</commit_message>
<xml_diff>
--- a/Latency Analysis/Problem Statement.docx
+++ b/Latency Analysis/Problem Statement.docx
@@ -3303,6 +3303,151 @@
     </w:p>
     <w:p>
       <w:pPr>
+        <w:pStyle w:val="ListParagraph"/>
+        <w:numPr>
+          <w:ilvl w:val="0"/>
+          <w:numId w:val="35"/>
+        </w:numPr>
+        <w:spacing w:before="240" w:after="240"/>
+        <w:rPr>
+          <w:b/>
+          <w:bCs/>
+          <w:lang w:val="en-US"/>
+        </w:rPr>
+      </w:pPr>
+      <w:r>
+        <w:rPr>
+          <w:b/>
+          <w:bCs/>
+          <w:lang w:val="en-US"/>
+        </w:rPr>
+        <w:t>Caching &amp; Memory Pressure</w:t>
+      </w:r>
+    </w:p>
+    <w:p>
+      <w:pPr>
+        <w:numPr>
+          <w:ilvl w:val="0"/>
+          <w:numId w:val="46"/>
+        </w:numPr>
+        <w:spacing w:before="240" w:after="240"/>
+        <w:rPr>
+          <w:lang w:val="en-US"/>
+        </w:rPr>
+      </w:pPr>
+      <w:r>
+        <w:rPr>
+          <w:b/>
+          <w:bCs/>
+          <w:lang w:val="en-US"/>
+        </w:rPr>
+        <w:t>Cause</w:t>
+      </w:r>
+      <w:r>
+        <w:rPr>
+          <w:lang w:val="en-US"/>
+        </w:rPr>
+        <w:t>: Less memory -&gt; degraded cache hit rate -&gt; slower processing.</w:t>
+      </w:r>
+    </w:p>
+    <w:p>
+      <w:pPr>
+        <w:numPr>
+          <w:ilvl w:val="0"/>
+          <w:numId w:val="46"/>
+        </w:numPr>
+        <w:spacing w:before="240" w:after="240"/>
+        <w:rPr>
+          <w:lang w:val="en-US"/>
+        </w:rPr>
+      </w:pPr>
+      <w:r>
+        <w:rPr>
+          <w:b/>
+          <w:bCs/>
+          <w:lang w:val="en-US"/>
+        </w:rPr>
+        <w:t>Solutions</w:t>
+      </w:r>
+      <w:r>
+        <w:rPr>
+          <w:lang w:val="en-US"/>
+        </w:rPr>
+        <w:t>:</w:t>
+      </w:r>
+    </w:p>
+    <w:p>
+      <w:pPr>
+        <w:numPr>
+          <w:ilvl w:val="1"/>
+          <w:numId w:val="46"/>
+        </w:numPr>
+        <w:spacing w:before="240" w:after="240"/>
+        <w:rPr>
+          <w:lang w:val="en-US"/>
+        </w:rPr>
+      </w:pPr>
+      <w:r>
+        <w:rPr>
+          <w:lang w:val="en-US"/>
+        </w:rPr>
+        <w:t>Intelligent Cache Size Scaling: Dynamically adjust cache (e.g., Caffeine, Redis local cache) based on available memory.</w:t>
+      </w:r>
+    </w:p>
+    <w:p>
+      <w:pPr>
+        <w:numPr>
+          <w:ilvl w:val="1"/>
+          <w:numId w:val="46"/>
+        </w:numPr>
+        <w:spacing w:before="240" w:after="240"/>
+        <w:rPr>
+          <w:lang w:val="en-US"/>
+        </w:rPr>
+      </w:pPr>
+      <w:r>
+        <w:rPr>
+          <w:lang w:val="en-US"/>
+        </w:rPr>
+        <w:t>Use Off-Heap or External Caches: Offload to Redis/Memcached instead of in-JVM cache when memory is tight.</w:t>
+      </w:r>
+    </w:p>
+    <w:p>
+      <w:pPr>
+        <w:numPr>
+          <w:ilvl w:val="1"/>
+          <w:numId w:val="46"/>
+        </w:numPr>
+        <w:spacing w:before="240" w:after="240"/>
+        <w:rPr>
+          <w:lang w:val="en-US"/>
+        </w:rPr>
+      </w:pPr>
+      <w:r>
+        <w:rPr>
+          <w:lang w:val="en-US"/>
+        </w:rPr>
+        <w:t>Predictive Cache Prefetching: Use ML to pre-load common data based on traffic patterns, reducing latency spikes.</w:t>
+      </w:r>
+    </w:p>
+    <w:p>
+      <w:pPr>
+        <w:spacing w:before="240" w:after="240"/>
+        <w:rPr>
+          <w:lang w:val="en-US"/>
+        </w:rPr>
+      </w:pPr>
+    </w:p>
+    <w:p>
+      <w:pPr>
+        <w:spacing w:before="240" w:after="240"/>
+        <w:rPr>
+          <w:lang w:val="en-US"/>
+        </w:rPr>
+      </w:pPr>
+    </w:p>
+    <w:p>
+      <w:pPr>
         <w:spacing w:before="240" w:after="240"/>
         <w:rPr>
           <w:lang w:val="en-US"/>
@@ -3698,6 +3843,268 @@
     </w:lvl>
   </w:abstractNum>
   <w:abstractNum w:abstractNumId="2" w15:restartNumberingAfterBreak="0">
+    <w:nsid w:val="082B05D0"/>
+    <w:multiLevelType w:val="multilevel"/>
+    <w:tmpl w:val="49CC7178"/>
+    <w:lvl w:ilvl="0">
+      <w:start w:val="1"/>
+      <w:numFmt w:val="bullet"/>
+      <w:lvlText w:val=""/>
+      <w:lvlJc w:val="left"/>
+      <w:pPr>
+        <w:tabs>
+          <w:tab w:val="num" w:pos="720"/>
+        </w:tabs>
+        <w:ind w:left="720" w:hanging="360"/>
+      </w:pPr>
+      <w:rPr>
+        <w:rFonts w:ascii="Symbol" w:hAnsi="Symbol" w:hint="default"/>
+        <w:sz w:val="20"/>
+      </w:rPr>
+    </w:lvl>
+    <w:lvl w:ilvl="1">
+      <w:start w:val="1"/>
+      <w:numFmt w:val="bullet"/>
+      <w:lvlText w:val="o"/>
+      <w:lvlJc w:val="left"/>
+      <w:pPr>
+        <w:tabs>
+          <w:tab w:val="num" w:pos="1440"/>
+        </w:tabs>
+        <w:ind w:left="1440" w:hanging="360"/>
+      </w:pPr>
+      <w:rPr>
+        <w:rFonts w:ascii="Courier New" w:hAnsi="Courier New" w:hint="default"/>
+        <w:sz w:val="20"/>
+      </w:rPr>
+    </w:lvl>
+    <w:lvl w:ilvl="2" w:tentative="1">
+      <w:start w:val="1"/>
+      <w:numFmt w:val="bullet"/>
+      <w:lvlText w:val=""/>
+      <w:lvlJc w:val="left"/>
+      <w:pPr>
+        <w:tabs>
+          <w:tab w:val="num" w:pos="2160"/>
+        </w:tabs>
+        <w:ind w:left="2160" w:hanging="360"/>
+      </w:pPr>
+      <w:rPr>
+        <w:rFonts w:ascii="Wingdings" w:hAnsi="Wingdings" w:hint="default"/>
+        <w:sz w:val="20"/>
+      </w:rPr>
+    </w:lvl>
+    <w:lvl w:ilvl="3" w:tentative="1">
+      <w:start w:val="1"/>
+      <w:numFmt w:val="bullet"/>
+      <w:lvlText w:val=""/>
+      <w:lvlJc w:val="left"/>
+      <w:pPr>
+        <w:tabs>
+          <w:tab w:val="num" w:pos="2880"/>
+        </w:tabs>
+        <w:ind w:left="2880" w:hanging="360"/>
+      </w:pPr>
+      <w:rPr>
+        <w:rFonts w:ascii="Wingdings" w:hAnsi="Wingdings" w:hint="default"/>
+        <w:sz w:val="20"/>
+      </w:rPr>
+    </w:lvl>
+    <w:lvl w:ilvl="4" w:tentative="1">
+      <w:start w:val="1"/>
+      <w:numFmt w:val="bullet"/>
+      <w:lvlText w:val=""/>
+      <w:lvlJc w:val="left"/>
+      <w:pPr>
+        <w:tabs>
+          <w:tab w:val="num" w:pos="3600"/>
+        </w:tabs>
+        <w:ind w:left="3600" w:hanging="360"/>
+      </w:pPr>
+      <w:rPr>
+        <w:rFonts w:ascii="Wingdings" w:hAnsi="Wingdings" w:hint="default"/>
+        <w:sz w:val="20"/>
+      </w:rPr>
+    </w:lvl>
+    <w:lvl w:ilvl="5" w:tentative="1">
+      <w:start w:val="1"/>
+      <w:numFmt w:val="bullet"/>
+      <w:lvlText w:val=""/>
+      <w:lvlJc w:val="left"/>
+      <w:pPr>
+        <w:tabs>
+          <w:tab w:val="num" w:pos="4320"/>
+        </w:tabs>
+        <w:ind w:left="4320" w:hanging="360"/>
+      </w:pPr>
+      <w:rPr>
+        <w:rFonts w:ascii="Wingdings" w:hAnsi="Wingdings" w:hint="default"/>
+        <w:sz w:val="20"/>
+      </w:rPr>
+    </w:lvl>
+    <w:lvl w:ilvl="6" w:tentative="1">
+      <w:start w:val="1"/>
+      <w:numFmt w:val="bullet"/>
+      <w:lvlText w:val=""/>
+      <w:lvlJc w:val="left"/>
+      <w:pPr>
+        <w:tabs>
+          <w:tab w:val="num" w:pos="5040"/>
+        </w:tabs>
+        <w:ind w:left="5040" w:hanging="360"/>
+      </w:pPr>
+      <w:rPr>
+        <w:rFonts w:ascii="Wingdings" w:hAnsi="Wingdings" w:hint="default"/>
+        <w:sz w:val="20"/>
+      </w:rPr>
+    </w:lvl>
+    <w:lvl w:ilvl="7" w:tentative="1">
+      <w:start w:val="1"/>
+      <w:numFmt w:val="bullet"/>
+      <w:lvlText w:val=""/>
+      <w:lvlJc w:val="left"/>
+      <w:pPr>
+        <w:tabs>
+          <w:tab w:val="num" w:pos="5760"/>
+        </w:tabs>
+        <w:ind w:left="5760" w:hanging="360"/>
+      </w:pPr>
+      <w:rPr>
+        <w:rFonts w:ascii="Wingdings" w:hAnsi="Wingdings" w:hint="default"/>
+        <w:sz w:val="20"/>
+      </w:rPr>
+    </w:lvl>
+    <w:lvl w:ilvl="8" w:tentative="1">
+      <w:start w:val="1"/>
+      <w:numFmt w:val="bullet"/>
+      <w:lvlText w:val=""/>
+      <w:lvlJc w:val="left"/>
+      <w:pPr>
+        <w:tabs>
+          <w:tab w:val="num" w:pos="6480"/>
+        </w:tabs>
+        <w:ind w:left="6480" w:hanging="360"/>
+      </w:pPr>
+      <w:rPr>
+        <w:rFonts w:ascii="Wingdings" w:hAnsi="Wingdings" w:hint="default"/>
+        <w:sz w:val="20"/>
+      </w:rPr>
+    </w:lvl>
+  </w:abstractNum>
+  <w:abstractNum w:abstractNumId="3" w15:restartNumberingAfterBreak="0">
+    <w:nsid w:val="094D0DD6"/>
+    <w:multiLevelType w:val="multilevel"/>
+    <w:tmpl w:val="E110A224"/>
+    <w:lvl w:ilvl="0">
+      <w:start w:val="1"/>
+      <w:numFmt w:val="decimal"/>
+      <w:lvlText w:val="%1."/>
+      <w:lvlJc w:val="left"/>
+      <w:pPr>
+        <w:tabs>
+          <w:tab w:val="num" w:pos="720"/>
+        </w:tabs>
+        <w:ind w:left="720" w:hanging="360"/>
+      </w:pPr>
+    </w:lvl>
+    <w:lvl w:ilvl="1" w:tentative="1">
+      <w:start w:val="1"/>
+      <w:numFmt w:val="decimal"/>
+      <w:lvlText w:val="%2."/>
+      <w:lvlJc w:val="left"/>
+      <w:pPr>
+        <w:tabs>
+          <w:tab w:val="num" w:pos="1440"/>
+        </w:tabs>
+        <w:ind w:left="1440" w:hanging="360"/>
+      </w:pPr>
+    </w:lvl>
+    <w:lvl w:ilvl="2" w:tentative="1">
+      <w:start w:val="1"/>
+      <w:numFmt w:val="decimal"/>
+      <w:lvlText w:val="%3."/>
+      <w:lvlJc w:val="left"/>
+      <w:pPr>
+        <w:tabs>
+          <w:tab w:val="num" w:pos="2160"/>
+        </w:tabs>
+        <w:ind w:left="2160" w:hanging="360"/>
+      </w:pPr>
+    </w:lvl>
+    <w:lvl w:ilvl="3" w:tentative="1">
+      <w:start w:val="1"/>
+      <w:numFmt w:val="decimal"/>
+      <w:lvlText w:val="%4."/>
+      <w:lvlJc w:val="left"/>
+      <w:pPr>
+        <w:tabs>
+          <w:tab w:val="num" w:pos="2880"/>
+        </w:tabs>
+        <w:ind w:left="2880" w:hanging="360"/>
+      </w:pPr>
+    </w:lvl>
+    <w:lvl w:ilvl="4" w:tentative="1">
+      <w:start w:val="1"/>
+      <w:numFmt w:val="decimal"/>
+      <w:lvlText w:val="%5."/>
+      <w:lvlJc w:val="left"/>
+      <w:pPr>
+        <w:tabs>
+          <w:tab w:val="num" w:pos="3600"/>
+        </w:tabs>
+        <w:ind w:left="3600" w:hanging="360"/>
+      </w:pPr>
+    </w:lvl>
+    <w:lvl w:ilvl="5" w:tentative="1">
+      <w:start w:val="1"/>
+      <w:numFmt w:val="decimal"/>
+      <w:lvlText w:val="%6."/>
+      <w:lvlJc w:val="left"/>
+      <w:pPr>
+        <w:tabs>
+          <w:tab w:val="num" w:pos="4320"/>
+        </w:tabs>
+        <w:ind w:left="4320" w:hanging="360"/>
+      </w:pPr>
+    </w:lvl>
+    <w:lvl w:ilvl="6" w:tentative="1">
+      <w:start w:val="1"/>
+      <w:numFmt w:val="decimal"/>
+      <w:lvlText w:val="%7."/>
+      <w:lvlJc w:val="left"/>
+      <w:pPr>
+        <w:tabs>
+          <w:tab w:val="num" w:pos="5040"/>
+        </w:tabs>
+        <w:ind w:left="5040" w:hanging="360"/>
+      </w:pPr>
+    </w:lvl>
+    <w:lvl w:ilvl="7" w:tentative="1">
+      <w:start w:val="1"/>
+      <w:numFmt w:val="decimal"/>
+      <w:lvlText w:val="%8."/>
+      <w:lvlJc w:val="left"/>
+      <w:pPr>
+        <w:tabs>
+          <w:tab w:val="num" w:pos="5760"/>
+        </w:tabs>
+        <w:ind w:left="5760" w:hanging="360"/>
+      </w:pPr>
+    </w:lvl>
+    <w:lvl w:ilvl="8" w:tentative="1">
+      <w:start w:val="1"/>
+      <w:numFmt w:val="decimal"/>
+      <w:lvlText w:val="%9."/>
+      <w:lvlJc w:val="left"/>
+      <w:pPr>
+        <w:tabs>
+          <w:tab w:val="num" w:pos="6480"/>
+        </w:tabs>
+        <w:ind w:left="6480" w:hanging="360"/>
+      </w:pPr>
+    </w:lvl>
+  </w:abstractNum>
+  <w:abstractNum w:abstractNumId="4" w15:restartNumberingAfterBreak="0">
     <w:nsid w:val="0C31532E"/>
     <w:multiLevelType w:val="multilevel"/>
     <w:tmpl w:val="90849728"/>
@@ -3810,7 +4217,7 @@
       </w:rPr>
     </w:lvl>
   </w:abstractNum>
-  <w:abstractNum w:abstractNumId="3" w15:restartNumberingAfterBreak="0">
+  <w:abstractNum w:abstractNumId="5" w15:restartNumberingAfterBreak="0">
     <w:nsid w:val="10E671D6"/>
     <w:multiLevelType w:val="multilevel"/>
     <w:tmpl w:val="B7F4B832"/>
@@ -3959,7 +4366,7 @@
       </w:rPr>
     </w:lvl>
   </w:abstractNum>
-  <w:abstractNum w:abstractNumId="4" w15:restartNumberingAfterBreak="0">
+  <w:abstractNum w:abstractNumId="6" w15:restartNumberingAfterBreak="0">
     <w:nsid w:val="11E249CE"/>
     <w:multiLevelType w:val="multilevel"/>
     <w:tmpl w:val="5F9EB368"/>
@@ -4072,7 +4479,7 @@
       </w:pPr>
     </w:lvl>
   </w:abstractNum>
-  <w:abstractNum w:abstractNumId="5" w15:restartNumberingAfterBreak="0">
+  <w:abstractNum w:abstractNumId="7" w15:restartNumberingAfterBreak="0">
     <w:nsid w:val="13597ECC"/>
     <w:multiLevelType w:val="multilevel"/>
     <w:tmpl w:val="5E2402BC"/>
@@ -4221,7 +4628,7 @@
       </w:rPr>
     </w:lvl>
   </w:abstractNum>
-  <w:abstractNum w:abstractNumId="6" w15:restartNumberingAfterBreak="0">
+  <w:abstractNum w:abstractNumId="8" w15:restartNumberingAfterBreak="0">
     <w:nsid w:val="13845694"/>
     <w:multiLevelType w:val="multilevel"/>
     <w:tmpl w:val="76D2B41A"/>
@@ -4370,7 +4777,7 @@
       </w:rPr>
     </w:lvl>
   </w:abstractNum>
-  <w:abstractNum w:abstractNumId="7" w15:restartNumberingAfterBreak="0">
+  <w:abstractNum w:abstractNumId="9" w15:restartNumberingAfterBreak="0">
     <w:nsid w:val="15FD3EE7"/>
     <w:multiLevelType w:val="multilevel"/>
     <w:tmpl w:val="A3F6861A"/>
@@ -4519,7 +4926,7 @@
       </w:rPr>
     </w:lvl>
   </w:abstractNum>
-  <w:abstractNum w:abstractNumId="8" w15:restartNumberingAfterBreak="0">
+  <w:abstractNum w:abstractNumId="10" w15:restartNumberingAfterBreak="0">
     <w:nsid w:val="1B7C2B10"/>
     <w:multiLevelType w:val="multilevel"/>
     <w:tmpl w:val="82D6DA20"/>
@@ -4632,7 +5039,7 @@
       </w:pPr>
     </w:lvl>
   </w:abstractNum>
-  <w:abstractNum w:abstractNumId="9" w15:restartNumberingAfterBreak="0">
+  <w:abstractNum w:abstractNumId="11" w15:restartNumberingAfterBreak="0">
     <w:nsid w:val="1BD62143"/>
     <w:multiLevelType w:val="multilevel"/>
     <w:tmpl w:val="91C24C94"/>
@@ -4781,7 +5188,7 @@
       </w:rPr>
     </w:lvl>
   </w:abstractNum>
-  <w:abstractNum w:abstractNumId="10" w15:restartNumberingAfterBreak="0">
+  <w:abstractNum w:abstractNumId="12" w15:restartNumberingAfterBreak="0">
     <w:nsid w:val="1C76033E"/>
     <w:multiLevelType w:val="multilevel"/>
     <w:tmpl w:val="1312D6DE"/>
@@ -4894,7 +5301,7 @@
       </w:pPr>
     </w:lvl>
   </w:abstractNum>
-  <w:abstractNum w:abstractNumId="11" w15:restartNumberingAfterBreak="0">
+  <w:abstractNum w:abstractNumId="13" w15:restartNumberingAfterBreak="0">
     <w:nsid w:val="1CD97049"/>
     <w:multiLevelType w:val="multilevel"/>
     <w:tmpl w:val="059A5CD8"/>
@@ -5043,7 +5450,7 @@
       </w:rPr>
     </w:lvl>
   </w:abstractNum>
-  <w:abstractNum w:abstractNumId="12" w15:restartNumberingAfterBreak="0">
+  <w:abstractNum w:abstractNumId="14" w15:restartNumberingAfterBreak="0">
     <w:nsid w:val="206C1820"/>
     <w:multiLevelType w:val="multilevel"/>
     <w:tmpl w:val="7BC489A2"/>
@@ -5192,7 +5599,7 @@
       </w:rPr>
     </w:lvl>
   </w:abstractNum>
-  <w:abstractNum w:abstractNumId="13" w15:restartNumberingAfterBreak="0">
+  <w:abstractNum w:abstractNumId="15" w15:restartNumberingAfterBreak="0">
     <w:nsid w:val="224972C7"/>
     <w:multiLevelType w:val="multilevel"/>
     <w:tmpl w:val="2B3AB3E6"/>
@@ -5341,7 +5748,7 @@
       </w:rPr>
     </w:lvl>
   </w:abstractNum>
-  <w:abstractNum w:abstractNumId="14" w15:restartNumberingAfterBreak="0">
+  <w:abstractNum w:abstractNumId="16" w15:restartNumberingAfterBreak="0">
     <w:nsid w:val="2D2B0DA3"/>
     <w:multiLevelType w:val="multilevel"/>
     <w:tmpl w:val="CD62B69C"/>
@@ -5490,7 +5897,7 @@
       </w:rPr>
     </w:lvl>
   </w:abstractNum>
-  <w:abstractNum w:abstractNumId="15" w15:restartNumberingAfterBreak="0">
+  <w:abstractNum w:abstractNumId="17" w15:restartNumberingAfterBreak="0">
     <w:nsid w:val="2EA417FF"/>
     <w:multiLevelType w:val="multilevel"/>
     <w:tmpl w:val="851E42A2"/>
@@ -5603,7 +6010,7 @@
       </w:rPr>
     </w:lvl>
   </w:abstractNum>
-  <w:abstractNum w:abstractNumId="16" w15:restartNumberingAfterBreak="0">
+  <w:abstractNum w:abstractNumId="18" w15:restartNumberingAfterBreak="0">
     <w:nsid w:val="2F3A75B5"/>
     <w:multiLevelType w:val="multilevel"/>
     <w:tmpl w:val="C55CCCA8"/>
@@ -5752,7 +6159,7 @@
       </w:rPr>
     </w:lvl>
   </w:abstractNum>
-  <w:abstractNum w:abstractNumId="17" w15:restartNumberingAfterBreak="0">
+  <w:abstractNum w:abstractNumId="19" w15:restartNumberingAfterBreak="0">
     <w:nsid w:val="2FBB594B"/>
     <w:multiLevelType w:val="multilevel"/>
     <w:tmpl w:val="9F0C3F90"/>
@@ -5901,7 +6308,7 @@
       </w:rPr>
     </w:lvl>
   </w:abstractNum>
-  <w:abstractNum w:abstractNumId="18" w15:restartNumberingAfterBreak="0">
+  <w:abstractNum w:abstractNumId="20" w15:restartNumberingAfterBreak="0">
     <w:nsid w:val="301E2596"/>
     <w:multiLevelType w:val="multilevel"/>
     <w:tmpl w:val="334EB72C"/>
@@ -6050,7 +6457,7 @@
       </w:rPr>
     </w:lvl>
   </w:abstractNum>
-  <w:abstractNum w:abstractNumId="19" w15:restartNumberingAfterBreak="0">
+  <w:abstractNum w:abstractNumId="21" w15:restartNumberingAfterBreak="0">
     <w:nsid w:val="31AE29FB"/>
     <w:multiLevelType w:val="multilevel"/>
     <w:tmpl w:val="1312D6DE"/>
@@ -6163,7 +6570,7 @@
       </w:pPr>
     </w:lvl>
   </w:abstractNum>
-  <w:abstractNum w:abstractNumId="20" w15:restartNumberingAfterBreak="0">
+  <w:abstractNum w:abstractNumId="22" w15:restartNumberingAfterBreak="0">
     <w:nsid w:val="35A40744"/>
     <w:multiLevelType w:val="multilevel"/>
     <w:tmpl w:val="F5B82920"/>
@@ -6312,7 +6719,7 @@
       </w:rPr>
     </w:lvl>
   </w:abstractNum>
-  <w:abstractNum w:abstractNumId="21" w15:restartNumberingAfterBreak="0">
+  <w:abstractNum w:abstractNumId="23" w15:restartNumberingAfterBreak="0">
     <w:nsid w:val="3EAA3B45"/>
     <w:multiLevelType w:val="multilevel"/>
     <w:tmpl w:val="ECEE19B4"/>
@@ -6461,7 +6868,7 @@
       </w:rPr>
     </w:lvl>
   </w:abstractNum>
-  <w:abstractNum w:abstractNumId="22" w15:restartNumberingAfterBreak="0">
+  <w:abstractNum w:abstractNumId="24" w15:restartNumberingAfterBreak="0">
     <w:nsid w:val="3EAE4D15"/>
     <w:multiLevelType w:val="multilevel"/>
     <w:tmpl w:val="ED1046BC"/>
@@ -6574,7 +6981,7 @@
       </w:pPr>
     </w:lvl>
   </w:abstractNum>
-  <w:abstractNum w:abstractNumId="23" w15:restartNumberingAfterBreak="0">
+  <w:abstractNum w:abstractNumId="25" w15:restartNumberingAfterBreak="0">
     <w:nsid w:val="41230F53"/>
     <w:multiLevelType w:val="multilevel"/>
     <w:tmpl w:val="4884480C"/>
@@ -6687,7 +7094,7 @@
       </w:pPr>
     </w:lvl>
   </w:abstractNum>
-  <w:abstractNum w:abstractNumId="24" w15:restartNumberingAfterBreak="0">
+  <w:abstractNum w:abstractNumId="26" w15:restartNumberingAfterBreak="0">
     <w:nsid w:val="4132611E"/>
     <w:multiLevelType w:val="multilevel"/>
     <w:tmpl w:val="15DA8F2A"/>
@@ -6836,7 +7243,7 @@
       </w:rPr>
     </w:lvl>
   </w:abstractNum>
-  <w:abstractNum w:abstractNumId="25" w15:restartNumberingAfterBreak="0">
+  <w:abstractNum w:abstractNumId="27" w15:restartNumberingAfterBreak="0">
     <w:nsid w:val="4A196046"/>
     <w:multiLevelType w:val="multilevel"/>
     <w:tmpl w:val="1312D6DE"/>
@@ -6949,7 +7356,7 @@
       </w:pPr>
     </w:lvl>
   </w:abstractNum>
-  <w:abstractNum w:abstractNumId="26" w15:restartNumberingAfterBreak="0">
+  <w:abstractNum w:abstractNumId="28" w15:restartNumberingAfterBreak="0">
     <w:nsid w:val="4FE96901"/>
     <w:multiLevelType w:val="multilevel"/>
     <w:tmpl w:val="1312D6DE"/>
@@ -7089,7 +7496,7 @@
       </w:rPr>
     </w:lvl>
   </w:abstractNum>
-  <w:abstractNum w:abstractNumId="27" w15:restartNumberingAfterBreak="0">
+  <w:abstractNum w:abstractNumId="29" w15:restartNumberingAfterBreak="0">
     <w:nsid w:val="53012222"/>
     <w:multiLevelType w:val="multilevel"/>
     <w:tmpl w:val="397A4F80"/>
@@ -7238,7 +7645,7 @@
       </w:rPr>
     </w:lvl>
   </w:abstractNum>
-  <w:abstractNum w:abstractNumId="28" w15:restartNumberingAfterBreak="0">
+  <w:abstractNum w:abstractNumId="30" w15:restartNumberingAfterBreak="0">
     <w:nsid w:val="58AD3055"/>
     <w:multiLevelType w:val="multilevel"/>
     <w:tmpl w:val="1312D6DE"/>
@@ -7351,7 +7758,7 @@
       </w:pPr>
     </w:lvl>
   </w:abstractNum>
-  <w:abstractNum w:abstractNumId="29" w15:restartNumberingAfterBreak="0">
+  <w:abstractNum w:abstractNumId="31" w15:restartNumberingAfterBreak="0">
     <w:nsid w:val="58E17498"/>
     <w:multiLevelType w:val="multilevel"/>
     <w:tmpl w:val="6206E0B0"/>
@@ -7500,7 +7907,7 @@
       </w:rPr>
     </w:lvl>
   </w:abstractNum>
-  <w:abstractNum w:abstractNumId="30" w15:restartNumberingAfterBreak="0">
+  <w:abstractNum w:abstractNumId="32" w15:restartNumberingAfterBreak="0">
     <w:nsid w:val="5E86026A"/>
     <w:multiLevelType w:val="multilevel"/>
     <w:tmpl w:val="86F837B0"/>
@@ -7613,7 +8020,7 @@
       </w:pPr>
     </w:lvl>
   </w:abstractNum>
-  <w:abstractNum w:abstractNumId="31" w15:restartNumberingAfterBreak="0">
+  <w:abstractNum w:abstractNumId="33" w15:restartNumberingAfterBreak="0">
     <w:nsid w:val="61F25D35"/>
     <w:multiLevelType w:val="multilevel"/>
     <w:tmpl w:val="2206A484"/>
@@ -7726,7 +8133,7 @@
       </w:pPr>
     </w:lvl>
   </w:abstractNum>
-  <w:abstractNum w:abstractNumId="32" w15:restartNumberingAfterBreak="0">
+  <w:abstractNum w:abstractNumId="34" w15:restartNumberingAfterBreak="0">
     <w:nsid w:val="634E7724"/>
     <w:multiLevelType w:val="multilevel"/>
     <w:tmpl w:val="D208FE4E"/>
@@ -7839,7 +8246,7 @@
       </w:pPr>
     </w:lvl>
   </w:abstractNum>
-  <w:abstractNum w:abstractNumId="33" w15:restartNumberingAfterBreak="0">
+  <w:abstractNum w:abstractNumId="35" w15:restartNumberingAfterBreak="0">
     <w:nsid w:val="64956CBE"/>
     <w:multiLevelType w:val="multilevel"/>
     <w:tmpl w:val="EB64F774"/>
@@ -7952,7 +8359,7 @@
       </w:pPr>
     </w:lvl>
   </w:abstractNum>
-  <w:abstractNum w:abstractNumId="34" w15:restartNumberingAfterBreak="0">
+  <w:abstractNum w:abstractNumId="36" w15:restartNumberingAfterBreak="0">
     <w:nsid w:val="65414265"/>
     <w:multiLevelType w:val="multilevel"/>
     <w:tmpl w:val="A77A9A70"/>
@@ -8065,7 +8472,7 @@
       </w:pPr>
     </w:lvl>
   </w:abstractNum>
-  <w:abstractNum w:abstractNumId="35" w15:restartNumberingAfterBreak="0">
+  <w:abstractNum w:abstractNumId="37" w15:restartNumberingAfterBreak="0">
     <w:nsid w:val="65CA3AFE"/>
     <w:multiLevelType w:val="multilevel"/>
     <w:tmpl w:val="C06CA624"/>
@@ -8178,7 +8585,7 @@
       </w:pPr>
     </w:lvl>
   </w:abstractNum>
-  <w:abstractNum w:abstractNumId="36" w15:restartNumberingAfterBreak="0">
+  <w:abstractNum w:abstractNumId="38" w15:restartNumberingAfterBreak="0">
     <w:nsid w:val="6E9775AA"/>
     <w:multiLevelType w:val="multilevel"/>
     <w:tmpl w:val="1312D6DE"/>
@@ -8291,7 +8698,7 @@
       </w:pPr>
     </w:lvl>
   </w:abstractNum>
-  <w:abstractNum w:abstractNumId="37" w15:restartNumberingAfterBreak="0">
+  <w:abstractNum w:abstractNumId="39" w15:restartNumberingAfterBreak="0">
     <w:nsid w:val="75050C2E"/>
     <w:multiLevelType w:val="multilevel"/>
     <w:tmpl w:val="F5AA18D2"/>
@@ -8404,7 +8811,7 @@
       </w:pPr>
     </w:lvl>
   </w:abstractNum>
-  <w:abstractNum w:abstractNumId="38" w15:restartNumberingAfterBreak="0">
+  <w:abstractNum w:abstractNumId="40" w15:restartNumberingAfterBreak="0">
     <w:nsid w:val="75A87A0B"/>
     <w:multiLevelType w:val="multilevel"/>
     <w:tmpl w:val="1312D6DE"/>
@@ -8517,7 +8924,7 @@
       </w:pPr>
     </w:lvl>
   </w:abstractNum>
-  <w:abstractNum w:abstractNumId="39" w15:restartNumberingAfterBreak="0">
+  <w:abstractNum w:abstractNumId="41" w15:restartNumberingAfterBreak="0">
     <w:nsid w:val="780D5640"/>
     <w:multiLevelType w:val="multilevel"/>
     <w:tmpl w:val="362482F4"/>
@@ -8666,7 +9073,7 @@
       </w:rPr>
     </w:lvl>
   </w:abstractNum>
-  <w:abstractNum w:abstractNumId="40" w15:restartNumberingAfterBreak="0">
+  <w:abstractNum w:abstractNumId="42" w15:restartNumberingAfterBreak="0">
     <w:nsid w:val="79DF3285"/>
     <w:multiLevelType w:val="multilevel"/>
     <w:tmpl w:val="C942674A"/>
@@ -8779,7 +9186,7 @@
       </w:pPr>
     </w:lvl>
   </w:abstractNum>
-  <w:abstractNum w:abstractNumId="41" w15:restartNumberingAfterBreak="0">
+  <w:abstractNum w:abstractNumId="43" w15:restartNumberingAfterBreak="0">
     <w:nsid w:val="7A403C73"/>
     <w:multiLevelType w:val="multilevel"/>
     <w:tmpl w:val="9AE6084E"/>
@@ -8928,7 +9335,7 @@
       </w:rPr>
     </w:lvl>
   </w:abstractNum>
-  <w:abstractNum w:abstractNumId="42" w15:restartNumberingAfterBreak="0">
+  <w:abstractNum w:abstractNumId="44" w15:restartNumberingAfterBreak="0">
     <w:nsid w:val="7A7772D5"/>
     <w:multiLevelType w:val="multilevel"/>
     <w:tmpl w:val="6C602E9C"/>
@@ -9077,7 +9484,7 @@
       </w:rPr>
     </w:lvl>
   </w:abstractNum>
-  <w:abstractNum w:abstractNumId="43" w15:restartNumberingAfterBreak="0">
+  <w:abstractNum w:abstractNumId="45" w15:restartNumberingAfterBreak="0">
     <w:nsid w:val="7E0B3830"/>
     <w:multiLevelType w:val="multilevel"/>
     <w:tmpl w:val="91260590"/>
@@ -9191,67 +9598,67 @@
     </w:lvl>
   </w:abstractNum>
   <w:num w:numId="1" w16cid:durableId="1584072423">
-    <w:abstractNumId w:val="15"/>
+    <w:abstractNumId w:val="17"/>
   </w:num>
   <w:num w:numId="2" w16cid:durableId="1360812919">
-    <w:abstractNumId w:val="2"/>
+    <w:abstractNumId w:val="4"/>
   </w:num>
   <w:num w:numId="3" w16cid:durableId="1840341829">
-    <w:abstractNumId w:val="40"/>
+    <w:abstractNumId w:val="42"/>
   </w:num>
   <w:num w:numId="4" w16cid:durableId="1828782994">
-    <w:abstractNumId w:val="3"/>
+    <w:abstractNumId w:val="5"/>
   </w:num>
   <w:num w:numId="5" w16cid:durableId="1343509490">
-    <w:abstractNumId w:val="18"/>
+    <w:abstractNumId w:val="20"/>
   </w:num>
   <w:num w:numId="6" w16cid:durableId="2078941505">
-    <w:abstractNumId w:val="14"/>
+    <w:abstractNumId w:val="16"/>
   </w:num>
   <w:num w:numId="7" w16cid:durableId="436755086">
-    <w:abstractNumId w:val="35"/>
+    <w:abstractNumId w:val="37"/>
   </w:num>
   <w:num w:numId="8" w16cid:durableId="904952116">
-    <w:abstractNumId w:val="27"/>
+    <w:abstractNumId w:val="29"/>
   </w:num>
   <w:num w:numId="9" w16cid:durableId="798687575">
-    <w:abstractNumId w:val="11"/>
+    <w:abstractNumId w:val="13"/>
   </w:num>
   <w:num w:numId="10" w16cid:durableId="1194921500">
-    <w:abstractNumId w:val="32"/>
+    <w:abstractNumId w:val="34"/>
   </w:num>
   <w:num w:numId="11" w16cid:durableId="365101865">
     <w:abstractNumId w:val="0"/>
   </w:num>
   <w:num w:numId="12" w16cid:durableId="523783474">
-    <w:abstractNumId w:val="29"/>
+    <w:abstractNumId w:val="31"/>
   </w:num>
   <w:num w:numId="13" w16cid:durableId="1518538159">
-    <w:abstractNumId w:val="43"/>
+    <w:abstractNumId w:val="45"/>
   </w:num>
   <w:num w:numId="14" w16cid:durableId="1580629856">
-    <w:abstractNumId w:val="6"/>
+    <w:abstractNumId w:val="8"/>
   </w:num>
   <w:num w:numId="15" w16cid:durableId="2007197777">
-    <w:abstractNumId w:val="22"/>
+    <w:abstractNumId w:val="24"/>
   </w:num>
   <w:num w:numId="16" w16cid:durableId="1648823114">
-    <w:abstractNumId w:val="16"/>
+    <w:abstractNumId w:val="18"/>
   </w:num>
   <w:num w:numId="17" w16cid:durableId="1909682324">
-    <w:abstractNumId w:val="33"/>
+    <w:abstractNumId w:val="35"/>
   </w:num>
   <w:num w:numId="18" w16cid:durableId="1982424461">
-    <w:abstractNumId w:val="17"/>
+    <w:abstractNumId w:val="19"/>
   </w:num>
   <w:num w:numId="19" w16cid:durableId="1153259161">
-    <w:abstractNumId w:val="37"/>
+    <w:abstractNumId w:val="39"/>
   </w:num>
   <w:num w:numId="20" w16cid:durableId="669409171">
-    <w:abstractNumId w:val="39"/>
+    <w:abstractNumId w:val="41"/>
   </w:num>
   <w:num w:numId="21" w16cid:durableId="1724407977">
-    <w:abstractNumId w:val="30"/>
+    <w:abstractNumId w:val="32"/>
     <w:lvlOverride w:ilvl="0">
       <w:lvl w:ilvl="0">
         <w:numFmt w:val="decimal"/>
@@ -9261,73 +9668,79 @@
     </w:lvlOverride>
   </w:num>
   <w:num w:numId="22" w16cid:durableId="269318330">
-    <w:abstractNumId w:val="5"/>
+    <w:abstractNumId w:val="7"/>
   </w:num>
   <w:num w:numId="23" w16cid:durableId="113404591">
-    <w:abstractNumId w:val="31"/>
+    <w:abstractNumId w:val="33"/>
   </w:num>
   <w:num w:numId="24" w16cid:durableId="172037059">
-    <w:abstractNumId w:val="7"/>
+    <w:abstractNumId w:val="9"/>
   </w:num>
   <w:num w:numId="25" w16cid:durableId="668483715">
-    <w:abstractNumId w:val="34"/>
+    <w:abstractNumId w:val="36"/>
   </w:num>
   <w:num w:numId="26" w16cid:durableId="673845156">
-    <w:abstractNumId w:val="9"/>
+    <w:abstractNumId w:val="11"/>
   </w:num>
   <w:num w:numId="27" w16cid:durableId="1182668746">
+    <w:abstractNumId w:val="28"/>
+  </w:num>
+  <w:num w:numId="28" w16cid:durableId="999578437">
+    <w:abstractNumId w:val="38"/>
+  </w:num>
+  <w:num w:numId="29" w16cid:durableId="413481093">
+    <w:abstractNumId w:val="22"/>
+  </w:num>
+  <w:num w:numId="30" w16cid:durableId="1529641803">
+    <w:abstractNumId w:val="40"/>
+  </w:num>
+  <w:num w:numId="31" w16cid:durableId="1847792954">
     <w:abstractNumId w:val="26"/>
   </w:num>
-  <w:num w:numId="28" w16cid:durableId="999578437">
-    <w:abstractNumId w:val="36"/>
-  </w:num>
-  <w:num w:numId="29" w16cid:durableId="413481093">
-    <w:abstractNumId w:val="20"/>
-  </w:num>
-  <w:num w:numId="30" w16cid:durableId="1529641803">
-    <w:abstractNumId w:val="38"/>
-  </w:num>
-  <w:num w:numId="31" w16cid:durableId="1847792954">
-    <w:abstractNumId w:val="24"/>
-  </w:num>
   <w:num w:numId="32" w16cid:durableId="460272380">
-    <w:abstractNumId w:val="25"/>
+    <w:abstractNumId w:val="27"/>
   </w:num>
   <w:num w:numId="33" w16cid:durableId="7103271">
-    <w:abstractNumId w:val="13"/>
+    <w:abstractNumId w:val="15"/>
   </w:num>
   <w:num w:numId="34" w16cid:durableId="1493988621">
-    <w:abstractNumId w:val="28"/>
+    <w:abstractNumId w:val="30"/>
   </w:num>
   <w:num w:numId="35" w16cid:durableId="196046339">
-    <w:abstractNumId w:val="10"/>
+    <w:abstractNumId w:val="12"/>
   </w:num>
   <w:num w:numId="36" w16cid:durableId="1126892997">
-    <w:abstractNumId w:val="21"/>
+    <w:abstractNumId w:val="23"/>
   </w:num>
   <w:num w:numId="37" w16cid:durableId="1136071273">
-    <w:abstractNumId w:val="19"/>
+    <w:abstractNumId w:val="21"/>
   </w:num>
   <w:num w:numId="38" w16cid:durableId="1869827459">
     <w:abstractNumId w:val="1"/>
   </w:num>
   <w:num w:numId="39" w16cid:durableId="1448813363">
-    <w:abstractNumId w:val="8"/>
+    <w:abstractNumId w:val="10"/>
   </w:num>
   <w:num w:numId="40" w16cid:durableId="1165634932">
-    <w:abstractNumId w:val="12"/>
+    <w:abstractNumId w:val="14"/>
   </w:num>
   <w:num w:numId="41" w16cid:durableId="195822104">
-    <w:abstractNumId w:val="4"/>
+    <w:abstractNumId w:val="6"/>
   </w:num>
   <w:num w:numId="42" w16cid:durableId="1301960730">
-    <w:abstractNumId w:val="42"/>
+    <w:abstractNumId w:val="44"/>
   </w:num>
   <w:num w:numId="43" w16cid:durableId="1129518671">
-    <w:abstractNumId w:val="23"/>
+    <w:abstractNumId w:val="25"/>
   </w:num>
   <w:num w:numId="44" w16cid:durableId="178743202">
-    <w:abstractNumId w:val="41"/>
+    <w:abstractNumId w:val="43"/>
+  </w:num>
+  <w:num w:numId="45" w16cid:durableId="1999308373">
+    <w:abstractNumId w:val="3"/>
+  </w:num>
+  <w:num w:numId="46" w16cid:durableId="1129005948">
+    <w:abstractNumId w:val="2"/>
   </w:num>
 </w:numbering>
 </file>

</xml_diff>

<commit_message>
Add solutions for backpressure & retry storms
</commit_message>
<xml_diff>
--- a/Latency Analysis/Problem Statement.docx
+++ b/Latency Analysis/Problem Statement.docx
@@ -3440,6 +3440,149 @@
     </w:p>
     <w:p>
       <w:pPr>
+        <w:pStyle w:val="ListParagraph"/>
+        <w:numPr>
+          <w:ilvl w:val="0"/>
+          <w:numId w:val="35"/>
+        </w:numPr>
+        <w:spacing w:before="240" w:after="240"/>
+        <w:rPr>
+          <w:b/>
+          <w:bCs/>
+          <w:lang w:val="en-US"/>
+        </w:rPr>
+      </w:pPr>
+      <w:r>
+        <w:rPr>
+          <w:b/>
+          <w:bCs/>
+          <w:lang w:val="en-US"/>
+        </w:rPr>
+        <w:t>Backpressure and Retry Storms</w:t>
+      </w:r>
+    </w:p>
+    <w:p>
+      <w:pPr>
+        <w:numPr>
+          <w:ilvl w:val="0"/>
+          <w:numId w:val="48"/>
+        </w:numPr>
+        <w:spacing w:before="240" w:after="240"/>
+        <w:rPr>
+          <w:b/>
+          <w:bCs/>
+          <w:lang w:val="en-US"/>
+        </w:rPr>
+      </w:pPr>
+      <w:r>
+        <w:rPr>
+          <w:b/>
+          <w:bCs/>
+          <w:lang w:val="en-US"/>
+        </w:rPr>
+        <w:t xml:space="preserve">Cause: </w:t>
+      </w:r>
+      <w:r>
+        <w:rPr>
+          <w:lang w:val="en-US"/>
+        </w:rPr>
+        <w:t>Client retry logic under constrained server resources increases traffic and spikes latency.</w:t>
+      </w:r>
+    </w:p>
+    <w:p>
+      <w:pPr>
+        <w:numPr>
+          <w:ilvl w:val="0"/>
+          <w:numId w:val="48"/>
+        </w:numPr>
+        <w:spacing w:before="240" w:after="240"/>
+        <w:rPr>
+          <w:b/>
+          <w:bCs/>
+          <w:lang w:val="en-US"/>
+        </w:rPr>
+      </w:pPr>
+      <w:r>
+        <w:rPr>
+          <w:b/>
+          <w:bCs/>
+          <w:lang w:val="en-US"/>
+        </w:rPr>
+        <w:t>Solutions:</w:t>
+      </w:r>
+    </w:p>
+    <w:p>
+      <w:pPr>
+        <w:numPr>
+          <w:ilvl w:val="1"/>
+          <w:numId w:val="48"/>
+        </w:numPr>
+        <w:spacing w:before="240" w:after="240"/>
+        <w:rPr>
+          <w:lang w:val="en-US"/>
+        </w:rPr>
+      </w:pPr>
+      <w:r>
+        <w:rPr>
+          <w:lang w:val="en-US"/>
+        </w:rPr>
+        <w:t>Rate-Limiting and Retry Budgeting: Enforce exponential backoff and circuit-breaking on clients.</w:t>
+      </w:r>
+    </w:p>
+    <w:p>
+      <w:pPr>
+        <w:numPr>
+          <w:ilvl w:val="1"/>
+          <w:numId w:val="48"/>
+        </w:numPr>
+        <w:spacing w:before="240" w:after="240"/>
+        <w:rPr>
+          <w:lang w:val="en-US"/>
+        </w:rPr>
+      </w:pPr>
+      <w:r>
+        <w:rPr>
+          <w:lang w:val="en-US"/>
+        </w:rPr>
+        <w:t>Server-Side Rate Feedback: Return 429 with Retry-After headers based on server pressure.</w:t>
+      </w:r>
+    </w:p>
+    <w:p>
+      <w:pPr>
+        <w:numPr>
+          <w:ilvl w:val="1"/>
+          <w:numId w:val="48"/>
+        </w:numPr>
+        <w:spacing w:before="240" w:after="240"/>
+        <w:rPr>
+          <w:lang w:val="en-US"/>
+        </w:rPr>
+      </w:pPr>
+      <w:r>
+        <w:rPr>
+          <w:lang w:val="en-US"/>
+        </w:rPr>
+        <w:t>gRPC/HTTP2 Window Control: Tune flow-control window size to better match constrained environments.</w:t>
+      </w:r>
+    </w:p>
+    <w:p>
+      <w:pPr>
+        <w:spacing w:before="240" w:after="240"/>
+        <w:rPr>
+          <w:lang w:val="en-US"/>
+        </w:rPr>
+      </w:pPr>
+    </w:p>
+    <w:p>
+      <w:pPr>
+        <w:spacing w:before="240" w:after="240"/>
+        <w:rPr>
+          <w:lang w:val="en-US"/>
+        </w:rPr>
+      </w:pPr>
+    </w:p>
+    <w:p>
+      <w:pPr>
         <w:spacing w:before="240" w:after="240"/>
         <w:rPr>
           <w:lang w:val="en-US"/>
@@ -6720,6 +6863,119 @@
     </w:lvl>
   </w:abstractNum>
   <w:abstractNum w:abstractNumId="23" w15:restartNumberingAfterBreak="0">
+    <w:nsid w:val="35F77126"/>
+    <w:multiLevelType w:val="multilevel"/>
+    <w:tmpl w:val="1A8CDE5C"/>
+    <w:lvl w:ilvl="0">
+      <w:start w:val="1"/>
+      <w:numFmt w:val="decimal"/>
+      <w:lvlText w:val="%1."/>
+      <w:lvlJc w:val="left"/>
+      <w:pPr>
+        <w:tabs>
+          <w:tab w:val="num" w:pos="720"/>
+        </w:tabs>
+        <w:ind w:left="720" w:hanging="360"/>
+      </w:pPr>
+    </w:lvl>
+    <w:lvl w:ilvl="1" w:tentative="1">
+      <w:start w:val="1"/>
+      <w:numFmt w:val="decimal"/>
+      <w:lvlText w:val="%2."/>
+      <w:lvlJc w:val="left"/>
+      <w:pPr>
+        <w:tabs>
+          <w:tab w:val="num" w:pos="1440"/>
+        </w:tabs>
+        <w:ind w:left="1440" w:hanging="360"/>
+      </w:pPr>
+    </w:lvl>
+    <w:lvl w:ilvl="2" w:tentative="1">
+      <w:start w:val="1"/>
+      <w:numFmt w:val="decimal"/>
+      <w:lvlText w:val="%3."/>
+      <w:lvlJc w:val="left"/>
+      <w:pPr>
+        <w:tabs>
+          <w:tab w:val="num" w:pos="2160"/>
+        </w:tabs>
+        <w:ind w:left="2160" w:hanging="360"/>
+      </w:pPr>
+    </w:lvl>
+    <w:lvl w:ilvl="3" w:tentative="1">
+      <w:start w:val="1"/>
+      <w:numFmt w:val="decimal"/>
+      <w:lvlText w:val="%4."/>
+      <w:lvlJc w:val="left"/>
+      <w:pPr>
+        <w:tabs>
+          <w:tab w:val="num" w:pos="2880"/>
+        </w:tabs>
+        <w:ind w:left="2880" w:hanging="360"/>
+      </w:pPr>
+    </w:lvl>
+    <w:lvl w:ilvl="4" w:tentative="1">
+      <w:start w:val="1"/>
+      <w:numFmt w:val="decimal"/>
+      <w:lvlText w:val="%5."/>
+      <w:lvlJc w:val="left"/>
+      <w:pPr>
+        <w:tabs>
+          <w:tab w:val="num" w:pos="3600"/>
+        </w:tabs>
+        <w:ind w:left="3600" w:hanging="360"/>
+      </w:pPr>
+    </w:lvl>
+    <w:lvl w:ilvl="5" w:tentative="1">
+      <w:start w:val="1"/>
+      <w:numFmt w:val="decimal"/>
+      <w:lvlText w:val="%6."/>
+      <w:lvlJc w:val="left"/>
+      <w:pPr>
+        <w:tabs>
+          <w:tab w:val="num" w:pos="4320"/>
+        </w:tabs>
+        <w:ind w:left="4320" w:hanging="360"/>
+      </w:pPr>
+    </w:lvl>
+    <w:lvl w:ilvl="6" w:tentative="1">
+      <w:start w:val="1"/>
+      <w:numFmt w:val="decimal"/>
+      <w:lvlText w:val="%7."/>
+      <w:lvlJc w:val="left"/>
+      <w:pPr>
+        <w:tabs>
+          <w:tab w:val="num" w:pos="5040"/>
+        </w:tabs>
+        <w:ind w:left="5040" w:hanging="360"/>
+      </w:pPr>
+    </w:lvl>
+    <w:lvl w:ilvl="7" w:tentative="1">
+      <w:start w:val="1"/>
+      <w:numFmt w:val="decimal"/>
+      <w:lvlText w:val="%8."/>
+      <w:lvlJc w:val="left"/>
+      <w:pPr>
+        <w:tabs>
+          <w:tab w:val="num" w:pos="5760"/>
+        </w:tabs>
+        <w:ind w:left="5760" w:hanging="360"/>
+      </w:pPr>
+    </w:lvl>
+    <w:lvl w:ilvl="8" w:tentative="1">
+      <w:start w:val="1"/>
+      <w:numFmt w:val="decimal"/>
+      <w:lvlText w:val="%9."/>
+      <w:lvlJc w:val="left"/>
+      <w:pPr>
+        <w:tabs>
+          <w:tab w:val="num" w:pos="6480"/>
+        </w:tabs>
+        <w:ind w:left="6480" w:hanging="360"/>
+      </w:pPr>
+    </w:lvl>
+  </w:abstractNum>
+  <w:abstractNum w:abstractNumId="24" w15:restartNumberingAfterBreak="0">
     <w:nsid w:val="3EAA3B45"/>
     <w:multiLevelType w:val="multilevel"/>
     <w:tmpl w:val="ECEE19B4"/>
@@ -6868,7 +7124,7 @@
       </w:rPr>
     </w:lvl>
   </w:abstractNum>
-  <w:abstractNum w:abstractNumId="24" w15:restartNumberingAfterBreak="0">
+  <w:abstractNum w:abstractNumId="25" w15:restartNumberingAfterBreak="0">
     <w:nsid w:val="3EAE4D15"/>
     <w:multiLevelType w:val="multilevel"/>
     <w:tmpl w:val="ED1046BC"/>
@@ -6981,7 +7237,7 @@
       </w:pPr>
     </w:lvl>
   </w:abstractNum>
-  <w:abstractNum w:abstractNumId="25" w15:restartNumberingAfterBreak="0">
+  <w:abstractNum w:abstractNumId="26" w15:restartNumberingAfterBreak="0">
     <w:nsid w:val="41230F53"/>
     <w:multiLevelType w:val="multilevel"/>
     <w:tmpl w:val="4884480C"/>
@@ -7094,7 +7350,7 @@
       </w:pPr>
     </w:lvl>
   </w:abstractNum>
-  <w:abstractNum w:abstractNumId="26" w15:restartNumberingAfterBreak="0">
+  <w:abstractNum w:abstractNumId="27" w15:restartNumberingAfterBreak="0">
     <w:nsid w:val="4132611E"/>
     <w:multiLevelType w:val="multilevel"/>
     <w:tmpl w:val="15DA8F2A"/>
@@ -7243,7 +7499,7 @@
       </w:rPr>
     </w:lvl>
   </w:abstractNum>
-  <w:abstractNum w:abstractNumId="27" w15:restartNumberingAfterBreak="0">
+  <w:abstractNum w:abstractNumId="28" w15:restartNumberingAfterBreak="0">
     <w:nsid w:val="4A196046"/>
     <w:multiLevelType w:val="multilevel"/>
     <w:tmpl w:val="1312D6DE"/>
@@ -7356,7 +7612,7 @@
       </w:pPr>
     </w:lvl>
   </w:abstractNum>
-  <w:abstractNum w:abstractNumId="28" w15:restartNumberingAfterBreak="0">
+  <w:abstractNum w:abstractNumId="29" w15:restartNumberingAfterBreak="0">
     <w:nsid w:val="4FE96901"/>
     <w:multiLevelType w:val="multilevel"/>
     <w:tmpl w:val="1312D6DE"/>
@@ -7496,7 +7752,7 @@
       </w:rPr>
     </w:lvl>
   </w:abstractNum>
-  <w:abstractNum w:abstractNumId="29" w15:restartNumberingAfterBreak="0">
+  <w:abstractNum w:abstractNumId="30" w15:restartNumberingAfterBreak="0">
     <w:nsid w:val="53012222"/>
     <w:multiLevelType w:val="multilevel"/>
     <w:tmpl w:val="397A4F80"/>
@@ -7645,7 +7901,7 @@
       </w:rPr>
     </w:lvl>
   </w:abstractNum>
-  <w:abstractNum w:abstractNumId="30" w15:restartNumberingAfterBreak="0">
+  <w:abstractNum w:abstractNumId="31" w15:restartNumberingAfterBreak="0">
     <w:nsid w:val="58AD3055"/>
     <w:multiLevelType w:val="multilevel"/>
     <w:tmpl w:val="1312D6DE"/>
@@ -7758,7 +8014,7 @@
       </w:pPr>
     </w:lvl>
   </w:abstractNum>
-  <w:abstractNum w:abstractNumId="31" w15:restartNumberingAfterBreak="0">
+  <w:abstractNum w:abstractNumId="32" w15:restartNumberingAfterBreak="0">
     <w:nsid w:val="58E17498"/>
     <w:multiLevelType w:val="multilevel"/>
     <w:tmpl w:val="6206E0B0"/>
@@ -7907,7 +8163,7 @@
       </w:rPr>
     </w:lvl>
   </w:abstractNum>
-  <w:abstractNum w:abstractNumId="32" w15:restartNumberingAfterBreak="0">
+  <w:abstractNum w:abstractNumId="33" w15:restartNumberingAfterBreak="0">
     <w:nsid w:val="5E86026A"/>
     <w:multiLevelType w:val="multilevel"/>
     <w:tmpl w:val="86F837B0"/>
@@ -8020,7 +8276,7 @@
       </w:pPr>
     </w:lvl>
   </w:abstractNum>
-  <w:abstractNum w:abstractNumId="33" w15:restartNumberingAfterBreak="0">
+  <w:abstractNum w:abstractNumId="34" w15:restartNumberingAfterBreak="0">
     <w:nsid w:val="61F25D35"/>
     <w:multiLevelType w:val="multilevel"/>
     <w:tmpl w:val="2206A484"/>
@@ -8133,7 +8389,7 @@
       </w:pPr>
     </w:lvl>
   </w:abstractNum>
-  <w:abstractNum w:abstractNumId="34" w15:restartNumberingAfterBreak="0">
+  <w:abstractNum w:abstractNumId="35" w15:restartNumberingAfterBreak="0">
     <w:nsid w:val="634E7724"/>
     <w:multiLevelType w:val="multilevel"/>
     <w:tmpl w:val="D208FE4E"/>
@@ -8246,7 +8502,156 @@
       </w:pPr>
     </w:lvl>
   </w:abstractNum>
-  <w:abstractNum w:abstractNumId="35" w15:restartNumberingAfterBreak="0">
+  <w:abstractNum w:abstractNumId="36" w15:restartNumberingAfterBreak="0">
+    <w:nsid w:val="64817436"/>
+    <w:multiLevelType w:val="multilevel"/>
+    <w:tmpl w:val="0CE2B3E4"/>
+    <w:lvl w:ilvl="0">
+      <w:start w:val="1"/>
+      <w:numFmt w:val="bullet"/>
+      <w:lvlText w:val=""/>
+      <w:lvlJc w:val="left"/>
+      <w:pPr>
+        <w:tabs>
+          <w:tab w:val="num" w:pos="720"/>
+        </w:tabs>
+        <w:ind w:left="720" w:hanging="360"/>
+      </w:pPr>
+      <w:rPr>
+        <w:rFonts w:ascii="Symbol" w:hAnsi="Symbol" w:hint="default"/>
+        <w:sz w:val="20"/>
+      </w:rPr>
+    </w:lvl>
+    <w:lvl w:ilvl="1">
+      <w:start w:val="1"/>
+      <w:numFmt w:val="bullet"/>
+      <w:lvlText w:val="o"/>
+      <w:lvlJc w:val="left"/>
+      <w:pPr>
+        <w:tabs>
+          <w:tab w:val="num" w:pos="1440"/>
+        </w:tabs>
+        <w:ind w:left="1440" w:hanging="360"/>
+      </w:pPr>
+      <w:rPr>
+        <w:rFonts w:ascii="Courier New" w:hAnsi="Courier New" w:hint="default"/>
+        <w:sz w:val="20"/>
+      </w:rPr>
+    </w:lvl>
+    <w:lvl w:ilvl="2" w:tentative="1">
+      <w:start w:val="1"/>
+      <w:numFmt w:val="bullet"/>
+      <w:lvlText w:val=""/>
+      <w:lvlJc w:val="left"/>
+      <w:pPr>
+        <w:tabs>
+          <w:tab w:val="num" w:pos="2160"/>
+        </w:tabs>
+        <w:ind w:left="2160" w:hanging="360"/>
+      </w:pPr>
+      <w:rPr>
+        <w:rFonts w:ascii="Wingdings" w:hAnsi="Wingdings" w:hint="default"/>
+        <w:sz w:val="20"/>
+      </w:rPr>
+    </w:lvl>
+    <w:lvl w:ilvl="3" w:tentative="1">
+      <w:start w:val="1"/>
+      <w:numFmt w:val="bullet"/>
+      <w:lvlText w:val=""/>
+      <w:lvlJc w:val="left"/>
+      <w:pPr>
+        <w:tabs>
+          <w:tab w:val="num" w:pos="2880"/>
+        </w:tabs>
+        <w:ind w:left="2880" w:hanging="360"/>
+      </w:pPr>
+      <w:rPr>
+        <w:rFonts w:ascii="Wingdings" w:hAnsi="Wingdings" w:hint="default"/>
+        <w:sz w:val="20"/>
+      </w:rPr>
+    </w:lvl>
+    <w:lvl w:ilvl="4" w:tentative="1">
+      <w:start w:val="1"/>
+      <w:numFmt w:val="bullet"/>
+      <w:lvlText w:val=""/>
+      <w:lvlJc w:val="left"/>
+      <w:pPr>
+        <w:tabs>
+          <w:tab w:val="num" w:pos="3600"/>
+        </w:tabs>
+        <w:ind w:left="3600" w:hanging="360"/>
+      </w:pPr>
+      <w:rPr>
+        <w:rFonts w:ascii="Wingdings" w:hAnsi="Wingdings" w:hint="default"/>
+        <w:sz w:val="20"/>
+      </w:rPr>
+    </w:lvl>
+    <w:lvl w:ilvl="5" w:tentative="1">
+      <w:start w:val="1"/>
+      <w:numFmt w:val="bullet"/>
+      <w:lvlText w:val=""/>
+      <w:lvlJc w:val="left"/>
+      <w:pPr>
+        <w:tabs>
+          <w:tab w:val="num" w:pos="4320"/>
+        </w:tabs>
+        <w:ind w:left="4320" w:hanging="360"/>
+      </w:pPr>
+      <w:rPr>
+        <w:rFonts w:ascii="Wingdings" w:hAnsi="Wingdings" w:hint="default"/>
+        <w:sz w:val="20"/>
+      </w:rPr>
+    </w:lvl>
+    <w:lvl w:ilvl="6" w:tentative="1">
+      <w:start w:val="1"/>
+      <w:numFmt w:val="bullet"/>
+      <w:lvlText w:val=""/>
+      <w:lvlJc w:val="left"/>
+      <w:pPr>
+        <w:tabs>
+          <w:tab w:val="num" w:pos="5040"/>
+        </w:tabs>
+        <w:ind w:left="5040" w:hanging="360"/>
+      </w:pPr>
+      <w:rPr>
+        <w:rFonts w:ascii="Wingdings" w:hAnsi="Wingdings" w:hint="default"/>
+        <w:sz w:val="20"/>
+      </w:rPr>
+    </w:lvl>
+    <w:lvl w:ilvl="7" w:tentative="1">
+      <w:start w:val="1"/>
+      <w:numFmt w:val="bullet"/>
+      <w:lvlText w:val=""/>
+      <w:lvlJc w:val="left"/>
+      <w:pPr>
+        <w:tabs>
+          <w:tab w:val="num" w:pos="5760"/>
+        </w:tabs>
+        <w:ind w:left="5760" w:hanging="360"/>
+      </w:pPr>
+      <w:rPr>
+        <w:rFonts w:ascii="Wingdings" w:hAnsi="Wingdings" w:hint="default"/>
+        <w:sz w:val="20"/>
+      </w:rPr>
+    </w:lvl>
+    <w:lvl w:ilvl="8" w:tentative="1">
+      <w:start w:val="1"/>
+      <w:numFmt w:val="bullet"/>
+      <w:lvlText w:val=""/>
+      <w:lvlJc w:val="left"/>
+      <w:pPr>
+        <w:tabs>
+          <w:tab w:val="num" w:pos="6480"/>
+        </w:tabs>
+        <w:ind w:left="6480" w:hanging="360"/>
+      </w:pPr>
+      <w:rPr>
+        <w:rFonts w:ascii="Wingdings" w:hAnsi="Wingdings" w:hint="default"/>
+        <w:sz w:val="20"/>
+      </w:rPr>
+    </w:lvl>
+  </w:abstractNum>
+  <w:abstractNum w:abstractNumId="37" w15:restartNumberingAfterBreak="0">
     <w:nsid w:val="64956CBE"/>
     <w:multiLevelType w:val="multilevel"/>
     <w:tmpl w:val="EB64F774"/>
@@ -8359,7 +8764,7 @@
       </w:pPr>
     </w:lvl>
   </w:abstractNum>
-  <w:abstractNum w:abstractNumId="36" w15:restartNumberingAfterBreak="0">
+  <w:abstractNum w:abstractNumId="38" w15:restartNumberingAfterBreak="0">
     <w:nsid w:val="65414265"/>
     <w:multiLevelType w:val="multilevel"/>
     <w:tmpl w:val="A77A9A70"/>
@@ -8472,7 +8877,7 @@
       </w:pPr>
     </w:lvl>
   </w:abstractNum>
-  <w:abstractNum w:abstractNumId="37" w15:restartNumberingAfterBreak="0">
+  <w:abstractNum w:abstractNumId="39" w15:restartNumberingAfterBreak="0">
     <w:nsid w:val="65CA3AFE"/>
     <w:multiLevelType w:val="multilevel"/>
     <w:tmpl w:val="C06CA624"/>
@@ -8585,7 +8990,7 @@
       </w:pPr>
     </w:lvl>
   </w:abstractNum>
-  <w:abstractNum w:abstractNumId="38" w15:restartNumberingAfterBreak="0">
+  <w:abstractNum w:abstractNumId="40" w15:restartNumberingAfterBreak="0">
     <w:nsid w:val="6E9775AA"/>
     <w:multiLevelType w:val="multilevel"/>
     <w:tmpl w:val="1312D6DE"/>
@@ -8698,7 +9103,7 @@
       </w:pPr>
     </w:lvl>
   </w:abstractNum>
-  <w:abstractNum w:abstractNumId="39" w15:restartNumberingAfterBreak="0">
+  <w:abstractNum w:abstractNumId="41" w15:restartNumberingAfterBreak="0">
     <w:nsid w:val="75050C2E"/>
     <w:multiLevelType w:val="multilevel"/>
     <w:tmpl w:val="F5AA18D2"/>
@@ -8811,7 +9216,7 @@
       </w:pPr>
     </w:lvl>
   </w:abstractNum>
-  <w:abstractNum w:abstractNumId="40" w15:restartNumberingAfterBreak="0">
+  <w:abstractNum w:abstractNumId="42" w15:restartNumberingAfterBreak="0">
     <w:nsid w:val="75A87A0B"/>
     <w:multiLevelType w:val="multilevel"/>
     <w:tmpl w:val="1312D6DE"/>
@@ -8924,7 +9329,7 @@
       </w:pPr>
     </w:lvl>
   </w:abstractNum>
-  <w:abstractNum w:abstractNumId="41" w15:restartNumberingAfterBreak="0">
+  <w:abstractNum w:abstractNumId="43" w15:restartNumberingAfterBreak="0">
     <w:nsid w:val="780D5640"/>
     <w:multiLevelType w:val="multilevel"/>
     <w:tmpl w:val="362482F4"/>
@@ -9073,7 +9478,7 @@
       </w:rPr>
     </w:lvl>
   </w:abstractNum>
-  <w:abstractNum w:abstractNumId="42" w15:restartNumberingAfterBreak="0">
+  <w:abstractNum w:abstractNumId="44" w15:restartNumberingAfterBreak="0">
     <w:nsid w:val="79DF3285"/>
     <w:multiLevelType w:val="multilevel"/>
     <w:tmpl w:val="C942674A"/>
@@ -9186,7 +9591,7 @@
       </w:pPr>
     </w:lvl>
   </w:abstractNum>
-  <w:abstractNum w:abstractNumId="43" w15:restartNumberingAfterBreak="0">
+  <w:abstractNum w:abstractNumId="45" w15:restartNumberingAfterBreak="0">
     <w:nsid w:val="7A403C73"/>
     <w:multiLevelType w:val="multilevel"/>
     <w:tmpl w:val="9AE6084E"/>
@@ -9335,7 +9740,7 @@
       </w:rPr>
     </w:lvl>
   </w:abstractNum>
-  <w:abstractNum w:abstractNumId="44" w15:restartNumberingAfterBreak="0">
+  <w:abstractNum w:abstractNumId="46" w15:restartNumberingAfterBreak="0">
     <w:nsid w:val="7A7772D5"/>
     <w:multiLevelType w:val="multilevel"/>
     <w:tmpl w:val="6C602E9C"/>
@@ -9484,7 +9889,7 @@
       </w:rPr>
     </w:lvl>
   </w:abstractNum>
-  <w:abstractNum w:abstractNumId="45" w15:restartNumberingAfterBreak="0">
+  <w:abstractNum w:abstractNumId="47" w15:restartNumberingAfterBreak="0">
     <w:nsid w:val="7E0B3830"/>
     <w:multiLevelType w:val="multilevel"/>
     <w:tmpl w:val="91260590"/>
@@ -9604,7 +10009,7 @@
     <w:abstractNumId w:val="4"/>
   </w:num>
   <w:num w:numId="3" w16cid:durableId="1840341829">
-    <w:abstractNumId w:val="42"/>
+    <w:abstractNumId w:val="44"/>
   </w:num>
   <w:num w:numId="4" w16cid:durableId="1828782994">
     <w:abstractNumId w:val="5"/>
@@ -9616,49 +10021,49 @@
     <w:abstractNumId w:val="16"/>
   </w:num>
   <w:num w:numId="7" w16cid:durableId="436755086">
-    <w:abstractNumId w:val="37"/>
+    <w:abstractNumId w:val="39"/>
   </w:num>
   <w:num w:numId="8" w16cid:durableId="904952116">
-    <w:abstractNumId w:val="29"/>
+    <w:abstractNumId w:val="30"/>
   </w:num>
   <w:num w:numId="9" w16cid:durableId="798687575">
     <w:abstractNumId w:val="13"/>
   </w:num>
   <w:num w:numId="10" w16cid:durableId="1194921500">
-    <w:abstractNumId w:val="34"/>
+    <w:abstractNumId w:val="35"/>
   </w:num>
   <w:num w:numId="11" w16cid:durableId="365101865">
     <w:abstractNumId w:val="0"/>
   </w:num>
   <w:num w:numId="12" w16cid:durableId="523783474">
-    <w:abstractNumId w:val="31"/>
+    <w:abstractNumId w:val="32"/>
   </w:num>
   <w:num w:numId="13" w16cid:durableId="1518538159">
-    <w:abstractNumId w:val="45"/>
+    <w:abstractNumId w:val="47"/>
   </w:num>
   <w:num w:numId="14" w16cid:durableId="1580629856">
     <w:abstractNumId w:val="8"/>
   </w:num>
   <w:num w:numId="15" w16cid:durableId="2007197777">
-    <w:abstractNumId w:val="24"/>
+    <w:abstractNumId w:val="25"/>
   </w:num>
   <w:num w:numId="16" w16cid:durableId="1648823114">
     <w:abstractNumId w:val="18"/>
   </w:num>
   <w:num w:numId="17" w16cid:durableId="1909682324">
-    <w:abstractNumId w:val="35"/>
+    <w:abstractNumId w:val="37"/>
   </w:num>
   <w:num w:numId="18" w16cid:durableId="1982424461">
     <w:abstractNumId w:val="19"/>
   </w:num>
   <w:num w:numId="19" w16cid:durableId="1153259161">
-    <w:abstractNumId w:val="39"/>
+    <w:abstractNumId w:val="41"/>
   </w:num>
   <w:num w:numId="20" w16cid:durableId="669409171">
-    <w:abstractNumId w:val="41"/>
+    <w:abstractNumId w:val="43"/>
   </w:num>
   <w:num w:numId="21" w16cid:durableId="1724407977">
-    <w:abstractNumId w:val="32"/>
+    <w:abstractNumId w:val="33"/>
     <w:lvlOverride w:ilvl="0">
       <w:lvl w:ilvl="0">
         <w:numFmt w:val="decimal"/>
@@ -9671,46 +10076,46 @@
     <w:abstractNumId w:val="7"/>
   </w:num>
   <w:num w:numId="23" w16cid:durableId="113404591">
-    <w:abstractNumId w:val="33"/>
+    <w:abstractNumId w:val="34"/>
   </w:num>
   <w:num w:numId="24" w16cid:durableId="172037059">
     <w:abstractNumId w:val="9"/>
   </w:num>
   <w:num w:numId="25" w16cid:durableId="668483715">
-    <w:abstractNumId w:val="36"/>
+    <w:abstractNumId w:val="38"/>
   </w:num>
   <w:num w:numId="26" w16cid:durableId="673845156">
     <w:abstractNumId w:val="11"/>
   </w:num>
   <w:num w:numId="27" w16cid:durableId="1182668746">
-    <w:abstractNumId w:val="28"/>
+    <w:abstractNumId w:val="29"/>
   </w:num>
   <w:num w:numId="28" w16cid:durableId="999578437">
-    <w:abstractNumId w:val="38"/>
+    <w:abstractNumId w:val="40"/>
   </w:num>
   <w:num w:numId="29" w16cid:durableId="413481093">
     <w:abstractNumId w:val="22"/>
   </w:num>
   <w:num w:numId="30" w16cid:durableId="1529641803">
-    <w:abstractNumId w:val="40"/>
+    <w:abstractNumId w:val="42"/>
   </w:num>
   <w:num w:numId="31" w16cid:durableId="1847792954">
-    <w:abstractNumId w:val="26"/>
+    <w:abstractNumId w:val="27"/>
   </w:num>
   <w:num w:numId="32" w16cid:durableId="460272380">
-    <w:abstractNumId w:val="27"/>
+    <w:abstractNumId w:val="28"/>
   </w:num>
   <w:num w:numId="33" w16cid:durableId="7103271">
     <w:abstractNumId w:val="15"/>
   </w:num>
   <w:num w:numId="34" w16cid:durableId="1493988621">
-    <w:abstractNumId w:val="30"/>
+    <w:abstractNumId w:val="31"/>
   </w:num>
   <w:num w:numId="35" w16cid:durableId="196046339">
     <w:abstractNumId w:val="12"/>
   </w:num>
   <w:num w:numId="36" w16cid:durableId="1126892997">
-    <w:abstractNumId w:val="23"/>
+    <w:abstractNumId w:val="24"/>
   </w:num>
   <w:num w:numId="37" w16cid:durableId="1136071273">
     <w:abstractNumId w:val="21"/>
@@ -9728,19 +10133,25 @@
     <w:abstractNumId w:val="6"/>
   </w:num>
   <w:num w:numId="42" w16cid:durableId="1301960730">
-    <w:abstractNumId w:val="44"/>
+    <w:abstractNumId w:val="46"/>
   </w:num>
   <w:num w:numId="43" w16cid:durableId="1129518671">
-    <w:abstractNumId w:val="25"/>
+    <w:abstractNumId w:val="26"/>
   </w:num>
   <w:num w:numId="44" w16cid:durableId="178743202">
-    <w:abstractNumId w:val="43"/>
+    <w:abstractNumId w:val="45"/>
   </w:num>
   <w:num w:numId="45" w16cid:durableId="1999308373">
     <w:abstractNumId w:val="3"/>
   </w:num>
   <w:num w:numId="46" w16cid:durableId="1129005948">
     <w:abstractNumId w:val="2"/>
+  </w:num>
+  <w:num w:numId="47" w16cid:durableId="1951739929">
+    <w:abstractNumId w:val="23"/>
+  </w:num>
+  <w:num w:numId="48" w16cid:durableId="1462382969">
+    <w:abstractNumId w:val="36"/>
   </w:num>
 </w:numbering>
 </file>

</xml_diff>

<commit_message>
Add Solutions to  Kubernetes Runtime Limits
</commit_message>
<xml_diff>
--- a/Latency Analysis/Problem Statement.docx
+++ b/Latency Analysis/Problem Statement.docx
@@ -1317,7 +1317,21 @@
         <w:rPr>
           <w:lang w:val="en-US"/>
         </w:rPr>
-        <w:t>A successful memory-aware tuning system must incorporate runtime-aware telemetry, possibly through language-level agents (JMX for Java, pprof for Go), and learn the interplay between GC behavior, object churn, and memory pressure over time.</w:t>
+        <w:t xml:space="preserve">A successful memory-aware tuning system must incorporate runtime-aware telemetry, possibly through language-level agents (JMX for Java, </w:t>
+      </w:r>
+      <w:proofErr w:type="spellStart"/>
+      <w:r>
+        <w:rPr>
+          <w:lang w:val="en-US"/>
+        </w:rPr>
+        <w:t>pprof</w:t>
+      </w:r>
+      <w:proofErr w:type="spellEnd"/>
+      <w:r>
+        <w:rPr>
+          <w:lang w:val="en-US"/>
+        </w:rPr>
+        <w:t xml:space="preserve"> for Go), and learn the interplay between GC behavior, object churn, and memory pressure over time.</w:t>
       </w:r>
     </w:p>
     <w:p>
@@ -1477,7 +1491,21 @@
         <w:rPr>
           <w:lang w:val="en-US"/>
         </w:rPr>
-        <w:t>When CPU limits are reduced below demand, the Linux CFS (Completely Fair Scheduler) throttles container processes. They are queued behind others or blocked altogether once their CPU time budget is exhausted within a cgroup.</w:t>
+        <w:t xml:space="preserve">When CPU limits are reduced below demand, the Linux CFS (Completely Fair Scheduler) throttles container processes. They are queued behind others or blocked altogether once their CPU time budget is exhausted within a </w:t>
+      </w:r>
+      <w:proofErr w:type="spellStart"/>
+      <w:r>
+        <w:rPr>
+          <w:lang w:val="en-US"/>
+        </w:rPr>
+        <w:t>cgroup</w:t>
+      </w:r>
+      <w:proofErr w:type="spellEnd"/>
+      <w:r>
+        <w:rPr>
+          <w:lang w:val="en-US"/>
+        </w:rPr>
+        <w:t>.</w:t>
       </w:r>
     </w:p>
     <w:p>
@@ -1968,7 +1996,21 @@
         <w:rPr>
           <w:lang w:val="en-US"/>
         </w:rPr>
-        <w:t>: Frameworks like Spring Boot or gRPC introduce backpressure and retry mechanisms when resources are constrained, adding delay.</w:t>
+        <w:t xml:space="preserve">: Frameworks like Spring Boot or </w:t>
+      </w:r>
+      <w:proofErr w:type="spellStart"/>
+      <w:r>
+        <w:rPr>
+          <w:lang w:val="en-US"/>
+        </w:rPr>
+        <w:t>gRPC</w:t>
+      </w:r>
+      <w:proofErr w:type="spellEnd"/>
+      <w:r>
+        <w:rPr>
+          <w:lang w:val="en-US"/>
+        </w:rPr>
+        <w:t xml:space="preserve"> introduce backpressure and retry mechanisms when resources are constrained, adding delay.</w:t>
       </w:r>
     </w:p>
     <w:p>
@@ -2040,19 +2082,43 @@
           <w:lang w:val="en-US"/>
         </w:rPr>
       </w:pPr>
+      <w:proofErr w:type="spellStart"/>
       <w:r>
         <w:rPr>
           <w:b/>
           <w:bCs/>
           <w:lang w:val="en-US"/>
         </w:rPr>
-        <w:t>cgroups v2 Enforcement</w:t>
-      </w:r>
-      <w:r>
-        <w:rPr>
-          <w:lang w:val="en-US"/>
-        </w:rPr>
-        <w:t>: Kubernetes applies resource constraints via cgroups. Reducing limits enforces hard throttles, not just soft hints.</w:t>
+        <w:t>cgroups</w:t>
+      </w:r>
+      <w:proofErr w:type="spellEnd"/>
+      <w:r>
+        <w:rPr>
+          <w:b/>
+          <w:bCs/>
+          <w:lang w:val="en-US"/>
+        </w:rPr>
+        <w:t xml:space="preserve"> v2 Enforcement</w:t>
+      </w:r>
+      <w:r>
+        <w:rPr>
+          <w:lang w:val="en-US"/>
+        </w:rPr>
+        <w:t xml:space="preserve">: Kubernetes applies resource constraints via </w:t>
+      </w:r>
+      <w:proofErr w:type="spellStart"/>
+      <w:r>
+        <w:rPr>
+          <w:lang w:val="en-US"/>
+        </w:rPr>
+        <w:t>cgroups</w:t>
+      </w:r>
+      <w:proofErr w:type="spellEnd"/>
+      <w:r>
+        <w:rPr>
+          <w:lang w:val="en-US"/>
+        </w:rPr>
+        <w:t>. Reducing limits enforces hard throttles, not just soft hints.</w:t>
       </w:r>
     </w:p>
     <w:p>
@@ -2078,7 +2144,21 @@
         <w:rPr>
           <w:lang w:val="en-US"/>
         </w:rPr>
-        <w:t>: Reduced requests cause services to drop from Guaranteed to Burstable/BestEffort, making them first targets during node pressure.</w:t>
+        <w:t>: Reduced requests cause services to drop from Guaranteed to Burstable/</w:t>
+      </w:r>
+      <w:proofErr w:type="spellStart"/>
+      <w:r>
+        <w:rPr>
+          <w:lang w:val="en-US"/>
+        </w:rPr>
+        <w:t>BestEffort</w:t>
+      </w:r>
+      <w:proofErr w:type="spellEnd"/>
+      <w:r>
+        <w:rPr>
+          <w:lang w:val="en-US"/>
+        </w:rPr>
+        <w:t>, making them first targets during node pressure.</w:t>
       </w:r>
     </w:p>
     <w:p>
@@ -2665,7 +2745,21 @@
         <w:rPr>
           <w:lang w:val="en-US"/>
         </w:rPr>
-        <w:t>Use Vertical Pod Autoscaler (VPA) with historical CPU usage analysis to right-size CPU requests/limits.</w:t>
+        <w:t xml:space="preserve">Use Vertical Pod </w:t>
+      </w:r>
+      <w:proofErr w:type="spellStart"/>
+      <w:r>
+        <w:rPr>
+          <w:lang w:val="en-US"/>
+        </w:rPr>
+        <w:t>Autoscaler</w:t>
+      </w:r>
+      <w:proofErr w:type="spellEnd"/>
+      <w:r>
+        <w:rPr>
+          <w:lang w:val="en-US"/>
+        </w:rPr>
+        <w:t xml:space="preserve"> (VPA) with historical CPU usage analysis to right-size CPU requests/limits.</w:t>
       </w:r>
     </w:p>
     <w:p>
@@ -2683,7 +2777,21 @@
         <w:rPr>
           <w:lang w:val="en-US"/>
         </w:rPr>
-        <w:t>Thread Affinity &amp; Pool Optimization: Minimize thread oversubscription (especially in Java) and tune ExecutorService core threads to fit within CPU quota.</w:t>
+        <w:t xml:space="preserve">Thread Affinity &amp; Pool Optimization: Minimize thread oversubscription (especially in Java) and tune </w:t>
+      </w:r>
+      <w:proofErr w:type="spellStart"/>
+      <w:r>
+        <w:rPr>
+          <w:lang w:val="en-US"/>
+        </w:rPr>
+        <w:t>ExecutorService</w:t>
+      </w:r>
+      <w:proofErr w:type="spellEnd"/>
+      <w:r>
+        <w:rPr>
+          <w:lang w:val="en-US"/>
+        </w:rPr>
+        <w:t xml:space="preserve"> core threads to fit within CPU quota.</w:t>
       </w:r>
     </w:p>
     <w:p>
@@ -2697,11 +2805,75 @@
           <w:lang w:val="en-US"/>
         </w:rPr>
       </w:pPr>
-      <w:r>
-        <w:rPr>
-          <w:lang w:val="en-US"/>
-        </w:rPr>
-        <w:t>CPUShares + CPUQuota Tuning: Use cpu.cfs_period_us and cpu.cfs_quota_us at the cgroup level to create fairer time slices.</w:t>
+      <w:proofErr w:type="spellStart"/>
+      <w:r>
+        <w:rPr>
+          <w:lang w:val="en-US"/>
+        </w:rPr>
+        <w:t>CPUShares</w:t>
+      </w:r>
+      <w:proofErr w:type="spellEnd"/>
+      <w:r>
+        <w:rPr>
+          <w:lang w:val="en-US"/>
+        </w:rPr>
+        <w:t xml:space="preserve"> + </w:t>
+      </w:r>
+      <w:proofErr w:type="spellStart"/>
+      <w:r>
+        <w:rPr>
+          <w:lang w:val="en-US"/>
+        </w:rPr>
+        <w:t>CPUQuota</w:t>
+      </w:r>
+      <w:proofErr w:type="spellEnd"/>
+      <w:r>
+        <w:rPr>
+          <w:lang w:val="en-US"/>
+        </w:rPr>
+        <w:t xml:space="preserve"> Tuning: Use </w:t>
+      </w:r>
+      <w:proofErr w:type="spellStart"/>
+      <w:r>
+        <w:rPr>
+          <w:lang w:val="en-US"/>
+        </w:rPr>
+        <w:t>cpu.cfs_period_us</w:t>
+      </w:r>
+      <w:proofErr w:type="spellEnd"/>
+      <w:r>
+        <w:rPr>
+          <w:lang w:val="en-US"/>
+        </w:rPr>
+        <w:t xml:space="preserve"> and </w:t>
+      </w:r>
+      <w:proofErr w:type="spellStart"/>
+      <w:r>
+        <w:rPr>
+          <w:lang w:val="en-US"/>
+        </w:rPr>
+        <w:t>cpu.cfs_quota_us</w:t>
+      </w:r>
+      <w:proofErr w:type="spellEnd"/>
+      <w:r>
+        <w:rPr>
+          <w:lang w:val="en-US"/>
+        </w:rPr>
+        <w:t xml:space="preserve"> at the </w:t>
+      </w:r>
+      <w:proofErr w:type="spellStart"/>
+      <w:r>
+        <w:rPr>
+          <w:lang w:val="en-US"/>
+        </w:rPr>
+        <w:t>cgroup</w:t>
+      </w:r>
+      <w:proofErr w:type="spellEnd"/>
+      <w:r>
+        <w:rPr>
+          <w:lang w:val="en-US"/>
+        </w:rPr>
+        <w:t xml:space="preserve"> level to create fairer time slices.</w:t>
       </w:r>
     </w:p>
     <w:p>
@@ -2823,7 +2995,59 @@
         <w:rPr>
           <w:lang w:val="en-US"/>
         </w:rPr>
-        <w:t>Use GC Tuning Flags (e.g., -XX:+UseG1GC, -XX:MaxRAMPercentage, -XX:+AlwaysPreTouch) to optimize GC behavior under constrained memory.</w:t>
+        <w:t>Use GC Tuning Flags (e.g., -</w:t>
+      </w:r>
+      <w:proofErr w:type="gramStart"/>
+      <w:r>
+        <w:rPr>
+          <w:lang w:val="en-US"/>
+        </w:rPr>
+        <w:t>XX:+</w:t>
+      </w:r>
+      <w:proofErr w:type="gramEnd"/>
+      <w:r>
+        <w:rPr>
+          <w:lang w:val="en-US"/>
+        </w:rPr>
+        <w:t>UseG1GC, -</w:t>
+      </w:r>
+      <w:proofErr w:type="spellStart"/>
+      <w:proofErr w:type="gramStart"/>
+      <w:r>
+        <w:rPr>
+          <w:lang w:val="en-US"/>
+        </w:rPr>
+        <w:t>XX:MaxRAMPercentage</w:t>
+      </w:r>
+      <w:proofErr w:type="spellEnd"/>
+      <w:proofErr w:type="gramEnd"/>
+      <w:r>
+        <w:rPr>
+          <w:lang w:val="en-US"/>
+        </w:rPr>
+        <w:t>, -</w:t>
+      </w:r>
+      <w:proofErr w:type="gramStart"/>
+      <w:r>
+        <w:rPr>
+          <w:lang w:val="en-US"/>
+        </w:rPr>
+        <w:t>XX:+</w:t>
+      </w:r>
+      <w:proofErr w:type="spellStart"/>
+      <w:proofErr w:type="gramEnd"/>
+      <w:r>
+        <w:rPr>
+          <w:lang w:val="en-US"/>
+        </w:rPr>
+        <w:t>AlwaysPreTouch</w:t>
+      </w:r>
+      <w:proofErr w:type="spellEnd"/>
+      <w:r>
+        <w:rPr>
+          <w:lang w:val="en-US"/>
+        </w:rPr>
+        <w:t>) to optimize GC behavior under constrained memory.</w:t>
       </w:r>
     </w:p>
     <w:p>
@@ -2841,7 +3065,29 @@
         <w:rPr>
           <w:lang w:val="en-US"/>
         </w:rPr>
-        <w:t>Enable Container Awareness: Use Java 11+ flags like -XX:+UseContainerSupport to make the JVM aware of its container limits.</w:t>
+        <w:t>Enable Container Awareness: Use Java 11+ flags like -</w:t>
+      </w:r>
+      <w:proofErr w:type="gramStart"/>
+      <w:r>
+        <w:rPr>
+          <w:lang w:val="en-US"/>
+        </w:rPr>
+        <w:t>XX:+</w:t>
+      </w:r>
+      <w:proofErr w:type="spellStart"/>
+      <w:proofErr w:type="gramEnd"/>
+      <w:r>
+        <w:rPr>
+          <w:lang w:val="en-US"/>
+        </w:rPr>
+        <w:t>UseContainerSupport</w:t>
+      </w:r>
+      <w:proofErr w:type="spellEnd"/>
+      <w:r>
+        <w:rPr>
+          <w:lang w:val="en-US"/>
+        </w:rPr>
+        <w:t xml:space="preserve"> to make the JVM aware of its container limits.</w:t>
       </w:r>
     </w:p>
     <w:p>
@@ -2908,7 +3154,25 @@
           <w:bCs/>
           <w:lang w:val="en-US"/>
         </w:rPr>
-        <w:t>Nonlinear CPU+Memory Reduction Effects</w:t>
+        <w:t xml:space="preserve">Nonlinear </w:t>
+      </w:r>
+      <w:proofErr w:type="spellStart"/>
+      <w:r>
+        <w:rPr>
+          <w:b/>
+          <w:bCs/>
+          <w:lang w:val="en-US"/>
+        </w:rPr>
+        <w:t>CPU+Memory</w:t>
+      </w:r>
+      <w:proofErr w:type="spellEnd"/>
+      <w:r>
+        <w:rPr>
+          <w:b/>
+          <w:bCs/>
+          <w:lang w:val="en-US"/>
+        </w:rPr>
+        <w:t xml:space="preserve"> Reduction Effects</w:t>
       </w:r>
     </w:p>
     <w:p>
@@ -3486,7 +3750,21 @@
         <w:rPr>
           <w:lang w:val="en-US"/>
         </w:rPr>
-        <w:t>Client retry logic under constrained server resources increases traffic and spikes latency.</w:t>
+        <w:t xml:space="preserve">Client </w:t>
+      </w:r>
+      <w:proofErr w:type="gramStart"/>
+      <w:r>
+        <w:rPr>
+          <w:lang w:val="en-US"/>
+        </w:rPr>
+        <w:t>retry</w:t>
+      </w:r>
+      <w:proofErr w:type="gramEnd"/>
+      <w:r>
+        <w:rPr>
+          <w:lang w:val="en-US"/>
+        </w:rPr>
+        <w:t xml:space="preserve"> logic under constrained server resources increases traffic and spikes latency.</w:t>
       </w:r>
     </w:p>
     <w:p>
@@ -3558,12 +3836,177 @@
           <w:lang w:val="en-US"/>
         </w:rPr>
       </w:pPr>
-      <w:r>
-        <w:rPr>
-          <w:lang w:val="en-US"/>
-        </w:rPr>
-        <w:t>gRPC/HTTP2 Window Control: Tune flow-control window size to better match constrained environments.</w:t>
-      </w:r>
+      <w:proofErr w:type="spellStart"/>
+      <w:r>
+        <w:rPr>
+          <w:lang w:val="en-US"/>
+        </w:rPr>
+        <w:t>gRPC</w:t>
+      </w:r>
+      <w:proofErr w:type="spellEnd"/>
+      <w:r>
+        <w:rPr>
+          <w:lang w:val="en-US"/>
+        </w:rPr>
+        <w:t>/HTTP2 Window Control: Tune flow-control window size to better match constrained environments.</w:t>
+      </w:r>
+    </w:p>
+    <w:p>
+      <w:pPr>
+        <w:spacing w:before="240" w:after="240"/>
+        <w:rPr>
+          <w:lang w:val="en-US"/>
+        </w:rPr>
+      </w:pPr>
+    </w:p>
+    <w:p>
+      <w:pPr>
+        <w:pStyle w:val="ListParagraph"/>
+        <w:numPr>
+          <w:ilvl w:val="0"/>
+          <w:numId w:val="35"/>
+        </w:numPr>
+        <w:spacing w:before="240" w:after="240"/>
+        <w:rPr>
+          <w:b/>
+          <w:bCs/>
+          <w:lang w:val="en-US"/>
+        </w:rPr>
+      </w:pPr>
+      <w:r>
+        <w:rPr>
+          <w:b/>
+          <w:bCs/>
+          <w:lang w:val="en-US"/>
+        </w:rPr>
+        <w:t>Kubernetes Runtime Limits</w:t>
+      </w:r>
+    </w:p>
+    <w:p>
+      <w:pPr>
+        <w:numPr>
+          <w:ilvl w:val="0"/>
+          <w:numId w:val="50"/>
+        </w:numPr>
+        <w:spacing w:before="240" w:after="240"/>
+        <w:rPr>
+          <w:b/>
+          <w:bCs/>
+          <w:lang w:val="en-US"/>
+        </w:rPr>
+      </w:pPr>
+      <w:r>
+        <w:rPr>
+          <w:b/>
+          <w:bCs/>
+          <w:lang w:val="en-US"/>
+        </w:rPr>
+        <w:t xml:space="preserve">Cause: </w:t>
+      </w:r>
+      <w:r>
+        <w:rPr>
+          <w:lang w:val="en-US"/>
+        </w:rPr>
+        <w:t>Pod falls to lower QoS class or hits kernel OOM killer thresholds.</w:t>
+      </w:r>
+    </w:p>
+    <w:p>
+      <w:pPr>
+        <w:numPr>
+          <w:ilvl w:val="0"/>
+          <w:numId w:val="50"/>
+        </w:numPr>
+        <w:spacing w:before="240" w:after="240"/>
+        <w:rPr>
+          <w:b/>
+          <w:bCs/>
+          <w:lang w:val="en-US"/>
+        </w:rPr>
+      </w:pPr>
+      <w:r>
+        <w:rPr>
+          <w:b/>
+          <w:bCs/>
+          <w:lang w:val="en-US"/>
+        </w:rPr>
+        <w:t>Solutions:</w:t>
+      </w:r>
+    </w:p>
+    <w:p>
+      <w:pPr>
+        <w:numPr>
+          <w:ilvl w:val="1"/>
+          <w:numId w:val="50"/>
+        </w:numPr>
+        <w:spacing w:before="240" w:after="240"/>
+        <w:rPr>
+          <w:lang w:val="en-US"/>
+        </w:rPr>
+      </w:pPr>
+      <w:r>
+        <w:rPr>
+          <w:lang w:val="en-US"/>
+        </w:rPr>
+        <w:t>Guaranteed QoS for Critical Services: Set requests = limits to gain Guaranteed QoS class.</w:t>
+      </w:r>
+    </w:p>
+    <w:p>
+      <w:pPr>
+        <w:numPr>
+          <w:ilvl w:val="1"/>
+          <w:numId w:val="50"/>
+        </w:numPr>
+        <w:spacing w:before="240" w:after="240"/>
+        <w:rPr>
+          <w:lang w:val="en-US"/>
+        </w:rPr>
+      </w:pPr>
+      <w:r>
+        <w:rPr>
+          <w:lang w:val="en-US"/>
+        </w:rPr>
+        <w:t>Use Memory Margins: Allocate extra 10–15% buffer above average usage to avoid OOM kills.</w:t>
+      </w:r>
+    </w:p>
+    <w:p>
+      <w:pPr>
+        <w:numPr>
+          <w:ilvl w:val="1"/>
+          <w:numId w:val="50"/>
+        </w:numPr>
+        <w:spacing w:before="240" w:after="240"/>
+        <w:rPr>
+          <w:lang w:val="en-US"/>
+        </w:rPr>
+      </w:pPr>
+      <w:r>
+        <w:rPr>
+          <w:lang w:val="en-US"/>
+        </w:rPr>
+        <w:t xml:space="preserve">Node-Level Overcommit Monitoring: Use </w:t>
+      </w:r>
+      <w:proofErr w:type="spellStart"/>
+      <w:r>
+        <w:rPr>
+          <w:lang w:val="en-US"/>
+        </w:rPr>
+        <w:t>Kubelet</w:t>
+      </w:r>
+      <w:proofErr w:type="spellEnd"/>
+      <w:r>
+        <w:rPr>
+          <w:lang w:val="en-US"/>
+        </w:rPr>
+        <w:t xml:space="preserve"> eviction metrics to avoid scheduling too many tight-limit pods per node.</w:t>
+      </w:r>
+    </w:p>
+    <w:p>
+      <w:pPr>
+        <w:spacing w:before="240" w:after="240"/>
+        <w:rPr>
+          <w:lang w:val="en-US"/>
+        </w:rPr>
+      </w:pPr>
     </w:p>
     <w:p>
       <w:pPr>
@@ -6976,6 +7419,268 @@
     </w:lvl>
   </w:abstractNum>
   <w:abstractNum w:abstractNumId="24" w15:restartNumberingAfterBreak="0">
+    <w:nsid w:val="36313F3D"/>
+    <w:multiLevelType w:val="multilevel"/>
+    <w:tmpl w:val="8A2897D0"/>
+    <w:lvl w:ilvl="0">
+      <w:start w:val="1"/>
+      <w:numFmt w:val="bullet"/>
+      <w:lvlText w:val=""/>
+      <w:lvlJc w:val="left"/>
+      <w:pPr>
+        <w:tabs>
+          <w:tab w:val="num" w:pos="720"/>
+        </w:tabs>
+        <w:ind w:left="720" w:hanging="360"/>
+      </w:pPr>
+      <w:rPr>
+        <w:rFonts w:ascii="Symbol" w:hAnsi="Symbol" w:hint="default"/>
+        <w:sz w:val="20"/>
+      </w:rPr>
+    </w:lvl>
+    <w:lvl w:ilvl="1">
+      <w:start w:val="1"/>
+      <w:numFmt w:val="bullet"/>
+      <w:lvlText w:val="o"/>
+      <w:lvlJc w:val="left"/>
+      <w:pPr>
+        <w:tabs>
+          <w:tab w:val="num" w:pos="1440"/>
+        </w:tabs>
+        <w:ind w:left="1440" w:hanging="360"/>
+      </w:pPr>
+      <w:rPr>
+        <w:rFonts w:ascii="Courier New" w:hAnsi="Courier New" w:hint="default"/>
+        <w:sz w:val="20"/>
+      </w:rPr>
+    </w:lvl>
+    <w:lvl w:ilvl="2" w:tentative="1">
+      <w:start w:val="1"/>
+      <w:numFmt w:val="bullet"/>
+      <w:lvlText w:val=""/>
+      <w:lvlJc w:val="left"/>
+      <w:pPr>
+        <w:tabs>
+          <w:tab w:val="num" w:pos="2160"/>
+        </w:tabs>
+        <w:ind w:left="2160" w:hanging="360"/>
+      </w:pPr>
+      <w:rPr>
+        <w:rFonts w:ascii="Wingdings" w:hAnsi="Wingdings" w:hint="default"/>
+        <w:sz w:val="20"/>
+      </w:rPr>
+    </w:lvl>
+    <w:lvl w:ilvl="3" w:tentative="1">
+      <w:start w:val="1"/>
+      <w:numFmt w:val="bullet"/>
+      <w:lvlText w:val=""/>
+      <w:lvlJc w:val="left"/>
+      <w:pPr>
+        <w:tabs>
+          <w:tab w:val="num" w:pos="2880"/>
+        </w:tabs>
+        <w:ind w:left="2880" w:hanging="360"/>
+      </w:pPr>
+      <w:rPr>
+        <w:rFonts w:ascii="Wingdings" w:hAnsi="Wingdings" w:hint="default"/>
+        <w:sz w:val="20"/>
+      </w:rPr>
+    </w:lvl>
+    <w:lvl w:ilvl="4" w:tentative="1">
+      <w:start w:val="1"/>
+      <w:numFmt w:val="bullet"/>
+      <w:lvlText w:val=""/>
+      <w:lvlJc w:val="left"/>
+      <w:pPr>
+        <w:tabs>
+          <w:tab w:val="num" w:pos="3600"/>
+        </w:tabs>
+        <w:ind w:left="3600" w:hanging="360"/>
+      </w:pPr>
+      <w:rPr>
+        <w:rFonts w:ascii="Wingdings" w:hAnsi="Wingdings" w:hint="default"/>
+        <w:sz w:val="20"/>
+      </w:rPr>
+    </w:lvl>
+    <w:lvl w:ilvl="5" w:tentative="1">
+      <w:start w:val="1"/>
+      <w:numFmt w:val="bullet"/>
+      <w:lvlText w:val=""/>
+      <w:lvlJc w:val="left"/>
+      <w:pPr>
+        <w:tabs>
+          <w:tab w:val="num" w:pos="4320"/>
+        </w:tabs>
+        <w:ind w:left="4320" w:hanging="360"/>
+      </w:pPr>
+      <w:rPr>
+        <w:rFonts w:ascii="Wingdings" w:hAnsi="Wingdings" w:hint="default"/>
+        <w:sz w:val="20"/>
+      </w:rPr>
+    </w:lvl>
+    <w:lvl w:ilvl="6" w:tentative="1">
+      <w:start w:val="1"/>
+      <w:numFmt w:val="bullet"/>
+      <w:lvlText w:val=""/>
+      <w:lvlJc w:val="left"/>
+      <w:pPr>
+        <w:tabs>
+          <w:tab w:val="num" w:pos="5040"/>
+        </w:tabs>
+        <w:ind w:left="5040" w:hanging="360"/>
+      </w:pPr>
+      <w:rPr>
+        <w:rFonts w:ascii="Wingdings" w:hAnsi="Wingdings" w:hint="default"/>
+        <w:sz w:val="20"/>
+      </w:rPr>
+    </w:lvl>
+    <w:lvl w:ilvl="7" w:tentative="1">
+      <w:start w:val="1"/>
+      <w:numFmt w:val="bullet"/>
+      <w:lvlText w:val=""/>
+      <w:lvlJc w:val="left"/>
+      <w:pPr>
+        <w:tabs>
+          <w:tab w:val="num" w:pos="5760"/>
+        </w:tabs>
+        <w:ind w:left="5760" w:hanging="360"/>
+      </w:pPr>
+      <w:rPr>
+        <w:rFonts w:ascii="Wingdings" w:hAnsi="Wingdings" w:hint="default"/>
+        <w:sz w:val="20"/>
+      </w:rPr>
+    </w:lvl>
+    <w:lvl w:ilvl="8" w:tentative="1">
+      <w:start w:val="1"/>
+      <w:numFmt w:val="bullet"/>
+      <w:lvlText w:val=""/>
+      <w:lvlJc w:val="left"/>
+      <w:pPr>
+        <w:tabs>
+          <w:tab w:val="num" w:pos="6480"/>
+        </w:tabs>
+        <w:ind w:left="6480" w:hanging="360"/>
+      </w:pPr>
+      <w:rPr>
+        <w:rFonts w:ascii="Wingdings" w:hAnsi="Wingdings" w:hint="default"/>
+        <w:sz w:val="20"/>
+      </w:rPr>
+    </w:lvl>
+  </w:abstractNum>
+  <w:abstractNum w:abstractNumId="25" w15:restartNumberingAfterBreak="0">
+    <w:nsid w:val="3E7262DD"/>
+    <w:multiLevelType w:val="multilevel"/>
+    <w:tmpl w:val="01881D42"/>
+    <w:lvl w:ilvl="0">
+      <w:start w:val="1"/>
+      <w:numFmt w:val="decimal"/>
+      <w:lvlText w:val="%1."/>
+      <w:lvlJc w:val="left"/>
+      <w:pPr>
+        <w:tabs>
+          <w:tab w:val="num" w:pos="720"/>
+        </w:tabs>
+        <w:ind w:left="720" w:hanging="360"/>
+      </w:pPr>
+    </w:lvl>
+    <w:lvl w:ilvl="1" w:tentative="1">
+      <w:start w:val="1"/>
+      <w:numFmt w:val="decimal"/>
+      <w:lvlText w:val="%2."/>
+      <w:lvlJc w:val="left"/>
+      <w:pPr>
+        <w:tabs>
+          <w:tab w:val="num" w:pos="1440"/>
+        </w:tabs>
+        <w:ind w:left="1440" w:hanging="360"/>
+      </w:pPr>
+    </w:lvl>
+    <w:lvl w:ilvl="2" w:tentative="1">
+      <w:start w:val="1"/>
+      <w:numFmt w:val="decimal"/>
+      <w:lvlText w:val="%3."/>
+      <w:lvlJc w:val="left"/>
+      <w:pPr>
+        <w:tabs>
+          <w:tab w:val="num" w:pos="2160"/>
+        </w:tabs>
+        <w:ind w:left="2160" w:hanging="360"/>
+      </w:pPr>
+    </w:lvl>
+    <w:lvl w:ilvl="3" w:tentative="1">
+      <w:start w:val="1"/>
+      <w:numFmt w:val="decimal"/>
+      <w:lvlText w:val="%4."/>
+      <w:lvlJc w:val="left"/>
+      <w:pPr>
+        <w:tabs>
+          <w:tab w:val="num" w:pos="2880"/>
+        </w:tabs>
+        <w:ind w:left="2880" w:hanging="360"/>
+      </w:pPr>
+    </w:lvl>
+    <w:lvl w:ilvl="4" w:tentative="1">
+      <w:start w:val="1"/>
+      <w:numFmt w:val="decimal"/>
+      <w:lvlText w:val="%5."/>
+      <w:lvlJc w:val="left"/>
+      <w:pPr>
+        <w:tabs>
+          <w:tab w:val="num" w:pos="3600"/>
+        </w:tabs>
+        <w:ind w:left="3600" w:hanging="360"/>
+      </w:pPr>
+    </w:lvl>
+    <w:lvl w:ilvl="5" w:tentative="1">
+      <w:start w:val="1"/>
+      <w:numFmt w:val="decimal"/>
+      <w:lvlText w:val="%6."/>
+      <w:lvlJc w:val="left"/>
+      <w:pPr>
+        <w:tabs>
+          <w:tab w:val="num" w:pos="4320"/>
+        </w:tabs>
+        <w:ind w:left="4320" w:hanging="360"/>
+      </w:pPr>
+    </w:lvl>
+    <w:lvl w:ilvl="6" w:tentative="1">
+      <w:start w:val="1"/>
+      <w:numFmt w:val="decimal"/>
+      <w:lvlText w:val="%7."/>
+      <w:lvlJc w:val="left"/>
+      <w:pPr>
+        <w:tabs>
+          <w:tab w:val="num" w:pos="5040"/>
+        </w:tabs>
+        <w:ind w:left="5040" w:hanging="360"/>
+      </w:pPr>
+    </w:lvl>
+    <w:lvl w:ilvl="7" w:tentative="1">
+      <w:start w:val="1"/>
+      <w:numFmt w:val="decimal"/>
+      <w:lvlText w:val="%8."/>
+      <w:lvlJc w:val="left"/>
+      <w:pPr>
+        <w:tabs>
+          <w:tab w:val="num" w:pos="5760"/>
+        </w:tabs>
+        <w:ind w:left="5760" w:hanging="360"/>
+      </w:pPr>
+    </w:lvl>
+    <w:lvl w:ilvl="8" w:tentative="1">
+      <w:start w:val="1"/>
+      <w:numFmt w:val="decimal"/>
+      <w:lvlText w:val="%9."/>
+      <w:lvlJc w:val="left"/>
+      <w:pPr>
+        <w:tabs>
+          <w:tab w:val="num" w:pos="6480"/>
+        </w:tabs>
+        <w:ind w:left="6480" w:hanging="360"/>
+      </w:pPr>
+    </w:lvl>
+  </w:abstractNum>
+  <w:abstractNum w:abstractNumId="26" w15:restartNumberingAfterBreak="0">
     <w:nsid w:val="3EAA3B45"/>
     <w:multiLevelType w:val="multilevel"/>
     <w:tmpl w:val="ECEE19B4"/>
@@ -7124,7 +7829,7 @@
       </w:rPr>
     </w:lvl>
   </w:abstractNum>
-  <w:abstractNum w:abstractNumId="25" w15:restartNumberingAfterBreak="0">
+  <w:abstractNum w:abstractNumId="27" w15:restartNumberingAfterBreak="0">
     <w:nsid w:val="3EAE4D15"/>
     <w:multiLevelType w:val="multilevel"/>
     <w:tmpl w:val="ED1046BC"/>
@@ -7237,7 +7942,7 @@
       </w:pPr>
     </w:lvl>
   </w:abstractNum>
-  <w:abstractNum w:abstractNumId="26" w15:restartNumberingAfterBreak="0">
+  <w:abstractNum w:abstractNumId="28" w15:restartNumberingAfterBreak="0">
     <w:nsid w:val="41230F53"/>
     <w:multiLevelType w:val="multilevel"/>
     <w:tmpl w:val="4884480C"/>
@@ -7350,7 +8055,7 @@
       </w:pPr>
     </w:lvl>
   </w:abstractNum>
-  <w:abstractNum w:abstractNumId="27" w15:restartNumberingAfterBreak="0">
+  <w:abstractNum w:abstractNumId="29" w15:restartNumberingAfterBreak="0">
     <w:nsid w:val="4132611E"/>
     <w:multiLevelType w:val="multilevel"/>
     <w:tmpl w:val="15DA8F2A"/>
@@ -7499,7 +8204,7 @@
       </w:rPr>
     </w:lvl>
   </w:abstractNum>
-  <w:abstractNum w:abstractNumId="28" w15:restartNumberingAfterBreak="0">
+  <w:abstractNum w:abstractNumId="30" w15:restartNumberingAfterBreak="0">
     <w:nsid w:val="4A196046"/>
     <w:multiLevelType w:val="multilevel"/>
     <w:tmpl w:val="1312D6DE"/>
@@ -7612,7 +8317,7 @@
       </w:pPr>
     </w:lvl>
   </w:abstractNum>
-  <w:abstractNum w:abstractNumId="29" w15:restartNumberingAfterBreak="0">
+  <w:abstractNum w:abstractNumId="31" w15:restartNumberingAfterBreak="0">
     <w:nsid w:val="4FE96901"/>
     <w:multiLevelType w:val="multilevel"/>
     <w:tmpl w:val="1312D6DE"/>
@@ -7752,7 +8457,7 @@
       </w:rPr>
     </w:lvl>
   </w:abstractNum>
-  <w:abstractNum w:abstractNumId="30" w15:restartNumberingAfterBreak="0">
+  <w:abstractNum w:abstractNumId="32" w15:restartNumberingAfterBreak="0">
     <w:nsid w:val="53012222"/>
     <w:multiLevelType w:val="multilevel"/>
     <w:tmpl w:val="397A4F80"/>
@@ -7901,7 +8606,7 @@
       </w:rPr>
     </w:lvl>
   </w:abstractNum>
-  <w:abstractNum w:abstractNumId="31" w15:restartNumberingAfterBreak="0">
+  <w:abstractNum w:abstractNumId="33" w15:restartNumberingAfterBreak="0">
     <w:nsid w:val="58AD3055"/>
     <w:multiLevelType w:val="multilevel"/>
     <w:tmpl w:val="1312D6DE"/>
@@ -8014,7 +8719,7 @@
       </w:pPr>
     </w:lvl>
   </w:abstractNum>
-  <w:abstractNum w:abstractNumId="32" w15:restartNumberingAfterBreak="0">
+  <w:abstractNum w:abstractNumId="34" w15:restartNumberingAfterBreak="0">
     <w:nsid w:val="58E17498"/>
     <w:multiLevelType w:val="multilevel"/>
     <w:tmpl w:val="6206E0B0"/>
@@ -8163,7 +8868,7 @@
       </w:rPr>
     </w:lvl>
   </w:abstractNum>
-  <w:abstractNum w:abstractNumId="33" w15:restartNumberingAfterBreak="0">
+  <w:abstractNum w:abstractNumId="35" w15:restartNumberingAfterBreak="0">
     <w:nsid w:val="5E86026A"/>
     <w:multiLevelType w:val="multilevel"/>
     <w:tmpl w:val="86F837B0"/>
@@ -8276,7 +8981,7 @@
       </w:pPr>
     </w:lvl>
   </w:abstractNum>
-  <w:abstractNum w:abstractNumId="34" w15:restartNumberingAfterBreak="0">
+  <w:abstractNum w:abstractNumId="36" w15:restartNumberingAfterBreak="0">
     <w:nsid w:val="61F25D35"/>
     <w:multiLevelType w:val="multilevel"/>
     <w:tmpl w:val="2206A484"/>
@@ -8389,7 +9094,7 @@
       </w:pPr>
     </w:lvl>
   </w:abstractNum>
-  <w:abstractNum w:abstractNumId="35" w15:restartNumberingAfterBreak="0">
+  <w:abstractNum w:abstractNumId="37" w15:restartNumberingAfterBreak="0">
     <w:nsid w:val="634E7724"/>
     <w:multiLevelType w:val="multilevel"/>
     <w:tmpl w:val="D208FE4E"/>
@@ -8502,7 +9207,7 @@
       </w:pPr>
     </w:lvl>
   </w:abstractNum>
-  <w:abstractNum w:abstractNumId="36" w15:restartNumberingAfterBreak="0">
+  <w:abstractNum w:abstractNumId="38" w15:restartNumberingAfterBreak="0">
     <w:nsid w:val="64817436"/>
     <w:multiLevelType w:val="multilevel"/>
     <w:tmpl w:val="0CE2B3E4"/>
@@ -8651,7 +9356,7 @@
       </w:rPr>
     </w:lvl>
   </w:abstractNum>
-  <w:abstractNum w:abstractNumId="37" w15:restartNumberingAfterBreak="0">
+  <w:abstractNum w:abstractNumId="39" w15:restartNumberingAfterBreak="0">
     <w:nsid w:val="64956CBE"/>
     <w:multiLevelType w:val="multilevel"/>
     <w:tmpl w:val="EB64F774"/>
@@ -8764,7 +9469,7 @@
       </w:pPr>
     </w:lvl>
   </w:abstractNum>
-  <w:abstractNum w:abstractNumId="38" w15:restartNumberingAfterBreak="0">
+  <w:abstractNum w:abstractNumId="40" w15:restartNumberingAfterBreak="0">
     <w:nsid w:val="65414265"/>
     <w:multiLevelType w:val="multilevel"/>
     <w:tmpl w:val="A77A9A70"/>
@@ -8877,7 +9582,7 @@
       </w:pPr>
     </w:lvl>
   </w:abstractNum>
-  <w:abstractNum w:abstractNumId="39" w15:restartNumberingAfterBreak="0">
+  <w:abstractNum w:abstractNumId="41" w15:restartNumberingAfterBreak="0">
     <w:nsid w:val="65CA3AFE"/>
     <w:multiLevelType w:val="multilevel"/>
     <w:tmpl w:val="C06CA624"/>
@@ -8990,7 +9695,7 @@
       </w:pPr>
     </w:lvl>
   </w:abstractNum>
-  <w:abstractNum w:abstractNumId="40" w15:restartNumberingAfterBreak="0">
+  <w:abstractNum w:abstractNumId="42" w15:restartNumberingAfterBreak="0">
     <w:nsid w:val="6E9775AA"/>
     <w:multiLevelType w:val="multilevel"/>
     <w:tmpl w:val="1312D6DE"/>
@@ -9103,7 +9808,7 @@
       </w:pPr>
     </w:lvl>
   </w:abstractNum>
-  <w:abstractNum w:abstractNumId="41" w15:restartNumberingAfterBreak="0">
+  <w:abstractNum w:abstractNumId="43" w15:restartNumberingAfterBreak="0">
     <w:nsid w:val="75050C2E"/>
     <w:multiLevelType w:val="multilevel"/>
     <w:tmpl w:val="F5AA18D2"/>
@@ -9216,7 +9921,7 @@
       </w:pPr>
     </w:lvl>
   </w:abstractNum>
-  <w:abstractNum w:abstractNumId="42" w15:restartNumberingAfterBreak="0">
+  <w:abstractNum w:abstractNumId="44" w15:restartNumberingAfterBreak="0">
     <w:nsid w:val="75A87A0B"/>
     <w:multiLevelType w:val="multilevel"/>
     <w:tmpl w:val="1312D6DE"/>
@@ -9329,7 +10034,7 @@
       </w:pPr>
     </w:lvl>
   </w:abstractNum>
-  <w:abstractNum w:abstractNumId="43" w15:restartNumberingAfterBreak="0">
+  <w:abstractNum w:abstractNumId="45" w15:restartNumberingAfterBreak="0">
     <w:nsid w:val="780D5640"/>
     <w:multiLevelType w:val="multilevel"/>
     <w:tmpl w:val="362482F4"/>
@@ -9478,7 +10183,7 @@
       </w:rPr>
     </w:lvl>
   </w:abstractNum>
-  <w:abstractNum w:abstractNumId="44" w15:restartNumberingAfterBreak="0">
+  <w:abstractNum w:abstractNumId="46" w15:restartNumberingAfterBreak="0">
     <w:nsid w:val="79DF3285"/>
     <w:multiLevelType w:val="multilevel"/>
     <w:tmpl w:val="C942674A"/>
@@ -9591,7 +10296,7 @@
       </w:pPr>
     </w:lvl>
   </w:abstractNum>
-  <w:abstractNum w:abstractNumId="45" w15:restartNumberingAfterBreak="0">
+  <w:abstractNum w:abstractNumId="47" w15:restartNumberingAfterBreak="0">
     <w:nsid w:val="7A403C73"/>
     <w:multiLevelType w:val="multilevel"/>
     <w:tmpl w:val="9AE6084E"/>
@@ -9740,7 +10445,7 @@
       </w:rPr>
     </w:lvl>
   </w:abstractNum>
-  <w:abstractNum w:abstractNumId="46" w15:restartNumberingAfterBreak="0">
+  <w:abstractNum w:abstractNumId="48" w15:restartNumberingAfterBreak="0">
     <w:nsid w:val="7A7772D5"/>
     <w:multiLevelType w:val="multilevel"/>
     <w:tmpl w:val="6C602E9C"/>
@@ -9889,7 +10594,7 @@
       </w:rPr>
     </w:lvl>
   </w:abstractNum>
-  <w:abstractNum w:abstractNumId="47" w15:restartNumberingAfterBreak="0">
+  <w:abstractNum w:abstractNumId="49" w15:restartNumberingAfterBreak="0">
     <w:nsid w:val="7E0B3830"/>
     <w:multiLevelType w:val="multilevel"/>
     <w:tmpl w:val="91260590"/>
@@ -10009,7 +10714,7 @@
     <w:abstractNumId w:val="4"/>
   </w:num>
   <w:num w:numId="3" w16cid:durableId="1840341829">
-    <w:abstractNumId w:val="44"/>
+    <w:abstractNumId w:val="46"/>
   </w:num>
   <w:num w:numId="4" w16cid:durableId="1828782994">
     <w:abstractNumId w:val="5"/>
@@ -10021,49 +10726,49 @@
     <w:abstractNumId w:val="16"/>
   </w:num>
   <w:num w:numId="7" w16cid:durableId="436755086">
-    <w:abstractNumId w:val="39"/>
+    <w:abstractNumId w:val="41"/>
   </w:num>
   <w:num w:numId="8" w16cid:durableId="904952116">
-    <w:abstractNumId w:val="30"/>
+    <w:abstractNumId w:val="32"/>
   </w:num>
   <w:num w:numId="9" w16cid:durableId="798687575">
     <w:abstractNumId w:val="13"/>
   </w:num>
   <w:num w:numId="10" w16cid:durableId="1194921500">
-    <w:abstractNumId w:val="35"/>
+    <w:abstractNumId w:val="37"/>
   </w:num>
   <w:num w:numId="11" w16cid:durableId="365101865">
     <w:abstractNumId w:val="0"/>
   </w:num>
   <w:num w:numId="12" w16cid:durableId="523783474">
-    <w:abstractNumId w:val="32"/>
+    <w:abstractNumId w:val="34"/>
   </w:num>
   <w:num w:numId="13" w16cid:durableId="1518538159">
-    <w:abstractNumId w:val="47"/>
+    <w:abstractNumId w:val="49"/>
   </w:num>
   <w:num w:numId="14" w16cid:durableId="1580629856">
     <w:abstractNumId w:val="8"/>
   </w:num>
   <w:num w:numId="15" w16cid:durableId="2007197777">
-    <w:abstractNumId w:val="25"/>
+    <w:abstractNumId w:val="27"/>
   </w:num>
   <w:num w:numId="16" w16cid:durableId="1648823114">
     <w:abstractNumId w:val="18"/>
   </w:num>
   <w:num w:numId="17" w16cid:durableId="1909682324">
-    <w:abstractNumId w:val="37"/>
+    <w:abstractNumId w:val="39"/>
   </w:num>
   <w:num w:numId="18" w16cid:durableId="1982424461">
     <w:abstractNumId w:val="19"/>
   </w:num>
   <w:num w:numId="19" w16cid:durableId="1153259161">
-    <w:abstractNumId w:val="41"/>
+    <w:abstractNumId w:val="43"/>
   </w:num>
   <w:num w:numId="20" w16cid:durableId="669409171">
-    <w:abstractNumId w:val="43"/>
+    <w:abstractNumId w:val="45"/>
   </w:num>
   <w:num w:numId="21" w16cid:durableId="1724407977">
-    <w:abstractNumId w:val="33"/>
+    <w:abstractNumId w:val="35"/>
     <w:lvlOverride w:ilvl="0">
       <w:lvl w:ilvl="0">
         <w:numFmt w:val="decimal"/>
@@ -10076,46 +10781,46 @@
     <w:abstractNumId w:val="7"/>
   </w:num>
   <w:num w:numId="23" w16cid:durableId="113404591">
-    <w:abstractNumId w:val="34"/>
+    <w:abstractNumId w:val="36"/>
   </w:num>
   <w:num w:numId="24" w16cid:durableId="172037059">
     <w:abstractNumId w:val="9"/>
   </w:num>
   <w:num w:numId="25" w16cid:durableId="668483715">
-    <w:abstractNumId w:val="38"/>
+    <w:abstractNumId w:val="40"/>
   </w:num>
   <w:num w:numId="26" w16cid:durableId="673845156">
     <w:abstractNumId w:val="11"/>
   </w:num>
   <w:num w:numId="27" w16cid:durableId="1182668746">
-    <w:abstractNumId w:val="29"/>
+    <w:abstractNumId w:val="31"/>
   </w:num>
   <w:num w:numId="28" w16cid:durableId="999578437">
-    <w:abstractNumId w:val="40"/>
+    <w:abstractNumId w:val="42"/>
   </w:num>
   <w:num w:numId="29" w16cid:durableId="413481093">
     <w:abstractNumId w:val="22"/>
   </w:num>
   <w:num w:numId="30" w16cid:durableId="1529641803">
-    <w:abstractNumId w:val="42"/>
+    <w:abstractNumId w:val="44"/>
   </w:num>
   <w:num w:numId="31" w16cid:durableId="1847792954">
-    <w:abstractNumId w:val="27"/>
+    <w:abstractNumId w:val="29"/>
   </w:num>
   <w:num w:numId="32" w16cid:durableId="460272380">
-    <w:abstractNumId w:val="28"/>
+    <w:abstractNumId w:val="30"/>
   </w:num>
   <w:num w:numId="33" w16cid:durableId="7103271">
     <w:abstractNumId w:val="15"/>
   </w:num>
   <w:num w:numId="34" w16cid:durableId="1493988621">
-    <w:abstractNumId w:val="31"/>
+    <w:abstractNumId w:val="33"/>
   </w:num>
   <w:num w:numId="35" w16cid:durableId="196046339">
     <w:abstractNumId w:val="12"/>
   </w:num>
   <w:num w:numId="36" w16cid:durableId="1126892997">
-    <w:abstractNumId w:val="24"/>
+    <w:abstractNumId w:val="26"/>
   </w:num>
   <w:num w:numId="37" w16cid:durableId="1136071273">
     <w:abstractNumId w:val="21"/>
@@ -10133,13 +10838,13 @@
     <w:abstractNumId w:val="6"/>
   </w:num>
   <w:num w:numId="42" w16cid:durableId="1301960730">
-    <w:abstractNumId w:val="46"/>
+    <w:abstractNumId w:val="48"/>
   </w:num>
   <w:num w:numId="43" w16cid:durableId="1129518671">
-    <w:abstractNumId w:val="26"/>
+    <w:abstractNumId w:val="28"/>
   </w:num>
   <w:num w:numId="44" w16cid:durableId="178743202">
-    <w:abstractNumId w:val="45"/>
+    <w:abstractNumId w:val="47"/>
   </w:num>
   <w:num w:numId="45" w16cid:durableId="1999308373">
     <w:abstractNumId w:val="3"/>
@@ -10151,7 +10856,13 @@
     <w:abstractNumId w:val="23"/>
   </w:num>
   <w:num w:numId="48" w16cid:durableId="1462382969">
-    <w:abstractNumId w:val="36"/>
+    <w:abstractNumId w:val="38"/>
+  </w:num>
+  <w:num w:numId="49" w16cid:durableId="1445612086">
+    <w:abstractNumId w:val="25"/>
+  </w:num>
+  <w:num w:numId="50" w16cid:durableId="1498224142">
+    <w:abstractNumId w:val="24"/>
   </w:num>
 </w:numbering>
 </file>

</xml_diff>